<commit_message>
Dokumentacija ispravljena i dodati rezultati za MB
</commit_message>
<xml_diff>
--- a/Dokumentacija.docx
+++ b/Dokumentacija.docx
@@ -3986,7 +3986,13 @@
               <w:rPr>
                 <w:lang w:val="sr-Latn-RS"/>
               </w:rPr>
-              <w:t>964</w:t>
+              <w:t>96</w:t>
+            </w:r>
+            <w:r>
+              <w:rPr>
+                <w:lang w:val="sr-Latn-RS"/>
+              </w:rPr>
+              <w:t>5</w:t>
             </w:r>
           </w:p>
         </w:tc>
@@ -4119,7 +4125,14 @@
                 <w:color w:val="E7E6E6" w:themeColor="background2"/>
                 <w:lang w:val="sr-Latn-RS"/>
               </w:rPr>
-              <w:t>2084</w:t>
+              <w:t>208</w:t>
+            </w:r>
+            <w:r>
+              <w:rPr>
+                <w:color w:val="E7E6E6" w:themeColor="background2"/>
+                <w:lang w:val="sr-Latn-RS"/>
+              </w:rPr>
+              <w:t>5</w:t>
             </w:r>
           </w:p>
         </w:tc>
@@ -4291,6 +4304,74 @@
           <w:lang w:val="sr-Latn-RS"/>
         </w:rPr>
       </w:pPr>
+      <w:r>
+        <w:rPr>
+          <w:noProof/>
+        </w:rPr>
+        <w:drawing>
+          <wp:anchor distT="0" distB="0" distL="114300" distR="114300" simplePos="0" relativeHeight="251687936" behindDoc="1" locked="0" layoutInCell="1" allowOverlap="1" wp14:anchorId="2783644A">
+            <wp:simplePos x="0" y="0"/>
+            <wp:positionH relativeFrom="margin">
+              <wp:align>left</wp:align>
+            </wp:positionH>
+            <wp:positionV relativeFrom="paragraph">
+              <wp:posOffset>281305</wp:posOffset>
+            </wp:positionV>
+            <wp:extent cx="3784600" cy="2725420"/>
+            <wp:effectExtent l="0" t="0" r="6350" b="0"/>
+            <wp:wrapTight wrapText="bothSides">
+              <wp:wrapPolygon edited="0">
+                <wp:start x="0" y="0"/>
+                <wp:lineTo x="0" y="21439"/>
+                <wp:lineTo x="21528" y="21439"/>
+                <wp:lineTo x="21528" y="0"/>
+                <wp:lineTo x="0" y="0"/>
+              </wp:wrapPolygon>
+            </wp:wrapTight>
+            <wp:docPr id="1" name="Picture 1"/>
+            <wp:cNvGraphicFramePr>
+              <a:graphicFrameLocks xmlns:a="http://schemas.openxmlformats.org/drawingml/2006/main" noChangeAspect="1"/>
+            </wp:cNvGraphicFramePr>
+            <a:graphic xmlns:a="http://schemas.openxmlformats.org/drawingml/2006/main">
+              <a:graphicData uri="http://schemas.openxmlformats.org/drawingml/2006/picture">
+                <pic:pic xmlns:pic="http://schemas.openxmlformats.org/drawingml/2006/picture">
+                  <pic:nvPicPr>
+                    <pic:cNvPr id="1" name=""/>
+                    <pic:cNvPicPr/>
+                  </pic:nvPicPr>
+                  <pic:blipFill>
+                    <a:blip r:embed="rId6" cstate="print">
+                      <a:extLst>
+                        <a:ext uri="{28A0092B-C50C-407E-A947-70E740481C1C}">
+                          <a14:useLocalDpi xmlns:a14="http://schemas.microsoft.com/office/drawing/2010/main" val="0"/>
+                        </a:ext>
+                      </a:extLst>
+                    </a:blip>
+                    <a:stretch>
+                      <a:fillRect/>
+                    </a:stretch>
+                  </pic:blipFill>
+                  <pic:spPr>
+                    <a:xfrm>
+                      <a:off x="0" y="0"/>
+                      <a:ext cx="3805385" cy="2740240"/>
+                    </a:xfrm>
+                    <a:prstGeom prst="rect">
+                      <a:avLst/>
+                    </a:prstGeom>
+                  </pic:spPr>
+                </pic:pic>
+              </a:graphicData>
+            </a:graphic>
+            <wp14:sizeRelH relativeFrom="margin">
+              <wp14:pctWidth>0</wp14:pctWidth>
+            </wp14:sizeRelH>
+            <wp14:sizeRelV relativeFrom="margin">
+              <wp14:pctHeight>0</wp14:pctHeight>
+            </wp14:sizeRelV>
+          </wp:anchor>
+        </w:drawing>
+      </w:r>
     </w:p>
     <w:p>
       <w:pPr>
@@ -4407,74 +4488,6 @@
           </mc:Fallback>
         </mc:AlternateContent>
       </w:r>
-      <w:r>
-        <w:rPr>
-          <w:noProof/>
-        </w:rPr>
-        <w:drawing>
-          <wp:anchor distT="0" distB="0" distL="114300" distR="114300" simplePos="0" relativeHeight="251659264" behindDoc="1" locked="0" layoutInCell="1" allowOverlap="1" wp14:anchorId="2BAE0B40">
-            <wp:simplePos x="0" y="0"/>
-            <wp:positionH relativeFrom="margin">
-              <wp:align>left</wp:align>
-            </wp:positionH>
-            <wp:positionV relativeFrom="paragraph">
-              <wp:posOffset>-114962</wp:posOffset>
-            </wp:positionV>
-            <wp:extent cx="3951605" cy="3161030"/>
-            <wp:effectExtent l="0" t="0" r="0" b="1270"/>
-            <wp:wrapTight wrapText="bothSides">
-              <wp:wrapPolygon edited="0">
-                <wp:start x="0" y="0"/>
-                <wp:lineTo x="0" y="21479"/>
-                <wp:lineTo x="21451" y="21479"/>
-                <wp:lineTo x="21451" y="0"/>
-                <wp:lineTo x="0" y="0"/>
-              </wp:wrapPolygon>
-            </wp:wrapTight>
-            <wp:docPr id="1" name="Picture 1"/>
-            <wp:cNvGraphicFramePr>
-              <a:graphicFrameLocks xmlns:a="http://schemas.openxmlformats.org/drawingml/2006/main" noChangeAspect="1"/>
-            </wp:cNvGraphicFramePr>
-            <a:graphic xmlns:a="http://schemas.openxmlformats.org/drawingml/2006/main">
-              <a:graphicData uri="http://schemas.openxmlformats.org/drawingml/2006/picture">
-                <pic:pic xmlns:pic="http://schemas.openxmlformats.org/drawingml/2006/picture">
-                  <pic:nvPicPr>
-                    <pic:cNvPr id="1" name=""/>
-                    <pic:cNvPicPr/>
-                  </pic:nvPicPr>
-                  <pic:blipFill>
-                    <a:blip r:embed="rId6" cstate="print">
-                      <a:extLst>
-                        <a:ext uri="{28A0092B-C50C-407E-A947-70E740481C1C}">
-                          <a14:useLocalDpi xmlns:a14="http://schemas.microsoft.com/office/drawing/2010/main" val="0"/>
-                        </a:ext>
-                      </a:extLst>
-                    </a:blip>
-                    <a:stretch>
-                      <a:fillRect/>
-                    </a:stretch>
-                  </pic:blipFill>
-                  <pic:spPr>
-                    <a:xfrm>
-                      <a:off x="0" y="0"/>
-                      <a:ext cx="3951605" cy="3161030"/>
-                    </a:xfrm>
-                    <a:prstGeom prst="rect">
-                      <a:avLst/>
-                    </a:prstGeom>
-                  </pic:spPr>
-                </pic:pic>
-              </a:graphicData>
-            </a:graphic>
-            <wp14:sizeRelH relativeFrom="margin">
-              <wp14:pctWidth>0</wp14:pctWidth>
-            </wp14:sizeRelH>
-            <wp14:sizeRelV relativeFrom="margin">
-              <wp14:pctHeight>0</wp14:pctHeight>
-            </wp14:sizeRelV>
-          </wp:anchor>
-        </w:drawing>
-      </w:r>
     </w:p>
     <w:p>
       <w:pPr>
@@ -4562,14 +4575,14 @@
         <w:rPr>
           <w:lang w:val="sr-Latn-RS"/>
         </w:rPr>
-        <w:t xml:space="preserve">%), ukazujući </w:t>
+        <w:t xml:space="preserve">%), ukazujući da tekst </w:t>
       </w:r>
       <w:r>
         <w:rPr>
           <w:lang w:val="sr-Latn-RS"/>
         </w:rPr>
         <w:lastRenderedPageBreak/>
-        <w:t xml:space="preserve">da tekst nije primarno </w:t>
+        <w:t xml:space="preserve">nije primarno </w:t>
       </w:r>
       <w:r>
         <w:rPr>
@@ -9883,7 +9896,13 @@
               <w:rPr>
                 <w:lang w:val="sr-Latn-RS"/>
               </w:rPr>
-              <w:t>161</w:t>
+              <w:t>16</w:t>
+            </w:r>
+            <w:r>
+              <w:rPr>
+                <w:lang w:val="sr-Latn-RS"/>
+              </w:rPr>
+              <w:t>2</w:t>
             </w:r>
           </w:p>
         </w:tc>
@@ -10279,7 +10298,14 @@
                 <w:color w:val="FFFFFF" w:themeColor="background1"/>
                 <w:lang w:val="sr-Latn-RS"/>
               </w:rPr>
-              <w:t>6051</w:t>
+              <w:t>605</w:t>
+            </w:r>
+            <w:r>
+              <w:rPr>
+                <w:color w:val="FFFFFF" w:themeColor="background1"/>
+                <w:lang w:val="sr-Latn-RS"/>
+              </w:rPr>
+              <w:t>2</w:t>
             </w:r>
           </w:p>
         </w:tc>
@@ -11520,26 +11546,18 @@
         </w:rPr>
         <w:lastRenderedPageBreak/>
         <w:drawing>
-          <wp:anchor distT="0" distB="0" distL="114300" distR="114300" simplePos="0" relativeHeight="251658240" behindDoc="1" locked="0" layoutInCell="1" allowOverlap="1" wp14:anchorId="0681A372">
+          <wp:anchor distT="0" distB="0" distL="114300" distR="114300" simplePos="0" relativeHeight="251691008" behindDoc="0" locked="0" layoutInCell="1" allowOverlap="1" wp14:anchorId="4464F73C">
             <wp:simplePos x="0" y="0"/>
-            <wp:positionH relativeFrom="column">
-              <wp:posOffset>-667910</wp:posOffset>
+            <wp:positionH relativeFrom="margin">
+              <wp:align>right</wp:align>
             </wp:positionH>
             <wp:positionV relativeFrom="paragraph">
-              <wp:posOffset>159026</wp:posOffset>
+              <wp:posOffset>3283364</wp:posOffset>
             </wp:positionV>
-            <wp:extent cx="7323014" cy="3029447"/>
-            <wp:effectExtent l="0" t="0" r="0" b="0"/>
-            <wp:wrapTight wrapText="bothSides">
-              <wp:wrapPolygon edited="0">
-                <wp:start x="0" y="0"/>
-                <wp:lineTo x="0" y="21464"/>
-                <wp:lineTo x="21521" y="21464"/>
-                <wp:lineTo x="21521" y="0"/>
-                <wp:lineTo x="0" y="0"/>
-              </wp:wrapPolygon>
-            </wp:wrapTight>
-            <wp:docPr id="2" name="Picture 2"/>
+            <wp:extent cx="5943600" cy="4285615"/>
+            <wp:effectExtent l="0" t="0" r="0" b="635"/>
+            <wp:wrapTopAndBottom/>
+            <wp:docPr id="27" name="Picture 27"/>
             <wp:cNvGraphicFramePr>
               <a:graphicFrameLocks xmlns:a="http://schemas.openxmlformats.org/drawingml/2006/main" noChangeAspect="1"/>
             </wp:cNvGraphicFramePr>
@@ -11550,7 +11568,7 @@
                     <pic:cNvPr id="1" name=""/>
                     <pic:cNvPicPr/>
                   </pic:nvPicPr>
-                  <pic:blipFill rotWithShape="1">
+                  <pic:blipFill>
                     <a:blip r:embed="rId7">
                       <a:extLst>
                         <a:ext uri="{28A0092B-C50C-407E-A947-70E740481C1C}">
@@ -11558,35 +11576,22 @@
                         </a:ext>
                       </a:extLst>
                     </a:blip>
-                    <a:srcRect l="961" t="4634" r="741" b="7040"/>
-                    <a:stretch/>
+                    <a:stretch>
+                      <a:fillRect/>
+                    </a:stretch>
                   </pic:blipFill>
-                  <pic:spPr bwMode="auto">
+                  <pic:spPr>
                     <a:xfrm>
                       <a:off x="0" y="0"/>
-                      <a:ext cx="7323014" cy="3029447"/>
+                      <a:ext cx="5943600" cy="4285615"/>
                     </a:xfrm>
                     <a:prstGeom prst="rect">
                       <a:avLst/>
                     </a:prstGeom>
-                    <a:ln>
-                      <a:noFill/>
-                    </a:ln>
-                    <a:extLst>
-                      <a:ext uri="{53640926-AAD7-44D8-BBD7-CCE9431645EC}">
-                        <a14:shadowObscured xmlns:a14="http://schemas.microsoft.com/office/drawing/2010/main"/>
-                      </a:ext>
-                    </a:extLst>
                   </pic:spPr>
                 </pic:pic>
               </a:graphicData>
             </a:graphic>
-            <wp14:sizeRelH relativeFrom="page">
-              <wp14:pctWidth>0</wp14:pctWidth>
-            </wp14:sizeRelH>
-            <wp14:sizeRelV relativeFrom="page">
-              <wp14:pctHeight>0</wp14:pctHeight>
-            </wp14:sizeRelV>
           </wp:anchor>
         </w:drawing>
       </w:r>
@@ -11595,26 +11600,18 @@
           <w:noProof/>
         </w:rPr>
         <w:drawing>
-          <wp:anchor distT="0" distB="0" distL="114300" distR="114300" simplePos="0" relativeHeight="251662336" behindDoc="1" locked="0" layoutInCell="1" allowOverlap="1" wp14:anchorId="192078F6">
+          <wp:anchor distT="0" distB="0" distL="114300" distR="114300" simplePos="0" relativeHeight="251688960" behindDoc="0" locked="0" layoutInCell="1" allowOverlap="1" wp14:anchorId="5521D317">
             <wp:simplePos x="0" y="0"/>
-            <wp:positionH relativeFrom="margin">
-              <wp:align>center</wp:align>
+            <wp:positionH relativeFrom="column">
+              <wp:posOffset>-47873</wp:posOffset>
             </wp:positionH>
             <wp:positionV relativeFrom="paragraph">
-              <wp:posOffset>3557877</wp:posOffset>
+              <wp:posOffset>0</wp:posOffset>
             </wp:positionV>
-            <wp:extent cx="6654800" cy="4669155"/>
-            <wp:effectExtent l="0" t="0" r="0" b="0"/>
-            <wp:wrapTight wrapText="bothSides">
-              <wp:wrapPolygon edited="0">
-                <wp:start x="0" y="0"/>
-                <wp:lineTo x="0" y="21503"/>
-                <wp:lineTo x="21518" y="21503"/>
-                <wp:lineTo x="21518" y="0"/>
-                <wp:lineTo x="0" y="0"/>
-              </wp:wrapPolygon>
-            </wp:wrapTight>
-            <wp:docPr id="11" name="Picture 11"/>
+            <wp:extent cx="5943600" cy="3001645"/>
+            <wp:effectExtent l="0" t="0" r="0" b="8255"/>
+            <wp:wrapTopAndBottom/>
+            <wp:docPr id="25" name="Picture 25"/>
             <wp:cNvGraphicFramePr>
               <a:graphicFrameLocks xmlns:a="http://schemas.openxmlformats.org/drawingml/2006/main" noChangeAspect="1"/>
             </wp:cNvGraphicFramePr>
@@ -11640,7 +11637,7 @@
                   <pic:spPr>
                     <a:xfrm>
                       <a:off x="0" y="0"/>
-                      <a:ext cx="6654800" cy="4669155"/>
+                      <a:ext cx="5943600" cy="3001645"/>
                     </a:xfrm>
                     <a:prstGeom prst="rect">
                       <a:avLst/>
@@ -11649,12 +11646,6 @@
                 </pic:pic>
               </a:graphicData>
             </a:graphic>
-            <wp14:sizeRelH relativeFrom="margin">
-              <wp14:pctWidth>0</wp14:pctWidth>
-            </wp14:sizeRelH>
-            <wp14:sizeRelV relativeFrom="margin">
-              <wp14:pctHeight>0</wp14:pctHeight>
-            </wp14:sizeRelV>
           </wp:anchor>
         </w:drawing>
       </w:r>
@@ -11674,6 +11665,7 @@
         <w:jc w:val="center"/>
       </w:pPr>
       <w:r>
+        <w:lastRenderedPageBreak/>
         <w:t>Tabela 4. – Tabelarni prikaz distribucije tokena unutar klasa grupisanih po domenima.</w:t>
       </w:r>
     </w:p>
@@ -13448,7 +13440,13 @@
               <w:rPr>
                 <w:lang w:val="sr-Latn-RS"/>
               </w:rPr>
-              <w:t>277</w:t>
+              <w:t>27</w:t>
+            </w:r>
+            <w:r>
+              <w:rPr>
+                <w:lang w:val="sr-Latn-RS"/>
+              </w:rPr>
+              <w:t>8</w:t>
             </w:r>
           </w:p>
         </w:tc>
@@ -14327,26 +14325,26 @@
           <w:noProof/>
         </w:rPr>
         <w:drawing>
-          <wp:anchor distT="0" distB="0" distL="114300" distR="114300" simplePos="0" relativeHeight="251668480" behindDoc="1" locked="0" layoutInCell="1" allowOverlap="1" wp14:anchorId="02170AE8">
+          <wp:anchor distT="0" distB="0" distL="114300" distR="114300" simplePos="0" relativeHeight="251689984" behindDoc="1" locked="0" layoutInCell="1" allowOverlap="1" wp14:anchorId="494E7419">
             <wp:simplePos x="0" y="0"/>
             <wp:positionH relativeFrom="column">
-              <wp:posOffset>3116469</wp:posOffset>
+              <wp:posOffset>3347085</wp:posOffset>
             </wp:positionH>
             <wp:positionV relativeFrom="paragraph">
-              <wp:posOffset>5015451</wp:posOffset>
+              <wp:posOffset>5031740</wp:posOffset>
             </wp:positionV>
-            <wp:extent cx="3441065" cy="2249805"/>
-            <wp:effectExtent l="0" t="0" r="6985" b="0"/>
+            <wp:extent cx="3311525" cy="2186305"/>
+            <wp:effectExtent l="0" t="0" r="3175" b="4445"/>
             <wp:wrapTight wrapText="bothSides">
               <wp:wrapPolygon edited="0">
                 <wp:start x="0" y="0"/>
-                <wp:lineTo x="0" y="21399"/>
-                <wp:lineTo x="21524" y="21399"/>
-                <wp:lineTo x="21524" y="0"/>
+                <wp:lineTo x="0" y="21456"/>
+                <wp:lineTo x="21496" y="21456"/>
+                <wp:lineTo x="21496" y="0"/>
                 <wp:lineTo x="0" y="0"/>
               </wp:wrapPolygon>
             </wp:wrapTight>
-            <wp:docPr id="8" name="Picture 8"/>
+            <wp:docPr id="26" name="Picture 26"/>
             <wp:cNvGraphicFramePr>
               <a:graphicFrameLocks xmlns:a="http://schemas.openxmlformats.org/drawingml/2006/main" noChangeAspect="1"/>
             </wp:cNvGraphicFramePr>
@@ -14357,7 +14355,7 @@
                     <pic:cNvPr id="1" name=""/>
                     <pic:cNvPicPr/>
                   </pic:nvPicPr>
-                  <pic:blipFill rotWithShape="1">
+                  <pic:blipFill>
                     <a:blip r:embed="rId12">
                       <a:extLst>
                         <a:ext uri="{28A0092B-C50C-407E-A947-70E740481C1C}">
@@ -14365,25 +14363,18 @@
                         </a:ext>
                       </a:extLst>
                     </a:blip>
-                    <a:srcRect l="3243" t="8727" r="7151" b="9475"/>
-                    <a:stretch/>
+                    <a:stretch>
+                      <a:fillRect/>
+                    </a:stretch>
                   </pic:blipFill>
-                  <pic:spPr bwMode="auto">
+                  <pic:spPr>
                     <a:xfrm>
                       <a:off x="0" y="0"/>
-                      <a:ext cx="3441065" cy="2249805"/>
+                      <a:ext cx="3311525" cy="2186305"/>
                     </a:xfrm>
                     <a:prstGeom prst="rect">
                       <a:avLst/>
                     </a:prstGeom>
-                    <a:ln>
-                      <a:noFill/>
-                    </a:ln>
-                    <a:extLst>
-                      <a:ext uri="{53640926-AAD7-44D8-BBD7-CCE9431645EC}">
-                        <a14:shadowObscured xmlns:a14="http://schemas.microsoft.com/office/drawing/2010/main"/>
-                      </a:ext>
-                    </a:extLst>
                   </pic:spPr>
                 </pic:pic>
               </a:graphicData>
@@ -15188,6 +15179,8 @@
           <w:lang w:val="sr-Latn-RS"/>
         </w:rPr>
       </w:pPr>
+      <w:bookmarkStart w:id="1" w:name="_GoBack"/>
+      <w:bookmarkEnd w:id="1"/>
     </w:p>
     <w:p>
       <w:pPr>
@@ -16226,6 +16219,12 @@
                 <w:lang w:val="sr-Latn-RS"/>
               </w:rPr>
             </w:pPr>
+            <w:r>
+              <w:rPr>
+                <w:lang w:val="sr-Latn-RS"/>
+              </w:rPr>
+              <w:t>0,30</w:t>
+            </w:r>
           </w:p>
         </w:tc>
         <w:tc>
@@ -16241,6 +16240,12 @@
                 <w:lang w:val="sr-Latn-RS"/>
               </w:rPr>
             </w:pPr>
+            <w:r>
+              <w:rPr>
+                <w:lang w:val="sr-Latn-RS"/>
+              </w:rPr>
+              <w:t>0,25</w:t>
+            </w:r>
           </w:p>
         </w:tc>
         <w:tc>
@@ -16256,6 +16261,12 @@
                 <w:lang w:val="sr-Latn-RS"/>
               </w:rPr>
             </w:pPr>
+            <w:r>
+              <w:rPr>
+                <w:lang w:val="sr-Latn-RS"/>
+              </w:rPr>
+              <w:t>0,27</w:t>
+            </w:r>
           </w:p>
         </w:tc>
       </w:tr>
@@ -16813,10 +16824,10 @@
               <w:pStyle w:val="ListParagraph"/>
               <w:ind w:left="0"/>
               <w:cnfStyle w:val="000000100000" w:firstRow="0" w:lastRow="0" w:firstColumn="0" w:lastColumn="0" w:oddVBand="0" w:evenVBand="0" w:oddHBand="1" w:evenHBand="0" w:firstRowFirstColumn="0" w:firstRowLastColumn="0" w:lastRowFirstColumn="0" w:lastRowLastColumn="0"/>
-              <w:rPr>
-                <w:lang w:val="sr-Latn-RS"/>
-              </w:rPr>
-            </w:pPr>
+            </w:pPr>
+            <w:r>
+              <w:t>0</w:t>
+            </w:r>
           </w:p>
         </w:tc>
         <w:tc>
@@ -16832,6 +16843,12 @@
                 <w:lang w:val="sr-Latn-RS"/>
               </w:rPr>
             </w:pPr>
+            <w:r>
+              <w:rPr>
+                <w:lang w:val="sr-Latn-RS"/>
+              </w:rPr>
+              <w:t>0</w:t>
+            </w:r>
           </w:p>
         </w:tc>
         <w:tc>
@@ -16847,6 +16864,12 @@
                 <w:lang w:val="sr-Latn-RS"/>
               </w:rPr>
             </w:pPr>
+            <w:r>
+              <w:rPr>
+                <w:lang w:val="sr-Latn-RS"/>
+              </w:rPr>
+              <w:t>0</w:t>
+            </w:r>
           </w:p>
         </w:tc>
       </w:tr>
@@ -17408,6 +17431,12 @@
                 <w:lang w:val="sr-Latn-RS"/>
               </w:rPr>
             </w:pPr>
+            <w:r>
+              <w:rPr>
+                <w:lang w:val="sr-Latn-RS"/>
+              </w:rPr>
+              <w:t>0,85</w:t>
+            </w:r>
           </w:p>
         </w:tc>
         <w:tc>
@@ -17423,6 +17452,12 @@
                 <w:lang w:val="sr-Latn-RS"/>
               </w:rPr>
             </w:pPr>
+            <w:r>
+              <w:rPr>
+                <w:lang w:val="sr-Latn-RS"/>
+              </w:rPr>
+              <w:t>0,13</w:t>
+            </w:r>
           </w:p>
         </w:tc>
         <w:tc>
@@ -17438,6 +17473,12 @@
                 <w:lang w:val="sr-Latn-RS"/>
               </w:rPr>
             </w:pPr>
+            <w:r>
+              <w:rPr>
+                <w:lang w:val="sr-Latn-RS"/>
+              </w:rPr>
+              <w:t>0,22</w:t>
+            </w:r>
           </w:p>
         </w:tc>
       </w:tr>
@@ -17999,6 +18040,12 @@
                 <w:lang w:val="sr-Latn-RS"/>
               </w:rPr>
             </w:pPr>
+            <w:r>
+              <w:rPr>
+                <w:lang w:val="sr-Latn-RS"/>
+              </w:rPr>
+              <w:t>0,39</w:t>
+            </w:r>
           </w:p>
         </w:tc>
         <w:tc>
@@ -18014,6 +18061,12 @@
                 <w:lang w:val="sr-Latn-RS"/>
               </w:rPr>
             </w:pPr>
+            <w:r>
+              <w:rPr>
+                <w:lang w:val="sr-Latn-RS"/>
+              </w:rPr>
+              <w:t>0,06</w:t>
+            </w:r>
           </w:p>
         </w:tc>
         <w:tc>
@@ -18029,6 +18082,12 @@
                 <w:lang w:val="sr-Latn-RS"/>
               </w:rPr>
             </w:pPr>
+            <w:r>
+              <w:rPr>
+                <w:lang w:val="sr-Latn-RS"/>
+              </w:rPr>
+              <w:t>0,10</w:t>
+            </w:r>
           </w:p>
         </w:tc>
       </w:tr>
@@ -18590,6 +18649,12 @@
                 <w:lang w:val="sr-Latn-RS"/>
               </w:rPr>
             </w:pPr>
+            <w:r>
+              <w:rPr>
+                <w:lang w:val="sr-Latn-RS"/>
+              </w:rPr>
+              <w:t>1,00</w:t>
+            </w:r>
           </w:p>
         </w:tc>
         <w:tc>
@@ -18605,6 +18670,12 @@
                 <w:lang w:val="sr-Latn-RS"/>
               </w:rPr>
             </w:pPr>
+            <w:r>
+              <w:rPr>
+                <w:lang w:val="sr-Latn-RS"/>
+              </w:rPr>
+              <w:t>0</w:t>
+            </w:r>
           </w:p>
         </w:tc>
         <w:tc>
@@ -18620,6 +18691,12 @@
                 <w:lang w:val="sr-Latn-RS"/>
               </w:rPr>
             </w:pPr>
+            <w:r>
+              <w:rPr>
+                <w:lang w:val="sr-Latn-RS"/>
+              </w:rPr>
+              <w:t>0</w:t>
+            </w:r>
           </w:p>
         </w:tc>
       </w:tr>
@@ -19181,6 +19258,12 @@
                 <w:lang w:val="sr-Latn-RS"/>
               </w:rPr>
             </w:pPr>
+            <w:r>
+              <w:rPr>
+                <w:lang w:val="sr-Latn-RS"/>
+              </w:rPr>
+              <w:t>0</w:t>
+            </w:r>
           </w:p>
         </w:tc>
         <w:tc>
@@ -19196,6 +19279,12 @@
                 <w:lang w:val="sr-Latn-RS"/>
               </w:rPr>
             </w:pPr>
+            <w:r>
+              <w:rPr>
+                <w:lang w:val="sr-Latn-RS"/>
+              </w:rPr>
+              <w:t>0</w:t>
+            </w:r>
           </w:p>
         </w:tc>
         <w:tc>
@@ -19211,6 +19300,12 @@
                 <w:lang w:val="sr-Latn-RS"/>
               </w:rPr>
             </w:pPr>
+            <w:r>
+              <w:rPr>
+                <w:lang w:val="sr-Latn-RS"/>
+              </w:rPr>
+              <w:t>0</w:t>
+            </w:r>
           </w:p>
         </w:tc>
       </w:tr>
@@ -19772,6 +19867,12 @@
                 <w:lang w:val="sr-Latn-RS"/>
               </w:rPr>
             </w:pPr>
+            <w:r>
+              <w:rPr>
+                <w:lang w:val="sr-Latn-RS"/>
+              </w:rPr>
+              <w:t>0,92</w:t>
+            </w:r>
           </w:p>
         </w:tc>
         <w:tc>
@@ -19787,6 +19888,12 @@
                 <w:lang w:val="sr-Latn-RS"/>
               </w:rPr>
             </w:pPr>
+            <w:r>
+              <w:rPr>
+                <w:lang w:val="sr-Latn-RS"/>
+              </w:rPr>
+              <w:t>0,99</w:t>
+            </w:r>
           </w:p>
         </w:tc>
         <w:tc>
@@ -19802,6 +19909,12 @@
                 <w:lang w:val="sr-Latn-RS"/>
               </w:rPr>
             </w:pPr>
+            <w:r>
+              <w:rPr>
+                <w:lang w:val="sr-Latn-RS"/>
+              </w:rPr>
+              <w:t>0,95</w:t>
+            </w:r>
           </w:p>
         </w:tc>
       </w:tr>
@@ -20482,6 +20595,12 @@
                 <w:lang w:val="sr-Latn-RS"/>
               </w:rPr>
             </w:pPr>
+            <w:r>
+              <w:rPr>
+                <w:lang w:val="sr-Latn-RS"/>
+              </w:rPr>
+              <w:t>0,43</w:t>
+            </w:r>
           </w:p>
         </w:tc>
         <w:tc>
@@ -20497,6 +20616,12 @@
                 <w:lang w:val="sr-Latn-RS"/>
               </w:rPr>
             </w:pPr>
+            <w:r>
+              <w:rPr>
+                <w:lang w:val="sr-Latn-RS"/>
+              </w:rPr>
+              <w:t>0,18</w:t>
+            </w:r>
           </w:p>
         </w:tc>
         <w:tc>
@@ -20512,6 +20637,12 @@
                 <w:lang w:val="sr-Latn-RS"/>
               </w:rPr>
             </w:pPr>
+            <w:r>
+              <w:rPr>
+                <w:lang w:val="sr-Latn-RS"/>
+              </w:rPr>
+              <w:t>0,19</w:t>
+            </w:r>
           </w:p>
         </w:tc>
         <w:tc>
@@ -20527,6 +20658,12 @@
                 <w:lang w:val="sr-Latn-RS"/>
               </w:rPr>
             </w:pPr>
+            <w:r>
+              <w:rPr>
+                <w:lang w:val="sr-Latn-RS"/>
+              </w:rPr>
+              <w:t>0,90</w:t>
+            </w:r>
           </w:p>
         </w:tc>
       </w:tr>
@@ -21309,6 +21446,12 @@
                 <w:lang w:val="sr-Latn-RS"/>
               </w:rPr>
             </w:pPr>
+            <w:r>
+              <w:rPr>
+                <w:lang w:val="sr-Latn-RS"/>
+              </w:rPr>
+              <w:t>0,38</w:t>
+            </w:r>
           </w:p>
         </w:tc>
         <w:tc>
@@ -21324,6 +21467,12 @@
                 <w:lang w:val="sr-Latn-RS"/>
               </w:rPr>
             </w:pPr>
+            <w:r>
+              <w:rPr>
+                <w:lang w:val="sr-Latn-RS"/>
+              </w:rPr>
+              <w:t>0,21</w:t>
+            </w:r>
           </w:p>
         </w:tc>
         <w:tc>
@@ -21339,6 +21488,12 @@
                 <w:lang w:val="sr-Latn-RS"/>
               </w:rPr>
             </w:pPr>
+            <w:r>
+              <w:rPr>
+                <w:lang w:val="sr-Latn-RS"/>
+              </w:rPr>
+              <w:t>0,27</w:t>
+            </w:r>
           </w:p>
         </w:tc>
       </w:tr>
@@ -21393,6 +21548,12 @@
                 <w:lang w:val="sr-Latn-RS"/>
               </w:rPr>
             </w:pPr>
+            <w:r>
+              <w:rPr>
+                <w:lang w:val="sr-Latn-RS"/>
+              </w:rPr>
+              <w:t>0,80</w:t>
+            </w:r>
           </w:p>
         </w:tc>
         <w:tc>
@@ -21408,6 +21569,12 @@
                 <w:lang w:val="sr-Latn-RS"/>
               </w:rPr>
             </w:pPr>
+            <w:r>
+              <w:rPr>
+                <w:lang w:val="sr-Latn-RS"/>
+              </w:rPr>
+              <w:t>0,84</w:t>
+            </w:r>
           </w:p>
         </w:tc>
         <w:tc>
@@ -21423,6 +21590,12 @@
                 <w:lang w:val="sr-Latn-RS"/>
               </w:rPr>
             </w:pPr>
+            <w:r>
+              <w:rPr>
+                <w:lang w:val="sr-Latn-RS"/>
+              </w:rPr>
+              <w:t>0,82</w:t>
+            </w:r>
           </w:p>
         </w:tc>
       </w:tr>
@@ -21882,6 +22055,12 @@
                 <w:lang w:val="sr-Latn-RS"/>
               </w:rPr>
             </w:pPr>
+            <w:r>
+              <w:rPr>
+                <w:lang w:val="sr-Latn-RS"/>
+              </w:rPr>
+              <w:t>0,65</w:t>
+            </w:r>
           </w:p>
         </w:tc>
         <w:tc>
@@ -21897,6 +22076,12 @@
                 <w:lang w:val="sr-Latn-RS"/>
               </w:rPr>
             </w:pPr>
+            <w:r>
+              <w:rPr>
+                <w:lang w:val="sr-Latn-RS"/>
+              </w:rPr>
+              <w:t>0,10</w:t>
+            </w:r>
           </w:p>
         </w:tc>
         <w:tc>
@@ -21912,6 +22097,12 @@
                 <w:lang w:val="sr-Latn-RS"/>
               </w:rPr>
             </w:pPr>
+            <w:r>
+              <w:rPr>
+                <w:lang w:val="sr-Latn-RS"/>
+              </w:rPr>
+              <w:t>0,17</w:t>
+            </w:r>
           </w:p>
         </w:tc>
       </w:tr>
@@ -21966,6 +22157,12 @@
                 <w:lang w:val="sr-Latn-RS"/>
               </w:rPr>
             </w:pPr>
+            <w:r>
+              <w:rPr>
+                <w:lang w:val="sr-Latn-RS"/>
+              </w:rPr>
+              <w:t>0,62</w:t>
+            </w:r>
           </w:p>
         </w:tc>
         <w:tc>
@@ -21981,6 +22178,12 @@
                 <w:lang w:val="sr-Latn-RS"/>
               </w:rPr>
             </w:pPr>
+            <w:r>
+              <w:rPr>
+                <w:lang w:val="sr-Latn-RS"/>
+              </w:rPr>
+              <w:t>0,64</w:t>
+            </w:r>
           </w:p>
         </w:tc>
         <w:tc>
@@ -21996,6 +22199,12 @@
                 <w:lang w:val="sr-Latn-RS"/>
               </w:rPr>
             </w:pPr>
+            <w:r>
+              <w:rPr>
+                <w:lang w:val="sr-Latn-RS"/>
+              </w:rPr>
+              <w:t>0,63</w:t>
+            </w:r>
           </w:p>
         </w:tc>
       </w:tr>
@@ -22455,6 +22664,12 @@
                 <w:lang w:val="sr-Latn-RS"/>
               </w:rPr>
             </w:pPr>
+            <w:r>
+              <w:rPr>
+                <w:lang w:val="sr-Latn-RS"/>
+              </w:rPr>
+              <w:t>1,00</w:t>
+            </w:r>
           </w:p>
         </w:tc>
         <w:tc>
@@ -22470,6 +22685,12 @@
                 <w:lang w:val="sr-Latn-RS"/>
               </w:rPr>
             </w:pPr>
+            <w:r>
+              <w:rPr>
+                <w:lang w:val="sr-Latn-RS"/>
+              </w:rPr>
+              <w:t>0</w:t>
+            </w:r>
           </w:p>
         </w:tc>
         <w:tc>
@@ -22485,6 +22706,12 @@
                 <w:lang w:val="sr-Latn-RS"/>
               </w:rPr>
             </w:pPr>
+            <w:r>
+              <w:rPr>
+                <w:lang w:val="sr-Latn-RS"/>
+              </w:rPr>
+              <w:t>0</w:t>
+            </w:r>
           </w:p>
         </w:tc>
       </w:tr>
@@ -22539,6 +22766,12 @@
                 <w:lang w:val="sr-Latn-RS"/>
               </w:rPr>
             </w:pPr>
+            <w:r>
+              <w:rPr>
+                <w:lang w:val="sr-Latn-RS"/>
+              </w:rPr>
+              <w:t>0,57</w:t>
+            </w:r>
           </w:p>
         </w:tc>
         <w:tc>
@@ -22554,6 +22787,12 @@
                 <w:lang w:val="sr-Latn-RS"/>
               </w:rPr>
             </w:pPr>
+            <w:r>
+              <w:rPr>
+                <w:lang w:val="sr-Latn-RS"/>
+              </w:rPr>
+              <w:t>0,73</w:t>
+            </w:r>
           </w:p>
         </w:tc>
         <w:tc>
@@ -22569,6 +22808,12 @@
                 <w:lang w:val="sr-Latn-RS"/>
               </w:rPr>
             </w:pPr>
+            <w:r>
+              <w:rPr>
+                <w:lang w:val="sr-Latn-RS"/>
+              </w:rPr>
+              <w:t>0,64</w:t>
+            </w:r>
           </w:p>
         </w:tc>
       </w:tr>
@@ -23028,6 +23273,12 @@
                 <w:lang w:val="sr-Latn-RS"/>
               </w:rPr>
             </w:pPr>
+            <w:r>
+              <w:rPr>
+                <w:lang w:val="sr-Latn-RS"/>
+              </w:rPr>
+              <w:t>0,92</w:t>
+            </w:r>
           </w:p>
         </w:tc>
         <w:tc>
@@ -23043,6 +23294,12 @@
                 <w:lang w:val="sr-Latn-RS"/>
               </w:rPr>
             </w:pPr>
+            <w:r>
+              <w:rPr>
+                <w:lang w:val="sr-Latn-RS"/>
+              </w:rPr>
+              <w:t>0,99</w:t>
+            </w:r>
           </w:p>
         </w:tc>
         <w:tc>
@@ -23058,6 +23315,12 @@
                 <w:lang w:val="sr-Latn-RS"/>
               </w:rPr>
             </w:pPr>
+            <w:r>
+              <w:rPr>
+                <w:lang w:val="sr-Latn-RS"/>
+              </w:rPr>
+              <w:t>0,95</w:t>
+            </w:r>
           </w:p>
         </w:tc>
       </w:tr>
@@ -23112,6 +23375,12 @@
                 <w:lang w:val="sr-Latn-RS"/>
               </w:rPr>
             </w:pPr>
+            <w:r>
+              <w:rPr>
+                <w:lang w:val="sr-Latn-RS"/>
+              </w:rPr>
+              <w:t>0,99</w:t>
+            </w:r>
           </w:p>
         </w:tc>
         <w:tc>
@@ -23127,6 +23396,12 @@
                 <w:lang w:val="sr-Latn-RS"/>
               </w:rPr>
             </w:pPr>
+            <w:r>
+              <w:rPr>
+                <w:lang w:val="sr-Latn-RS"/>
+              </w:rPr>
+              <w:t>0,98</w:t>
+            </w:r>
           </w:p>
         </w:tc>
         <w:tc>
@@ -23142,6 +23417,12 @@
                 <w:lang w:val="sr-Latn-RS"/>
               </w:rPr>
             </w:pPr>
+            <w:r>
+              <w:rPr>
+                <w:lang w:val="sr-Latn-RS"/>
+              </w:rPr>
+              <w:t>0,98</w:t>
+            </w:r>
           </w:p>
         </w:tc>
       </w:tr>
@@ -23562,16 +23843,8 @@
       </w:pPr>
       <w:r>
         <w:lastRenderedPageBreak/>
-        <w:t xml:space="preserve">Tabela </w:t>
-      </w:r>
-      <w:r>
-        <w:t>8</w:t>
-      </w:r>
-      <w:r>
-        <w:t xml:space="preserve">. Tabelarni prikaz macro rezulata za modele </w:t>
-      </w:r>
-      <w:bookmarkStart w:id="1" w:name="_GoBack"/>
-      <w:bookmarkEnd w:id="1"/>
+        <w:t xml:space="preserve">Tabela 8. Tabelarni prikaz macro rezulata za modele </w:t>
+      </w:r>
     </w:p>
     <w:tbl>
       <w:tblPr>
@@ -23734,6 +24007,12 @@
                 <w:lang w:val="sr-Latn-RS"/>
               </w:rPr>
             </w:pPr>
+            <w:r>
+              <w:rPr>
+                <w:lang w:val="sr-Latn-RS"/>
+              </w:rPr>
+              <w:t>0,59</w:t>
+            </w:r>
           </w:p>
         </w:tc>
         <w:tc>
@@ -23749,6 +24028,12 @@
                 <w:lang w:val="sr-Latn-RS"/>
               </w:rPr>
             </w:pPr>
+            <w:r>
+              <w:rPr>
+                <w:lang w:val="sr-Latn-RS"/>
+              </w:rPr>
+              <w:t>0,26</w:t>
+            </w:r>
           </w:p>
         </w:tc>
         <w:tc>
@@ -23764,6 +24049,12 @@
                 <w:lang w:val="sr-Latn-RS"/>
               </w:rPr>
             </w:pPr>
+            <w:r>
+              <w:rPr>
+                <w:lang w:val="sr-Latn-RS"/>
+              </w:rPr>
+              <w:t>0,28</w:t>
+            </w:r>
           </w:p>
         </w:tc>
         <w:tc>
@@ -23779,6 +24070,12 @@
                 <w:lang w:val="sr-Latn-RS"/>
               </w:rPr>
             </w:pPr>
+            <w:r>
+              <w:rPr>
+                <w:lang w:val="sr-Latn-RS"/>
+              </w:rPr>
+              <w:t>0,91</w:t>
+            </w:r>
           </w:p>
         </w:tc>
       </w:tr>
@@ -27616,7 +27913,7 @@
 </file>
 
 <file path=customXml/itemProps1.xml><?xml version="1.0" encoding="utf-8"?>
-<ds:datastoreItem xmlns:ds="http://schemas.openxmlformats.org/officeDocument/2006/customXml" ds:itemID="{8027189B-EADD-42CB-88D0-291933132F27}">
+<ds:datastoreItem xmlns:ds="http://schemas.openxmlformats.org/officeDocument/2006/customXml" ds:itemID="{4EB95E74-4DBA-4CDC-8983-B0425B93A42B}">
   <ds:schemaRefs>
     <ds:schemaRef ds:uri="http://schemas.openxmlformats.org/officeDocument/2006/bibliography"/>
   </ds:schemaRefs>

</xml_diff>

<commit_message>
Popravljene ekstenzije u kodovima, dopunjena dokumentacija
</commit_message>
<xml_diff>
--- a/Dokumentacija.docx
+++ b/Dokumentacija.docx
@@ -14571,13 +14571,7 @@
         <w:t>Evaluacija statističkih modela</w:t>
       </w:r>
     </w:p>
-    <w:p>
-      <w:pPr>
-        <w:rPr>
-          <w:lang w:val="sr-Latn-RS"/>
-        </w:rPr>
-      </w:pPr>
-    </w:p>
+    <w:p/>
     <w:p>
       <w:pPr>
         <w:pStyle w:val="Heading3"/>
@@ -14589,6 +14583,258 @@
         <w:rPr>
           <w:lang w:val="sr-Latn-RS"/>
         </w:rPr>
+        <w:t xml:space="preserve">Multinomijalni Bayes </w:t>
+      </w:r>
+      <w:r>
+        <w:rPr>
+          <w:lang w:val="sr-Latn-RS"/>
+        </w:rPr>
+        <w:t>– Baseline model</w:t>
+      </w:r>
+    </w:p>
+    <w:p>
+      <w:pPr>
+        <w:ind w:firstLine="720"/>
+        <w:rPr>
+          <w:lang w:val="sr-Latn-RS"/>
+        </w:rPr>
+      </w:pPr>
+      <w:r>
+        <w:rPr>
+          <w:noProof/>
+        </w:rPr>
+        <w:drawing>
+          <wp:anchor distT="0" distB="0" distL="114300" distR="114300" simplePos="0" relativeHeight="251696128" behindDoc="0" locked="0" layoutInCell="1" allowOverlap="1" wp14:anchorId="5FA0633C">
+            <wp:simplePos x="0" y="0"/>
+            <wp:positionH relativeFrom="margin">
+              <wp:align>center</wp:align>
+            </wp:positionH>
+            <wp:positionV relativeFrom="paragraph">
+              <wp:posOffset>544471</wp:posOffset>
+            </wp:positionV>
+            <wp:extent cx="3578087" cy="2856351"/>
+            <wp:effectExtent l="19050" t="19050" r="22860" b="20320"/>
+            <wp:wrapTopAndBottom/>
+            <wp:docPr id="28" name="Picture 28"/>
+            <wp:cNvGraphicFramePr>
+              <a:graphicFrameLocks xmlns:a="http://schemas.openxmlformats.org/drawingml/2006/main" noChangeAspect="1"/>
+            </wp:cNvGraphicFramePr>
+            <a:graphic xmlns:a="http://schemas.openxmlformats.org/drawingml/2006/main">
+              <a:graphicData uri="http://schemas.openxmlformats.org/drawingml/2006/picture">
+                <pic:pic xmlns:pic="http://schemas.openxmlformats.org/drawingml/2006/picture">
+                  <pic:nvPicPr>
+                    <pic:cNvPr id="1" name=""/>
+                    <pic:cNvPicPr/>
+                  </pic:nvPicPr>
+                  <pic:blipFill>
+                    <a:blip r:embed="rId15">
+                      <a:extLst>
+                        <a:ext uri="{28A0092B-C50C-407E-A947-70E740481C1C}">
+                          <a14:useLocalDpi xmlns:a14="http://schemas.microsoft.com/office/drawing/2010/main" val="0"/>
+                        </a:ext>
+                      </a:extLst>
+                    </a:blip>
+                    <a:stretch>
+                      <a:fillRect/>
+                    </a:stretch>
+                  </pic:blipFill>
+                  <pic:spPr>
+                    <a:xfrm>
+                      <a:off x="0" y="0"/>
+                      <a:ext cx="3578087" cy="2856351"/>
+                    </a:xfrm>
+                    <a:prstGeom prst="rect">
+                      <a:avLst/>
+                    </a:prstGeom>
+                    <a:ln>
+                      <a:solidFill>
+                        <a:schemeClr val="accent1"/>
+                      </a:solidFill>
+                    </a:ln>
+                  </pic:spPr>
+                </pic:pic>
+              </a:graphicData>
+            </a:graphic>
+          </wp:anchor>
+        </w:drawing>
+      </w:r>
+      <w:r>
+        <w:rPr>
+          <w:lang w:val="sr-Latn-RS"/>
+        </w:rPr>
+        <w:t xml:space="preserve">Program i izvestaji u okviru projekta za model </w:t>
+      </w:r>
+      <w:r>
+        <w:rPr>
+          <w:lang w:val="sr-Latn-RS"/>
+        </w:rPr>
+        <w:t xml:space="preserve">MB </w:t>
+      </w:r>
+      <w:r>
+        <w:rPr>
+          <w:lang w:val="sr-Latn-RS"/>
+        </w:rPr>
+        <w:t>se nalazi u folderu faza-3/</w:t>
+      </w:r>
+      <w:r>
+        <w:rPr>
+          <w:lang w:val="sr-Latn-RS"/>
+        </w:rPr>
+        <w:t>Baseline</w:t>
+      </w:r>
+      <w:r>
+        <w:rPr>
+          <w:lang w:val="sr-Latn-RS"/>
+        </w:rPr>
+        <w:t xml:space="preserve">. Python skripta iskoritena za to je </w:t>
+      </w:r>
+      <w:r>
+        <w:rPr>
+          <w:lang w:val="sr-Latn-RS"/>
+        </w:rPr>
+        <w:t>main</w:t>
+      </w:r>
+      <w:r>
+        <w:rPr>
+          <w:lang w:val="sr-Latn-RS"/>
+        </w:rPr>
+        <w:t xml:space="preserve">.py. Izveštaj za model koji </w:t>
+      </w:r>
+      <w:r>
+        <w:rPr>
+          <w:lang w:val="sr-Latn-RS"/>
+        </w:rPr>
+        <w:t>results.txt</w:t>
+      </w:r>
+      <w:r>
+        <w:rPr>
+          <w:lang w:val="sr-Latn-RS"/>
+        </w:rPr>
+        <w:t>.</w:t>
+      </w:r>
+    </w:p>
+    <w:p>
+      <w:pPr>
+        <w:pStyle w:val="Caption"/>
+        <w:jc w:val="center"/>
+        <w:rPr>
+          <w:lang w:val="sr-Latn-RS"/>
+        </w:rPr>
+      </w:pPr>
+      <w:r>
+        <w:t xml:space="preserve">Slika 2. – MB </w:t>
+      </w:r>
+      <w:r>
+        <w:rPr>
+          <w:lang w:val="sr-Latn-RS"/>
+        </w:rPr>
+        <w:t>matrica konfuzije za klase bez prefiksa</w:t>
+      </w:r>
+    </w:p>
+    <w:p>
+      <w:pPr>
+        <w:rPr>
+          <w:noProof/>
+        </w:rPr>
+      </w:pPr>
+      <w:r>
+        <w:rPr>
+          <w:noProof/>
+        </w:rPr>
+        <w:drawing>
+          <wp:anchor distT="0" distB="0" distL="114300" distR="114300" simplePos="0" relativeHeight="251697152" behindDoc="0" locked="0" layoutInCell="1" allowOverlap="1" wp14:anchorId="2BD8BFA5">
+            <wp:simplePos x="0" y="0"/>
+            <wp:positionH relativeFrom="margin">
+              <wp:align>center</wp:align>
+            </wp:positionH>
+            <wp:positionV relativeFrom="paragraph">
+              <wp:posOffset>220207</wp:posOffset>
+            </wp:positionV>
+            <wp:extent cx="3562184" cy="2986090"/>
+            <wp:effectExtent l="19050" t="19050" r="19685" b="24130"/>
+            <wp:wrapTopAndBottom/>
+            <wp:docPr id="29" name="Picture 29"/>
+            <wp:cNvGraphicFramePr>
+              <a:graphicFrameLocks xmlns:a="http://schemas.openxmlformats.org/drawingml/2006/main" noChangeAspect="1"/>
+            </wp:cNvGraphicFramePr>
+            <a:graphic xmlns:a="http://schemas.openxmlformats.org/drawingml/2006/main">
+              <a:graphicData uri="http://schemas.openxmlformats.org/drawingml/2006/picture">
+                <pic:pic xmlns:pic="http://schemas.openxmlformats.org/drawingml/2006/picture">
+                  <pic:nvPicPr>
+                    <pic:cNvPr id="1" name=""/>
+                    <pic:cNvPicPr/>
+                  </pic:nvPicPr>
+                  <pic:blipFill rotWithShape="1">
+                    <a:blip r:embed="rId16">
+                      <a:extLst>
+                        <a:ext uri="{28A0092B-C50C-407E-A947-70E740481C1C}">
+                          <a14:useLocalDpi xmlns:a14="http://schemas.microsoft.com/office/drawing/2010/main" val="0"/>
+                        </a:ext>
+                      </a:extLst>
+                    </a:blip>
+                    <a:srcRect r="5836" b="935"/>
+                    <a:stretch/>
+                  </pic:blipFill>
+                  <pic:spPr bwMode="auto">
+                    <a:xfrm>
+                      <a:off x="0" y="0"/>
+                      <a:ext cx="3562184" cy="2986090"/>
+                    </a:xfrm>
+                    <a:prstGeom prst="rect">
+                      <a:avLst/>
+                    </a:prstGeom>
+                    <a:ln w="9525" cap="flat" cmpd="sng" algn="ctr">
+                      <a:solidFill>
+                        <a:srgbClr val="4472C4"/>
+                      </a:solidFill>
+                      <a:prstDash val="solid"/>
+                      <a:round/>
+                      <a:headEnd type="none" w="med" len="med"/>
+                      <a:tailEnd type="none" w="med" len="med"/>
+                    </a:ln>
+                    <a:extLst>
+                      <a:ext uri="{53640926-AAD7-44D8-BBD7-CCE9431645EC}">
+                        <a14:shadowObscured xmlns:a14="http://schemas.microsoft.com/office/drawing/2010/main"/>
+                      </a:ext>
+                    </a:extLst>
+                  </pic:spPr>
+                </pic:pic>
+              </a:graphicData>
+            </a:graphic>
+          </wp:anchor>
+        </w:drawing>
+      </w:r>
+    </w:p>
+    <w:p>
+      <w:pPr>
+        <w:pStyle w:val="Caption"/>
+        <w:jc w:val="center"/>
+        <w:rPr>
+          <w:lang w:val="sr-Latn-RS"/>
+        </w:rPr>
+      </w:pPr>
+      <w:r>
+        <w:t xml:space="preserve">Slika 3. MB </w:t>
+      </w:r>
+      <w:r>
+        <w:rPr>
+          <w:lang w:val="sr-Latn-RS"/>
+        </w:rPr>
+        <w:t>matrica konfuzije za klase sa prefiksima B- i I-</w:t>
+      </w:r>
+    </w:p>
+    <w:p>
+      <w:pPr>
+        <w:pStyle w:val="Heading3"/>
+        <w:rPr>
+          <w:lang w:val="sr-Latn-RS"/>
+        </w:rPr>
+      </w:pPr>
+      <w:r>
+        <w:rPr>
+          <w:lang w:val="sr-Latn-RS"/>
+        </w:rPr>
+        <w:lastRenderedPageBreak/>
         <w:t>BERTi</w:t>
       </w:r>
       <w:r>
@@ -14647,7 +14893,7 @@
                     <pic:cNvPicPr/>
                   </pic:nvPicPr>
                   <pic:blipFill rotWithShape="1">
-                    <a:blip r:embed="rId15" cstate="print">
+                    <a:blip r:embed="rId17" cstate="print">
                       <a:extLst>
                         <a:ext uri="{28A0092B-C50C-407E-A947-70E740481C1C}">
                           <a14:useLocalDpi xmlns:a14="http://schemas.microsoft.com/office/drawing/2010/main" val="0"/>
@@ -14748,7 +14994,19 @@
                               <w:rPr>
                                 <w:lang w:val="sr-Latn-RS"/>
                               </w:rPr>
-                              <w:t xml:space="preserve">Slika 3. BERTić – matrica konfuzije za klase bez prefiksa </w:t>
+                              <w:t xml:space="preserve">Slika </w:t>
+                            </w:r>
+                            <w:r>
+                              <w:rPr>
+                                <w:lang w:val="sr-Latn-RS"/>
+                              </w:rPr>
+                              <w:t>5</w:t>
+                            </w:r>
+                            <w:r>
+                              <w:rPr>
+                                <w:lang w:val="sr-Latn-RS"/>
+                              </w:rPr>
+                              <w:t xml:space="preserve">. BERTić – matrica konfuzije za klase bez prefiksa </w:t>
                             </w:r>
                           </w:p>
                         </w:txbxContent>
@@ -14782,7 +15040,19 @@
                         <w:rPr>
                           <w:lang w:val="sr-Latn-RS"/>
                         </w:rPr>
-                        <w:t xml:space="preserve">Slika 3. BERTić – matrica konfuzije za klase bez prefiksa </w:t>
+                        <w:t xml:space="preserve">Slika </w:t>
+                      </w:r>
+                      <w:r>
+                        <w:rPr>
+                          <w:lang w:val="sr-Latn-RS"/>
+                        </w:rPr>
+                        <w:t>5</w:t>
+                      </w:r>
+                      <w:r>
+                        <w:rPr>
+                          <w:lang w:val="sr-Latn-RS"/>
+                        </w:rPr>
+                        <w:t xml:space="preserve">. BERTić – matrica konfuzije za klase bez prefiksa </w:t>
                       </w:r>
                     </w:p>
                   </w:txbxContent>
@@ -14853,7 +15123,19 @@
                               <w:rPr>
                                 <w:lang w:val="sr-Latn-RS"/>
                               </w:rPr>
-                              <w:t>Slika 2. BERTić – matrica konfuzije za klase sa prefiksima B- i I-</w:t>
+                              <w:t xml:space="preserve">Slika </w:t>
+                            </w:r>
+                            <w:r>
+                              <w:rPr>
+                                <w:lang w:val="sr-Latn-RS"/>
+                              </w:rPr>
+                              <w:t>4</w:t>
+                            </w:r>
+                            <w:r>
+                              <w:rPr>
+                                <w:lang w:val="sr-Latn-RS"/>
+                              </w:rPr>
+                              <w:t>. BERTić – matrica konfuzije za klase sa prefiksima B- i I-</w:t>
                             </w:r>
                           </w:p>
                         </w:txbxContent>
@@ -14887,7 +15169,19 @@
                         <w:rPr>
                           <w:lang w:val="sr-Latn-RS"/>
                         </w:rPr>
-                        <w:t>Slika 2. BERTić – matrica konfuzije za klase sa prefiksima B- i I-</w:t>
+                        <w:t xml:space="preserve">Slika </w:t>
+                      </w:r>
+                      <w:r>
+                        <w:rPr>
+                          <w:lang w:val="sr-Latn-RS"/>
+                        </w:rPr>
+                        <w:t>4</w:t>
+                      </w:r>
+                      <w:r>
+                        <w:rPr>
+                          <w:lang w:val="sr-Latn-RS"/>
+                        </w:rPr>
+                        <w:t>. BERTić – matrica konfuzije za klase sa prefiksima B- i I-</w:t>
                       </w:r>
                     </w:p>
                   </w:txbxContent>
@@ -14937,7 +15231,7 @@
     </w:p>
     <w:p>
       <w:pPr>
-        <w:pStyle w:val="ListParagraph"/>
+        <w:pStyle w:val="Heading3"/>
         <w:rPr>
           <w:noProof/>
         </w:rPr>
@@ -14978,7 +15272,7 @@
                     <pic:cNvPicPr/>
                   </pic:nvPicPr>
                   <pic:blipFill rotWithShape="1">
-                    <a:blip r:embed="rId16" cstate="print">
+                    <a:blip r:embed="rId18" cstate="print">
                       <a:extLst>
                         <a:ext uri="{28A0092B-C50C-407E-A947-70E740481C1C}">
                           <a14:useLocalDpi xmlns:a14="http://schemas.microsoft.com/office/drawing/2010/main" val="0"/>
@@ -15019,6 +15313,365 @@
           </wp:anchor>
         </w:drawing>
       </w:r>
+      <w:r>
+        <w:rPr>
+          <w:lang w:val="sr-Latn-RS"/>
+        </w:rPr>
+        <w:t>CLASSLA – standardni (novinski) jezik</w:t>
+      </w:r>
+    </w:p>
+    <w:p>
+      <w:pPr>
+        <w:ind w:firstLine="720"/>
+        <w:rPr>
+          <w:noProof/>
+        </w:rPr>
+      </w:pPr>
+      <w:r>
+        <w:rPr>
+          <w:noProof/>
+        </w:rPr>
+        <w:drawing>
+          <wp:anchor distT="0" distB="0" distL="114300" distR="114300" simplePos="0" relativeHeight="251692032" behindDoc="0" locked="0" layoutInCell="1" allowOverlap="1" wp14:anchorId="1F22E7E6">
+            <wp:simplePos x="0" y="0"/>
+            <wp:positionH relativeFrom="column">
+              <wp:posOffset>938061</wp:posOffset>
+            </wp:positionH>
+            <wp:positionV relativeFrom="paragraph">
+              <wp:posOffset>751978</wp:posOffset>
+            </wp:positionV>
+            <wp:extent cx="4204380" cy="2504661"/>
+            <wp:effectExtent l="19050" t="19050" r="24765" b="10160"/>
+            <wp:wrapTopAndBottom/>
+            <wp:docPr id="23" name="Picture 23"/>
+            <wp:cNvGraphicFramePr>
+              <a:graphicFrameLocks xmlns:a="http://schemas.openxmlformats.org/drawingml/2006/main" noChangeAspect="1"/>
+            </wp:cNvGraphicFramePr>
+            <a:graphic xmlns:a="http://schemas.openxmlformats.org/drawingml/2006/main">
+              <a:graphicData uri="http://schemas.openxmlformats.org/drawingml/2006/picture">
+                <pic:pic xmlns:pic="http://schemas.openxmlformats.org/drawingml/2006/picture">
+                  <pic:nvPicPr>
+                    <pic:cNvPr id="1" name=""/>
+                    <pic:cNvPicPr/>
+                  </pic:nvPicPr>
+                  <pic:blipFill>
+                    <a:blip r:embed="rId19" cstate="print">
+                      <a:extLst>
+                        <a:ext uri="{28A0092B-C50C-407E-A947-70E740481C1C}">
+                          <a14:useLocalDpi xmlns:a14="http://schemas.microsoft.com/office/drawing/2010/main" val="0"/>
+                        </a:ext>
+                      </a:extLst>
+                    </a:blip>
+                    <a:stretch>
+                      <a:fillRect/>
+                    </a:stretch>
+                  </pic:blipFill>
+                  <pic:spPr>
+                    <a:xfrm>
+                      <a:off x="0" y="0"/>
+                      <a:ext cx="4204380" cy="2504661"/>
+                    </a:xfrm>
+                    <a:prstGeom prst="rect">
+                      <a:avLst/>
+                    </a:prstGeom>
+                    <a:ln>
+                      <a:solidFill>
+                        <a:schemeClr val="accent1"/>
+                      </a:solidFill>
+                    </a:ln>
+                  </pic:spPr>
+                </pic:pic>
+              </a:graphicData>
+            </a:graphic>
+          </wp:anchor>
+        </w:drawing>
+      </w:r>
+      <w:r>
+        <w:rPr>
+          <w:lang w:val="sr-Latn-RS"/>
+        </w:rPr>
+        <w:t>Program i izvestaji u okviru projekta za model CLASSLA za standardni jezik se nalazi u folderu faza-3/classla. Python skripta iskoritena za to je evaluate</w:t>
+      </w:r>
+      <w:r>
+        <w:t>_classla_standard</w:t>
+      </w:r>
+      <w:r>
+        <w:rPr>
+          <w:lang w:val="sr-Latn-RS"/>
+        </w:rPr>
+        <w:t xml:space="preserve">.py. Izveštaj za </w:t>
+      </w:r>
+      <w:r>
+        <w:rPr>
+          <w:lang w:val="sr-Latn-RS"/>
+        </w:rPr>
+        <w:t>je classla/out/classla_standard_report_mapped.txt</w:t>
+      </w:r>
+      <w:r>
+        <w:t>.</w:t>
+      </w:r>
+      <w:r>
+        <w:rPr>
+          <w:noProof/>
+        </w:rPr>
+        <w:t xml:space="preserve"> </w:t>
+      </w:r>
+    </w:p>
+    <w:p>
+      <w:pPr>
+        <w:pStyle w:val="Caption"/>
+        <w:jc w:val="center"/>
+        <w:rPr>
+          <w:noProof/>
+          <w:lang w:val="sr-Latn-RS"/>
+        </w:rPr>
+      </w:pPr>
+      <w:r>
+        <w:rPr>
+          <w:lang w:val="sr-Latn-RS"/>
+        </w:rPr>
+        <w:t xml:space="preserve">Slika </w:t>
+      </w:r>
+      <w:r>
+        <w:rPr>
+          <w:lang w:val="sr-Latn-RS"/>
+        </w:rPr>
+        <w:t>6</w:t>
+      </w:r>
+      <w:r>
+        <w:rPr>
+          <w:lang w:val="sr-Latn-RS"/>
+        </w:rPr>
+        <w:t xml:space="preserve">. </w:t>
+      </w:r>
+      <w:r>
+        <w:rPr>
+          <w:lang w:val="sr-Latn-RS"/>
+        </w:rPr>
+        <w:t>CLASSLA st</w:t>
+      </w:r>
+      <w:r>
+        <w:rPr>
+          <w:lang w:val="sr-Latn-RS"/>
+        </w:rPr>
+        <w:t>d</w:t>
+      </w:r>
+      <w:r>
+        <w:rPr>
+          <w:lang w:val="sr-Latn-RS"/>
+        </w:rPr>
+        <w:t xml:space="preserve"> – matrica konfuzije za klase sa prefiksima B- i I-</w:t>
+      </w:r>
+    </w:p>
+    <w:p>
+      <w:pPr>
+        <w:ind w:firstLine="720"/>
+        <w:rPr>
+          <w:lang w:val="sr-Latn-RS"/>
+        </w:rPr>
+      </w:pPr>
+      <w:r>
+        <w:rPr>
+          <w:noProof/>
+        </w:rPr>
+        <w:lastRenderedPageBreak/>
+        <mc:AlternateContent>
+          <mc:Choice Requires="wps">
+            <w:drawing>
+              <wp:anchor distT="0" distB="0" distL="114300" distR="114300" simplePos="0" relativeHeight="251695104" behindDoc="0" locked="0" layoutInCell="1" allowOverlap="1" wp14:anchorId="5B5201B2" wp14:editId="7417E30D">
+                <wp:simplePos x="0" y="0"/>
+                <wp:positionH relativeFrom="column">
+                  <wp:posOffset>790575</wp:posOffset>
+                </wp:positionH>
+                <wp:positionV relativeFrom="paragraph">
+                  <wp:posOffset>2606040</wp:posOffset>
+                </wp:positionV>
+                <wp:extent cx="4364990" cy="635"/>
+                <wp:effectExtent l="0" t="0" r="0" b="0"/>
+                <wp:wrapTopAndBottom/>
+                <wp:docPr id="24" name="Text Box 24"/>
+                <wp:cNvGraphicFramePr/>
+                <a:graphic xmlns:a="http://schemas.openxmlformats.org/drawingml/2006/main">
+                  <a:graphicData uri="http://schemas.microsoft.com/office/word/2010/wordprocessingShape">
+                    <wps:wsp>
+                      <wps:cNvSpPr txBox="1"/>
+                      <wps:spPr>
+                        <a:xfrm>
+                          <a:off x="0" y="0"/>
+                          <a:ext cx="4364990" cy="635"/>
+                        </a:xfrm>
+                        <a:prstGeom prst="rect">
+                          <a:avLst/>
+                        </a:prstGeom>
+                        <a:solidFill>
+                          <a:prstClr val="white"/>
+                        </a:solidFill>
+                        <a:ln>
+                          <a:noFill/>
+                        </a:ln>
+                      </wps:spPr>
+                      <wps:txbx>
+                        <w:txbxContent>
+                          <w:p>
+                            <w:pPr>
+                              <w:pStyle w:val="Caption"/>
+                              <w:jc w:val="center"/>
+                              <w:rPr>
+                                <w:noProof/>
+                                <w:lang w:val="sr-Latn-RS"/>
+                              </w:rPr>
+                            </w:pPr>
+                            <w:r>
+                              <w:rPr>
+                                <w:lang w:val="sr-Latn-RS"/>
+                              </w:rPr>
+                              <w:t xml:space="preserve">Slika </w:t>
+                            </w:r>
+                            <w:r>
+                              <w:rPr>
+                                <w:lang w:val="sr-Latn-RS"/>
+                              </w:rPr>
+                              <w:t>7</w:t>
+                            </w:r>
+                            <w:r>
+                              <w:rPr>
+                                <w:lang w:val="sr-Latn-RS"/>
+                              </w:rPr>
+                              <w:t>.</w:t>
+                            </w:r>
+                            <w:r>
+                              <w:rPr>
+                                <w:lang w:val="sr-Latn-RS"/>
+                              </w:rPr>
+                              <w:t>CLASSLA std</w:t>
+                            </w:r>
+                            <w:r>
+                              <w:t>– matrica konfuzije za klase bez prefiksa</w:t>
+                            </w:r>
+                          </w:p>
+                        </w:txbxContent>
+                      </wps:txbx>
+                      <wps:bodyPr rot="0" spcFirstLastPara="0" vertOverflow="overflow" horzOverflow="overflow" vert="horz" wrap="square" lIns="0" tIns="0" rIns="0" bIns="0" numCol="1" spcCol="0" rtlCol="0" fromWordArt="0" anchor="t" anchorCtr="0" forceAA="0" compatLnSpc="1">
+                        <a:prstTxWarp prst="textNoShape">
+                          <a:avLst/>
+                        </a:prstTxWarp>
+                        <a:spAutoFit/>
+                      </wps:bodyPr>
+                    </wps:wsp>
+                  </a:graphicData>
+                </a:graphic>
+              </wp:anchor>
+            </w:drawing>
+          </mc:Choice>
+          <mc:Fallback>
+            <w:pict>
+              <v:shape w14:anchorId="5B5201B2" id="Text Box 24" o:spid="_x0000_s1029" type="#_x0000_t202" style="position:absolute;left:0;text-align:left;margin-left:62.25pt;margin-top:205.2pt;width:343.7pt;height:.05pt;z-index:251695104;visibility:visible;mso-wrap-style:square;mso-wrap-distance-left:9pt;mso-wrap-distance-top:0;mso-wrap-distance-right:9pt;mso-wrap-distance-bottom:0;mso-position-horizontal:absolute;mso-position-horizontal-relative:text;mso-position-vertical:absolute;mso-position-vertical-relative:text;v-text-anchor:top" o:gfxdata="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" stroked="f">
+                <v:textbox style="mso-fit-shape-to-text:t" inset="0,0,0,0">
+                  <w:txbxContent>
+                    <w:p>
+                      <w:pPr>
+                        <w:pStyle w:val="Caption"/>
+                        <w:jc w:val="center"/>
+                        <w:rPr>
+                          <w:noProof/>
+                          <w:lang w:val="sr-Latn-RS"/>
+                        </w:rPr>
+                      </w:pPr>
+                      <w:r>
+                        <w:rPr>
+                          <w:lang w:val="sr-Latn-RS"/>
+                        </w:rPr>
+                        <w:t xml:space="preserve">Slika </w:t>
+                      </w:r>
+                      <w:r>
+                        <w:rPr>
+                          <w:lang w:val="sr-Latn-RS"/>
+                        </w:rPr>
+                        <w:t>7</w:t>
+                      </w:r>
+                      <w:r>
+                        <w:rPr>
+                          <w:lang w:val="sr-Latn-RS"/>
+                        </w:rPr>
+                        <w:t>.</w:t>
+                      </w:r>
+                      <w:r>
+                        <w:rPr>
+                          <w:lang w:val="sr-Latn-RS"/>
+                        </w:rPr>
+                        <w:t>CLASSLA std</w:t>
+                      </w:r>
+                      <w:r>
+                        <w:t>– matrica konfuzije za klase bez prefiksa</w:t>
+                      </w:r>
+                    </w:p>
+                  </w:txbxContent>
+                </v:textbox>
+                <w10:wrap type="topAndBottom"/>
+              </v:shape>
+            </w:pict>
+          </mc:Fallback>
+        </mc:AlternateContent>
+      </w:r>
+      <w:r>
+        <w:rPr>
+          <w:noProof/>
+        </w:rPr>
+        <w:drawing>
+          <wp:anchor distT="0" distB="0" distL="114300" distR="114300" simplePos="0" relativeHeight="251693056" behindDoc="0" locked="0" layoutInCell="1" allowOverlap="1" wp14:anchorId="247B5F60">
+            <wp:simplePos x="0" y="0"/>
+            <wp:positionH relativeFrom="margin">
+              <wp:align>center</wp:align>
+            </wp:positionH>
+            <wp:positionV relativeFrom="paragraph">
+              <wp:posOffset>19050</wp:posOffset>
+            </wp:positionV>
+            <wp:extent cx="4365266" cy="2530082"/>
+            <wp:effectExtent l="19050" t="19050" r="16510" b="22860"/>
+            <wp:wrapTopAndBottom/>
+            <wp:docPr id="8" name="Picture 8"/>
+            <wp:cNvGraphicFramePr>
+              <a:graphicFrameLocks xmlns:a="http://schemas.openxmlformats.org/drawingml/2006/main" noChangeAspect="1"/>
+            </wp:cNvGraphicFramePr>
+            <a:graphic xmlns:a="http://schemas.openxmlformats.org/drawingml/2006/main">
+              <a:graphicData uri="http://schemas.openxmlformats.org/drawingml/2006/picture">
+                <pic:pic xmlns:pic="http://schemas.openxmlformats.org/drawingml/2006/picture">
+                  <pic:nvPicPr>
+                    <pic:cNvPr id="1" name=""/>
+                    <pic:cNvPicPr/>
+                  </pic:nvPicPr>
+                  <pic:blipFill>
+                    <a:blip r:embed="rId20" cstate="print">
+                      <a:extLst>
+                        <a:ext uri="{28A0092B-C50C-407E-A947-70E740481C1C}">
+                          <a14:useLocalDpi xmlns:a14="http://schemas.microsoft.com/office/drawing/2010/main" val="0"/>
+                        </a:ext>
+                      </a:extLst>
+                    </a:blip>
+                    <a:stretch>
+                      <a:fillRect/>
+                    </a:stretch>
+                  </pic:blipFill>
+                  <pic:spPr>
+                    <a:xfrm>
+                      <a:off x="0" y="0"/>
+                      <a:ext cx="4365266" cy="2530082"/>
+                    </a:xfrm>
+                    <a:prstGeom prst="rect">
+                      <a:avLst/>
+                    </a:prstGeom>
+                    <a:ln>
+                      <a:solidFill>
+                        <a:schemeClr val="accent1"/>
+                      </a:solidFill>
+                    </a:ln>
+                  </pic:spPr>
+                </pic:pic>
+              </a:graphicData>
+            </a:graphic>
+          </wp:anchor>
+        </w:drawing>
+      </w:r>
     </w:p>
     <w:p>
       <w:pPr>
@@ -15031,8 +15684,289 @@
         <w:rPr>
           <w:lang w:val="sr-Latn-RS"/>
         </w:rPr>
-        <w:t>CLASSLA – standardni (novinski) jezik</w:t>
-      </w:r>
+        <w:t>CLASSLA – nestandardni jezik (Tviter)</w:t>
+      </w:r>
+    </w:p>
+    <w:p>
+      <w:pPr>
+        <w:ind w:firstLine="720"/>
+      </w:pPr>
+      <w:r>
+        <w:rPr>
+          <w:lang w:val="sr-Latn-RS"/>
+        </w:rPr>
+        <w:t>Program i izvestaji u okviru projekta za model CLASSLA za nestandardni jezik se nalazi u folderu faza-3/classla. Python skripta iskoritena za to je evaluate</w:t>
+      </w:r>
+      <w:r>
+        <w:t>_classla_nonstandard</w:t>
+      </w:r>
+      <w:r>
+        <w:rPr>
+          <w:lang w:val="sr-Latn-RS"/>
+        </w:rPr>
+        <w:t>.py. Izveštaj za je classla/out/classla_nonstandard_report_mapped.txt</w:t>
+      </w:r>
+      <w:r>
+        <w:t>.</w:t>
+      </w:r>
+    </w:p>
+    <w:p>
+      <w:pPr>
+        <w:ind w:firstLine="720"/>
+      </w:pPr>
+      <w:r>
+        <w:rPr>
+          <w:noProof/>
+        </w:rPr>
+        <w:drawing>
+          <wp:inline distT="0" distB="0" distL="0" distR="0" wp14:anchorId="1D33A07A" wp14:editId="398C3D5F">
+            <wp:extent cx="4691270" cy="2651125"/>
+            <wp:effectExtent l="19050" t="19050" r="14605" b="15875"/>
+            <wp:docPr id="11" name="Picture 11"/>
+            <wp:cNvGraphicFramePr>
+              <a:graphicFrameLocks xmlns:a="http://schemas.openxmlformats.org/drawingml/2006/main" noChangeAspect="1"/>
+            </wp:cNvGraphicFramePr>
+            <a:graphic xmlns:a="http://schemas.openxmlformats.org/drawingml/2006/main">
+              <a:graphicData uri="http://schemas.openxmlformats.org/drawingml/2006/picture">
+                <pic:pic xmlns:pic="http://schemas.openxmlformats.org/drawingml/2006/picture">
+                  <pic:nvPicPr>
+                    <pic:cNvPr id="1" name=""/>
+                    <pic:cNvPicPr/>
+                  </pic:nvPicPr>
+                  <pic:blipFill>
+                    <a:blip r:embed="rId21"/>
+                    <a:stretch>
+                      <a:fillRect/>
+                    </a:stretch>
+                  </pic:blipFill>
+                  <pic:spPr>
+                    <a:xfrm>
+                      <a:off x="0" y="0"/>
+                      <a:ext cx="4712469" cy="2663105"/>
+                    </a:xfrm>
+                    <a:prstGeom prst="rect">
+                      <a:avLst/>
+                    </a:prstGeom>
+                    <a:ln>
+                      <a:solidFill>
+                        <a:schemeClr val="accent1"/>
+                      </a:solidFill>
+                    </a:ln>
+                  </pic:spPr>
+                </pic:pic>
+              </a:graphicData>
+            </a:graphic>
+          </wp:inline>
+        </w:drawing>
+      </w:r>
+    </w:p>
+    <w:p>
+      <w:pPr>
+        <w:pStyle w:val="Caption"/>
+        <w:jc w:val="center"/>
+        <w:rPr>
+          <w:noProof/>
+          <w:lang w:val="sr-Latn-RS"/>
+        </w:rPr>
+      </w:pPr>
+      <w:r>
+        <w:rPr>
+          <w:lang w:val="sr-Latn-RS"/>
+        </w:rPr>
+        <w:t xml:space="preserve">Slika </w:t>
+      </w:r>
+      <w:r>
+        <w:rPr>
+          <w:lang w:val="sr-Latn-RS"/>
+        </w:rPr>
+        <w:t>8</w:t>
+      </w:r>
+      <w:r>
+        <w:rPr>
+          <w:lang w:val="sr-Latn-RS"/>
+        </w:rPr>
+        <w:t xml:space="preserve">. </w:t>
+      </w:r>
+      <w:r>
+        <w:rPr>
+          <w:lang w:val="sr-Latn-RS"/>
+        </w:rPr>
+        <w:t>CLASSLA nonstd</w:t>
+      </w:r>
+      <w:r>
+        <w:rPr>
+          <w:lang w:val="sr-Latn-RS"/>
+        </w:rPr>
+        <w:t xml:space="preserve"> </w:t>
+      </w:r>
+      <w:r>
+        <w:t>– matrica konfuzije za klase bez prefiksa</w:t>
+      </w:r>
+    </w:p>
+    <w:p>
+      <w:pPr>
+        <w:ind w:firstLine="720"/>
+      </w:pPr>
+    </w:p>
+    <w:p>
+      <w:pPr>
+        <w:keepNext/>
+        <w:ind w:firstLine="720"/>
+      </w:pPr>
+      <w:r>
+        <w:rPr>
+          <w:noProof/>
+        </w:rPr>
+        <w:lastRenderedPageBreak/>
+        <w:drawing>
+          <wp:inline distT="0" distB="0" distL="0" distR="0" wp14:anchorId="0040EE32" wp14:editId="608F8480">
+            <wp:extent cx="4508481" cy="2615979"/>
+            <wp:effectExtent l="19050" t="19050" r="26035" b="13335"/>
+            <wp:docPr id="2" name="Picture 2"/>
+            <wp:cNvGraphicFramePr>
+              <a:graphicFrameLocks xmlns:a="http://schemas.openxmlformats.org/drawingml/2006/main" noChangeAspect="1"/>
+            </wp:cNvGraphicFramePr>
+            <a:graphic xmlns:a="http://schemas.openxmlformats.org/drawingml/2006/main">
+              <a:graphicData uri="http://schemas.openxmlformats.org/drawingml/2006/picture">
+                <pic:pic xmlns:pic="http://schemas.openxmlformats.org/drawingml/2006/picture">
+                  <pic:nvPicPr>
+                    <pic:cNvPr id="1" name=""/>
+                    <pic:cNvPicPr/>
+                  </pic:nvPicPr>
+                  <pic:blipFill>
+                    <a:blip r:embed="rId22"/>
+                    <a:stretch>
+                      <a:fillRect/>
+                    </a:stretch>
+                  </pic:blipFill>
+                  <pic:spPr>
+                    <a:xfrm>
+                      <a:off x="0" y="0"/>
+                      <a:ext cx="4551317" cy="2640834"/>
+                    </a:xfrm>
+                    <a:prstGeom prst="rect">
+                      <a:avLst/>
+                    </a:prstGeom>
+                    <a:ln>
+                      <a:solidFill>
+                        <a:schemeClr val="accent1"/>
+                      </a:solidFill>
+                    </a:ln>
+                  </pic:spPr>
+                </pic:pic>
+              </a:graphicData>
+            </a:graphic>
+          </wp:inline>
+        </w:drawing>
+      </w:r>
+    </w:p>
+    <w:p>
+      <w:pPr>
+        <w:pStyle w:val="Caption"/>
+        <w:jc w:val="center"/>
+        <w:rPr>
+          <w:noProof/>
+          <w:lang w:val="sr-Latn-RS"/>
+        </w:rPr>
+      </w:pPr>
+      <w:r>
+        <w:rPr>
+          <w:lang w:val="sr-Latn-RS"/>
+        </w:rPr>
+        <w:t xml:space="preserve">Slika </w:t>
+      </w:r>
+      <w:r>
+        <w:rPr>
+          <w:lang w:val="sr-Latn-RS"/>
+        </w:rPr>
+        <w:t>9</w:t>
+      </w:r>
+      <w:r>
+        <w:rPr>
+          <w:lang w:val="sr-Latn-RS"/>
+        </w:rPr>
+        <w:t>.</w:t>
+      </w:r>
+      <w:r>
+        <w:rPr>
+          <w:lang w:val="sr-Latn-RS"/>
+        </w:rPr>
+        <w:t xml:space="preserve"> CLASSLA nonstd</w:t>
+      </w:r>
+      <w:r>
+        <w:rPr>
+          <w:lang w:val="sr-Latn-RS"/>
+        </w:rPr>
+        <w:t xml:space="preserve"> </w:t>
+      </w:r>
+      <w:r>
+        <w:t>– matrica konfuzije za klase bez prefiksa</w:t>
+      </w:r>
+    </w:p>
+    <w:p>
+      <w:pPr>
+        <w:pStyle w:val="Heading3"/>
+        <w:rPr>
+          <w:lang w:val="sr-Latn-RS"/>
+        </w:rPr>
+      </w:pPr>
+      <w:r>
+        <w:rPr>
+          <w:lang w:val="sr-Latn-RS"/>
+        </w:rPr>
+        <w:t>COMtext.SR NER</w:t>
+      </w:r>
+    </w:p>
+    <w:p>
+      <w:pPr>
+        <w:ind w:firstLine="720"/>
+      </w:pPr>
+      <w:r>
+        <w:rPr>
+          <w:lang w:val="sr-Latn-RS"/>
+        </w:rPr>
+        <w:t>Program i izvestaji u okviru projekta za model COMtext.SR se nalazi u folderu faza-3/</w:t>
+      </w:r>
+      <w:r>
+        <w:rPr>
+          <w:lang w:val="sr-Latn-RS"/>
+        </w:rPr>
+        <w:t>COMtext.sr</w:t>
+      </w:r>
+      <w:r>
+        <w:rPr>
+          <w:lang w:val="sr-Latn-RS"/>
+        </w:rPr>
+        <w:t>. Python skripta iskoritena za to je</w:t>
+      </w:r>
+      <w:r>
+        <w:rPr>
+          <w:lang w:val="sr-Latn-RS"/>
+        </w:rPr>
+        <w:t xml:space="preserve"> X</w:t>
+      </w:r>
+      <w:r>
+        <w:rPr>
+          <w:lang w:val="sr-Latn-RS"/>
+        </w:rPr>
+        <w:t>. Izveštaj za je</w:t>
+      </w:r>
+      <w:r>
+        <w:rPr>
+          <w:lang w:val="sr-Latn-RS"/>
+        </w:rPr>
+        <w:t>X</w:t>
+      </w:r>
+      <w:r>
+        <w:t>.</w:t>
+      </w:r>
+    </w:p>
+    <w:p>
+      <w:pPr>
+        <w:rPr>
+          <w:lang w:val="sr-Latn-RS"/>
+        </w:rPr>
+      </w:pPr>
     </w:p>
     <w:p>
       <w:pPr>
@@ -15043,165 +15977,8 @@
       </w:pPr>
       <w:r>
         <w:rPr>
-          <w:lang w:val="sr-Latn-RS"/>
-        </w:rPr>
-        <w:t>Program i izvestaji u okviru projekta za model CLASSLA za standardni jezik se nalazi u folderu faza-3/classla. Python skripta iskoritena za to je evaluate</w:t>
-      </w:r>
-      <w:r>
-        <w:t>_classla_standard</w:t>
-      </w:r>
-      <w:r>
-        <w:rPr>
-          <w:lang w:val="sr-Latn-RS"/>
-        </w:rPr>
-        <w:t xml:space="preserve">.py. Izveštaj za </w:t>
-      </w:r>
-      <w:r>
-        <w:rPr>
-          <w:lang w:val="sr-Latn-RS"/>
-        </w:rPr>
-        <w:t>je classla/out/classla_standard_report_mapped.txt</w:t>
-      </w:r>
-      <w:r>
-        <w:t>.</w:t>
-      </w:r>
-    </w:p>
-    <w:p>
-      <w:pPr>
-        <w:pStyle w:val="Heading3"/>
-        <w:rPr>
-          <w:lang w:val="sr-Latn-RS"/>
-        </w:rPr>
-      </w:pPr>
-      <w:r>
-        <w:rPr>
-          <w:lang w:val="sr-Latn-RS"/>
-        </w:rPr>
-        <w:t>CLASSLA – nestandardni jezik (Tviter)</w:t>
-      </w:r>
-    </w:p>
-    <w:p>
-      <w:pPr>
-        <w:ind w:firstLine="720"/>
-        <w:rPr>
-          <w:lang w:val="sr-Latn-RS"/>
-        </w:rPr>
-      </w:pPr>
-      <w:r>
-        <w:rPr>
-          <w:lang w:val="sr-Latn-RS"/>
-        </w:rPr>
-        <w:t>Program i izvestaji u okviru projekta za model CLASSLA za nestandardni jezik se nalazi u folderu faza-3/classla. Python skripta iskoritena za to je evaluate</w:t>
-      </w:r>
-      <w:r>
-        <w:t>_classla_nonstandard</w:t>
-      </w:r>
-      <w:r>
-        <w:rPr>
-          <w:lang w:val="sr-Latn-RS"/>
-        </w:rPr>
-        <w:t>.py. Izveštaj za je classla/out/classla_nonstandard_report_mapped.txt</w:t>
-      </w:r>
-      <w:r>
-        <w:t>.</w:t>
-      </w:r>
-    </w:p>
-    <w:p>
-      <w:pPr>
-        <w:pStyle w:val="Heading3"/>
-        <w:rPr>
-          <w:lang w:val="sr-Latn-RS"/>
-        </w:rPr>
-      </w:pPr>
-      <w:r>
-        <w:rPr>
-          <w:lang w:val="sr-Latn-RS"/>
-        </w:rPr>
-        <w:t>COMtext.SR NER</w:t>
-      </w:r>
-    </w:p>
-    <w:p>
-      <w:pPr>
-        <w:ind w:firstLine="720"/>
-      </w:pPr>
-      <w:r>
-        <w:rPr>
-          <w:lang w:val="sr-Latn-RS"/>
-        </w:rPr>
-        <w:t>Program i izvestaji u okviru projekta za model COMtext.SR se nalazi u folderu faza-3/</w:t>
-      </w:r>
-      <w:r>
-        <w:rPr>
-          <w:lang w:val="sr-Latn-RS"/>
-        </w:rPr>
-        <w:t>COMtext.sr</w:t>
-      </w:r>
-      <w:r>
-        <w:rPr>
-          <w:lang w:val="sr-Latn-RS"/>
-        </w:rPr>
-        <w:t>. Python skripta iskoritena za to je</w:t>
-      </w:r>
-      <w:r>
-        <w:rPr>
-          <w:lang w:val="sr-Latn-RS"/>
-        </w:rPr>
-        <w:t xml:space="preserve"> X</w:t>
-      </w:r>
-      <w:r>
-        <w:rPr>
-          <w:lang w:val="sr-Latn-RS"/>
-        </w:rPr>
-        <w:t>. Izveštaj za je</w:t>
-      </w:r>
-      <w:r>
-        <w:rPr>
-          <w:lang w:val="sr-Latn-RS"/>
-        </w:rPr>
-        <w:t>X</w:t>
-      </w:r>
-      <w:r>
-        <w:t>.</w:t>
-      </w:r>
-    </w:p>
-    <w:p>
-      <w:pPr>
-        <w:ind w:firstLine="720"/>
-        <w:rPr>
-          <w:lang w:val="sr-Latn-RS"/>
-        </w:rPr>
-      </w:pPr>
-    </w:p>
-    <w:p>
-      <w:pPr>
-        <w:ind w:firstLine="720"/>
-        <w:rPr>
-          <w:lang w:val="sr-Latn-RS"/>
-        </w:rPr>
-      </w:pPr>
-      <w:bookmarkStart w:id="1" w:name="_GoBack"/>
-      <w:bookmarkEnd w:id="1"/>
-    </w:p>
-    <w:p>
-      <w:pPr>
-        <w:ind w:firstLine="720"/>
-        <w:rPr>
-          <w:lang w:val="sr-Latn-RS"/>
-        </w:rPr>
-      </w:pPr>
-    </w:p>
-    <w:p>
-      <w:pPr>
-        <w:ind w:firstLine="720"/>
-        <w:rPr>
-          <w:lang w:val="sr-Latn-RS"/>
-        </w:rPr>
-      </w:pPr>
-      <w:r>
-        <w:rPr>
           <w:noProof/>
         </w:rPr>
-        <w:lastRenderedPageBreak/>
         <mc:AlternateContent>
           <mc:Choice Requires="wps">
             <w:drawing>
@@ -15249,7 +16026,13 @@
                               </w:rPr>
                             </w:pPr>
                             <w:r>
-                              <w:t xml:space="preserve">Slika 8. </w:t>
+                              <w:t xml:space="preserve">Slika </w:t>
+                            </w:r>
+                            <w:r>
+                              <w:t>10</w:t>
+                            </w:r>
+                            <w:r>
+                              <w:t xml:space="preserve">. </w:t>
                             </w:r>
                             <w:r>
                               <w:rPr>
@@ -15277,7 +16060,7 @@
           </mc:Choice>
           <mc:Fallback>
             <w:pict>
-              <v:shape w14:anchorId="7F8F5051" id="Text Box 21" o:spid="_x0000_s1029" type="#_x0000_t202" style="position:absolute;left:0;text-align:left;margin-left:0;margin-top:189.7pt;width:230.4pt;height:.05pt;z-index:251684864;visibility:visible;mso-wrap-style:square;mso-wrap-distance-left:9pt;mso-wrap-distance-top:0;mso-wrap-distance-right:9pt;mso-wrap-distance-bottom:0;mso-position-horizontal:left;mso-position-horizontal-relative:margin;mso-position-vertical:absolute;mso-position-vertical-relative:text;v-text-anchor:top" o:gfxdata="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" stroked="f">
+              <v:shape w14:anchorId="7F8F5051" id="Text Box 21" o:spid="_x0000_s1030" type="#_x0000_t202" style="position:absolute;left:0;text-align:left;margin-left:0;margin-top:189.7pt;width:230.4pt;height:.05pt;z-index:251684864;visibility:visible;mso-wrap-style:square;mso-wrap-distance-left:9pt;mso-wrap-distance-top:0;mso-wrap-distance-right:9pt;mso-wrap-distance-bottom:0;mso-position-horizontal:left;mso-position-horizontal-relative:margin;mso-position-vertical:absolute;mso-position-vertical-relative:text;v-text-anchor:top" o:gfxdata="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" stroked="f">
                 <v:textbox style="mso-fit-shape-to-text:t" inset="0,0,0,0">
                   <w:txbxContent>
                     <w:p>
@@ -15290,7 +16073,13 @@
                         </w:rPr>
                       </w:pPr>
                       <w:r>
-                        <w:t xml:space="preserve">Slika 8. </w:t>
+                        <w:t xml:space="preserve">Slika </w:t>
+                      </w:r>
+                      <w:r>
+                        <w:t>10</w:t>
+                      </w:r>
+                      <w:r>
+                        <w:t xml:space="preserve">. </w:t>
                       </w:r>
                       <w:r>
                         <w:rPr>
@@ -15370,7 +16159,19 @@
                               <w:rPr>
                                 <w:lang w:val="sr-Latn-RS"/>
                               </w:rPr>
-                              <w:t xml:space="preserve">Slika 9. COMtext.SR </w:t>
+                              <w:t xml:space="preserve">Slika </w:t>
+                            </w:r>
+                            <w:r>
+                              <w:rPr>
+                                <w:lang w:val="sr-Latn-RS"/>
+                              </w:rPr>
+                              <w:t>11</w:t>
+                            </w:r>
+                            <w:r>
+                              <w:rPr>
+                                <w:lang w:val="sr-Latn-RS"/>
+                              </w:rPr>
+                              <w:t xml:space="preserve">. COMtext.SR </w:t>
                             </w:r>
                             <w:r>
                               <w:t>– matrica konfuzije za klase bez prefiksa</w:t>
@@ -15392,7 +16193,7 @@
           </mc:Choice>
           <mc:Fallback>
             <w:pict>
-              <v:shape w14:anchorId="580465B2" id="Text Box 22" o:spid="_x0000_s1030" type="#_x0000_t202" style="position:absolute;left:0;text-align:left;margin-left:255.4pt;margin-top:191pt;width:221pt;height:.05pt;z-index:-251629568;visibility:visible;mso-wrap-style:square;mso-wrap-distance-left:9pt;mso-wrap-distance-top:0;mso-wrap-distance-right:9pt;mso-wrap-distance-bottom:0;mso-position-horizontal:absolute;mso-position-horizontal-relative:text;mso-position-vertical:absolute;mso-position-vertical-relative:text;v-text-anchor:top" o:gfxdata="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" stroked="f">
+              <v:shape w14:anchorId="580465B2" id="Text Box 22" o:spid="_x0000_s1031" type="#_x0000_t202" style="position:absolute;left:0;text-align:left;margin-left:255.4pt;margin-top:191pt;width:221pt;height:.05pt;z-index:-251629568;visibility:visible;mso-wrap-style:square;mso-wrap-distance-left:9pt;mso-wrap-distance-top:0;mso-wrap-distance-right:9pt;mso-wrap-distance-bottom:0;mso-position-horizontal:absolute;mso-position-horizontal-relative:text;mso-position-vertical:absolute;mso-position-vertical-relative:text;v-text-anchor:top" o:gfxdata="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" stroked="f">
                 <v:textbox style="mso-fit-shape-to-text:t" inset="0,0,0,0">
                   <w:txbxContent>
                     <w:p>
@@ -15407,7 +16208,19 @@
                         <w:rPr>
                           <w:lang w:val="sr-Latn-RS"/>
                         </w:rPr>
-                        <w:t xml:space="preserve">Slika 9. COMtext.SR </w:t>
+                        <w:t xml:space="preserve">Slika </w:t>
+                      </w:r>
+                      <w:r>
+                        <w:rPr>
+                          <w:lang w:val="sr-Latn-RS"/>
+                        </w:rPr>
+                        <w:t>11</w:t>
+                      </w:r>
+                      <w:r>
+                        <w:rPr>
+                          <w:lang w:val="sr-Latn-RS"/>
+                        </w:rPr>
+                        <w:t xml:space="preserve">. COMtext.SR </w:t>
                       </w:r>
                       <w:r>
                         <w:t>– matrica konfuzije za klase bez prefiksa</w:t>
@@ -15457,7 +16270,7 @@
                     <pic:cNvPicPr/>
                   </pic:nvPicPr>
                   <pic:blipFill rotWithShape="1">
-                    <a:blip r:embed="rId17" cstate="print">
+                    <a:blip r:embed="rId23" cstate="print">
                       <a:extLst>
                         <a:ext uri="{28A0092B-C50C-407E-A947-70E740481C1C}">
                           <a14:useLocalDpi xmlns:a14="http://schemas.microsoft.com/office/drawing/2010/main" val="0"/>
@@ -15526,7 +16339,7 @@
                     <pic:cNvPicPr/>
                   </pic:nvPicPr>
                   <pic:blipFill rotWithShape="1">
-                    <a:blip r:embed="rId18">
+                    <a:blip r:embed="rId24">
                       <a:extLst>
                         <a:ext uri="{28A0092B-C50C-407E-A947-70E740481C1C}">
                           <a14:useLocalDpi xmlns:a14="http://schemas.microsoft.com/office/drawing/2010/main" val="0"/>
@@ -15619,6 +16432,7 @@
         <w:rPr>
           <w:noProof/>
         </w:rPr>
+        <w:lastRenderedPageBreak/>
         <w:drawing>
           <wp:anchor distT="0" distB="0" distL="114300" distR="114300" simplePos="0" relativeHeight="251676672" behindDoc="1" locked="0" layoutInCell="1" allowOverlap="1" wp14:anchorId="2DE8F4CA">
             <wp:simplePos x="0" y="0"/>
@@ -15651,7 +16465,7 @@
                     <pic:cNvPicPr/>
                   </pic:nvPicPr>
                   <pic:blipFill>
-                    <a:blip r:embed="rId19" cstate="print">
+                    <a:blip r:embed="rId25" cstate="print">
                       <a:extLst>
                         <a:ext uri="{28A0092B-C50C-407E-A947-70E740481C1C}">
                           <a14:useLocalDpi xmlns:a14="http://schemas.microsoft.com/office/drawing/2010/main" val="0"/>
@@ -15690,11 +16504,6 @@
       </w:r>
     </w:p>
     <w:p>
-      <w:pPr>
-        <w:rPr>
-          <w:lang w:val="sr-Latn-RS"/>
-        </w:rPr>
-      </w:pPr>
       <w:r>
         <w:rPr>
           <w:noProof/>
@@ -15755,7 +16564,19 @@
                               <w:rPr>
                                 <w:lang w:val="sr-Latn-RS"/>
                               </w:rPr>
-                              <w:t xml:space="preserve">Slika 11. </w:t>
+                              <w:t>Slika 1</w:t>
+                            </w:r>
+                            <w:r>
+                              <w:rPr>
+                                <w:lang w:val="sr-Latn-RS"/>
+                              </w:rPr>
+                              <w:t>3</w:t>
+                            </w:r>
+                            <w:r>
+                              <w:rPr>
+                                <w:lang w:val="sr-Latn-RS"/>
+                              </w:rPr>
+                              <w:t xml:space="preserve">. </w:t>
                             </w:r>
                             <w:r>
                               <w:t>SrbCNNER – matrica konfuzije za klase bez prefiksa</w:t>
@@ -15777,7 +16598,7 @@
           </mc:Choice>
           <mc:Fallback>
             <w:pict>
-              <v:shape w14:anchorId="5E9C8DE0" id="Text Box 18" o:spid="_x0000_s1031" type="#_x0000_t202" style="position:absolute;margin-left:269.2pt;margin-top:217.55pt;width:240.5pt;height:.05pt;z-index:-251635712;visibility:visible;mso-wrap-style:square;mso-wrap-distance-left:9pt;mso-wrap-distance-top:0;mso-wrap-distance-right:9pt;mso-wrap-distance-bottom:0;mso-position-horizontal:absolute;mso-position-horizontal-relative:text;mso-position-vertical:absolute;mso-position-vertical-relative:text;v-text-anchor:top" o:gfxdata="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" stroked="f">
+              <v:shape w14:anchorId="5E9C8DE0" id="Text Box 18" o:spid="_x0000_s1032" type="#_x0000_t202" style="position:absolute;margin-left:269.2pt;margin-top:217.55pt;width:240.5pt;height:.05pt;z-index:-251635712;visibility:visible;mso-wrap-style:square;mso-wrap-distance-left:9pt;mso-wrap-distance-top:0;mso-wrap-distance-right:9pt;mso-wrap-distance-bottom:0;mso-position-horizontal:absolute;mso-position-horizontal-relative:text;mso-position-vertical:absolute;mso-position-vertical-relative:text;v-text-anchor:top" o:gfxdata="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" stroked="f">
                 <v:textbox style="mso-fit-shape-to-text:t" inset="0,0,0,0">
                   <w:txbxContent>
                     <w:p>
@@ -15792,7 +16613,19 @@
                         <w:rPr>
                           <w:lang w:val="sr-Latn-RS"/>
                         </w:rPr>
-                        <w:t xml:space="preserve">Slika 11. </w:t>
+                        <w:t>Slika 1</w:t>
+                      </w:r>
+                      <w:r>
+                        <w:rPr>
+                          <w:lang w:val="sr-Latn-RS"/>
+                        </w:rPr>
+                        <w:t>3</w:t>
+                      </w:r>
+                      <w:r>
+                        <w:rPr>
+                          <w:lang w:val="sr-Latn-RS"/>
+                        </w:rPr>
+                        <w:t xml:space="preserve">. </w:t>
                       </w:r>
                       <w:r>
                         <w:t>SrbCNNER – matrica konfuzije za klase bez prefiksa</w:t>
@@ -15842,7 +16675,7 @@
                     <pic:cNvPicPr/>
                   </pic:nvPicPr>
                   <pic:blipFill rotWithShape="1">
-                    <a:blip r:embed="rId20" cstate="print">
+                    <a:blip r:embed="rId26" cstate="print">
                       <a:extLst>
                         <a:ext uri="{28A0092B-C50C-407E-A947-70E740481C1C}">
                           <a14:useLocalDpi xmlns:a14="http://schemas.microsoft.com/office/drawing/2010/main" val="0"/>
@@ -15941,7 +16774,13 @@
                               </w:rPr>
                             </w:pPr>
                             <w:r>
-                              <w:t>Slika 10. SrbCNNER – matrica konfuzije za klase sa prefiksima B- I I-</w:t>
+                              <w:t>Slika 1</w:t>
+                            </w:r>
+                            <w:r>
+                              <w:t>2</w:t>
+                            </w:r>
+                            <w:r>
+                              <w:t>. SrbCNNER – matrica konfuzije za klase sa prefiksima B- I I-</w:t>
                             </w:r>
                           </w:p>
                         </w:txbxContent>
@@ -15960,7 +16799,7 @@
           </mc:Choice>
           <mc:Fallback>
             <w:pict>
-              <v:shape w14:anchorId="3327CFC9" id="Text Box 17" o:spid="_x0000_s1032" type="#_x0000_t202" style="position:absolute;margin-left:-47.55pt;margin-top:213.95pt;width:306.85pt;height:.05pt;z-index:-251637760;visibility:visible;mso-wrap-style:square;mso-wrap-distance-left:9pt;mso-wrap-distance-top:0;mso-wrap-distance-right:9pt;mso-wrap-distance-bottom:0;mso-position-horizontal:absolute;mso-position-horizontal-relative:text;mso-position-vertical:absolute;mso-position-vertical-relative:text;v-text-anchor:top" o:gfxdata="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" stroked="f">
+              <v:shape w14:anchorId="3327CFC9" id="Text Box 17" o:spid="_x0000_s1033" type="#_x0000_t202" style="position:absolute;margin-left:-47.55pt;margin-top:213.95pt;width:306.85pt;height:.05pt;z-index:-251637760;visibility:visible;mso-wrap-style:square;mso-wrap-distance-left:9pt;mso-wrap-distance-top:0;mso-wrap-distance-right:9pt;mso-wrap-distance-bottom:0;mso-position-horizontal:absolute;mso-position-horizontal-relative:text;mso-position-vertical:absolute;mso-position-vertical-relative:text;v-text-anchor:top" o:gfxdata="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" stroked="f">
                 <v:textbox style="mso-fit-shape-to-text:t" inset="0,0,0,0">
                   <w:txbxContent>
                     <w:p>
@@ -15973,7 +16812,13 @@
                         </w:rPr>
                       </w:pPr>
                       <w:r>
-                        <w:t>Slika 10. SrbCNNER – matrica konfuzije za klase sa prefiksima B- I I-</w:t>
+                        <w:t>Slika 1</w:t>
+                      </w:r>
+                      <w:r>
+                        <w:t>2</w:t>
+                      </w:r>
+                      <w:r>
+                        <w:t>. SrbCNNER – matrica konfuzije za klase sa prefiksima B- I I-</w:t>
                       </w:r>
                     </w:p>
                   </w:txbxContent>
@@ -15987,20 +16832,6 @@
     </w:p>
     <w:p>
       <w:pPr>
-        <w:rPr>
-          <w:lang w:val="sr-Latn-RS"/>
-        </w:rPr>
-      </w:pPr>
-    </w:p>
-    <w:p>
-      <w:pPr>
-        <w:rPr>
-          <w:lang w:val="sr-Latn-RS"/>
-        </w:rPr>
-      </w:pPr>
-    </w:p>
-    <w:p>
-      <w:pPr>
         <w:pStyle w:val="Heading3"/>
         <w:rPr>
           <w:lang w:val="sr-Latn-RS"/>
@@ -16010,7 +16841,6 @@
         <w:rPr>
           <w:lang w:val="sr-Latn-RS"/>
         </w:rPr>
-        <w:lastRenderedPageBreak/>
         <w:t>Tabelarni prikaz rezultata</w:t>
       </w:r>
       <w:r>
@@ -16019,13 +16849,12 @@
         </w:rPr>
         <w:t xml:space="preserve"> – sa prefiksima </w:t>
       </w:r>
-    </w:p>
-    <w:p>
-      <w:pPr>
+      <w:r>
         <w:rPr>
           <w:lang w:val="sr-Latn-RS"/>
         </w:rPr>
-      </w:pPr>
+        <w:t xml:space="preserve"> </w:t>
+      </w:r>
     </w:p>
     <w:p>
       <w:pPr>
@@ -16223,7 +17052,13 @@
               <w:rPr>
                 <w:lang w:val="sr-Latn-RS"/>
               </w:rPr>
-              <w:t>0,30</w:t>
+              <w:t>0,</w:t>
+            </w:r>
+            <w:r>
+              <w:rPr>
+                <w:lang w:val="sr-Latn-RS"/>
+              </w:rPr>
+              <w:t>2991</w:t>
             </w:r>
           </w:p>
         </w:tc>
@@ -16244,7 +17079,13 @@
               <w:rPr>
                 <w:lang w:val="sr-Latn-RS"/>
               </w:rPr>
-              <w:t>0,25</w:t>
+              <w:t>0,</w:t>
+            </w:r>
+            <w:r>
+              <w:rPr>
+                <w:lang w:val="sr-Latn-RS"/>
+              </w:rPr>
+              <w:t>2510</w:t>
             </w:r>
           </w:p>
         </w:tc>
@@ -16265,7 +17106,13 @@
               <w:rPr>
                 <w:lang w:val="sr-Latn-RS"/>
               </w:rPr>
-              <w:t>0,27</w:t>
+              <w:t>0,</w:t>
+            </w:r>
+            <w:r>
+              <w:rPr>
+                <w:lang w:val="sr-Latn-RS"/>
+              </w:rPr>
+              <w:t>2730</w:t>
             </w:r>
           </w:p>
         </w:tc>
@@ -16525,11 +17372,13 @@
               <w:ind w:left="0"/>
               <w:cnfStyle w:val="000000000000" w:firstRow="0" w:lastRow="0" w:firstColumn="0" w:lastColumn="0" w:oddVBand="0" w:evenVBand="0" w:oddHBand="0" w:evenHBand="0" w:firstRowFirstColumn="0" w:firstRowLastColumn="0" w:lastRowFirstColumn="0" w:lastRowLastColumn="0"/>
               <w:rPr>
-                <w:lang w:val="sr-Latn-RS"/>
-              </w:rPr>
-            </w:pPr>
-            <w:r>
-              <w:rPr>
+                <w:color w:val="70AD47" w:themeColor="accent6"/>
+                <w:lang w:val="sr-Latn-RS"/>
+              </w:rPr>
+            </w:pPr>
+            <w:r>
+              <w:rPr>
+                <w:color w:val="70AD47" w:themeColor="accent6"/>
                 <w:lang w:val="sr-Latn-RS"/>
               </w:rPr>
               <w:t>0,8895</w:t>
@@ -16546,11 +17395,13 @@
               <w:ind w:left="0"/>
               <w:cnfStyle w:val="000000000000" w:firstRow="0" w:lastRow="0" w:firstColumn="0" w:lastColumn="0" w:oddVBand="0" w:evenVBand="0" w:oddHBand="0" w:evenHBand="0" w:firstRowFirstColumn="0" w:firstRowLastColumn="0" w:lastRowFirstColumn="0" w:lastRowLastColumn="0"/>
               <w:rPr>
-                <w:lang w:val="sr-Latn-RS"/>
-              </w:rPr>
-            </w:pPr>
-            <w:r>
-              <w:rPr>
+                <w:color w:val="70AD47" w:themeColor="accent6"/>
+                <w:lang w:val="sr-Latn-RS"/>
+              </w:rPr>
+            </w:pPr>
+            <w:r>
+              <w:rPr>
+                <w:color w:val="70AD47" w:themeColor="accent6"/>
                 <w:lang w:val="sr-Latn-RS"/>
               </w:rPr>
               <w:t>0,8488</w:t>
@@ -16567,11 +17418,13 @@
               <w:ind w:left="0"/>
               <w:cnfStyle w:val="000000000000" w:firstRow="0" w:lastRow="0" w:firstColumn="0" w:lastColumn="0" w:oddVBand="0" w:evenVBand="0" w:oddHBand="0" w:evenHBand="0" w:firstRowFirstColumn="0" w:firstRowLastColumn="0" w:lastRowFirstColumn="0" w:lastRowLastColumn="0"/>
               <w:rPr>
-                <w:lang w:val="sr-Latn-RS"/>
-              </w:rPr>
-            </w:pPr>
-            <w:r>
-              <w:rPr>
+                <w:color w:val="70AD47" w:themeColor="accent6"/>
+                <w:lang w:val="sr-Latn-RS"/>
+              </w:rPr>
+            </w:pPr>
+            <w:r>
+              <w:rPr>
+                <w:color w:val="70AD47" w:themeColor="accent6"/>
                 <w:lang w:val="sr-Latn-RS"/>
               </w:rPr>
               <w:t>0,8687</w:t>
@@ -16633,6 +17486,20 @@
                 <w:lang w:val="sr-Latn-RS"/>
               </w:rPr>
             </w:pPr>
+            <w:r>
+              <w:rPr>
+                <w:color w:val="FF0000"/>
+                <w:lang w:val="sr-Latn-RS"/>
+              </w:rPr>
+              <w:t>0,2</w:t>
+            </w:r>
+            <w:r>
+              <w:rPr>
+                <w:color w:val="FF0000"/>
+                <w:lang w:val="sr-Latn-RS"/>
+              </w:rPr>
+              <w:t>918</w:t>
+            </w:r>
           </w:p>
         </w:tc>
         <w:tc>
@@ -16648,6 +17515,18 @@
                 <w:lang w:val="sr-Latn-RS"/>
               </w:rPr>
             </w:pPr>
+            <w:r>
+              <w:rPr>
+                <w:lang w:val="sr-Latn-RS"/>
+              </w:rPr>
+              <w:t>0,58</w:t>
+            </w:r>
+            <w:r>
+              <w:rPr>
+                <w:lang w:val="sr-Latn-RS"/>
+              </w:rPr>
+              <w:t>27</w:t>
+            </w:r>
           </w:p>
         </w:tc>
         <w:tc>
@@ -16660,9 +17539,24 @@
               <w:ind w:left="0"/>
               <w:cnfStyle w:val="000000100000" w:firstRow="0" w:lastRow="0" w:firstColumn="0" w:lastColumn="0" w:oddVBand="0" w:evenVBand="0" w:oddHBand="1" w:evenHBand="0" w:firstRowFirstColumn="0" w:firstRowLastColumn="0" w:lastRowFirstColumn="0" w:lastRowLastColumn="0"/>
               <w:rPr>
-                <w:lang w:val="sr-Latn-RS"/>
-              </w:rPr>
-            </w:pPr>
+                <w:color w:val="FF0000"/>
+                <w:lang w:val="sr-Latn-RS"/>
+              </w:rPr>
+            </w:pPr>
+            <w:r>
+              <w:rPr>
+                <w:color w:val="FF0000"/>
+                <w:lang w:val="sr-Latn-RS"/>
+              </w:rPr>
+              <w:t>0,3</w:t>
+            </w:r>
+            <w:r>
+              <w:rPr>
+                <w:color w:val="FF0000"/>
+                <w:lang w:val="sr-Latn-RS"/>
+              </w:rPr>
+              <w:t>889</w:t>
+            </w:r>
           </w:p>
         </w:tc>
       </w:tr>
@@ -16740,6 +17634,7 @@
             </w:pPr>
             <w:r>
               <w:rPr>
+                <w:color w:val="FF0000"/>
                 <w:lang w:val="sr-Latn-RS"/>
               </w:rPr>
               <w:t>0,5302</w:t>
@@ -16828,6 +17723,9 @@
             <w:r>
               <w:t>0</w:t>
             </w:r>
+            <w:r>
+              <w:t>,000</w:t>
+            </w:r>
           </w:p>
         </w:tc>
         <w:tc>
@@ -16849,6 +17747,12 @@
               </w:rPr>
               <w:t>0</w:t>
             </w:r>
+            <w:r>
+              <w:rPr>
+                <w:lang w:val="sr-Latn-RS"/>
+              </w:rPr>
+              <w:t>,0000</w:t>
+            </w:r>
           </w:p>
         </w:tc>
         <w:tc>
@@ -16869,6 +17773,12 @@
                 <w:lang w:val="sr-Latn-RS"/>
               </w:rPr>
               <w:t>0</w:t>
+            </w:r>
+            <w:r>
+              <w:rPr>
+                <w:lang w:val="sr-Latn-RS"/>
+              </w:rPr>
+              <w:t>,0000</w:t>
             </w:r>
           </w:p>
         </w:tc>
@@ -17128,11 +18038,13 @@
               <w:ind w:left="0"/>
               <w:cnfStyle w:val="000000000000" w:firstRow="0" w:lastRow="0" w:firstColumn="0" w:lastColumn="0" w:oddVBand="0" w:evenVBand="0" w:oddHBand="0" w:evenHBand="0" w:firstRowFirstColumn="0" w:firstRowLastColumn="0" w:lastRowFirstColumn="0" w:lastRowLastColumn="0"/>
               <w:rPr>
-                <w:lang w:val="sr-Latn-RS"/>
-              </w:rPr>
-            </w:pPr>
-            <w:r>
-              <w:rPr>
+                <w:color w:val="70AD47" w:themeColor="accent6"/>
+                <w:lang w:val="sr-Latn-RS"/>
+              </w:rPr>
+            </w:pPr>
+            <w:r>
+              <w:rPr>
+                <w:color w:val="70AD47" w:themeColor="accent6"/>
                 <w:lang w:val="sr-Latn-RS"/>
               </w:rPr>
               <w:t>0,9346</w:t>
@@ -17149,11 +18061,13 @@
               <w:ind w:left="0"/>
               <w:cnfStyle w:val="000000000000" w:firstRow="0" w:lastRow="0" w:firstColumn="0" w:lastColumn="0" w:oddVBand="0" w:evenVBand="0" w:oddHBand="0" w:evenHBand="0" w:firstRowFirstColumn="0" w:firstRowLastColumn="0" w:lastRowFirstColumn="0" w:lastRowLastColumn="0"/>
               <w:rPr>
-                <w:lang w:val="sr-Latn-RS"/>
-              </w:rPr>
-            </w:pPr>
-            <w:r>
-              <w:rPr>
+                <w:color w:val="70AD47" w:themeColor="accent6"/>
+                <w:lang w:val="sr-Latn-RS"/>
+              </w:rPr>
+            </w:pPr>
+            <w:r>
+              <w:rPr>
+                <w:color w:val="70AD47" w:themeColor="accent6"/>
                 <w:lang w:val="sr-Latn-RS"/>
               </w:rPr>
               <w:t>0,9631</w:t>
@@ -17170,11 +18084,13 @@
               <w:ind w:left="0"/>
               <w:cnfStyle w:val="000000000000" w:firstRow="0" w:lastRow="0" w:firstColumn="0" w:lastColumn="0" w:oddVBand="0" w:evenVBand="0" w:oddHBand="0" w:evenHBand="0" w:firstRowFirstColumn="0" w:firstRowLastColumn="0" w:lastRowFirstColumn="0" w:lastRowLastColumn="0"/>
               <w:rPr>
-                <w:lang w:val="sr-Latn-RS"/>
-              </w:rPr>
-            </w:pPr>
-            <w:r>
-              <w:rPr>
+                <w:color w:val="70AD47" w:themeColor="accent6"/>
+                <w:lang w:val="sr-Latn-RS"/>
+              </w:rPr>
+            </w:pPr>
+            <w:r>
+              <w:rPr>
+                <w:color w:val="70AD47" w:themeColor="accent6"/>
                 <w:lang w:val="sr-Latn-RS"/>
               </w:rPr>
               <w:t>0,9486</w:t>
@@ -17236,6 +18152,13 @@
                 <w:lang w:val="sr-Latn-RS"/>
               </w:rPr>
             </w:pPr>
+            <w:r>
+              <w:rPr>
+                <w:color w:val="FF0000"/>
+                <w:lang w:val="sr-Latn-RS"/>
+              </w:rPr>
+              <w:t>0,6000</w:t>
+            </w:r>
           </w:p>
         </w:tc>
         <w:tc>
@@ -17251,6 +18174,13 @@
                 <w:lang w:val="sr-Latn-RS"/>
               </w:rPr>
             </w:pPr>
+            <w:r>
+              <w:rPr>
+                <w:color w:val="FF0000"/>
+                <w:lang w:val="sr-Latn-RS"/>
+              </w:rPr>
+              <w:t>0,0096</w:t>
+            </w:r>
           </w:p>
         </w:tc>
         <w:tc>
@@ -17266,6 +18196,13 @@
                 <w:lang w:val="sr-Latn-RS"/>
               </w:rPr>
             </w:pPr>
+            <w:r>
+              <w:rPr>
+                <w:color w:val="FF0000"/>
+                <w:lang w:val="sr-Latn-RS"/>
+              </w:rPr>
+              <w:t>0,0190</w:t>
+            </w:r>
           </w:p>
         </w:tc>
       </w:tr>
@@ -17433,9 +18370,17 @@
             </w:pPr>
             <w:r>
               <w:rPr>
-                <w:lang w:val="sr-Latn-RS"/>
-              </w:rPr>
-              <w:t>0,85</w:t>
+                <w:color w:val="70AD47" w:themeColor="accent6"/>
+                <w:lang w:val="sr-Latn-RS"/>
+              </w:rPr>
+              <w:t>0,8</w:t>
+            </w:r>
+            <w:r>
+              <w:rPr>
+                <w:color w:val="70AD47" w:themeColor="accent6"/>
+                <w:lang w:val="sr-Latn-RS"/>
+              </w:rPr>
+              <w:t>462</w:t>
             </w:r>
           </w:p>
         </w:tc>
@@ -17456,7 +18401,13 @@
               <w:rPr>
                 <w:lang w:val="sr-Latn-RS"/>
               </w:rPr>
-              <w:t>0,13</w:t>
+              <w:t>0,1</w:t>
+            </w:r>
+            <w:r>
+              <w:rPr>
+                <w:lang w:val="sr-Latn-RS"/>
+              </w:rPr>
+              <w:t>254</w:t>
             </w:r>
           </w:p>
         </w:tc>
@@ -17477,7 +18428,13 @@
               <w:rPr>
                 <w:lang w:val="sr-Latn-RS"/>
               </w:rPr>
-              <w:t>0,22</w:t>
+              <w:t>0,2</w:t>
+            </w:r>
+            <w:r>
+              <w:rPr>
+                <w:lang w:val="sr-Latn-RS"/>
+              </w:rPr>
+              <w:t>184</w:t>
             </w:r>
           </w:p>
         </w:tc>
@@ -17530,11 +18487,13 @@
               <w:ind w:left="0"/>
               <w:cnfStyle w:val="000000000000" w:firstRow="0" w:lastRow="0" w:firstColumn="0" w:lastColumn="0" w:oddVBand="0" w:evenVBand="0" w:oddHBand="0" w:evenHBand="0" w:firstRowFirstColumn="0" w:firstRowLastColumn="0" w:lastRowFirstColumn="0" w:lastRowLastColumn="0"/>
               <w:rPr>
-                <w:lang w:val="sr-Latn-RS"/>
-              </w:rPr>
-            </w:pPr>
-            <w:r>
-              <w:rPr>
+                <w:color w:val="FF0000"/>
+                <w:lang w:val="sr-Latn-RS"/>
+              </w:rPr>
+            </w:pPr>
+            <w:r>
+              <w:rPr>
+                <w:color w:val="FF0000"/>
                 <w:lang w:val="sr-Latn-RS"/>
               </w:rPr>
               <w:t>0,54</w:t>
@@ -17635,11 +18594,13 @@
               <w:ind w:left="0"/>
               <w:cnfStyle w:val="000000100000" w:firstRow="0" w:lastRow="0" w:firstColumn="0" w:lastColumn="0" w:oddVBand="0" w:evenVBand="0" w:oddHBand="1" w:evenHBand="0" w:firstRowFirstColumn="0" w:firstRowLastColumn="0" w:lastRowFirstColumn="0" w:lastRowLastColumn="0"/>
               <w:rPr>
-                <w:lang w:val="sr-Latn-RS"/>
-              </w:rPr>
-            </w:pPr>
-            <w:r>
-              <w:rPr>
+                <w:color w:val="FF0000"/>
+                <w:lang w:val="sr-Latn-RS"/>
+              </w:rPr>
+            </w:pPr>
+            <w:r>
+              <w:rPr>
+                <w:color w:val="FF0000"/>
                 <w:lang w:val="sr-Latn-RS"/>
               </w:rPr>
               <w:t>0,65</w:t>
@@ -17737,11 +18698,13 @@
               <w:ind w:left="0"/>
               <w:cnfStyle w:val="000000000000" w:firstRow="0" w:lastRow="0" w:firstColumn="0" w:lastColumn="0" w:oddVBand="0" w:evenVBand="0" w:oddHBand="0" w:evenHBand="0" w:firstRowFirstColumn="0" w:firstRowLastColumn="0" w:lastRowFirstColumn="0" w:lastRowLastColumn="0"/>
               <w:rPr>
-                <w:lang w:val="sr-Latn-RS"/>
-              </w:rPr>
-            </w:pPr>
-            <w:r>
-              <w:rPr>
+                <w:color w:val="FF0000"/>
+                <w:lang w:val="sr-Latn-RS"/>
+              </w:rPr>
+            </w:pPr>
+            <w:r>
+              <w:rPr>
+                <w:color w:val="FF0000"/>
                 <w:lang w:val="sr-Latn-RS"/>
               </w:rPr>
               <w:t>0,7945</w:t>
@@ -17758,11 +18721,13 @@
               <w:ind w:left="0"/>
               <w:cnfStyle w:val="000000000000" w:firstRow="0" w:lastRow="0" w:firstColumn="0" w:lastColumn="0" w:oddVBand="0" w:evenVBand="0" w:oddHBand="0" w:evenHBand="0" w:firstRowFirstColumn="0" w:firstRowLastColumn="0" w:lastRowFirstColumn="0" w:lastRowLastColumn="0"/>
               <w:rPr>
-                <w:lang w:val="sr-Latn-RS"/>
-              </w:rPr>
-            </w:pPr>
-            <w:r>
-              <w:rPr>
+                <w:color w:val="70AD47" w:themeColor="accent6"/>
+                <w:lang w:val="sr-Latn-RS"/>
+              </w:rPr>
+            </w:pPr>
+            <w:r>
+              <w:rPr>
+                <w:color w:val="70AD47" w:themeColor="accent6"/>
                 <w:lang w:val="sr-Latn-RS"/>
               </w:rPr>
               <w:t>0,7220</w:t>
@@ -17779,11 +18744,13 @@
               <w:ind w:left="0"/>
               <w:cnfStyle w:val="000000000000" w:firstRow="0" w:lastRow="0" w:firstColumn="0" w:lastColumn="0" w:oddVBand="0" w:evenVBand="0" w:oddHBand="0" w:evenHBand="0" w:firstRowFirstColumn="0" w:firstRowLastColumn="0" w:lastRowFirstColumn="0" w:lastRowLastColumn="0"/>
               <w:rPr>
-                <w:lang w:val="sr-Latn-RS"/>
-              </w:rPr>
-            </w:pPr>
-            <w:r>
-              <w:rPr>
+                <w:color w:val="70AD47" w:themeColor="accent6"/>
+                <w:lang w:val="sr-Latn-RS"/>
+              </w:rPr>
+            </w:pPr>
+            <w:r>
+              <w:rPr>
+                <w:color w:val="70AD47" w:themeColor="accent6"/>
                 <w:lang w:val="sr-Latn-RS"/>
               </w:rPr>
               <w:t>0,7565</w:t>
@@ -17842,9 +18809,17 @@
               <w:ind w:left="0"/>
               <w:cnfStyle w:val="000000100000" w:firstRow="0" w:lastRow="0" w:firstColumn="0" w:lastColumn="0" w:oddVBand="0" w:evenVBand="0" w:oddHBand="1" w:evenHBand="0" w:firstRowFirstColumn="0" w:firstRowLastColumn="0" w:lastRowFirstColumn="0" w:lastRowLastColumn="0"/>
               <w:rPr>
-                <w:lang w:val="sr-Latn-RS"/>
-              </w:rPr>
-            </w:pPr>
+                <w:color w:val="860000"/>
+                <w:lang w:val="sr-Latn-RS"/>
+              </w:rPr>
+            </w:pPr>
+            <w:r>
+              <w:rPr>
+                <w:color w:val="860000"/>
+                <w:lang w:val="sr-Latn-RS"/>
+              </w:rPr>
+              <w:t>0,2759</w:t>
+            </w:r>
           </w:p>
         </w:tc>
         <w:tc>
@@ -17857,9 +18832,17 @@
               <w:ind w:left="0"/>
               <w:cnfStyle w:val="000000100000" w:firstRow="0" w:lastRow="0" w:firstColumn="0" w:lastColumn="0" w:oddVBand="0" w:evenVBand="0" w:oddHBand="1" w:evenHBand="0" w:firstRowFirstColumn="0" w:firstRowLastColumn="0" w:lastRowFirstColumn="0" w:lastRowLastColumn="0"/>
               <w:rPr>
-                <w:lang w:val="sr-Latn-RS"/>
-              </w:rPr>
-            </w:pPr>
+                <w:color w:val="860000"/>
+                <w:lang w:val="sr-Latn-RS"/>
+              </w:rPr>
+            </w:pPr>
+            <w:r>
+              <w:rPr>
+                <w:color w:val="860000"/>
+                <w:lang w:val="sr-Latn-RS"/>
+              </w:rPr>
+              <w:t>0,0083</w:t>
+            </w:r>
           </w:p>
         </w:tc>
         <w:tc>
@@ -17872,9 +18855,17 @@
               <w:ind w:left="0"/>
               <w:cnfStyle w:val="000000100000" w:firstRow="0" w:lastRow="0" w:firstColumn="0" w:lastColumn="0" w:oddVBand="0" w:evenVBand="0" w:oddHBand="1" w:evenHBand="0" w:firstRowFirstColumn="0" w:firstRowLastColumn="0" w:lastRowFirstColumn="0" w:lastRowLastColumn="0"/>
               <w:rPr>
-                <w:lang w:val="sr-Latn-RS"/>
-              </w:rPr>
-            </w:pPr>
+                <w:color w:val="FF0000"/>
+                <w:lang w:val="sr-Latn-RS"/>
+              </w:rPr>
+            </w:pPr>
+            <w:r>
+              <w:rPr>
+                <w:color w:val="C00000"/>
+                <w:lang w:val="sr-Latn-RS"/>
+              </w:rPr>
+              <w:t>0,0161</w:t>
+            </w:r>
           </w:p>
         </w:tc>
       </w:tr>
@@ -17926,11 +18917,13 @@
               <w:ind w:left="0"/>
               <w:cnfStyle w:val="000000000000" w:firstRow="0" w:lastRow="0" w:firstColumn="0" w:lastColumn="0" w:oddVBand="0" w:evenVBand="0" w:oddHBand="0" w:evenHBand="0" w:firstRowFirstColumn="0" w:firstRowLastColumn="0" w:lastRowFirstColumn="0" w:lastRowLastColumn="0"/>
               <w:rPr>
-                <w:lang w:val="sr-Latn-RS"/>
-              </w:rPr>
-            </w:pPr>
-            <w:r>
-              <w:rPr>
+                <w:color w:val="FF0000"/>
+                <w:lang w:val="sr-Latn-RS"/>
+              </w:rPr>
+            </w:pPr>
+            <w:r>
+              <w:rPr>
+                <w:color w:val="FF0000"/>
                 <w:lang w:val="sr-Latn-RS"/>
               </w:rPr>
               <w:t>0,5281</w:t>
@@ -17947,11 +18940,13 @@
               <w:ind w:left="0"/>
               <w:cnfStyle w:val="000000000000" w:firstRow="0" w:lastRow="0" w:firstColumn="0" w:lastColumn="0" w:oddVBand="0" w:evenVBand="0" w:oddHBand="0" w:evenHBand="0" w:firstRowFirstColumn="0" w:firstRowLastColumn="0" w:lastRowFirstColumn="0" w:lastRowLastColumn="0"/>
               <w:rPr>
-                <w:lang w:val="sr-Latn-RS"/>
-              </w:rPr>
-            </w:pPr>
-            <w:r>
-              <w:rPr>
+                <w:color w:val="FF0000"/>
+                <w:lang w:val="sr-Latn-RS"/>
+              </w:rPr>
+            </w:pPr>
+            <w:r>
+              <w:rPr>
+                <w:color w:val="FF0000"/>
                 <w:lang w:val="sr-Latn-RS"/>
               </w:rPr>
               <w:t>0,0975</w:t>
@@ -17968,11 +18963,13 @@
               <w:ind w:left="0"/>
               <w:cnfStyle w:val="000000000000" w:firstRow="0" w:lastRow="0" w:firstColumn="0" w:lastColumn="0" w:oddVBand="0" w:evenVBand="0" w:oddHBand="0" w:evenHBand="0" w:firstRowFirstColumn="0" w:firstRowLastColumn="0" w:lastRowFirstColumn="0" w:lastRowLastColumn="0"/>
               <w:rPr>
-                <w:lang w:val="sr-Latn-RS"/>
-              </w:rPr>
-            </w:pPr>
-            <w:r>
-              <w:rPr>
+                <w:color w:val="FF0000"/>
+                <w:lang w:val="sr-Latn-RS"/>
+              </w:rPr>
+            </w:pPr>
+            <w:r>
+              <w:rPr>
+                <w:color w:val="FF0000"/>
                 <w:lang w:val="sr-Latn-RS"/>
               </w:rPr>
               <w:t>0,1646</w:t>
@@ -18046,6 +19043,12 @@
               </w:rPr>
               <w:t>0,39</w:t>
             </w:r>
+            <w:r>
+              <w:rPr>
+                <w:lang w:val="sr-Latn-RS"/>
+              </w:rPr>
+              <w:t>26</w:t>
+            </w:r>
           </w:p>
         </w:tc>
         <w:tc>
@@ -18065,7 +19068,13 @@
               <w:rPr>
                 <w:lang w:val="sr-Latn-RS"/>
               </w:rPr>
-              <w:t>0,06</w:t>
+              <w:t>0,0</w:t>
+            </w:r>
+            <w:r>
+              <w:rPr>
+                <w:lang w:val="sr-Latn-RS"/>
+              </w:rPr>
+              <w:t>571</w:t>
             </w:r>
           </w:p>
         </w:tc>
@@ -18086,7 +19095,13 @@
               <w:rPr>
                 <w:lang w:val="sr-Latn-RS"/>
               </w:rPr>
-              <w:t>0,10</w:t>
+              <w:t>0,</w:t>
+            </w:r>
+            <w:r>
+              <w:rPr>
+                <w:lang w:val="sr-Latn-RS"/>
+              </w:rPr>
+              <w:t>0998</w:t>
             </w:r>
           </w:p>
         </w:tc>
@@ -18367,11 +19382,13 @@
               <w:ind w:left="0"/>
               <w:cnfStyle w:val="000000000000" w:firstRow="0" w:lastRow="0" w:firstColumn="0" w:lastColumn="0" w:oddVBand="0" w:evenVBand="0" w:oddHBand="0" w:evenHBand="0" w:firstRowFirstColumn="0" w:firstRowLastColumn="0" w:lastRowFirstColumn="0" w:lastRowLastColumn="0"/>
               <w:rPr>
-                <w:lang w:val="sr-Latn-RS"/>
-              </w:rPr>
-            </w:pPr>
-            <w:r>
-              <w:rPr>
+                <w:color w:val="70AD47" w:themeColor="accent6"/>
+                <w:lang w:val="sr-Latn-RS"/>
+              </w:rPr>
+            </w:pPr>
+            <w:r>
+              <w:rPr>
+                <w:color w:val="70AD47" w:themeColor="accent6"/>
                 <w:lang w:val="sr-Latn-RS"/>
               </w:rPr>
               <w:t>0,7732</w:t>
@@ -18388,11 +19405,13 @@
               <w:ind w:left="0"/>
               <w:cnfStyle w:val="000000000000" w:firstRow="0" w:lastRow="0" w:firstColumn="0" w:lastColumn="0" w:oddVBand="0" w:evenVBand="0" w:oddHBand="0" w:evenHBand="0" w:firstRowFirstColumn="0" w:firstRowLastColumn="0" w:lastRowFirstColumn="0" w:lastRowLastColumn="0"/>
               <w:rPr>
-                <w:lang w:val="sr-Latn-RS"/>
-              </w:rPr>
-            </w:pPr>
-            <w:r>
-              <w:rPr>
+                <w:color w:val="70AD47" w:themeColor="accent6"/>
+                <w:lang w:val="sr-Latn-RS"/>
+              </w:rPr>
+            </w:pPr>
+            <w:r>
+              <w:rPr>
+                <w:color w:val="70AD47" w:themeColor="accent6"/>
                 <w:lang w:val="sr-Latn-RS"/>
               </w:rPr>
               <w:t>0,7788</w:t>
@@ -18454,6 +19473,13 @@
                 <w:lang w:val="sr-Latn-RS"/>
               </w:rPr>
             </w:pPr>
+            <w:r>
+              <w:rPr>
+                <w:color w:val="70AD47" w:themeColor="accent6"/>
+                <w:lang w:val="sr-Latn-RS"/>
+              </w:rPr>
+              <w:t>1,000</w:t>
+            </w:r>
           </w:p>
         </w:tc>
         <w:tc>
@@ -18469,6 +19495,13 @@
                 <w:lang w:val="sr-Latn-RS"/>
               </w:rPr>
             </w:pPr>
+            <w:r>
+              <w:rPr>
+                <w:color w:val="FF0000"/>
+                <w:lang w:val="sr-Latn-RS"/>
+              </w:rPr>
+              <w:t>0,0036</w:t>
+            </w:r>
           </w:p>
         </w:tc>
         <w:tc>
@@ -18484,6 +19517,13 @@
                 <w:lang w:val="sr-Latn-RS"/>
               </w:rPr>
             </w:pPr>
+            <w:r>
+              <w:rPr>
+                <w:color w:val="FF0000"/>
+                <w:lang w:val="sr-Latn-RS"/>
+              </w:rPr>
+              <w:t>0,0071</w:t>
+            </w:r>
           </w:p>
         </w:tc>
       </w:tr>
@@ -18540,6 +19580,7 @@
             </w:pPr>
             <w:r>
               <w:rPr>
+                <w:color w:val="FF0000"/>
                 <w:lang w:val="sr-Latn-RS"/>
               </w:rPr>
               <w:t>0,5401</w:t>
@@ -18676,6 +19717,12 @@
               </w:rPr>
               <w:t>0</w:t>
             </w:r>
+            <w:r>
+              <w:rPr>
+                <w:lang w:val="sr-Latn-RS"/>
+              </w:rPr>
+              <w:t>,0018</w:t>
+            </w:r>
           </w:p>
         </w:tc>
         <w:tc>
@@ -18696,6 +19743,12 @@
                 <w:lang w:val="sr-Latn-RS"/>
               </w:rPr>
               <w:t>0</w:t>
+            </w:r>
+            <w:r>
+              <w:rPr>
+                <w:lang w:val="sr-Latn-RS"/>
+              </w:rPr>
+              <w:t>,0036</w:t>
             </w:r>
           </w:p>
         </w:tc>
@@ -18748,11 +19801,13 @@
               <w:ind w:left="0"/>
               <w:cnfStyle w:val="000000000000" w:firstRow="0" w:lastRow="0" w:firstColumn="0" w:lastColumn="0" w:oddVBand="0" w:evenVBand="0" w:oddHBand="0" w:evenHBand="0" w:firstRowFirstColumn="0" w:firstRowLastColumn="0" w:lastRowFirstColumn="0" w:lastRowLastColumn="0"/>
               <w:rPr>
-                <w:lang w:val="sr-Latn-RS"/>
-              </w:rPr>
-            </w:pPr>
-            <w:r>
-              <w:rPr>
+                <w:color w:val="FF0000"/>
+                <w:lang w:val="sr-Latn-RS"/>
+              </w:rPr>
+            </w:pPr>
+            <w:r>
+              <w:rPr>
+                <w:color w:val="FF0000"/>
                 <w:lang w:val="sr-Latn-RS"/>
               </w:rPr>
               <w:t>0,56</w:t>
@@ -18853,11 +19908,13 @@
               <w:ind w:left="0"/>
               <w:cnfStyle w:val="000000100000" w:firstRow="0" w:lastRow="0" w:firstColumn="0" w:lastColumn="0" w:oddVBand="0" w:evenVBand="0" w:oddHBand="1" w:evenHBand="0" w:firstRowFirstColumn="0" w:firstRowLastColumn="0" w:lastRowFirstColumn="0" w:lastRowLastColumn="0"/>
               <w:rPr>
-                <w:lang w:val="sr-Latn-RS"/>
-              </w:rPr>
-            </w:pPr>
-            <w:r>
-              <w:rPr>
+                <w:color w:val="FF0000"/>
+                <w:lang w:val="sr-Latn-RS"/>
+              </w:rPr>
+            </w:pPr>
+            <w:r>
+              <w:rPr>
+                <w:color w:val="FF0000"/>
                 <w:lang w:val="sr-Latn-RS"/>
               </w:rPr>
               <w:t>0,65</w:t>
@@ -18879,6 +19936,7 @@
             </w:pPr>
             <w:r>
               <w:rPr>
+                <w:color w:val="538135" w:themeColor="accent6" w:themeShade="BF"/>
                 <w:lang w:val="sr-Latn-RS"/>
               </w:rPr>
               <w:t>0,78</w:t>
@@ -18955,11 +20013,13 @@
               <w:ind w:left="0"/>
               <w:cnfStyle w:val="000000000000" w:firstRow="0" w:lastRow="0" w:firstColumn="0" w:lastColumn="0" w:oddVBand="0" w:evenVBand="0" w:oddHBand="0" w:evenHBand="0" w:firstRowFirstColumn="0" w:firstRowLastColumn="0" w:lastRowFirstColumn="0" w:lastRowLastColumn="0"/>
               <w:rPr>
-                <w:lang w:val="sr-Latn-RS"/>
-              </w:rPr>
-            </w:pPr>
-            <w:r>
-              <w:rPr>
+                <w:color w:val="FF0000"/>
+                <w:lang w:val="sr-Latn-RS"/>
+              </w:rPr>
+            </w:pPr>
+            <w:r>
+              <w:rPr>
+                <w:color w:val="FF0000"/>
                 <w:lang w:val="sr-Latn-RS"/>
               </w:rPr>
               <w:t>0,7764</w:t>
@@ -19002,6 +20062,7 @@
             </w:pPr>
             <w:r>
               <w:rPr>
+                <w:color w:val="538135" w:themeColor="accent6" w:themeShade="BF"/>
                 <w:lang w:val="sr-Latn-RS"/>
               </w:rPr>
               <w:t>0,7750</w:t>
@@ -19060,9 +20121,17 @@
               <w:ind w:left="0"/>
               <w:cnfStyle w:val="000000100000" w:firstRow="0" w:lastRow="0" w:firstColumn="0" w:lastColumn="0" w:oddVBand="0" w:evenVBand="0" w:oddHBand="1" w:evenHBand="0" w:firstRowFirstColumn="0" w:firstRowLastColumn="0" w:lastRowFirstColumn="0" w:lastRowLastColumn="0"/>
               <w:rPr>
-                <w:lang w:val="sr-Latn-RS"/>
-              </w:rPr>
-            </w:pPr>
+                <w:color w:val="FF0000"/>
+                <w:lang w:val="sr-Latn-RS"/>
+              </w:rPr>
+            </w:pPr>
+            <w:r>
+              <w:rPr>
+                <w:color w:val="860000"/>
+                <w:lang w:val="sr-Latn-RS"/>
+              </w:rPr>
+              <w:t>0,1845</w:t>
+            </w:r>
           </w:p>
         </w:tc>
         <w:tc>
@@ -19078,6 +20147,12 @@
                 <w:lang w:val="sr-Latn-RS"/>
               </w:rPr>
             </w:pPr>
+            <w:r>
+              <w:rPr>
+                <w:lang w:val="sr-Latn-RS"/>
+              </w:rPr>
+              <w:t>0,6200</w:t>
+            </w:r>
           </w:p>
         </w:tc>
         <w:tc>
@@ -19090,9 +20165,17 @@
               <w:ind w:left="0"/>
               <w:cnfStyle w:val="000000100000" w:firstRow="0" w:lastRow="0" w:firstColumn="0" w:lastColumn="0" w:oddVBand="0" w:evenVBand="0" w:oddHBand="1" w:evenHBand="0" w:firstRowFirstColumn="0" w:firstRowLastColumn="0" w:lastRowFirstColumn="0" w:lastRowLastColumn="0"/>
               <w:rPr>
-                <w:lang w:val="sr-Latn-RS"/>
-              </w:rPr>
-            </w:pPr>
+                <w:color w:val="FF0000"/>
+                <w:lang w:val="sr-Latn-RS"/>
+              </w:rPr>
+            </w:pPr>
+            <w:r>
+              <w:rPr>
+                <w:color w:val="FF0000"/>
+                <w:lang w:val="sr-Latn-RS"/>
+              </w:rPr>
+              <w:t>0,2844</w:t>
+            </w:r>
           </w:p>
         </w:tc>
       </w:tr>
@@ -19144,11 +20227,13 @@
               <w:ind w:left="0"/>
               <w:cnfStyle w:val="000000000000" w:firstRow="0" w:lastRow="0" w:firstColumn="0" w:lastColumn="0" w:oddVBand="0" w:evenVBand="0" w:oddHBand="0" w:evenHBand="0" w:firstRowFirstColumn="0" w:firstRowLastColumn="0" w:lastRowFirstColumn="0" w:lastRowLastColumn="0"/>
               <w:rPr>
-                <w:lang w:val="sr-Latn-RS"/>
-              </w:rPr>
-            </w:pPr>
-            <w:r>
-              <w:rPr>
+                <w:color w:val="FF0000"/>
+                <w:lang w:val="sr-Latn-RS"/>
+              </w:rPr>
+            </w:pPr>
+            <w:r>
+              <w:rPr>
+                <w:color w:val="FF0000"/>
                 <w:lang w:val="sr-Latn-RS"/>
               </w:rPr>
               <w:t>0,3676</w:t>
@@ -19170,6 +20255,7 @@
             </w:pPr>
             <w:r>
               <w:rPr>
+                <w:color w:val="FF0000"/>
                 <w:lang w:val="sr-Latn-RS"/>
               </w:rPr>
               <w:t>0,5054</w:t>
@@ -19585,11 +20671,13 @@
               <w:ind w:left="0"/>
               <w:cnfStyle w:val="000000000000" w:firstRow="0" w:lastRow="0" w:firstColumn="0" w:lastColumn="0" w:oddVBand="0" w:evenVBand="0" w:oddHBand="0" w:evenHBand="0" w:firstRowFirstColumn="0" w:firstRowLastColumn="0" w:lastRowFirstColumn="0" w:lastRowLastColumn="0"/>
               <w:rPr>
-                <w:lang w:val="sr-Latn-RS"/>
-              </w:rPr>
-            </w:pPr>
-            <w:r>
-              <w:rPr>
+                <w:color w:val="538135" w:themeColor="accent6" w:themeShade="BF"/>
+                <w:lang w:val="sr-Latn-RS"/>
+              </w:rPr>
+            </w:pPr>
+            <w:r>
+              <w:rPr>
+                <w:color w:val="538135" w:themeColor="accent6" w:themeShade="BF"/>
                 <w:lang w:val="sr-Latn-RS"/>
               </w:rPr>
               <w:t>0,5533</w:t>
@@ -19606,11 +20694,13 @@
               <w:ind w:left="0"/>
               <w:cnfStyle w:val="000000000000" w:firstRow="0" w:lastRow="0" w:firstColumn="0" w:lastColumn="0" w:oddVBand="0" w:evenVBand="0" w:oddHBand="0" w:evenHBand="0" w:firstRowFirstColumn="0" w:firstRowLastColumn="0" w:lastRowFirstColumn="0" w:lastRowLastColumn="0"/>
               <w:rPr>
-                <w:lang w:val="sr-Latn-RS"/>
-              </w:rPr>
-            </w:pPr>
-            <w:r>
-              <w:rPr>
+                <w:color w:val="538135" w:themeColor="accent6" w:themeShade="BF"/>
+                <w:lang w:val="sr-Latn-RS"/>
+              </w:rPr>
+            </w:pPr>
+            <w:r>
+              <w:rPr>
+                <w:color w:val="538135" w:themeColor="accent6" w:themeShade="BF"/>
                 <w:lang w:val="sr-Latn-RS"/>
               </w:rPr>
               <w:t>0,6103</w:t>
@@ -19672,6 +20762,13 @@
                 <w:lang w:val="sr-Latn-RS"/>
               </w:rPr>
             </w:pPr>
+            <w:r>
+              <w:rPr>
+                <w:color w:val="538135" w:themeColor="accent6" w:themeShade="BF"/>
+                <w:lang w:val="sr-Latn-RS"/>
+              </w:rPr>
+              <w:t>0,8182</w:t>
+            </w:r>
           </w:p>
         </w:tc>
         <w:tc>
@@ -19687,6 +20784,13 @@
                 <w:lang w:val="sr-Latn-RS"/>
               </w:rPr>
             </w:pPr>
+            <w:r>
+              <w:rPr>
+                <w:color w:val="FF0000"/>
+                <w:lang w:val="sr-Latn-RS"/>
+              </w:rPr>
+              <w:t>0,0616</w:t>
+            </w:r>
           </w:p>
         </w:tc>
         <w:tc>
@@ -19702,6 +20806,13 @@
                 <w:lang w:val="sr-Latn-RS"/>
               </w:rPr>
             </w:pPr>
+            <w:r>
+              <w:rPr>
+                <w:color w:val="FF0000"/>
+                <w:lang w:val="sr-Latn-RS"/>
+              </w:rPr>
+              <w:t>0,1146</w:t>
+            </w:r>
           </w:p>
         </w:tc>
       </w:tr>
@@ -19758,6 +20869,7 @@
             </w:pPr>
             <w:r>
               <w:rPr>
+                <w:color w:val="FF0000"/>
                 <w:lang w:val="sr-Latn-RS"/>
               </w:rPr>
               <w:t>0,1115</w:t>
@@ -19871,7 +20983,13 @@
               <w:rPr>
                 <w:lang w:val="sr-Latn-RS"/>
               </w:rPr>
-              <w:t>0,92</w:t>
+              <w:t>0,9</w:t>
+            </w:r>
+            <w:r>
+              <w:rPr>
+                <w:lang w:val="sr-Latn-RS"/>
+              </w:rPr>
+              <w:t>192</w:t>
             </w:r>
           </w:p>
         </w:tc>
@@ -19892,7 +21010,13 @@
               <w:rPr>
                 <w:lang w:val="sr-Latn-RS"/>
               </w:rPr>
-              <w:t>0,99</w:t>
+              <w:t>0,9</w:t>
+            </w:r>
+            <w:r>
+              <w:rPr>
+                <w:lang w:val="sr-Latn-RS"/>
+              </w:rPr>
+              <w:t>865</w:t>
             </w:r>
           </w:p>
         </w:tc>
@@ -19914,6 +21038,12 @@
                 <w:lang w:val="sr-Latn-RS"/>
               </w:rPr>
               <w:t>0,95</w:t>
+            </w:r>
+            <w:r>
+              <w:rPr>
+                <w:lang w:val="sr-Latn-RS"/>
+              </w:rPr>
+              <w:t>16</w:t>
             </w:r>
           </w:p>
         </w:tc>
@@ -19966,11 +21096,13 @@
               <w:ind w:left="0"/>
               <w:cnfStyle w:val="000000000000" w:firstRow="0" w:lastRow="0" w:firstColumn="0" w:lastColumn="0" w:oddVBand="0" w:evenVBand="0" w:oddHBand="0" w:evenHBand="0" w:firstRowFirstColumn="0" w:firstRowLastColumn="0" w:lastRowFirstColumn="0" w:lastRowLastColumn="0"/>
               <w:rPr>
-                <w:lang w:val="sr-Latn-RS"/>
-              </w:rPr>
-            </w:pPr>
-            <w:r>
-              <w:rPr>
+                <w:color w:val="538135" w:themeColor="accent6" w:themeShade="BF"/>
+                <w:lang w:val="sr-Latn-RS"/>
+              </w:rPr>
+            </w:pPr>
+            <w:r>
+              <w:rPr>
+                <w:color w:val="538135" w:themeColor="accent6" w:themeShade="BF"/>
                 <w:lang w:val="sr-Latn-RS"/>
               </w:rPr>
               <w:t>0,99</w:t>
@@ -20071,11 +21203,13 @@
               <w:ind w:left="0"/>
               <w:cnfStyle w:val="000000100000" w:firstRow="0" w:lastRow="0" w:firstColumn="0" w:lastColumn="0" w:oddVBand="0" w:evenVBand="0" w:oddHBand="1" w:evenHBand="0" w:firstRowFirstColumn="0" w:firstRowLastColumn="0" w:lastRowFirstColumn="0" w:lastRowLastColumn="0"/>
               <w:rPr>
-                <w:lang w:val="sr-Latn-RS"/>
-              </w:rPr>
-            </w:pPr>
-            <w:r>
-              <w:rPr>
+                <w:color w:val="538135" w:themeColor="accent6" w:themeShade="BF"/>
+                <w:lang w:val="sr-Latn-RS"/>
+              </w:rPr>
+            </w:pPr>
+            <w:r>
+              <w:rPr>
+                <w:color w:val="538135" w:themeColor="accent6" w:themeShade="BF"/>
                 <w:lang w:val="sr-Latn-RS"/>
               </w:rPr>
               <w:t>0,99</w:t>
@@ -20092,11 +21226,13 @@
               <w:ind w:left="0"/>
               <w:cnfStyle w:val="000000100000" w:firstRow="0" w:lastRow="0" w:firstColumn="0" w:lastColumn="0" w:oddVBand="0" w:evenVBand="0" w:oddHBand="1" w:evenHBand="0" w:firstRowFirstColumn="0" w:firstRowLastColumn="0" w:lastRowFirstColumn="0" w:lastRowLastColumn="0"/>
               <w:rPr>
-                <w:lang w:val="sr-Latn-RS"/>
-              </w:rPr>
-            </w:pPr>
-            <w:r>
-              <w:rPr>
+                <w:color w:val="538135" w:themeColor="accent6" w:themeShade="BF"/>
+                <w:lang w:val="sr-Latn-RS"/>
+              </w:rPr>
+            </w:pPr>
+            <w:r>
+              <w:rPr>
+                <w:color w:val="538135" w:themeColor="accent6" w:themeShade="BF"/>
                 <w:lang w:val="sr-Latn-RS"/>
               </w:rPr>
               <w:t>0,99</w:t>
@@ -20113,11 +21249,13 @@
               <w:ind w:left="0"/>
               <w:cnfStyle w:val="000000100000" w:firstRow="0" w:lastRow="0" w:firstColumn="0" w:lastColumn="0" w:oddVBand="0" w:evenVBand="0" w:oddHBand="1" w:evenHBand="0" w:firstRowFirstColumn="0" w:firstRowLastColumn="0" w:lastRowFirstColumn="0" w:lastRowLastColumn="0"/>
               <w:rPr>
-                <w:lang w:val="sr-Latn-RS"/>
-              </w:rPr>
-            </w:pPr>
-            <w:r>
-              <w:rPr>
+                <w:color w:val="538135" w:themeColor="accent6" w:themeShade="BF"/>
+                <w:lang w:val="sr-Latn-RS"/>
+              </w:rPr>
+            </w:pPr>
+            <w:r>
+              <w:rPr>
+                <w:color w:val="538135" w:themeColor="accent6" w:themeShade="BF"/>
                 <w:lang w:val="sr-Latn-RS"/>
               </w:rPr>
               <w:t>0,99</w:t>
@@ -20281,6 +21419,12 @@
                 <w:lang w:val="sr-Latn-RS"/>
               </w:rPr>
             </w:pPr>
+            <w:r>
+              <w:rPr>
+                <w:lang w:val="sr-Latn-RS"/>
+              </w:rPr>
+              <w:t>0,4965</w:t>
+            </w:r>
           </w:p>
         </w:tc>
         <w:tc>
@@ -20296,6 +21440,12 @@
                 <w:lang w:val="sr-Latn-RS"/>
               </w:rPr>
             </w:pPr>
+            <w:r>
+              <w:rPr>
+                <w:lang w:val="sr-Latn-RS"/>
+              </w:rPr>
+              <w:t>0,9944</w:t>
+            </w:r>
           </w:p>
         </w:tc>
         <w:tc>
@@ -20311,6 +21461,12 @@
                 <w:lang w:val="sr-Latn-RS"/>
               </w:rPr>
             </w:pPr>
+            <w:r>
+              <w:rPr>
+                <w:lang w:val="sr-Latn-RS"/>
+              </w:rPr>
+              <w:t>0,6623</w:t>
+            </w:r>
           </w:p>
         </w:tc>
       </w:tr>
@@ -20489,7 +21645,13 @@
               <w:rPr>
                 <w:lang w:val="sr-Latn-RS"/>
               </w:rPr>
-              <w:t>mPrecision</w:t>
+              <w:t xml:space="preserve">Macro </w:t>
+            </w:r>
+            <w:r>
+              <w:rPr>
+                <w:lang w:val="sr-Latn-RS"/>
+              </w:rPr>
+              <w:t>Precision</w:t>
             </w:r>
           </w:p>
         </w:tc>
@@ -20510,7 +21672,13 @@
               <w:rPr>
                 <w:lang w:val="sr-Latn-RS"/>
               </w:rPr>
-              <w:t>mRecall</w:t>
+              <w:t xml:space="preserve">Macro </w:t>
+            </w:r>
+            <w:r>
+              <w:rPr>
+                <w:lang w:val="sr-Latn-RS"/>
+              </w:rPr>
+              <w:t>Recall</w:t>
             </w:r>
           </w:p>
         </w:tc>
@@ -20531,7 +21699,13 @@
               <w:rPr>
                 <w:lang w:val="sr-Latn-RS"/>
               </w:rPr>
-              <w:t>mF1</w:t>
+              <w:t xml:space="preserve">Macro </w:t>
+            </w:r>
+            <w:r>
+              <w:rPr>
+                <w:lang w:val="sr-Latn-RS"/>
+              </w:rPr>
+              <w:t>F1</w:t>
             </w:r>
           </w:p>
         </w:tc>
@@ -20578,6 +21752,7 @@
               <w:rPr>
                 <w:lang w:val="sr-Latn-RS"/>
               </w:rPr>
+              <w:lastRenderedPageBreak/>
               <w:t>MB</w:t>
             </w:r>
           </w:p>
@@ -20601,6 +21776,12 @@
               </w:rPr>
               <w:t>0,43</w:t>
             </w:r>
+            <w:r>
+              <w:rPr>
+                <w:lang w:val="sr-Latn-RS"/>
+              </w:rPr>
+              <w:t>21</w:t>
+            </w:r>
           </w:p>
         </w:tc>
         <w:tc>
@@ -20620,7 +21801,13 @@
               <w:rPr>
                 <w:lang w:val="sr-Latn-RS"/>
               </w:rPr>
-              <w:t>0,18</w:t>
+              <w:t>0,1</w:t>
+            </w:r>
+            <w:r>
+              <w:rPr>
+                <w:lang w:val="sr-Latn-RS"/>
+              </w:rPr>
+              <w:t>777</w:t>
             </w:r>
           </w:p>
         </w:tc>
@@ -20643,6 +21830,12 @@
               </w:rPr>
               <w:t>0,19</w:t>
             </w:r>
+            <w:r>
+              <w:rPr>
+                <w:lang w:val="sr-Latn-RS"/>
+              </w:rPr>
+              <w:t>33</w:t>
+            </w:r>
           </w:p>
         </w:tc>
         <w:tc>
@@ -20663,6 +21856,12 @@
                 <w:lang w:val="sr-Latn-RS"/>
               </w:rPr>
               <w:t>0,90</w:t>
+            </w:r>
+            <w:r>
+              <w:rPr>
+                <w:lang w:val="sr-Latn-RS"/>
+              </w:rPr>
+              <w:t>42</w:t>
             </w:r>
           </w:p>
         </w:tc>
@@ -20916,11 +22115,13 @@
               <w:ind w:left="0"/>
               <w:cnfStyle w:val="000000000000" w:firstRow="0" w:lastRow="0" w:firstColumn="0" w:lastColumn="0" w:oddVBand="0" w:evenVBand="0" w:oddHBand="0" w:evenHBand="0" w:firstRowFirstColumn="0" w:firstRowLastColumn="0" w:lastRowFirstColumn="0" w:lastRowLastColumn="0"/>
               <w:rPr>
-                <w:lang w:val="sr-Latn-RS"/>
-              </w:rPr>
-            </w:pPr>
-            <w:r>
-              <w:rPr>
+                <w:color w:val="538135" w:themeColor="accent6" w:themeShade="BF"/>
+                <w:lang w:val="sr-Latn-RS"/>
+              </w:rPr>
+            </w:pPr>
+            <w:r>
+              <w:rPr>
+                <w:color w:val="538135" w:themeColor="accent6" w:themeShade="BF"/>
                 <w:lang w:val="sr-Latn-RS"/>
               </w:rPr>
               <w:t>0,8355</w:t>
@@ -20937,11 +22138,13 @@
               <w:ind w:left="0"/>
               <w:cnfStyle w:val="000000000000" w:firstRow="0" w:lastRow="0" w:firstColumn="0" w:lastColumn="0" w:oddVBand="0" w:evenVBand="0" w:oddHBand="0" w:evenHBand="0" w:firstRowFirstColumn="0" w:firstRowLastColumn="0" w:lastRowFirstColumn="0" w:lastRowLastColumn="0"/>
               <w:rPr>
-                <w:lang w:val="sr-Latn-RS"/>
-              </w:rPr>
-            </w:pPr>
-            <w:r>
-              <w:rPr>
+                <w:color w:val="538135" w:themeColor="accent6" w:themeShade="BF"/>
+                <w:lang w:val="sr-Latn-RS"/>
+              </w:rPr>
+            </w:pPr>
+            <w:r>
+              <w:rPr>
+                <w:color w:val="538135" w:themeColor="accent6" w:themeShade="BF"/>
                 <w:lang w:val="sr-Latn-RS"/>
               </w:rPr>
               <w:t>0,8037</w:t>
@@ -20958,11 +22161,13 @@
               <w:ind w:left="0"/>
               <w:cnfStyle w:val="000000000000" w:firstRow="0" w:lastRow="0" w:firstColumn="0" w:lastColumn="0" w:oddVBand="0" w:evenVBand="0" w:oddHBand="0" w:evenHBand="0" w:firstRowFirstColumn="0" w:firstRowLastColumn="0" w:lastRowFirstColumn="0" w:lastRowLastColumn="0"/>
               <w:rPr>
-                <w:lang w:val="sr-Latn-RS"/>
-              </w:rPr>
-            </w:pPr>
-            <w:r>
-              <w:rPr>
+                <w:color w:val="538135" w:themeColor="accent6" w:themeShade="BF"/>
+                <w:lang w:val="sr-Latn-RS"/>
+              </w:rPr>
+            </w:pPr>
+            <w:r>
+              <w:rPr>
+                <w:color w:val="538135" w:themeColor="accent6" w:themeShade="BF"/>
                 <w:lang w:val="sr-Latn-RS"/>
               </w:rPr>
               <w:t>0,8183</w:t>
@@ -20979,11 +22184,13 @@
               <w:ind w:left="0"/>
               <w:cnfStyle w:val="000000000000" w:firstRow="0" w:lastRow="0" w:firstColumn="0" w:lastColumn="0" w:oddVBand="0" w:evenVBand="0" w:oddHBand="0" w:evenHBand="0" w:firstRowFirstColumn="0" w:firstRowLastColumn="0" w:lastRowFirstColumn="0" w:lastRowLastColumn="0"/>
               <w:rPr>
-                <w:lang w:val="sr-Latn-RS"/>
-              </w:rPr>
-            </w:pPr>
-            <w:r>
-              <w:rPr>
+                <w:color w:val="538135" w:themeColor="accent6" w:themeShade="BF"/>
+                <w:lang w:val="sr-Latn-RS"/>
+              </w:rPr>
+            </w:pPr>
+            <w:r>
+              <w:rPr>
+                <w:color w:val="538135" w:themeColor="accent6" w:themeShade="BF"/>
                 <w:lang w:val="sr-Latn-RS"/>
               </w:rPr>
               <w:t>0,9744</w:t>
@@ -21026,9 +22233,17 @@
               <w:ind w:left="0"/>
               <w:cnfStyle w:val="000000100000" w:firstRow="0" w:lastRow="0" w:firstColumn="0" w:lastColumn="0" w:oddVBand="0" w:evenVBand="0" w:oddHBand="1" w:evenHBand="0" w:firstRowFirstColumn="0" w:firstRowLastColumn="0" w:lastRowFirstColumn="0" w:lastRowLastColumn="0"/>
               <w:rPr>
-                <w:lang w:val="sr-Latn-RS"/>
-              </w:rPr>
-            </w:pPr>
+                <w:color w:val="FF0000"/>
+                <w:lang w:val="sr-Latn-RS"/>
+              </w:rPr>
+            </w:pPr>
+            <w:r>
+              <w:rPr>
+                <w:color w:val="FF0000"/>
+                <w:lang w:val="sr-Latn-RS"/>
+              </w:rPr>
+              <w:t>0,5238</w:t>
+            </w:r>
           </w:p>
         </w:tc>
         <w:tc>
@@ -21041,9 +22256,17 @@
               <w:ind w:left="0"/>
               <w:cnfStyle w:val="000000100000" w:firstRow="0" w:lastRow="0" w:firstColumn="0" w:lastColumn="0" w:oddVBand="0" w:evenVBand="0" w:oddHBand="1" w:evenHBand="0" w:firstRowFirstColumn="0" w:firstRowLastColumn="0" w:lastRowFirstColumn="0" w:lastRowLastColumn="0"/>
               <w:rPr>
-                <w:lang w:val="sr-Latn-RS"/>
-              </w:rPr>
-            </w:pPr>
+                <w:color w:val="FF0000"/>
+                <w:lang w:val="sr-Latn-RS"/>
+              </w:rPr>
+            </w:pPr>
+            <w:r>
+              <w:rPr>
+                <w:color w:val="FF0000"/>
+                <w:lang w:val="sr-Latn-RS"/>
+              </w:rPr>
+              <w:t>0,3257</w:t>
+            </w:r>
           </w:p>
         </w:tc>
         <w:tc>
@@ -21056,9 +22279,17 @@
               <w:ind w:left="0"/>
               <w:cnfStyle w:val="000000100000" w:firstRow="0" w:lastRow="0" w:firstColumn="0" w:lastColumn="0" w:oddVBand="0" w:evenVBand="0" w:oddHBand="1" w:evenHBand="0" w:firstRowFirstColumn="0" w:firstRowLastColumn="0" w:lastRowFirstColumn="0" w:lastRowLastColumn="0"/>
               <w:rPr>
-                <w:lang w:val="sr-Latn-RS"/>
-              </w:rPr>
-            </w:pPr>
+                <w:color w:val="FF0000"/>
+                <w:lang w:val="sr-Latn-RS"/>
+              </w:rPr>
+            </w:pPr>
+            <w:r>
+              <w:rPr>
+                <w:color w:val="FF0000"/>
+                <w:lang w:val="sr-Latn-RS"/>
+              </w:rPr>
+              <w:t>0,2132</w:t>
+            </w:r>
           </w:p>
         </w:tc>
         <w:tc>
@@ -21071,9 +22302,17 @@
               <w:ind w:left="0"/>
               <w:cnfStyle w:val="000000100000" w:firstRow="0" w:lastRow="0" w:firstColumn="0" w:lastColumn="0" w:oddVBand="0" w:evenVBand="0" w:oddHBand="1" w:evenHBand="0" w:firstRowFirstColumn="0" w:firstRowLastColumn="0" w:lastRowFirstColumn="0" w:lastRowLastColumn="0"/>
               <w:rPr>
-                <w:lang w:val="sr-Latn-RS"/>
-              </w:rPr>
-            </w:pPr>
+                <w:color w:val="FF0000"/>
+                <w:lang w:val="sr-Latn-RS"/>
+              </w:rPr>
+            </w:pPr>
+            <w:r>
+              <w:rPr>
+                <w:color w:val="FF0000"/>
+                <w:lang w:val="sr-Latn-RS"/>
+              </w:rPr>
+              <w:t>0,9233</w:t>
+            </w:r>
           </w:p>
         </w:tc>
       </w:tr>
@@ -21185,27 +22424,6 @@
         </w:tc>
       </w:tr>
     </w:tbl>
-    <w:p>
-      <w:pPr>
-        <w:rPr>
-          <w:lang w:val="sr-Latn-RS"/>
-        </w:rPr>
-      </w:pPr>
-    </w:p>
-    <w:p>
-      <w:pPr>
-        <w:rPr>
-          <w:lang w:val="sr-Latn-RS"/>
-        </w:rPr>
-      </w:pPr>
-    </w:p>
-    <w:p>
-      <w:pPr>
-        <w:rPr>
-          <w:lang w:val="sr-Latn-RS"/>
-        </w:rPr>
-      </w:pPr>
-    </w:p>
     <w:p>
       <w:pPr>
         <w:rPr>
@@ -21238,7 +22456,6 @@
         <w:rPr>
           <w:lang w:val="sr-Latn-RS"/>
         </w:rPr>
-        <w:lastRenderedPageBreak/>
         <w:t>Tabelarni prikaz rezulatata</w:t>
       </w:r>
       <w:r>
@@ -21452,6 +22669,12 @@
               </w:rPr>
               <w:t>0,38</w:t>
             </w:r>
+            <w:r>
+              <w:rPr>
+                <w:lang w:val="sr-Latn-RS"/>
+              </w:rPr>
+              <w:t>16</w:t>
+            </w:r>
           </w:p>
         </w:tc>
         <w:tc>
@@ -21473,6 +22696,12 @@
               </w:rPr>
               <w:t>0,21</w:t>
             </w:r>
+            <w:r>
+              <w:rPr>
+                <w:lang w:val="sr-Latn-RS"/>
+              </w:rPr>
+              <w:t>33</w:t>
+            </w:r>
           </w:p>
         </w:tc>
         <w:tc>
@@ -21493,6 +22722,12 @@
                 <w:lang w:val="sr-Latn-RS"/>
               </w:rPr>
               <w:t>0,27</w:t>
+            </w:r>
+            <w:r>
+              <w:rPr>
+                <w:lang w:val="sr-Latn-RS"/>
+              </w:rPr>
+              <w:t>36</w:t>
             </w:r>
           </w:p>
         </w:tc>
@@ -21752,11 +22987,13 @@
               <w:ind w:left="0"/>
               <w:cnfStyle w:val="000000000000" w:firstRow="0" w:lastRow="0" w:firstColumn="0" w:lastColumn="0" w:oddVBand="0" w:evenVBand="0" w:oddHBand="0" w:evenHBand="0" w:firstRowFirstColumn="0" w:firstRowLastColumn="0" w:lastRowFirstColumn="0" w:lastRowLastColumn="0"/>
               <w:rPr>
-                <w:lang w:val="sr-Latn-RS"/>
-              </w:rPr>
-            </w:pPr>
-            <w:r>
-              <w:rPr>
+                <w:color w:val="538135" w:themeColor="accent6" w:themeShade="BF"/>
+                <w:lang w:val="sr-Latn-RS"/>
+              </w:rPr>
+            </w:pPr>
+            <w:r>
+              <w:rPr>
+                <w:color w:val="538135" w:themeColor="accent6" w:themeShade="BF"/>
                 <w:lang w:val="sr-Latn-RS"/>
               </w:rPr>
               <w:t>0,9190</w:t>
@@ -21773,11 +23010,13 @@
               <w:ind w:left="0"/>
               <w:cnfStyle w:val="000000000000" w:firstRow="0" w:lastRow="0" w:firstColumn="0" w:lastColumn="0" w:oddVBand="0" w:evenVBand="0" w:oddHBand="0" w:evenHBand="0" w:firstRowFirstColumn="0" w:firstRowLastColumn="0" w:lastRowFirstColumn="0" w:lastRowLastColumn="0"/>
               <w:rPr>
-                <w:lang w:val="sr-Latn-RS"/>
-              </w:rPr>
-            </w:pPr>
-            <w:r>
-              <w:rPr>
+                <w:color w:val="538135" w:themeColor="accent6" w:themeShade="BF"/>
+                <w:lang w:val="sr-Latn-RS"/>
+              </w:rPr>
+            </w:pPr>
+            <w:r>
+              <w:rPr>
+                <w:color w:val="538135" w:themeColor="accent6" w:themeShade="BF"/>
                 <w:lang w:val="sr-Latn-RS"/>
               </w:rPr>
               <w:t>0,9003</w:t>
@@ -21794,11 +23033,13 @@
               <w:ind w:left="0"/>
               <w:cnfStyle w:val="000000000000" w:firstRow="0" w:lastRow="0" w:firstColumn="0" w:lastColumn="0" w:oddVBand="0" w:evenVBand="0" w:oddHBand="0" w:evenHBand="0" w:firstRowFirstColumn="0" w:firstRowLastColumn="0" w:lastRowFirstColumn="0" w:lastRowLastColumn="0"/>
               <w:rPr>
-                <w:lang w:val="sr-Latn-RS"/>
-              </w:rPr>
-            </w:pPr>
-            <w:r>
-              <w:rPr>
+                <w:color w:val="538135" w:themeColor="accent6" w:themeShade="BF"/>
+                <w:lang w:val="sr-Latn-RS"/>
+              </w:rPr>
+            </w:pPr>
+            <w:r>
+              <w:rPr>
+                <w:color w:val="538135" w:themeColor="accent6" w:themeShade="BF"/>
                 <w:lang w:val="sr-Latn-RS"/>
               </w:rPr>
               <w:t>0,9096</w:t>
@@ -21860,6 +23101,13 @@
                 <w:lang w:val="sr-Latn-RS"/>
               </w:rPr>
             </w:pPr>
+            <w:r>
+              <w:rPr>
+                <w:color w:val="FF0000"/>
+                <w:lang w:val="sr-Latn-RS"/>
+              </w:rPr>
+              <w:t>0,4965</w:t>
+            </w:r>
           </w:p>
         </w:tc>
         <w:tc>
@@ -21875,6 +23123,12 @@
                 <w:lang w:val="sr-Latn-RS"/>
               </w:rPr>
             </w:pPr>
+            <w:r>
+              <w:rPr>
+                <w:lang w:val="sr-Latn-RS"/>
+              </w:rPr>
+              <w:t>0,6126</w:t>
+            </w:r>
           </w:p>
         </w:tc>
         <w:tc>
@@ -21890,6 +23144,13 @@
                 <w:lang w:val="sr-Latn-RS"/>
               </w:rPr>
             </w:pPr>
+            <w:r>
+              <w:rPr>
+                <w:color w:val="FF0000"/>
+                <w:lang w:val="sr-Latn-RS"/>
+              </w:rPr>
+              <w:t>0,5252</w:t>
+            </w:r>
           </w:p>
         </w:tc>
       </w:tr>
@@ -21967,6 +23228,7 @@
             </w:pPr>
             <w:r>
               <w:rPr>
+                <w:color w:val="FF0000"/>
                 <w:lang w:val="sr-Latn-RS"/>
               </w:rPr>
               <w:t>0,5681</w:t>
@@ -22061,6 +23323,12 @@
               </w:rPr>
               <w:t>0,65</w:t>
             </w:r>
+            <w:r>
+              <w:rPr>
+                <w:lang w:val="sr-Latn-RS"/>
+              </w:rPr>
+              <w:t>03</w:t>
+            </w:r>
           </w:p>
         </w:tc>
         <w:tc>
@@ -22080,7 +23348,13 @@
               <w:rPr>
                 <w:lang w:val="sr-Latn-RS"/>
               </w:rPr>
-              <w:t>0,10</w:t>
+              <w:t>0,</w:t>
+            </w:r>
+            <w:r>
+              <w:rPr>
+                <w:lang w:val="sr-Latn-RS"/>
+              </w:rPr>
+              <w:t>0954</w:t>
             </w:r>
           </w:p>
         </w:tc>
@@ -22101,7 +23375,13 @@
               <w:rPr>
                 <w:lang w:val="sr-Latn-RS"/>
               </w:rPr>
-              <w:t>0,17</w:t>
+              <w:t>0,1</w:t>
+            </w:r>
+            <w:r>
+              <w:rPr>
+                <w:lang w:val="sr-Latn-RS"/>
+              </w:rPr>
+              <w:t>665</w:t>
             </w:r>
           </w:p>
         </w:tc>
@@ -22159,6 +23439,7 @@
             </w:pPr>
             <w:r>
               <w:rPr>
+                <w:color w:val="FF0000"/>
                 <w:lang w:val="sr-Latn-RS"/>
               </w:rPr>
               <w:t>0,62</w:t>
@@ -22366,6 +23647,7 @@
             </w:pPr>
             <w:r>
               <w:rPr>
+                <w:color w:val="538135" w:themeColor="accent6" w:themeShade="BF"/>
                 <w:lang w:val="sr-Latn-RS"/>
               </w:rPr>
               <w:t>0,8096</w:t>
@@ -22382,11 +23664,13 @@
               <w:ind w:left="0"/>
               <w:cnfStyle w:val="000000000000" w:firstRow="0" w:lastRow="0" w:firstColumn="0" w:lastColumn="0" w:oddVBand="0" w:evenVBand="0" w:oddHBand="0" w:evenHBand="0" w:firstRowFirstColumn="0" w:firstRowLastColumn="0" w:lastRowFirstColumn="0" w:lastRowLastColumn="0"/>
               <w:rPr>
-                <w:lang w:val="sr-Latn-RS"/>
-              </w:rPr>
-            </w:pPr>
-            <w:r>
-              <w:rPr>
+                <w:color w:val="538135" w:themeColor="accent6" w:themeShade="BF"/>
+                <w:lang w:val="sr-Latn-RS"/>
+              </w:rPr>
+            </w:pPr>
+            <w:r>
+              <w:rPr>
+                <w:color w:val="538135" w:themeColor="accent6" w:themeShade="BF"/>
                 <w:lang w:val="sr-Latn-RS"/>
               </w:rPr>
               <w:t>0,7688</w:t>
@@ -22403,11 +23687,13 @@
               <w:ind w:left="0"/>
               <w:cnfStyle w:val="000000000000" w:firstRow="0" w:lastRow="0" w:firstColumn="0" w:lastColumn="0" w:oddVBand="0" w:evenVBand="0" w:oddHBand="0" w:evenHBand="0" w:firstRowFirstColumn="0" w:firstRowLastColumn="0" w:lastRowFirstColumn="0" w:lastRowLastColumn="0"/>
               <w:rPr>
-                <w:lang w:val="sr-Latn-RS"/>
-              </w:rPr>
-            </w:pPr>
-            <w:r>
-              <w:rPr>
+                <w:color w:val="538135" w:themeColor="accent6" w:themeShade="BF"/>
+                <w:lang w:val="sr-Latn-RS"/>
+              </w:rPr>
+            </w:pPr>
+            <w:r>
+              <w:rPr>
+                <w:color w:val="538135" w:themeColor="accent6" w:themeShade="BF"/>
                 <w:lang w:val="sr-Latn-RS"/>
               </w:rPr>
               <w:t>0,7887</w:t>
@@ -22466,9 +23752,17 @@
               <w:ind w:left="0"/>
               <w:cnfStyle w:val="000000100000" w:firstRow="0" w:lastRow="0" w:firstColumn="0" w:lastColumn="0" w:oddVBand="0" w:evenVBand="0" w:oddHBand="1" w:evenHBand="0" w:firstRowFirstColumn="0" w:firstRowLastColumn="0" w:lastRowFirstColumn="0" w:lastRowLastColumn="0"/>
               <w:rPr>
-                <w:lang w:val="sr-Latn-RS"/>
-              </w:rPr>
-            </w:pPr>
+                <w:color w:val="FF0000"/>
+                <w:lang w:val="sr-Latn-RS"/>
+              </w:rPr>
+            </w:pPr>
+            <w:r>
+              <w:rPr>
+                <w:color w:val="860000"/>
+                <w:lang w:val="sr-Latn-RS"/>
+              </w:rPr>
+              <w:t>0,5455</w:t>
+            </w:r>
           </w:p>
         </w:tc>
         <w:tc>
@@ -22484,6 +23778,13 @@
                 <w:lang w:val="sr-Latn-RS"/>
               </w:rPr>
             </w:pPr>
+            <w:r>
+              <w:rPr>
+                <w:color w:val="FF0000"/>
+                <w:lang w:val="sr-Latn-RS"/>
+              </w:rPr>
+              <w:t>0,0087</w:t>
+            </w:r>
           </w:p>
         </w:tc>
         <w:tc>
@@ -22499,6 +23800,13 @@
                 <w:lang w:val="sr-Latn-RS"/>
               </w:rPr>
             </w:pPr>
+            <w:r>
+              <w:rPr>
+                <w:color w:val="FF0000"/>
+                <w:lang w:val="sr-Latn-RS"/>
+              </w:rPr>
+              <w:t>0,0170</w:t>
+            </w:r>
           </w:p>
         </w:tc>
       </w:tr>
@@ -22550,11 +23858,13 @@
               <w:ind w:left="0"/>
               <w:cnfStyle w:val="000000000000" w:firstRow="0" w:lastRow="0" w:firstColumn="0" w:lastColumn="0" w:oddVBand="0" w:evenVBand="0" w:oddHBand="0" w:evenHBand="0" w:firstRowFirstColumn="0" w:firstRowLastColumn="0" w:lastRowFirstColumn="0" w:lastRowLastColumn="0"/>
               <w:rPr>
-                <w:lang w:val="sr-Latn-RS"/>
-              </w:rPr>
-            </w:pPr>
-            <w:r>
-              <w:rPr>
+                <w:color w:val="FF0000"/>
+                <w:lang w:val="sr-Latn-RS"/>
+              </w:rPr>
+            </w:pPr>
+            <w:r>
+              <w:rPr>
+                <w:color w:val="FF0000"/>
                 <w:lang w:val="sr-Latn-RS"/>
               </w:rPr>
               <w:t>0,5945</w:t>
@@ -22670,6 +23980,12 @@
               </w:rPr>
               <w:t>1,00</w:t>
             </w:r>
+            <w:r>
+              <w:rPr>
+                <w:lang w:val="sr-Latn-RS"/>
+              </w:rPr>
+              <w:t>00</w:t>
+            </w:r>
           </w:p>
         </w:tc>
         <w:tc>
@@ -22691,6 +24007,12 @@
               </w:rPr>
               <w:t>0</w:t>
             </w:r>
+            <w:r>
+              <w:rPr>
+                <w:lang w:val="sr-Latn-RS"/>
+              </w:rPr>
+              <w:t>,0014</w:t>
+            </w:r>
           </w:p>
         </w:tc>
         <w:tc>
@@ -22711,6 +24033,12 @@
                 <w:lang w:val="sr-Latn-RS"/>
               </w:rPr>
               <w:t>0</w:t>
+            </w:r>
+            <w:r>
+              <w:rPr>
+                <w:lang w:val="sr-Latn-RS"/>
+              </w:rPr>
+              <w:t>,0028</w:t>
             </w:r>
           </w:p>
         </w:tc>
@@ -22763,11 +24091,13 @@
               <w:ind w:left="0"/>
               <w:cnfStyle w:val="000000000000" w:firstRow="0" w:lastRow="0" w:firstColumn="0" w:lastColumn="0" w:oddVBand="0" w:evenVBand="0" w:oddHBand="0" w:evenHBand="0" w:firstRowFirstColumn="0" w:firstRowLastColumn="0" w:lastRowFirstColumn="0" w:lastRowLastColumn="0"/>
               <w:rPr>
-                <w:lang w:val="sr-Latn-RS"/>
-              </w:rPr>
-            </w:pPr>
-            <w:r>
-              <w:rPr>
+                <w:color w:val="FF0000"/>
+                <w:lang w:val="sr-Latn-RS"/>
+              </w:rPr>
+            </w:pPr>
+            <w:r>
+              <w:rPr>
+                <w:color w:val="FF0000"/>
                 <w:lang w:val="sr-Latn-RS"/>
               </w:rPr>
               <w:t>0,57</w:t>
@@ -22868,11 +24198,13 @@
               <w:ind w:left="0"/>
               <w:cnfStyle w:val="000000100000" w:firstRow="0" w:lastRow="0" w:firstColumn="0" w:lastColumn="0" w:oddVBand="0" w:evenVBand="0" w:oddHBand="1" w:evenHBand="0" w:firstRowFirstColumn="0" w:firstRowLastColumn="0" w:lastRowFirstColumn="0" w:lastRowLastColumn="0"/>
               <w:rPr>
-                <w:lang w:val="sr-Latn-RS"/>
-              </w:rPr>
-            </w:pPr>
-            <w:r>
-              <w:rPr>
+                <w:color w:val="FF0000"/>
+                <w:lang w:val="sr-Latn-RS"/>
+              </w:rPr>
+            </w:pPr>
+            <w:r>
+              <w:rPr>
+                <w:color w:val="FF0000"/>
                 <w:lang w:val="sr-Latn-RS"/>
               </w:rPr>
               <w:t>0,64</w:t>
@@ -22970,11 +24302,13 @@
               <w:ind w:left="0"/>
               <w:cnfStyle w:val="000000000000" w:firstRow="0" w:lastRow="0" w:firstColumn="0" w:lastColumn="0" w:oddVBand="0" w:evenVBand="0" w:oddHBand="0" w:evenHBand="0" w:firstRowFirstColumn="0" w:firstRowLastColumn="0" w:lastRowFirstColumn="0" w:lastRowLastColumn="0"/>
               <w:rPr>
-                <w:lang w:val="sr-Latn-RS"/>
-              </w:rPr>
-            </w:pPr>
-            <w:r>
-              <w:rPr>
+                <w:color w:val="FF0000"/>
+                <w:lang w:val="sr-Latn-RS"/>
+              </w:rPr>
+            </w:pPr>
+            <w:r>
+              <w:rPr>
+                <w:color w:val="FF0000"/>
                 <w:lang w:val="sr-Latn-RS"/>
               </w:rPr>
               <w:t>0,7738</w:t>
@@ -23017,6 +24351,7 @@
             </w:pPr>
             <w:r>
               <w:rPr>
+                <w:color w:val="538135" w:themeColor="accent6" w:themeShade="BF"/>
                 <w:lang w:val="sr-Latn-RS"/>
               </w:rPr>
               <w:t>0,7569</w:t>
@@ -23075,9 +24410,17 @@
               <w:ind w:left="0"/>
               <w:cnfStyle w:val="000000100000" w:firstRow="0" w:lastRow="0" w:firstColumn="0" w:lastColumn="0" w:oddVBand="0" w:evenVBand="0" w:oddHBand="1" w:evenHBand="0" w:firstRowFirstColumn="0" w:firstRowLastColumn="0" w:lastRowFirstColumn="0" w:lastRowLastColumn="0"/>
               <w:rPr>
-                <w:lang w:val="sr-Latn-RS"/>
-              </w:rPr>
-            </w:pPr>
+                <w:color w:val="FF0000"/>
+                <w:lang w:val="sr-Latn-RS"/>
+              </w:rPr>
+            </w:pPr>
+            <w:r>
+              <w:rPr>
+                <w:color w:val="860000"/>
+                <w:lang w:val="sr-Latn-RS"/>
+              </w:rPr>
+              <w:t>0,2205</w:t>
+            </w:r>
           </w:p>
         </w:tc>
         <w:tc>
@@ -23093,6 +24436,12 @@
                 <w:lang w:val="sr-Latn-RS"/>
               </w:rPr>
             </w:pPr>
+            <w:r>
+              <w:rPr>
+                <w:lang w:val="sr-Latn-RS"/>
+              </w:rPr>
+              <w:t>0,5891</w:t>
+            </w:r>
           </w:p>
         </w:tc>
         <w:tc>
@@ -23108,6 +24457,13 @@
                 <w:lang w:val="sr-Latn-RS"/>
               </w:rPr>
             </w:pPr>
+            <w:r>
+              <w:rPr>
+                <w:color w:val="FF0000"/>
+                <w:lang w:val="sr-Latn-RS"/>
+              </w:rPr>
+              <w:t>0,3209</w:t>
+            </w:r>
           </w:p>
         </w:tc>
       </w:tr>
@@ -23164,6 +24520,7 @@
             </w:pPr>
             <w:r>
               <w:rPr>
+                <w:color w:val="FF0000"/>
                 <w:lang w:val="sr-Latn-RS"/>
               </w:rPr>
               <w:t>0,3117</w:t>
@@ -23180,11 +24537,13 @@
               <w:ind w:left="0"/>
               <w:cnfStyle w:val="000000000000" w:firstRow="0" w:lastRow="0" w:firstColumn="0" w:lastColumn="0" w:oddVBand="0" w:evenVBand="0" w:oddHBand="0" w:evenHBand="0" w:firstRowFirstColumn="0" w:firstRowLastColumn="0" w:lastRowFirstColumn="0" w:lastRowLastColumn="0"/>
               <w:rPr>
-                <w:lang w:val="sr-Latn-RS"/>
-              </w:rPr>
-            </w:pPr>
-            <w:r>
-              <w:rPr>
+                <w:color w:val="FF0000"/>
+                <w:lang w:val="sr-Latn-RS"/>
+              </w:rPr>
+            </w:pPr>
+            <w:r>
+              <w:rPr>
+                <w:color w:val="FF0000"/>
                 <w:lang w:val="sr-Latn-RS"/>
               </w:rPr>
               <w:t>0,4644</w:t>
@@ -23235,6 +24594,7 @@
               <w:rPr>
                 <w:lang w:val="sr-Latn-RS"/>
               </w:rPr>
+              <w:lastRenderedPageBreak/>
               <w:t>O</w:t>
             </w:r>
           </w:p>
@@ -23277,7 +24637,13 @@
               <w:rPr>
                 <w:lang w:val="sr-Latn-RS"/>
               </w:rPr>
-              <w:t>0,92</w:t>
+              <w:t>0,9</w:t>
+            </w:r>
+            <w:r>
+              <w:rPr>
+                <w:lang w:val="sr-Latn-RS"/>
+              </w:rPr>
+              <w:t>192</w:t>
             </w:r>
           </w:p>
         </w:tc>
@@ -23298,7 +24664,13 @@
               <w:rPr>
                 <w:lang w:val="sr-Latn-RS"/>
               </w:rPr>
-              <w:t>0,99</w:t>
+              <w:t>0,9</w:t>
+            </w:r>
+            <w:r>
+              <w:rPr>
+                <w:lang w:val="sr-Latn-RS"/>
+              </w:rPr>
+              <w:t>865</w:t>
             </w:r>
           </w:p>
         </w:tc>
@@ -23320,6 +24692,12 @@
                 <w:lang w:val="sr-Latn-RS"/>
               </w:rPr>
               <w:t>0,95</w:t>
+            </w:r>
+            <w:r>
+              <w:rPr>
+                <w:lang w:val="sr-Latn-RS"/>
+              </w:rPr>
+              <w:t>16</w:t>
             </w:r>
           </w:p>
         </w:tc>
@@ -23687,6 +25065,13 @@
                 <w:lang w:val="sr-Latn-RS"/>
               </w:rPr>
             </w:pPr>
+            <w:r>
+              <w:rPr>
+                <w:color w:val="FF0000"/>
+                <w:lang w:val="sr-Latn-RS"/>
+              </w:rPr>
+              <w:t>0,4965</w:t>
+            </w:r>
           </w:p>
         </w:tc>
         <w:tc>
@@ -23702,6 +25087,18 @@
                 <w:lang w:val="sr-Latn-RS"/>
               </w:rPr>
             </w:pPr>
+            <w:r>
+              <w:rPr>
+                <w:lang w:val="sr-Latn-RS"/>
+              </w:rPr>
+              <w:t>0,</w:t>
+            </w:r>
+            <w:r>
+              <w:rPr>
+                <w:lang w:val="sr-Latn-RS"/>
+              </w:rPr>
+              <w:t>9944</w:t>
+            </w:r>
           </w:p>
         </w:tc>
         <w:tc>
@@ -23717,6 +25114,13 @@
                 <w:lang w:val="sr-Latn-RS"/>
               </w:rPr>
             </w:pPr>
+            <w:r>
+              <w:rPr>
+                <w:color w:val="FF0000"/>
+                <w:lang w:val="sr-Latn-RS"/>
+              </w:rPr>
+              <w:t>0,6623</w:t>
+            </w:r>
           </w:p>
         </w:tc>
       </w:tr>
@@ -23842,7 +25246,6 @@
         <w:keepNext/>
       </w:pPr>
       <w:r>
-        <w:lastRenderedPageBreak/>
         <w:t xml:space="preserve">Tabela 8. Tabelarni prikaz macro rezulata za modele </w:t>
       </w:r>
     </w:p>
@@ -23901,7 +25304,13 @@
               <w:rPr>
                 <w:lang w:val="sr-Latn-RS"/>
               </w:rPr>
-              <w:t>mPrecision</w:t>
+              <w:t xml:space="preserve">Macro </w:t>
+            </w:r>
+            <w:r>
+              <w:rPr>
+                <w:lang w:val="sr-Latn-RS"/>
+              </w:rPr>
+              <w:t>Precision</w:t>
             </w:r>
           </w:p>
         </w:tc>
@@ -23922,7 +25331,13 @@
               <w:rPr>
                 <w:lang w:val="sr-Latn-RS"/>
               </w:rPr>
-              <w:t>mRecall</w:t>
+              <w:t xml:space="preserve">Macro </w:t>
+            </w:r>
+            <w:r>
+              <w:rPr>
+                <w:lang w:val="sr-Latn-RS"/>
+              </w:rPr>
+              <w:t>Recall</w:t>
             </w:r>
           </w:p>
         </w:tc>
@@ -23943,7 +25358,13 @@
               <w:rPr>
                 <w:lang w:val="sr-Latn-RS"/>
               </w:rPr>
-              <w:t>mF1</w:t>
+              <w:t xml:space="preserve">Macro </w:t>
+            </w:r>
+            <w:r>
+              <w:rPr>
+                <w:lang w:val="sr-Latn-RS"/>
+              </w:rPr>
+              <w:t>F1</w:t>
             </w:r>
           </w:p>
         </w:tc>
@@ -24013,6 +25434,12 @@
               </w:rPr>
               <w:t>0,59</w:t>
             </w:r>
+            <w:r>
+              <w:rPr>
+                <w:lang w:val="sr-Latn-RS"/>
+              </w:rPr>
+              <w:t>02</w:t>
+            </w:r>
           </w:p>
         </w:tc>
         <w:tc>
@@ -24032,7 +25459,13 @@
               <w:rPr>
                 <w:lang w:val="sr-Latn-RS"/>
               </w:rPr>
-              <w:t>0,26</w:t>
+              <w:t>0,2</w:t>
+            </w:r>
+            <w:r>
+              <w:rPr>
+                <w:lang w:val="sr-Latn-RS"/>
+              </w:rPr>
+              <w:t>593</w:t>
             </w:r>
           </w:p>
         </w:tc>
@@ -24053,7 +25486,13 @@
               <w:rPr>
                 <w:lang w:val="sr-Latn-RS"/>
               </w:rPr>
-              <w:t>0,28</w:t>
+              <w:t>0,2</w:t>
+            </w:r>
+            <w:r>
+              <w:rPr>
+                <w:lang w:val="sr-Latn-RS"/>
+              </w:rPr>
+              <w:t>789</w:t>
             </w:r>
           </w:p>
         </w:tc>
@@ -24066,15 +25505,18 @@
               <w:pStyle w:val="ListParagraph"/>
               <w:ind w:left="0"/>
               <w:cnfStyle w:val="000000100000" w:firstRow="0" w:lastRow="0" w:firstColumn="0" w:lastColumn="0" w:oddVBand="0" w:evenVBand="0" w:oddHBand="1" w:evenHBand="0" w:firstRowFirstColumn="0" w:firstRowLastColumn="0" w:lastRowFirstColumn="0" w:lastRowLastColumn="0"/>
-              <w:rPr>
-                <w:lang w:val="sr-Latn-RS"/>
-              </w:rPr>
-            </w:pPr>
-            <w:r>
-              <w:rPr>
-                <w:lang w:val="sr-Latn-RS"/>
-              </w:rPr>
-              <w:t>0,91</w:t>
+            </w:pPr>
+            <w:r>
+              <w:rPr>
+                <w:lang w:val="sr-Latn-RS"/>
+              </w:rPr>
+              <w:t>0,9</w:t>
+            </w:r>
+            <w:r>
+              <w:rPr>
+                <w:lang w:val="sr-Latn-RS"/>
+              </w:rPr>
+              <w:t>062</w:t>
             </w:r>
           </w:p>
         </w:tc>
@@ -24333,6 +25775,7 @@
             </w:pPr>
             <w:r>
               <w:rPr>
+                <w:color w:val="538135" w:themeColor="accent6" w:themeShade="BF"/>
                 <w:lang w:val="sr-Latn-RS"/>
               </w:rPr>
               <w:t>0,8727</w:t>
@@ -24354,6 +25797,7 @@
             </w:pPr>
             <w:r>
               <w:rPr>
+                <w:color w:val="538135" w:themeColor="accent6" w:themeShade="BF"/>
                 <w:lang w:val="sr-Latn-RS"/>
               </w:rPr>
               <w:t>0,8505</w:t>
@@ -24370,11 +25814,13 @@
               <w:ind w:left="0"/>
               <w:cnfStyle w:val="000000000000" w:firstRow="0" w:lastRow="0" w:firstColumn="0" w:lastColumn="0" w:oddVBand="0" w:evenVBand="0" w:oddHBand="0" w:evenHBand="0" w:firstRowFirstColumn="0" w:firstRowLastColumn="0" w:lastRowFirstColumn="0" w:lastRowLastColumn="0"/>
               <w:rPr>
-                <w:lang w:val="sr-Latn-RS"/>
-              </w:rPr>
-            </w:pPr>
-            <w:r>
-              <w:rPr>
+                <w:color w:val="538135" w:themeColor="accent6" w:themeShade="BF"/>
+                <w:lang w:val="sr-Latn-RS"/>
+              </w:rPr>
+            </w:pPr>
+            <w:r>
+              <w:rPr>
+                <w:color w:val="538135" w:themeColor="accent6" w:themeShade="BF"/>
                 <w:lang w:val="sr-Latn-RS"/>
               </w:rPr>
               <w:t>0,8614</w:t>
@@ -24391,11 +25837,13 @@
               <w:ind w:left="0"/>
               <w:cnfStyle w:val="000000000000" w:firstRow="0" w:lastRow="0" w:firstColumn="0" w:lastColumn="0" w:oddVBand="0" w:evenVBand="0" w:oddHBand="0" w:evenHBand="0" w:firstRowFirstColumn="0" w:firstRowLastColumn="0" w:lastRowFirstColumn="0" w:lastRowLastColumn="0"/>
               <w:rPr>
-                <w:lang w:val="sr-Latn-RS"/>
-              </w:rPr>
-            </w:pPr>
-            <w:r>
-              <w:rPr>
+                <w:color w:val="538135" w:themeColor="accent6" w:themeShade="BF"/>
+                <w:lang w:val="sr-Latn-RS"/>
+              </w:rPr>
+            </w:pPr>
+            <w:r>
+              <w:rPr>
+                <w:color w:val="538135" w:themeColor="accent6" w:themeShade="BF"/>
                 <w:lang w:val="sr-Latn-RS"/>
               </w:rPr>
               <w:t>0,9759</w:t>
@@ -24441,6 +25889,13 @@
                 <w:lang w:val="sr-Latn-RS"/>
               </w:rPr>
             </w:pPr>
+            <w:r>
+              <w:rPr>
+                <w:color w:val="FF0000"/>
+                <w:lang w:val="sr-Latn-RS"/>
+              </w:rPr>
+              <w:t>0,43005</w:t>
+            </w:r>
           </w:p>
         </w:tc>
         <w:tc>
@@ -24456,6 +25911,12 @@
                 <w:lang w:val="sr-Latn-RS"/>
               </w:rPr>
             </w:pPr>
+            <w:r>
+              <w:rPr>
+                <w:lang w:val="sr-Latn-RS"/>
+              </w:rPr>
+              <w:t>0,5512</w:t>
+            </w:r>
           </w:p>
         </w:tc>
         <w:tc>
@@ -24471,6 +25932,12 @@
                 <w:lang w:val="sr-Latn-RS"/>
               </w:rPr>
             </w:pPr>
+            <w:r>
+              <w:rPr>
+                <w:lang w:val="sr-Latn-RS"/>
+              </w:rPr>
+              <w:t>0,3814</w:t>
+            </w:r>
           </w:p>
         </w:tc>
         <w:tc>
@@ -24486,6 +25953,12 @@
                 <w:lang w:val="sr-Latn-RS"/>
               </w:rPr>
             </w:pPr>
+            <w:r>
+              <w:rPr>
+                <w:lang w:val="sr-Latn-RS"/>
+              </w:rPr>
+              <w:t>0,9329</w:t>
+            </w:r>
           </w:p>
         </w:tc>
       </w:tr>
@@ -24547,6 +26020,7 @@
             </w:pPr>
             <w:r>
               <w:rPr>
+                <w:color w:val="FF0000"/>
                 <w:lang w:val="sr-Latn-RS"/>
               </w:rPr>
               <w:t>0,5309</w:t>
@@ -24568,6 +26042,7 @@
             </w:pPr>
             <w:r>
               <w:rPr>
+                <w:color w:val="FF0000"/>
                 <w:lang w:val="sr-Latn-RS"/>
               </w:rPr>
               <w:t>0,5285</w:t>
@@ -24597,10 +26072,860 @@
         </w:tc>
       </w:tr>
     </w:tbl>
+    <w:p/>
+    <w:p/>
     <w:p>
       <w:pPr>
+        <w:pStyle w:val="Heading3"/>
+      </w:pPr>
+      <w:r>
+        <w:t xml:space="preserve">Diskusija </w:t>
+      </w:r>
+    </w:p>
+    <w:p/>
+    <w:p>
+      <w:pPr>
+        <w:ind w:firstLine="720"/>
+        <w:jc w:val="both"/>
+      </w:pPr>
+      <w:r>
+        <w:t xml:space="preserve">U prethodnim tabelama </w:t>
+      </w:r>
+      <w:r>
+        <w:t xml:space="preserve">prikaza su </w:t>
+      </w:r>
+      <w:r>
+        <w:t>rezultati evaluacije različitih NER modela. Model MB je</w:t>
+      </w:r>
+      <w:r>
+        <w:t>,</w:t>
+      </w:r>
+      <w:r>
+        <w:t xml:space="preserve"> pored evaluacije</w:t>
+      </w:r>
+      <w:r>
+        <w:t>,</w:t>
+      </w:r>
+      <w:r>
+        <w:t xml:space="preserve"> treniran nad prikupljenim skupom podataka, i </w:t>
+      </w:r>
+      <w:r>
+        <w:t>predstavlja</w:t>
+      </w:r>
+      <w:r>
+        <w:t xml:space="preserve"> baseline </w:t>
+      </w:r>
+      <w:r>
+        <w:t>kao referentna tačka za merenje</w:t>
+      </w:r>
+      <w:r>
+        <w:t xml:space="preserve"> performans</w:t>
+      </w:r>
+      <w:r>
+        <w:t>i</w:t>
+      </w:r>
+      <w:r>
+        <w:t xml:space="preserve"> ostalih modela. </w:t>
+      </w:r>
+      <w:r>
+        <w:t>Svi m</w:t>
+      </w:r>
+      <w:r>
+        <w:t>odeli s</w:t>
+      </w:r>
+      <w:r>
+        <w:t>u</w:t>
+      </w:r>
+      <w:r>
+        <w:t xml:space="preserve"> evaluira</w:t>
+      </w:r>
+      <w:r>
+        <w:t>ni</w:t>
+      </w:r>
+      <w:r>
+        <w:t xml:space="preserve"> na</w:t>
+      </w:r>
+      <w:r>
+        <w:t>d</w:t>
+      </w:r>
+      <w:r>
+        <w:t xml:space="preserve"> istom skupu podataka, sa </w:t>
+      </w:r>
+      <w:r>
+        <w:t>i</w:t>
+      </w:r>
+      <w:r>
+        <w:t xml:space="preserve"> bez</w:t>
+      </w:r>
+      <w:r>
+        <w:t xml:space="preserve"> BIO</w:t>
+      </w:r>
+      <w:r>
+        <w:t xml:space="preserve"> prefiksa.</w:t>
+      </w:r>
+    </w:p>
+    <w:p>
+      <w:pPr>
+        <w:jc w:val="both"/>
+      </w:pPr>
+      <w:r>
+        <w:t xml:space="preserve">Metrike koje su korišćene </w:t>
+      </w:r>
+      <w:r>
+        <w:t>obuhvataju</w:t>
+      </w:r>
+      <w:r>
+        <w:t xml:space="preserve"> Precision, Recall, F1-score </w:t>
+      </w:r>
+      <w:r>
+        <w:t>za svaku klasu i</w:t>
+      </w:r>
+      <w:r>
+        <w:t xml:space="preserve"> makro-proseci, kao </w:t>
+      </w:r>
+      <w:r>
+        <w:t>i</w:t>
+      </w:r>
+      <w:r>
+        <w:t xml:space="preserve"> Accuracy nad celim skupom podataka.</w:t>
+      </w:r>
+    </w:p>
+    <w:p>
+      <w:pPr>
         <w:pStyle w:val="ListParagraph"/>
-      </w:pPr>
+        <w:numPr>
+          <w:ilvl w:val="0"/>
+          <w:numId w:val="16"/>
+        </w:numPr>
+        <w:jc w:val="both"/>
+      </w:pPr>
+      <w:r>
+        <w:t>Opšti pregled performansi</w:t>
+      </w:r>
+    </w:p>
+    <w:p>
+      <w:pPr>
+        <w:ind w:firstLine="360"/>
+        <w:jc w:val="both"/>
+      </w:pPr>
+      <w:r>
+        <w:t xml:space="preserve">Opšti pregled performansi dat je u tabelama 6 </w:t>
+      </w:r>
+      <w:r>
+        <w:t>i</w:t>
+      </w:r>
+      <w:r>
+        <w:t xml:space="preserve"> 8</w:t>
+      </w:r>
+      <w:r>
+        <w:t>,</w:t>
+      </w:r>
+      <w:r>
+        <w:t xml:space="preserve"> gde su predstavljani </w:t>
+      </w:r>
+      <w:r>
+        <w:t>makro rezultati svih modela</w:t>
+      </w:r>
+      <w:r>
+        <w:t xml:space="preserve">. Time se </w:t>
+      </w:r>
+      <w:r>
+        <w:t>dobija u</w:t>
+      </w:r>
+      <w:r>
+        <w:t xml:space="preserve">vid </w:t>
+      </w:r>
+      <w:r>
+        <w:t>u celokupne</w:t>
+      </w:r>
+      <w:r>
+        <w:t xml:space="preserve"> performanse modela nad svim klasama. U obe </w:t>
+      </w:r>
+      <w:r>
+        <w:t>varijante evaluacije modela,</w:t>
+      </w:r>
+      <w:r>
+        <w:t xml:space="preserve"> model BERTić-NER sa </w:t>
+      </w:r>
+      <w:r>
+        <w:t xml:space="preserve">vrednostima </w:t>
+      </w:r>
+      <w:r>
+        <w:t>m</w:t>
+      </w:r>
+      <w:r>
+        <w:t xml:space="preserve">acro </w:t>
+      </w:r>
+      <w:r>
+        <w:t xml:space="preserve">F1=0.8183 </w:t>
+      </w:r>
+      <w:r>
+        <w:t>i</w:t>
+      </w:r>
+      <w:r>
+        <w:t xml:space="preserve"> m</w:t>
+      </w:r>
+      <w:r>
+        <w:t xml:space="preserve">acro </w:t>
+      </w:r>
+      <w:r>
+        <w:t xml:space="preserve">F1 = 0.8614, </w:t>
+      </w:r>
+      <w:r>
+        <w:t xml:space="preserve">sa i bez BIO prefiksa </w:t>
+      </w:r>
+      <w:r>
+        <w:rPr>
+          <w:lang w:val="sr-Latn-RS"/>
+        </w:rPr>
+        <w:t xml:space="preserve">respektivno, </w:t>
+      </w:r>
+      <w:r>
+        <w:rPr>
+          <w:lang w:val="sr-Latn-RS"/>
+        </w:rPr>
+        <w:t xml:space="preserve">pokazuje </w:t>
+      </w:r>
+      <w:r>
+        <w:rPr>
+          <w:lang w:val="sr-Latn-RS"/>
+        </w:rPr>
+        <w:t xml:space="preserve">superiornost u odnosu na druge modele </w:t>
+      </w:r>
+      <w:r>
+        <w:rPr>
+          <w:lang w:val="sr-Latn-RS"/>
+        </w:rPr>
+        <w:t>u</w:t>
+      </w:r>
+      <w:r>
+        <w:rPr>
+          <w:lang w:val="sr-Latn-RS"/>
+        </w:rPr>
+        <w:t xml:space="preserve"> zadatku razumevanja konteksta srpskog jezika. </w:t>
+      </w:r>
+      <w:r>
+        <w:rPr>
+          <w:lang w:val="sr-Latn-RS"/>
+        </w:rPr>
+        <w:t xml:space="preserve">Modeli </w:t>
+      </w:r>
+      <w:r>
+        <w:rPr>
+          <w:lang w:val="sr-Latn-RS"/>
+        </w:rPr>
+        <w:t>CLASSLA (nestandardni i standardn</w:t>
+      </w:r>
+      <w:r>
+        <w:rPr>
+          <w:lang w:val="sr-Latn-RS"/>
+        </w:rPr>
+        <w:t>i</w:t>
+      </w:r>
+      <w:r>
+        <w:rPr>
+          <w:lang w:val="sr-Latn-RS"/>
+        </w:rPr>
+        <w:t>) takođe ostvaruj</w:t>
+      </w:r>
+      <w:r>
+        <w:rPr>
+          <w:lang w:val="sr-Latn-RS"/>
+        </w:rPr>
+        <w:t>u</w:t>
+      </w:r>
+      <w:r>
+        <w:rPr>
+          <w:lang w:val="sr-Latn-RS"/>
+        </w:rPr>
+        <w:t xml:space="preserve"> dobre rezultate </w:t>
+      </w:r>
+      <w:r>
+        <w:t>(m</w:t>
+      </w:r>
+      <w:r>
+        <w:t xml:space="preserve">acro </w:t>
+      </w:r>
+      <w:r>
+        <w:t xml:space="preserve">F1 </w:t>
+      </w:r>
+      <w:r>
+        <w:t>u opsegu</w:t>
+      </w:r>
+      <w:r>
+        <w:t xml:space="preserve"> 0.75–0.80)</w:t>
+      </w:r>
+      <w:r>
+        <w:t>. P</w:t>
+      </w:r>
+      <w:r>
+        <w:t xml:space="preserve">osebno je zanimljivo </w:t>
+      </w:r>
+      <w:r>
+        <w:t xml:space="preserve">da ostvaruju konkurente rezultate </w:t>
+      </w:r>
+      <w:r>
+        <w:t>i</w:t>
+      </w:r>
+      <w:r>
+        <w:t xml:space="preserve"> pri radu sa tekstovima koji ne </w:t>
+      </w:r>
+      <w:r>
+        <w:lastRenderedPageBreak/>
+        <w:t xml:space="preserve">odgovaraju tipu jezika nad kojim je </w:t>
+      </w:r>
+      <w:r>
+        <w:t xml:space="preserve">tip </w:t>
+      </w:r>
+      <w:r>
+        <w:t>model</w:t>
+      </w:r>
+      <w:r>
+        <w:t>a CLASSLA</w:t>
+      </w:r>
+      <w:r>
+        <w:t xml:space="preserve"> treniran.</w:t>
+      </w:r>
+      <w:r>
+        <w:t xml:space="preserve"> SrpCNNER </w:t>
+      </w:r>
+      <w:r>
+        <w:t xml:space="preserve">beleži </w:t>
+      </w:r>
+      <w:r>
+        <w:t xml:space="preserve">niže rezultate, ukazujući da konvolutivni pristup funkcioniše donekle ali ne </w:t>
+      </w:r>
+      <w:r>
+        <w:t xml:space="preserve">dostiže sposobnost kontekstualnog shvatanja </w:t>
+      </w:r>
+      <w:r>
+        <w:t xml:space="preserve">kao transformer modeli. </w:t>
+      </w:r>
+      <w:r>
+        <w:rPr>
+          <w:rStyle w:val="Strong"/>
+          <w:b w:val="0"/>
+        </w:rPr>
+        <w:t>COMtext.SR NER</w:t>
+      </w:r>
+      <w:r>
+        <w:rPr>
+          <w:b/>
+        </w:rPr>
+        <w:t xml:space="preserve"> i </w:t>
+      </w:r>
+      <w:r>
+        <w:rPr>
+          <w:rStyle w:val="Strong"/>
+          <w:b w:val="0"/>
+        </w:rPr>
+        <w:t>MB baseline</w:t>
+      </w:r>
+      <w:r>
+        <w:rPr>
+          <w:rStyle w:val="Strong"/>
+          <w:b w:val="0"/>
+        </w:rPr>
+        <w:t xml:space="preserve"> </w:t>
+      </w:r>
+      <w:r>
+        <w:t>ostvaruju</w:t>
+      </w:r>
+      <w:r>
+        <w:t xml:space="preserve"> najslabije rezultate, s tim da baseline služi kao donja granica performansi.</w:t>
+      </w:r>
+      <w:r>
+        <w:t xml:space="preserve"> </w:t>
+      </w:r>
+    </w:p>
+    <w:p>
+      <w:pPr>
+        <w:jc w:val="both"/>
+        <w:rPr>
+          <w:lang w:val="sr-Latn-RS"/>
+        </w:rPr>
+      </w:pPr>
+      <w:r>
+        <w:rPr>
+          <w:lang w:val="sr-Latn-RS"/>
+        </w:rPr>
+        <w:t>Vrednosti a</w:t>
+      </w:r>
+      <w:r>
+        <w:rPr>
+          <w:lang w:val="sr-Latn-RS"/>
+        </w:rPr>
+        <w:t>ccuracy</w:t>
+      </w:r>
+      <w:r>
+        <w:rPr>
+          <w:lang w:val="sr-Latn-RS"/>
+        </w:rPr>
+        <w:t xml:space="preserve">-ja </w:t>
+      </w:r>
+      <w:r>
+        <w:rPr>
+          <w:lang w:val="sr-Latn-RS"/>
+        </w:rPr>
+        <w:t xml:space="preserve"> </w:t>
+      </w:r>
+      <w:r>
+        <w:rPr>
+          <w:lang w:val="sr-Latn-RS"/>
+        </w:rPr>
+        <w:t>su</w:t>
+      </w:r>
+      <w:r>
+        <w:rPr>
+          <w:lang w:val="sr-Latn-RS"/>
+        </w:rPr>
+        <w:t xml:space="preserve"> genralno visok</w:t>
+      </w:r>
+      <w:r>
+        <w:rPr>
+          <w:lang w:val="sr-Latn-RS"/>
+        </w:rPr>
+        <w:t>i</w:t>
+      </w:r>
+      <w:r>
+        <w:rPr>
+          <w:lang w:val="sr-Latn-RS"/>
+        </w:rPr>
+        <w:t xml:space="preserve"> kod svih modela, što ukazuje na dominaciju klase O u odnosu na druge klase, time ne dajući dobar uvid u tačnost</w:t>
+      </w:r>
+      <w:r>
+        <w:rPr>
+          <w:lang w:val="sr-Latn-RS"/>
+        </w:rPr>
+        <w:t xml:space="preserve"> i efikasnost modela</w:t>
+      </w:r>
+      <w:r>
+        <w:rPr>
+          <w:lang w:val="sr-Latn-RS"/>
+        </w:rPr>
+        <w:t xml:space="preserve"> modela.</w:t>
+      </w:r>
+    </w:p>
+    <w:p>
+      <w:pPr>
+        <w:pStyle w:val="ListParagraph"/>
+        <w:numPr>
+          <w:ilvl w:val="0"/>
+          <w:numId w:val="16"/>
+        </w:numPr>
+        <w:jc w:val="both"/>
+        <w:rPr>
+          <w:lang w:val="sr-Latn-RS"/>
+        </w:rPr>
+      </w:pPr>
+      <w:r>
+        <w:rPr>
+          <w:lang w:val="sr-Latn-RS"/>
+        </w:rPr>
+        <w:t>Analiza po klasama</w:t>
+      </w:r>
+    </w:p>
+    <w:p>
+      <w:pPr>
+        <w:ind w:firstLine="360"/>
+        <w:jc w:val="both"/>
+        <w:rPr>
+          <w:lang w:val="sr-Latn-RS"/>
+        </w:rPr>
+      </w:pPr>
+      <w:r>
+        <w:rPr>
+          <w:lang w:val="sr-Latn-RS"/>
+        </w:rPr>
+        <w:t xml:space="preserve">Analiza po klasama data je u tabeli 7 i 9. </w:t>
+      </w:r>
+      <w:r>
+        <w:rPr>
+          <w:lang w:val="sr-Latn-RS"/>
+        </w:rPr>
+        <w:t>P</w:t>
+      </w:r>
+      <w:r>
+        <w:rPr>
+          <w:lang w:val="sr-Latn-RS"/>
+        </w:rPr>
+        <w:t>rime</w:t>
+      </w:r>
+      <w:r>
+        <w:rPr>
+          <w:lang w:val="sr-Latn-RS"/>
+        </w:rPr>
+        <w:t>ć</w:t>
+      </w:r>
+      <w:r>
+        <w:rPr>
+          <w:lang w:val="sr-Latn-RS"/>
+        </w:rPr>
+        <w:t>eno je</w:t>
+      </w:r>
+      <w:r>
+        <w:rPr>
+          <w:lang w:val="sr-Latn-RS"/>
+        </w:rPr>
+        <w:t xml:space="preserve"> da su modeli imali najbolje rezultate u prepoznavanju </w:t>
+      </w:r>
+      <w:r>
+        <w:rPr>
+          <w:lang w:val="sr-Latn-RS"/>
+        </w:rPr>
+        <w:t xml:space="preserve">klase </w:t>
+      </w:r>
+      <w:r>
+        <w:rPr>
+          <w:lang w:val="sr-Latn-RS"/>
+        </w:rPr>
+        <w:t xml:space="preserve">PER </w:t>
+      </w:r>
+      <w:r>
+        <w:rPr>
+          <w:lang w:val="sr-Latn-RS"/>
+        </w:rPr>
+        <w:t>(lična imena)</w:t>
+      </w:r>
+      <w:r>
+        <w:rPr>
+          <w:lang w:val="sr-Latn-RS"/>
+        </w:rPr>
+        <w:t xml:space="preserve">. </w:t>
+      </w:r>
+      <w:r>
+        <w:rPr>
+          <w:lang w:val="sr-Latn-RS"/>
+        </w:rPr>
+        <w:t xml:space="preserve">Najverovatnije </w:t>
+      </w:r>
+      <w:r>
+        <w:rPr>
+          <w:lang w:val="sr-Latn-RS"/>
+        </w:rPr>
+        <w:t>zbog učestalosti i karakteristike kapitalizacije imena.</w:t>
+      </w:r>
+    </w:p>
+    <w:p>
+      <w:pPr>
+        <w:jc w:val="both"/>
+        <w:rPr>
+          <w:lang w:val="sr-Latn-RS"/>
+        </w:rPr>
+      </w:pPr>
+      <w:r>
+        <w:rPr>
+          <w:lang w:val="sr-Latn-RS"/>
+        </w:rPr>
+        <w:t>Klasa</w:t>
+      </w:r>
+      <w:r>
+        <w:rPr>
+          <w:lang w:val="sr-Latn-RS"/>
+        </w:rPr>
+        <w:t xml:space="preserve"> ORG </w:t>
+      </w:r>
+      <w:r>
+        <w:rPr>
+          <w:lang w:val="sr-Latn-RS"/>
+        </w:rPr>
+        <w:t xml:space="preserve">(organizacije) rezulati su </w:t>
+      </w:r>
+      <w:r>
+        <w:rPr>
+          <w:lang w:val="sr-Latn-RS"/>
+        </w:rPr>
+        <w:t xml:space="preserve">slabiji u odnosu na PER, naročito kod jednostavnijih modela. Ukazujući da je klasa teža za prepoznavanje, imajući u vidu da organizacije mogu </w:t>
+      </w:r>
+      <w:r>
+        <w:rPr>
+          <w:lang w:val="sr-Latn-RS"/>
+        </w:rPr>
+        <w:t>sadržati različite dužine i strukture</w:t>
+      </w:r>
+      <w:r>
+        <w:rPr>
+          <w:lang w:val="sr-Latn-RS"/>
+        </w:rPr>
+        <w:t>,</w:t>
+      </w:r>
+      <w:r>
+        <w:rPr>
+          <w:lang w:val="sr-Latn-RS"/>
+        </w:rPr>
+        <w:t xml:space="preserve"> često sa elementima koji se preklapaju sa imenima i lokacijama, što dodatno otežava sitauciju.</w:t>
+      </w:r>
+      <w:r>
+        <w:rPr>
+          <w:lang w:val="sr-Latn-RS"/>
+        </w:rPr>
+        <w:t xml:space="preserve"> </w:t>
+      </w:r>
+      <w:r>
+        <w:rPr>
+          <w:lang w:val="sr-Latn-RS"/>
+        </w:rPr>
+        <w:t>Kod</w:t>
+      </w:r>
+      <w:r>
+        <w:rPr>
+          <w:lang w:val="sr-Latn-RS"/>
+        </w:rPr>
+        <w:t xml:space="preserve"> klas</w:t>
+      </w:r>
+      <w:r>
+        <w:rPr>
+          <w:lang w:val="sr-Latn-RS"/>
+        </w:rPr>
+        <w:t>e</w:t>
+      </w:r>
+      <w:r>
+        <w:rPr>
+          <w:lang w:val="sr-Latn-RS"/>
+        </w:rPr>
+        <w:t xml:space="preserve"> LOC</w:t>
+      </w:r>
+      <w:r>
+        <w:rPr>
+          <w:lang w:val="sr-Latn-RS"/>
+        </w:rPr>
+        <w:t xml:space="preserve"> (lokacija)</w:t>
+      </w:r>
+      <w:r>
+        <w:rPr>
+          <w:lang w:val="sr-Latn-RS"/>
+        </w:rPr>
+        <w:t xml:space="preserve">, modeli imaju </w:t>
+      </w:r>
+      <w:r>
+        <w:rPr>
+          <w:lang w:val="sr-Latn-RS"/>
+        </w:rPr>
+        <w:t>niži</w:t>
+      </w:r>
+      <w:r>
+        <w:rPr>
+          <w:lang w:val="sr-Latn-RS"/>
+        </w:rPr>
+        <w:t xml:space="preserve"> rezultat</w:t>
+      </w:r>
+      <w:r>
+        <w:rPr>
+          <w:lang w:val="sr-Latn-RS"/>
+        </w:rPr>
+        <w:t>. N</w:t>
+      </w:r>
+      <w:r>
+        <w:rPr>
+          <w:lang w:val="sr-Latn-RS"/>
+        </w:rPr>
+        <w:t xml:space="preserve">aime broj tokena za LOC je znatno manji </w:t>
+      </w:r>
+      <w:r>
+        <w:rPr>
+          <w:lang w:val="sr-Latn-RS"/>
+        </w:rPr>
+        <w:t>u odnosu na</w:t>
+      </w:r>
+      <w:r>
+        <w:rPr>
+          <w:lang w:val="sr-Latn-RS"/>
+        </w:rPr>
+        <w:t xml:space="preserve"> broj tokena </w:t>
+      </w:r>
+      <w:r>
+        <w:rPr>
+          <w:lang w:val="sr-Latn-RS"/>
+        </w:rPr>
+        <w:t>o</w:t>
+      </w:r>
+      <w:r>
+        <w:rPr>
+          <w:lang w:val="sr-Latn-RS"/>
+        </w:rPr>
+        <w:t>stal</w:t>
+      </w:r>
+      <w:r>
+        <w:rPr>
+          <w:lang w:val="sr-Latn-RS"/>
+        </w:rPr>
+        <w:t>ih</w:t>
+      </w:r>
+      <w:r>
+        <w:rPr>
+          <w:lang w:val="sr-Latn-RS"/>
+        </w:rPr>
+        <w:t xml:space="preserve"> klas</w:t>
+      </w:r>
+      <w:r>
+        <w:rPr>
+          <w:lang w:val="sr-Latn-RS"/>
+        </w:rPr>
+        <w:t>a</w:t>
+      </w:r>
+      <w:r>
+        <w:rPr>
+          <w:lang w:val="sr-Latn-RS"/>
+        </w:rPr>
+        <w:t>, i ima dosta preklapanja sa klasom ORG</w:t>
+      </w:r>
+      <w:r>
+        <w:rPr>
+          <w:lang w:val="sr-Latn-RS"/>
+        </w:rPr>
+        <w:t>,</w:t>
+      </w:r>
+      <w:r>
+        <w:rPr>
+          <w:lang w:val="sr-Latn-RS"/>
+        </w:rPr>
+        <w:t xml:space="preserve"> </w:t>
+      </w:r>
+      <w:r>
+        <w:rPr>
+          <w:lang w:val="sr-Latn-RS"/>
+        </w:rPr>
+        <w:t>što je</w:t>
+      </w:r>
+      <w:r>
+        <w:rPr>
+          <w:lang w:val="sr-Latn-RS"/>
+        </w:rPr>
+        <w:t xml:space="preserve"> moguć</w:t>
+      </w:r>
+      <w:r>
+        <w:rPr>
+          <w:lang w:val="sr-Latn-RS"/>
+        </w:rPr>
+        <w:t>e</w:t>
+      </w:r>
+      <w:r>
+        <w:rPr>
+          <w:lang w:val="sr-Latn-RS"/>
+        </w:rPr>
+        <w:t xml:space="preserve"> da j</w:t>
+      </w:r>
+      <w:r>
+        <w:rPr>
+          <w:lang w:val="sr-Latn-RS"/>
+        </w:rPr>
+        <w:t xml:space="preserve">e dovelo </w:t>
+      </w:r>
+      <w:r>
+        <w:rPr>
+          <w:lang w:val="sr-Latn-RS"/>
+        </w:rPr>
+        <w:t>do slabijih performansi</w:t>
+      </w:r>
+      <w:r>
+        <w:rPr>
+          <w:lang w:val="sr-Latn-RS"/>
+        </w:rPr>
+        <w:t xml:space="preserve"> generalno nad klasom LOC</w:t>
+      </w:r>
+      <w:r>
+        <w:rPr>
+          <w:lang w:val="sr-Latn-RS"/>
+        </w:rPr>
+        <w:t>. O klasa svi modeli imaju visok F1 preko 0.95, što je razumljivo jer klasa O sadrži oko 90% sveukupnih podataka.</w:t>
+      </w:r>
+    </w:p>
+    <w:p>
+      <w:pPr>
+        <w:pStyle w:val="ListParagraph"/>
+        <w:numPr>
+          <w:ilvl w:val="0"/>
+          <w:numId w:val="16"/>
+        </w:numPr>
+        <w:jc w:val="both"/>
+        <w:rPr>
+          <w:lang w:val="sr-Latn-RS"/>
+        </w:rPr>
+      </w:pPr>
+      <w:r>
+        <w:rPr>
+          <w:lang w:val="sr-Latn-RS"/>
+        </w:rPr>
+        <w:t>Uticaj prefiksa (BIO oznaka)</w:t>
+      </w:r>
+    </w:p>
+    <w:p>
+      <w:pPr>
+        <w:ind w:firstLine="360"/>
+        <w:jc w:val="both"/>
+        <w:rPr>
+          <w:lang w:val="sr-Latn-RS"/>
+        </w:rPr>
+      </w:pPr>
+      <w:r>
+        <w:rPr>
+          <w:lang w:val="sr-Latn-RS"/>
+        </w:rPr>
+        <w:t>Kod svih modela se vidi blago povećanje F1 kada se koristi bez prefiksa. Ukazuje na deo grešaka koji potiče iz netačne segmentacije entiteta</w:t>
+      </w:r>
+      <w:r>
+        <w:rPr>
+          <w:lang w:val="sr-Latn-RS"/>
+        </w:rPr>
+        <w:t>. Međutim BERTić i CLASSLA najmanje gube performanse kad su prefiski uključeni, što znači da dobro razumeju strukturu entiteta.</w:t>
+      </w:r>
+    </w:p>
+    <w:p>
+      <w:pPr>
+        <w:pStyle w:val="ListParagraph"/>
+        <w:numPr>
+          <w:ilvl w:val="0"/>
+          <w:numId w:val="16"/>
+        </w:numPr>
+        <w:jc w:val="both"/>
+        <w:rPr>
+          <w:lang w:val="sr-Latn-RS"/>
+        </w:rPr>
+      </w:pPr>
+      <w:r>
+        <w:rPr>
+          <w:lang w:val="sr-Latn-RS"/>
+        </w:rPr>
+        <w:t>Zaključak</w:t>
+      </w:r>
+      <w:bookmarkStart w:id="1" w:name="_GoBack"/>
+      <w:bookmarkEnd w:id="1"/>
+    </w:p>
+    <w:p>
+      <w:pPr>
+        <w:ind w:firstLine="360"/>
+        <w:jc w:val="both"/>
+        <w:rPr>
+          <w:lang w:val="sr-Latn-RS"/>
+        </w:rPr>
+      </w:pPr>
+      <w:r>
+        <w:t>Na osnovu prikazanih rezultata, može se zaključiti da su transformer modeli (BERTić-NER) najefikasniji z</w:t>
+      </w:r>
+      <w:r>
+        <w:t>a i</w:t>
+      </w:r>
+      <w:r>
+        <w:rPr>
+          <w:lang w:val="sr-Latn-RS"/>
+        </w:rPr>
+        <w:t>zvršavanje</w:t>
+      </w:r>
+      <w:r>
+        <w:t xml:space="preserve"> zadat</w:t>
+      </w:r>
+      <w:r>
+        <w:t>ka</w:t>
+      </w:r>
+      <w:r>
+        <w:t xml:space="preserve"> prepoznavanja imenovanih entiteta na srpskom jeziku</w:t>
+      </w:r>
+      <w:r>
+        <w:t>. CLASSLA modeli predstavljaju dobru alternative, naročito u uslovima nestandardnog jezika.</w:t>
+      </w:r>
+      <w:r>
+        <w:t xml:space="preserve"> Tradicionalni modeli i modeli zasnovani na konvoluciji, postižu zadovoljavajuće rezultate u osnovnim slučajevima, ali su manjkaju sposobnos generalizacije. </w:t>
+      </w:r>
     </w:p>
     <w:sectPr>
       <w:pgSz w:w="12240" w:h="15840"/>
@@ -24954,6 +27279,119 @@
     </w:lvl>
   </w:abstractNum>
   <w:abstractNum w:abstractNumId="3" w15:restartNumberingAfterBreak="0">
+    <w:nsid w:val="1A641C43"/>
+    <w:multiLevelType w:val="hybridMultilevel"/>
+    <w:tmpl w:val="31B07C5E"/>
+    <w:lvl w:ilvl="0" w:tplc="04090001">
+      <w:start w:val="1"/>
+      <w:numFmt w:val="bullet"/>
+      <w:lvlText w:val=""/>
+      <w:lvlJc w:val="left"/>
+      <w:pPr>
+        <w:ind w:left="720" w:hanging="360"/>
+      </w:pPr>
+      <w:rPr>
+        <w:rFonts w:ascii="Symbol" w:hAnsi="Symbol" w:hint="default"/>
+      </w:rPr>
+    </w:lvl>
+    <w:lvl w:ilvl="1" w:tplc="04090003" w:tentative="1">
+      <w:start w:val="1"/>
+      <w:numFmt w:val="bullet"/>
+      <w:lvlText w:val="o"/>
+      <w:lvlJc w:val="left"/>
+      <w:pPr>
+        <w:ind w:left="1440" w:hanging="360"/>
+      </w:pPr>
+      <w:rPr>
+        <w:rFonts w:ascii="Courier New" w:hAnsi="Courier New" w:cs="Courier New" w:hint="default"/>
+      </w:rPr>
+    </w:lvl>
+    <w:lvl w:ilvl="2" w:tplc="04090005" w:tentative="1">
+      <w:start w:val="1"/>
+      <w:numFmt w:val="bullet"/>
+      <w:lvlText w:val=""/>
+      <w:lvlJc w:val="left"/>
+      <w:pPr>
+        <w:ind w:left="2160" w:hanging="360"/>
+      </w:pPr>
+      <w:rPr>
+        <w:rFonts w:ascii="Wingdings" w:hAnsi="Wingdings" w:hint="default"/>
+      </w:rPr>
+    </w:lvl>
+    <w:lvl w:ilvl="3" w:tplc="04090001" w:tentative="1">
+      <w:start w:val="1"/>
+      <w:numFmt w:val="bullet"/>
+      <w:lvlText w:val=""/>
+      <w:lvlJc w:val="left"/>
+      <w:pPr>
+        <w:ind w:left="2880" w:hanging="360"/>
+      </w:pPr>
+      <w:rPr>
+        <w:rFonts w:ascii="Symbol" w:hAnsi="Symbol" w:hint="default"/>
+      </w:rPr>
+    </w:lvl>
+    <w:lvl w:ilvl="4" w:tplc="04090003" w:tentative="1">
+      <w:start w:val="1"/>
+      <w:numFmt w:val="bullet"/>
+      <w:lvlText w:val="o"/>
+      <w:lvlJc w:val="left"/>
+      <w:pPr>
+        <w:ind w:left="3600" w:hanging="360"/>
+      </w:pPr>
+      <w:rPr>
+        <w:rFonts w:ascii="Courier New" w:hAnsi="Courier New" w:cs="Courier New" w:hint="default"/>
+      </w:rPr>
+    </w:lvl>
+    <w:lvl w:ilvl="5" w:tplc="04090005" w:tentative="1">
+      <w:start w:val="1"/>
+      <w:numFmt w:val="bullet"/>
+      <w:lvlText w:val=""/>
+      <w:lvlJc w:val="left"/>
+      <w:pPr>
+        <w:ind w:left="4320" w:hanging="360"/>
+      </w:pPr>
+      <w:rPr>
+        <w:rFonts w:ascii="Wingdings" w:hAnsi="Wingdings" w:hint="default"/>
+      </w:rPr>
+    </w:lvl>
+    <w:lvl w:ilvl="6" w:tplc="04090001" w:tentative="1">
+      <w:start w:val="1"/>
+      <w:numFmt w:val="bullet"/>
+      <w:lvlText w:val=""/>
+      <w:lvlJc w:val="left"/>
+      <w:pPr>
+        <w:ind w:left="5040" w:hanging="360"/>
+      </w:pPr>
+      <w:rPr>
+        <w:rFonts w:ascii="Symbol" w:hAnsi="Symbol" w:hint="default"/>
+      </w:rPr>
+    </w:lvl>
+    <w:lvl w:ilvl="7" w:tplc="04090003" w:tentative="1">
+      <w:start w:val="1"/>
+      <w:numFmt w:val="bullet"/>
+      <w:lvlText w:val="o"/>
+      <w:lvlJc w:val="left"/>
+      <w:pPr>
+        <w:ind w:left="5760" w:hanging="360"/>
+      </w:pPr>
+      <w:rPr>
+        <w:rFonts w:ascii="Courier New" w:hAnsi="Courier New" w:cs="Courier New" w:hint="default"/>
+      </w:rPr>
+    </w:lvl>
+    <w:lvl w:ilvl="8" w:tplc="04090005" w:tentative="1">
+      <w:start w:val="1"/>
+      <w:numFmt w:val="bullet"/>
+      <w:lvlText w:val=""/>
+      <w:lvlJc w:val="left"/>
+      <w:pPr>
+        <w:ind w:left="6480" w:hanging="360"/>
+      </w:pPr>
+      <w:rPr>
+        <w:rFonts w:ascii="Wingdings" w:hAnsi="Wingdings" w:hint="default"/>
+      </w:rPr>
+    </w:lvl>
+  </w:abstractNum>
+  <w:abstractNum w:abstractNumId="4" w15:restartNumberingAfterBreak="0">
     <w:nsid w:val="29196313"/>
     <w:multiLevelType w:val="hybridMultilevel"/>
     <w:tmpl w:val="AF7E017A"/>
@@ -25042,7 +27480,7 @@
       </w:pPr>
     </w:lvl>
   </w:abstractNum>
-  <w:abstractNum w:abstractNumId="4" w15:restartNumberingAfterBreak="0">
+  <w:abstractNum w:abstractNumId="5" w15:restartNumberingAfterBreak="0">
     <w:nsid w:val="3FB66013"/>
     <w:multiLevelType w:val="hybridMultilevel"/>
     <w:tmpl w:val="E8DCD726"/>
@@ -25155,7 +27593,7 @@
       </w:rPr>
     </w:lvl>
   </w:abstractNum>
-  <w:abstractNum w:abstractNumId="5" w15:restartNumberingAfterBreak="0">
+  <w:abstractNum w:abstractNumId="6" w15:restartNumberingAfterBreak="0">
     <w:nsid w:val="4858173F"/>
     <w:multiLevelType w:val="hybridMultilevel"/>
     <w:tmpl w:val="7A88512C"/>
@@ -25268,7 +27706,7 @@
       </w:rPr>
     </w:lvl>
   </w:abstractNum>
-  <w:abstractNum w:abstractNumId="6" w15:restartNumberingAfterBreak="0">
+  <w:abstractNum w:abstractNumId="7" w15:restartNumberingAfterBreak="0">
     <w:nsid w:val="4AC64FEF"/>
     <w:multiLevelType w:val="multilevel"/>
     <w:tmpl w:val="939A13F2"/>
@@ -25389,7 +27827,7 @@
       </w:rPr>
     </w:lvl>
   </w:abstractNum>
-  <w:abstractNum w:abstractNumId="7" w15:restartNumberingAfterBreak="0">
+  <w:abstractNum w:abstractNumId="8" w15:restartNumberingAfterBreak="0">
     <w:nsid w:val="52321431"/>
     <w:multiLevelType w:val="multilevel"/>
     <w:tmpl w:val="577EE68A"/>
@@ -25510,7 +27948,7 @@
       </w:rPr>
     </w:lvl>
   </w:abstractNum>
-  <w:abstractNum w:abstractNumId="8" w15:restartNumberingAfterBreak="0">
+  <w:abstractNum w:abstractNumId="9" w15:restartNumberingAfterBreak="0">
     <w:nsid w:val="56511DC1"/>
     <w:multiLevelType w:val="hybridMultilevel"/>
     <w:tmpl w:val="6CEE56E8"/>
@@ -25623,7 +28061,7 @@
       </w:rPr>
     </w:lvl>
   </w:abstractNum>
-  <w:abstractNum w:abstractNumId="9" w15:restartNumberingAfterBreak="0">
+  <w:abstractNum w:abstractNumId="10" w15:restartNumberingAfterBreak="0">
     <w:nsid w:val="576043AD"/>
     <w:multiLevelType w:val="hybridMultilevel"/>
     <w:tmpl w:val="01C2CF18"/>
@@ -25736,7 +28174,7 @@
       </w:rPr>
     </w:lvl>
   </w:abstractNum>
-  <w:abstractNum w:abstractNumId="10" w15:restartNumberingAfterBreak="0">
+  <w:abstractNum w:abstractNumId="11" w15:restartNumberingAfterBreak="0">
     <w:nsid w:val="62A64FA1"/>
     <w:multiLevelType w:val="hybridMultilevel"/>
     <w:tmpl w:val="F89E7F2A"/>
@@ -25849,7 +28287,7 @@
       </w:rPr>
     </w:lvl>
   </w:abstractNum>
-  <w:abstractNum w:abstractNumId="11" w15:restartNumberingAfterBreak="0">
+  <w:abstractNum w:abstractNumId="12" w15:restartNumberingAfterBreak="0">
     <w:nsid w:val="63487CA5"/>
     <w:multiLevelType w:val="multilevel"/>
     <w:tmpl w:val="577EE68A"/>
@@ -25970,7 +28408,7 @@
       </w:rPr>
     </w:lvl>
   </w:abstractNum>
-  <w:abstractNum w:abstractNumId="12" w15:restartNumberingAfterBreak="0">
+  <w:abstractNum w:abstractNumId="13" w15:restartNumberingAfterBreak="0">
     <w:nsid w:val="6D193601"/>
     <w:multiLevelType w:val="hybridMultilevel"/>
     <w:tmpl w:val="A3208374"/>
@@ -26083,7 +28521,7 @@
       </w:rPr>
     </w:lvl>
   </w:abstractNum>
-  <w:abstractNum w:abstractNumId="13" w15:restartNumberingAfterBreak="0">
+  <w:abstractNum w:abstractNumId="14" w15:restartNumberingAfterBreak="0">
     <w:nsid w:val="783671DB"/>
     <w:multiLevelType w:val="hybridMultilevel"/>
     <w:tmpl w:val="A6D82B5C"/>
@@ -26172,7 +28610,7 @@
       </w:pPr>
     </w:lvl>
   </w:abstractNum>
-  <w:abstractNum w:abstractNumId="14" w15:restartNumberingAfterBreak="0">
+  <w:abstractNum w:abstractNumId="15" w15:restartNumberingAfterBreak="0">
     <w:nsid w:val="7FE55600"/>
     <w:multiLevelType w:val="hybridMultilevel"/>
     <w:tmpl w:val="2C88C7A8"/>
@@ -26286,22 +28724,22 @@
     </w:lvl>
   </w:abstractNum>
   <w:num w:numId="1">
-    <w:abstractNumId w:val="6"/>
+    <w:abstractNumId w:val="7"/>
   </w:num>
   <w:num w:numId="2">
     <w:abstractNumId w:val="0"/>
   </w:num>
   <w:num w:numId="3">
-    <w:abstractNumId w:val="14"/>
+    <w:abstractNumId w:val="15"/>
   </w:num>
   <w:num w:numId="4">
+    <w:abstractNumId w:val="13"/>
+  </w:num>
+  <w:num w:numId="5">
     <w:abstractNumId w:val="12"/>
   </w:num>
-  <w:num w:numId="5">
-    <w:abstractNumId w:val="11"/>
-  </w:num>
   <w:num w:numId="6">
-    <w:abstractNumId w:val="7"/>
+    <w:abstractNumId w:val="8"/>
   </w:num>
   <w:num w:numId="7">
     <w:abstractNumId w:val="1"/>
@@ -26310,24 +28748,27 @@
     <w:abstractNumId w:val="2"/>
   </w:num>
   <w:num w:numId="9">
+    <w:abstractNumId w:val="10"/>
+  </w:num>
+  <w:num w:numId="10">
+    <w:abstractNumId w:val="5"/>
+  </w:num>
+  <w:num w:numId="11">
     <w:abstractNumId w:val="9"/>
   </w:num>
-  <w:num w:numId="10">
+  <w:num w:numId="12">
+    <w:abstractNumId w:val="11"/>
+  </w:num>
+  <w:num w:numId="13">
+    <w:abstractNumId w:val="14"/>
+  </w:num>
+  <w:num w:numId="14">
+    <w:abstractNumId w:val="6"/>
+  </w:num>
+  <w:num w:numId="15">
     <w:abstractNumId w:val="4"/>
   </w:num>
-  <w:num w:numId="11">
-    <w:abstractNumId w:val="8"/>
-  </w:num>
-  <w:num w:numId="12">
-    <w:abstractNumId w:val="10"/>
-  </w:num>
-  <w:num w:numId="13">
-    <w:abstractNumId w:val="13"/>
-  </w:num>
-  <w:num w:numId="14">
-    <w:abstractNumId w:val="5"/>
-  </w:num>
-  <w:num w:numId="15">
+  <w:num w:numId="16">
     <w:abstractNumId w:val="3"/>
   </w:num>
 </w:numbering>
@@ -27610,6 +30051,17 @@
       </w:tcPr>
     </w:tblStylePr>
   </w:style>
+  <w:style w:type="character" w:styleId="Strong">
+    <w:name w:val="Strong"/>
+    <w:basedOn w:val="DefaultParagraphFont"/>
+    <w:uiPriority w:val="22"/>
+    <w:qFormat/>
+    <w:rsid w:val="00DC442C"/>
+    <w:rPr>
+      <w:b/>
+      <w:bCs/>
+    </w:rPr>
+  </w:style>
 </w:styles>
 </file>
 
@@ -27913,7 +30365,7 @@
 </file>
 
 <file path=customXml/itemProps1.xml><?xml version="1.0" encoding="utf-8"?>
-<ds:datastoreItem xmlns:ds="http://schemas.openxmlformats.org/officeDocument/2006/customXml" ds:itemID="{4EB95E74-4DBA-4CDC-8983-B0425B93A42B}">
+<ds:datastoreItem xmlns:ds="http://schemas.openxmlformats.org/officeDocument/2006/customXml" ds:itemID="{D353F848-2B60-4F1F-ABC0-9644CB6254CA}">
   <ds:schemaRefs>
     <ds:schemaRef ds:uri="http://schemas.openxmlformats.org/officeDocument/2006/bibliography"/>
   </ds:schemaRefs>

</xml_diff>

<commit_message>
Chaneged the table contents and markings.
</commit_message>
<xml_diff>
--- a/Dokumentacija.docx
+++ b/Dokumentacija.docx
@@ -3979,7 +3979,7 @@
                     <a:blip r:embed="rId6" cstate="print">
                       <a:extLst>
                         <a:ext uri="{28A0092B-C50C-407E-A947-70E740481C1C}">
-                          <a14:useLocalDpi xmlns:a14="http://schemas.microsoft.com/office/drawing/2010/main" xmlns:wps="http://schemas.microsoft.com/office/word/2010/wordprocessingShape" xmlns:wpi="http://schemas.microsoft.com/office/word/2010/wordprocessingInk" xmlns:wpg="http://schemas.microsoft.com/office/word/2010/wordprocessingGroup" xmlns:w16se="http://schemas.microsoft.com/office/word/2015/wordml/symex" xmlns:w16cid="http://schemas.microsoft.com/office/word/2016/wordml/cid" xmlns:w15="http://schemas.microsoft.com/office/word/2012/wordml" xmlns:w14="http://schemas.microsoft.com/office/word/2010/wordml" xmlns:w="http://schemas.openxmlformats.org/wordprocessingml/2006/main" xmlns:w10="urn:schemas-microsoft-com:office:word" xmlns:wp14="http://schemas.microsoft.com/office/word/2010/wordprocessingDrawing" xmlns:v="urn:schemas-microsoft-com:vml" xmlns:o="urn:schemas-microsoft-com:office:office" xmlns:am3d="http://schemas.microsoft.com/office/drawing/2017/model3d" xmlns:aink="http://schemas.microsoft.com/office/drawing/2016/ink" xmlns:mc="http://schemas.openxmlformats.org/markup-compatibility/2006" xmlns:cx8="http://schemas.microsoft.com/office/drawing/2016/5/14/chartex" xmlns:cx7="http://schemas.microsoft.com/office/drawing/2016/5/13/chartex" xmlns:cx6="http://schemas.microsoft.com/office/drawing/2016/5/12/chartex" xmlns:cx5="http://schemas.microsoft.com/office/drawing/2016/5/11/chartex" xmlns:cx4="http://schemas.microsoft.com/office/drawing/2016/5/10/chartex" xmlns:cx3="http://schemas.microsoft.com/office/drawing/2016/5/9/chartex" xmlns:cx2="http://schemas.microsoft.com/office/drawing/2015/10/21/chartex" xmlns:cx1="http://schemas.microsoft.com/office/drawing/2015/9/8/chartex" xmlns:cx="http://schemas.microsoft.com/office/drawing/2014/chartex" xmlns:wpc="http://schemas.microsoft.com/office/word/2010/wordprocessingCanvas" xmlns="" val="0"/>
+                          <a14:useLocalDpi xmlns="" xmlns:wpc="http://schemas.microsoft.com/office/word/2010/wordprocessingCanvas" xmlns:cx="http://schemas.microsoft.com/office/drawing/2014/chartex" xmlns:cx1="http://schemas.microsoft.com/office/drawing/2015/9/8/chartex" xmlns:cx2="http://schemas.microsoft.com/office/drawing/2015/10/21/chartex" xmlns:cx3="http://schemas.microsoft.com/office/drawing/2016/5/9/chartex" xmlns:cx4="http://schemas.microsoft.com/office/drawing/2016/5/10/chartex" xmlns:cx5="http://schemas.microsoft.com/office/drawing/2016/5/11/chartex" xmlns:cx6="http://schemas.microsoft.com/office/drawing/2016/5/12/chartex" xmlns:cx7="http://schemas.microsoft.com/office/drawing/2016/5/13/chartex" xmlns:cx8="http://schemas.microsoft.com/office/drawing/2016/5/14/chartex" xmlns:mc="http://schemas.openxmlformats.org/markup-compatibility/2006" xmlns:aink="http://schemas.microsoft.com/office/drawing/2016/ink" xmlns:am3d="http://schemas.microsoft.com/office/drawing/2017/model3d" xmlns:o="urn:schemas-microsoft-com:office:office" xmlns:v="urn:schemas-microsoft-com:vml" xmlns:wp14="http://schemas.microsoft.com/office/word/2010/wordprocessingDrawing" xmlns:w10="urn:schemas-microsoft-com:office:word" xmlns:w="http://schemas.openxmlformats.org/wordprocessingml/2006/main" xmlns:w14="http://schemas.microsoft.com/office/word/2010/wordml" xmlns:w15="http://schemas.microsoft.com/office/word/2012/wordml" xmlns:w16cid="http://schemas.microsoft.com/office/word/2016/wordml/cid" xmlns:w16se="http://schemas.microsoft.com/office/word/2015/wordml/symex" xmlns:wpg="http://schemas.microsoft.com/office/word/2010/wordprocessingGroup" xmlns:wpi="http://schemas.microsoft.com/office/word/2010/wordprocessingInk" xmlns:wps="http://schemas.microsoft.com/office/word/2010/wordprocessingShape" xmlns:a14="http://schemas.microsoft.com/office/drawing/2010/main" val="0"/>
                         </a:ext>
                       </a:extLst>
                     </a:blip>
@@ -9411,7 +9411,7 @@
                     <a:blip r:embed="rId7">
                       <a:extLst>
                         <a:ext uri="{28A0092B-C50C-407E-A947-70E740481C1C}">
-                          <a14:useLocalDpi xmlns:a14="http://schemas.microsoft.com/office/drawing/2010/main" xmlns:wps="http://schemas.microsoft.com/office/word/2010/wordprocessingShape" xmlns:wpi="http://schemas.microsoft.com/office/word/2010/wordprocessingInk" xmlns:wpg="http://schemas.microsoft.com/office/word/2010/wordprocessingGroup" xmlns:w16se="http://schemas.microsoft.com/office/word/2015/wordml/symex" xmlns:w16cid="http://schemas.microsoft.com/office/word/2016/wordml/cid" xmlns:w15="http://schemas.microsoft.com/office/word/2012/wordml" xmlns:w14="http://schemas.microsoft.com/office/word/2010/wordml" xmlns:w="http://schemas.openxmlformats.org/wordprocessingml/2006/main" xmlns:w10="urn:schemas-microsoft-com:office:word" xmlns:wp14="http://schemas.microsoft.com/office/word/2010/wordprocessingDrawing" xmlns:v="urn:schemas-microsoft-com:vml" xmlns:o="urn:schemas-microsoft-com:office:office" xmlns:am3d="http://schemas.microsoft.com/office/drawing/2017/model3d" xmlns:aink="http://schemas.microsoft.com/office/drawing/2016/ink" xmlns:mc="http://schemas.openxmlformats.org/markup-compatibility/2006" xmlns:cx8="http://schemas.microsoft.com/office/drawing/2016/5/14/chartex" xmlns:cx7="http://schemas.microsoft.com/office/drawing/2016/5/13/chartex" xmlns:cx6="http://schemas.microsoft.com/office/drawing/2016/5/12/chartex" xmlns:cx5="http://schemas.microsoft.com/office/drawing/2016/5/11/chartex" xmlns:cx4="http://schemas.microsoft.com/office/drawing/2016/5/10/chartex" xmlns:cx3="http://schemas.microsoft.com/office/drawing/2016/5/9/chartex" xmlns:cx2="http://schemas.microsoft.com/office/drawing/2015/10/21/chartex" xmlns:cx1="http://schemas.microsoft.com/office/drawing/2015/9/8/chartex" xmlns:cx="http://schemas.microsoft.com/office/drawing/2014/chartex" xmlns:wpc="http://schemas.microsoft.com/office/word/2010/wordprocessingCanvas" xmlns="" val="0"/>
+                          <a14:useLocalDpi xmlns="" xmlns:wpc="http://schemas.microsoft.com/office/word/2010/wordprocessingCanvas" xmlns:cx="http://schemas.microsoft.com/office/drawing/2014/chartex" xmlns:cx1="http://schemas.microsoft.com/office/drawing/2015/9/8/chartex" xmlns:cx2="http://schemas.microsoft.com/office/drawing/2015/10/21/chartex" xmlns:cx3="http://schemas.microsoft.com/office/drawing/2016/5/9/chartex" xmlns:cx4="http://schemas.microsoft.com/office/drawing/2016/5/10/chartex" xmlns:cx5="http://schemas.microsoft.com/office/drawing/2016/5/11/chartex" xmlns:cx6="http://schemas.microsoft.com/office/drawing/2016/5/12/chartex" xmlns:cx7="http://schemas.microsoft.com/office/drawing/2016/5/13/chartex" xmlns:cx8="http://schemas.microsoft.com/office/drawing/2016/5/14/chartex" xmlns:mc="http://schemas.openxmlformats.org/markup-compatibility/2006" xmlns:aink="http://schemas.microsoft.com/office/drawing/2016/ink" xmlns:am3d="http://schemas.microsoft.com/office/drawing/2017/model3d" xmlns:o="urn:schemas-microsoft-com:office:office" xmlns:v="urn:schemas-microsoft-com:vml" xmlns:wp14="http://schemas.microsoft.com/office/word/2010/wordprocessingDrawing" xmlns:w10="urn:schemas-microsoft-com:office:word" xmlns:w="http://schemas.openxmlformats.org/wordprocessingml/2006/main" xmlns:w14="http://schemas.microsoft.com/office/word/2010/wordml" xmlns:w15="http://schemas.microsoft.com/office/word/2012/wordml" xmlns:w16cid="http://schemas.microsoft.com/office/word/2016/wordml/cid" xmlns:w16se="http://schemas.microsoft.com/office/word/2015/wordml/symex" xmlns:wpg="http://schemas.microsoft.com/office/word/2010/wordprocessingGroup" xmlns:wpi="http://schemas.microsoft.com/office/word/2010/wordprocessingInk" xmlns:wps="http://schemas.microsoft.com/office/word/2010/wordprocessingShape" xmlns:a14="http://schemas.microsoft.com/office/drawing/2010/main" val="0"/>
                         </a:ext>
                       </a:extLst>
                     </a:blip>
@@ -9465,7 +9465,7 @@
                     <a:blip r:embed="rId8">
                       <a:extLst>
                         <a:ext uri="{28A0092B-C50C-407E-A947-70E740481C1C}">
-                          <a14:useLocalDpi xmlns:a14="http://schemas.microsoft.com/office/drawing/2010/main" xmlns:wps="http://schemas.microsoft.com/office/word/2010/wordprocessingShape" xmlns:wpi="http://schemas.microsoft.com/office/word/2010/wordprocessingInk" xmlns:wpg="http://schemas.microsoft.com/office/word/2010/wordprocessingGroup" xmlns:w16se="http://schemas.microsoft.com/office/word/2015/wordml/symex" xmlns:w16cid="http://schemas.microsoft.com/office/word/2016/wordml/cid" xmlns:w15="http://schemas.microsoft.com/office/word/2012/wordml" xmlns:w14="http://schemas.microsoft.com/office/word/2010/wordml" xmlns:w="http://schemas.openxmlformats.org/wordprocessingml/2006/main" xmlns:w10="urn:schemas-microsoft-com:office:word" xmlns:wp14="http://schemas.microsoft.com/office/word/2010/wordprocessingDrawing" xmlns:v="urn:schemas-microsoft-com:vml" xmlns:o="urn:schemas-microsoft-com:office:office" xmlns:am3d="http://schemas.microsoft.com/office/drawing/2017/model3d" xmlns:aink="http://schemas.microsoft.com/office/drawing/2016/ink" xmlns:mc="http://schemas.openxmlformats.org/markup-compatibility/2006" xmlns:cx8="http://schemas.microsoft.com/office/drawing/2016/5/14/chartex" xmlns:cx7="http://schemas.microsoft.com/office/drawing/2016/5/13/chartex" xmlns:cx6="http://schemas.microsoft.com/office/drawing/2016/5/12/chartex" xmlns:cx5="http://schemas.microsoft.com/office/drawing/2016/5/11/chartex" xmlns:cx4="http://schemas.microsoft.com/office/drawing/2016/5/10/chartex" xmlns:cx3="http://schemas.microsoft.com/office/drawing/2016/5/9/chartex" xmlns:cx2="http://schemas.microsoft.com/office/drawing/2015/10/21/chartex" xmlns:cx1="http://schemas.microsoft.com/office/drawing/2015/9/8/chartex" xmlns:cx="http://schemas.microsoft.com/office/drawing/2014/chartex" xmlns:wpc="http://schemas.microsoft.com/office/word/2010/wordprocessingCanvas" xmlns="" val="0"/>
+                          <a14:useLocalDpi xmlns="" xmlns:wpc="http://schemas.microsoft.com/office/word/2010/wordprocessingCanvas" xmlns:cx="http://schemas.microsoft.com/office/drawing/2014/chartex" xmlns:cx1="http://schemas.microsoft.com/office/drawing/2015/9/8/chartex" xmlns:cx2="http://schemas.microsoft.com/office/drawing/2015/10/21/chartex" xmlns:cx3="http://schemas.microsoft.com/office/drawing/2016/5/9/chartex" xmlns:cx4="http://schemas.microsoft.com/office/drawing/2016/5/10/chartex" xmlns:cx5="http://schemas.microsoft.com/office/drawing/2016/5/11/chartex" xmlns:cx6="http://schemas.microsoft.com/office/drawing/2016/5/12/chartex" xmlns:cx7="http://schemas.microsoft.com/office/drawing/2016/5/13/chartex" xmlns:cx8="http://schemas.microsoft.com/office/drawing/2016/5/14/chartex" xmlns:mc="http://schemas.openxmlformats.org/markup-compatibility/2006" xmlns:aink="http://schemas.microsoft.com/office/drawing/2016/ink" xmlns:am3d="http://schemas.microsoft.com/office/drawing/2017/model3d" xmlns:o="urn:schemas-microsoft-com:office:office" xmlns:v="urn:schemas-microsoft-com:vml" xmlns:wp14="http://schemas.microsoft.com/office/word/2010/wordprocessingDrawing" xmlns:w10="urn:schemas-microsoft-com:office:word" xmlns:w="http://schemas.openxmlformats.org/wordprocessingml/2006/main" xmlns:w14="http://schemas.microsoft.com/office/word/2010/wordml" xmlns:w15="http://schemas.microsoft.com/office/word/2012/wordml" xmlns:w16cid="http://schemas.microsoft.com/office/word/2016/wordml/cid" xmlns:w16se="http://schemas.microsoft.com/office/word/2015/wordml/symex" xmlns:wpg="http://schemas.microsoft.com/office/word/2010/wordprocessingGroup" xmlns:wpi="http://schemas.microsoft.com/office/word/2010/wordprocessingInk" xmlns:wps="http://schemas.microsoft.com/office/word/2010/wordprocessingShape" xmlns:a14="http://schemas.microsoft.com/office/drawing/2010/main" val="0"/>
                         </a:ext>
                       </a:extLst>
                     </a:blip>
@@ -11186,7 +11186,7 @@
                     <a:blip r:embed="rId9">
                       <a:extLst>
                         <a:ext uri="{28A0092B-C50C-407E-A947-70E740481C1C}">
-                          <a14:useLocalDpi xmlns:a14="http://schemas.microsoft.com/office/drawing/2010/main" xmlns:wps="http://schemas.microsoft.com/office/word/2010/wordprocessingShape" xmlns:wpi="http://schemas.microsoft.com/office/word/2010/wordprocessingInk" xmlns:wpg="http://schemas.microsoft.com/office/word/2010/wordprocessingGroup" xmlns:w16se="http://schemas.microsoft.com/office/word/2015/wordml/symex" xmlns:w16cid="http://schemas.microsoft.com/office/word/2016/wordml/cid" xmlns:w15="http://schemas.microsoft.com/office/word/2012/wordml" xmlns:w14="http://schemas.microsoft.com/office/word/2010/wordml" xmlns:w="http://schemas.openxmlformats.org/wordprocessingml/2006/main" xmlns:w10="urn:schemas-microsoft-com:office:word" xmlns:wp14="http://schemas.microsoft.com/office/word/2010/wordprocessingDrawing" xmlns:v="urn:schemas-microsoft-com:vml" xmlns:o="urn:schemas-microsoft-com:office:office" xmlns:am3d="http://schemas.microsoft.com/office/drawing/2017/model3d" xmlns:aink="http://schemas.microsoft.com/office/drawing/2016/ink" xmlns:mc="http://schemas.openxmlformats.org/markup-compatibility/2006" xmlns:cx8="http://schemas.microsoft.com/office/drawing/2016/5/14/chartex" xmlns:cx7="http://schemas.microsoft.com/office/drawing/2016/5/13/chartex" xmlns:cx6="http://schemas.microsoft.com/office/drawing/2016/5/12/chartex" xmlns:cx5="http://schemas.microsoft.com/office/drawing/2016/5/11/chartex" xmlns:cx4="http://schemas.microsoft.com/office/drawing/2016/5/10/chartex" xmlns:cx3="http://schemas.microsoft.com/office/drawing/2016/5/9/chartex" xmlns:cx2="http://schemas.microsoft.com/office/drawing/2015/10/21/chartex" xmlns:cx1="http://schemas.microsoft.com/office/drawing/2015/9/8/chartex" xmlns:cx="http://schemas.microsoft.com/office/drawing/2014/chartex" xmlns:wpc="http://schemas.microsoft.com/office/word/2010/wordprocessingCanvas" xmlns="" val="0"/>
+                          <a14:useLocalDpi xmlns="" xmlns:wpc="http://schemas.microsoft.com/office/word/2010/wordprocessingCanvas" xmlns:cx="http://schemas.microsoft.com/office/drawing/2014/chartex" xmlns:cx1="http://schemas.microsoft.com/office/drawing/2015/9/8/chartex" xmlns:cx2="http://schemas.microsoft.com/office/drawing/2015/10/21/chartex" xmlns:cx3="http://schemas.microsoft.com/office/drawing/2016/5/9/chartex" xmlns:cx4="http://schemas.microsoft.com/office/drawing/2016/5/10/chartex" xmlns:cx5="http://schemas.microsoft.com/office/drawing/2016/5/11/chartex" xmlns:cx6="http://schemas.microsoft.com/office/drawing/2016/5/12/chartex" xmlns:cx7="http://schemas.microsoft.com/office/drawing/2016/5/13/chartex" xmlns:cx8="http://schemas.microsoft.com/office/drawing/2016/5/14/chartex" xmlns:mc="http://schemas.openxmlformats.org/markup-compatibility/2006" xmlns:aink="http://schemas.microsoft.com/office/drawing/2016/ink" xmlns:am3d="http://schemas.microsoft.com/office/drawing/2017/model3d" xmlns:o="urn:schemas-microsoft-com:office:office" xmlns:v="urn:schemas-microsoft-com:vml" xmlns:wp14="http://schemas.microsoft.com/office/word/2010/wordprocessingDrawing" xmlns:w10="urn:schemas-microsoft-com:office:word" xmlns:w="http://schemas.openxmlformats.org/wordprocessingml/2006/main" xmlns:w14="http://schemas.microsoft.com/office/word/2010/wordml" xmlns:w15="http://schemas.microsoft.com/office/word/2012/wordml" xmlns:w16cid="http://schemas.microsoft.com/office/word/2016/wordml/cid" xmlns:w16se="http://schemas.microsoft.com/office/word/2015/wordml/symex" xmlns:wpg="http://schemas.microsoft.com/office/word/2010/wordprocessingGroup" xmlns:wpi="http://schemas.microsoft.com/office/word/2010/wordprocessingInk" xmlns:wps="http://schemas.microsoft.com/office/word/2010/wordprocessingShape" xmlns:a14="http://schemas.microsoft.com/office/drawing/2010/main" val="0"/>
                         </a:ext>
                       </a:extLst>
                     </a:blip>
@@ -11206,7 +11206,7 @@
                     </a:ln>
                     <a:extLst>
                       <a:ext uri="{53640926-AAD7-44D8-BBD7-CCE9431645EC}">
-                        <a14:shadowObscured xmlns:a14="http://schemas.microsoft.com/office/drawing/2010/main" xmlns:wps="http://schemas.microsoft.com/office/word/2010/wordprocessingShape" xmlns:wpi="http://schemas.microsoft.com/office/word/2010/wordprocessingInk" xmlns:wpg="http://schemas.microsoft.com/office/word/2010/wordprocessingGroup" xmlns:w16se="http://schemas.microsoft.com/office/word/2015/wordml/symex" xmlns:w16cid="http://schemas.microsoft.com/office/word/2016/wordml/cid" xmlns:w15="http://schemas.microsoft.com/office/word/2012/wordml" xmlns:w14="http://schemas.microsoft.com/office/word/2010/wordml" xmlns:w="http://schemas.openxmlformats.org/wordprocessingml/2006/main" xmlns:w10="urn:schemas-microsoft-com:office:word" xmlns:wp14="http://schemas.microsoft.com/office/word/2010/wordprocessingDrawing" xmlns:v="urn:schemas-microsoft-com:vml" xmlns:o="urn:schemas-microsoft-com:office:office" xmlns:am3d="http://schemas.microsoft.com/office/drawing/2017/model3d" xmlns:aink="http://schemas.microsoft.com/office/drawing/2016/ink" xmlns:mc="http://schemas.openxmlformats.org/markup-compatibility/2006" xmlns:cx8="http://schemas.microsoft.com/office/drawing/2016/5/14/chartex" xmlns:cx7="http://schemas.microsoft.com/office/drawing/2016/5/13/chartex" xmlns:cx6="http://schemas.microsoft.com/office/drawing/2016/5/12/chartex" xmlns:cx5="http://schemas.microsoft.com/office/drawing/2016/5/11/chartex" xmlns:cx4="http://schemas.microsoft.com/office/drawing/2016/5/10/chartex" xmlns:cx3="http://schemas.microsoft.com/office/drawing/2016/5/9/chartex" xmlns:cx2="http://schemas.microsoft.com/office/drawing/2015/10/21/chartex" xmlns:cx1="http://schemas.microsoft.com/office/drawing/2015/9/8/chartex" xmlns:cx="http://schemas.microsoft.com/office/drawing/2014/chartex" xmlns:wpc="http://schemas.microsoft.com/office/word/2010/wordprocessingCanvas" xmlns=""/>
+                        <a14:shadowObscured xmlns="" xmlns:wpc="http://schemas.microsoft.com/office/word/2010/wordprocessingCanvas" xmlns:cx="http://schemas.microsoft.com/office/drawing/2014/chartex" xmlns:cx1="http://schemas.microsoft.com/office/drawing/2015/9/8/chartex" xmlns:cx2="http://schemas.microsoft.com/office/drawing/2015/10/21/chartex" xmlns:cx3="http://schemas.microsoft.com/office/drawing/2016/5/9/chartex" xmlns:cx4="http://schemas.microsoft.com/office/drawing/2016/5/10/chartex" xmlns:cx5="http://schemas.microsoft.com/office/drawing/2016/5/11/chartex" xmlns:cx6="http://schemas.microsoft.com/office/drawing/2016/5/12/chartex" xmlns:cx7="http://schemas.microsoft.com/office/drawing/2016/5/13/chartex" xmlns:cx8="http://schemas.microsoft.com/office/drawing/2016/5/14/chartex" xmlns:mc="http://schemas.openxmlformats.org/markup-compatibility/2006" xmlns:aink="http://schemas.microsoft.com/office/drawing/2016/ink" xmlns:am3d="http://schemas.microsoft.com/office/drawing/2017/model3d" xmlns:o="urn:schemas-microsoft-com:office:office" xmlns:v="urn:schemas-microsoft-com:vml" xmlns:wp14="http://schemas.microsoft.com/office/word/2010/wordprocessingDrawing" xmlns:w10="urn:schemas-microsoft-com:office:word" xmlns:w="http://schemas.openxmlformats.org/wordprocessingml/2006/main" xmlns:w14="http://schemas.microsoft.com/office/word/2010/wordml" xmlns:w15="http://schemas.microsoft.com/office/word/2012/wordml" xmlns:w16cid="http://schemas.microsoft.com/office/word/2016/wordml/cid" xmlns:w16se="http://schemas.microsoft.com/office/word/2015/wordml/symex" xmlns:wpg="http://schemas.microsoft.com/office/word/2010/wordprocessingGroup" xmlns:wpi="http://schemas.microsoft.com/office/word/2010/wordprocessingInk" xmlns:wps="http://schemas.microsoft.com/office/word/2010/wordprocessingShape" xmlns:a14="http://schemas.microsoft.com/office/drawing/2010/main"/>
                       </a:ext>
                     </a:extLst>
                   </pic:spPr>
@@ -11255,7 +11255,7 @@
                     <a:blip r:embed="rId10">
                       <a:extLst>
                         <a:ext uri="{28A0092B-C50C-407E-A947-70E740481C1C}">
-                          <a14:useLocalDpi xmlns:a14="http://schemas.microsoft.com/office/drawing/2010/main" xmlns:wps="http://schemas.microsoft.com/office/word/2010/wordprocessingShape" xmlns:wpi="http://schemas.microsoft.com/office/word/2010/wordprocessingInk" xmlns:wpg="http://schemas.microsoft.com/office/word/2010/wordprocessingGroup" xmlns:w16se="http://schemas.microsoft.com/office/word/2015/wordml/symex" xmlns:w16cid="http://schemas.microsoft.com/office/word/2016/wordml/cid" xmlns:w15="http://schemas.microsoft.com/office/word/2012/wordml" xmlns:w14="http://schemas.microsoft.com/office/word/2010/wordml" xmlns:w="http://schemas.openxmlformats.org/wordprocessingml/2006/main" xmlns:w10="urn:schemas-microsoft-com:office:word" xmlns:wp14="http://schemas.microsoft.com/office/word/2010/wordprocessingDrawing" xmlns:v="urn:schemas-microsoft-com:vml" xmlns:o="urn:schemas-microsoft-com:office:office" xmlns:am3d="http://schemas.microsoft.com/office/drawing/2017/model3d" xmlns:aink="http://schemas.microsoft.com/office/drawing/2016/ink" xmlns:mc="http://schemas.openxmlformats.org/markup-compatibility/2006" xmlns:cx8="http://schemas.microsoft.com/office/drawing/2016/5/14/chartex" xmlns:cx7="http://schemas.microsoft.com/office/drawing/2016/5/13/chartex" xmlns:cx6="http://schemas.microsoft.com/office/drawing/2016/5/12/chartex" xmlns:cx5="http://schemas.microsoft.com/office/drawing/2016/5/11/chartex" xmlns:cx4="http://schemas.microsoft.com/office/drawing/2016/5/10/chartex" xmlns:cx3="http://schemas.microsoft.com/office/drawing/2016/5/9/chartex" xmlns:cx2="http://schemas.microsoft.com/office/drawing/2015/10/21/chartex" xmlns:cx1="http://schemas.microsoft.com/office/drawing/2015/9/8/chartex" xmlns:cx="http://schemas.microsoft.com/office/drawing/2014/chartex" xmlns:wpc="http://schemas.microsoft.com/office/word/2010/wordprocessingCanvas" xmlns="" val="0"/>
+                          <a14:useLocalDpi xmlns="" xmlns:wpc="http://schemas.microsoft.com/office/word/2010/wordprocessingCanvas" xmlns:cx="http://schemas.microsoft.com/office/drawing/2014/chartex" xmlns:cx1="http://schemas.microsoft.com/office/drawing/2015/9/8/chartex" xmlns:cx2="http://schemas.microsoft.com/office/drawing/2015/10/21/chartex" xmlns:cx3="http://schemas.microsoft.com/office/drawing/2016/5/9/chartex" xmlns:cx4="http://schemas.microsoft.com/office/drawing/2016/5/10/chartex" xmlns:cx5="http://schemas.microsoft.com/office/drawing/2016/5/11/chartex" xmlns:cx6="http://schemas.microsoft.com/office/drawing/2016/5/12/chartex" xmlns:cx7="http://schemas.microsoft.com/office/drawing/2016/5/13/chartex" xmlns:cx8="http://schemas.microsoft.com/office/drawing/2016/5/14/chartex" xmlns:mc="http://schemas.openxmlformats.org/markup-compatibility/2006" xmlns:aink="http://schemas.microsoft.com/office/drawing/2016/ink" xmlns:am3d="http://schemas.microsoft.com/office/drawing/2017/model3d" xmlns:o="urn:schemas-microsoft-com:office:office" xmlns:v="urn:schemas-microsoft-com:vml" xmlns:wp14="http://schemas.microsoft.com/office/word/2010/wordprocessingDrawing" xmlns:w10="urn:schemas-microsoft-com:office:word" xmlns:w="http://schemas.openxmlformats.org/wordprocessingml/2006/main" xmlns:w14="http://schemas.microsoft.com/office/word/2010/wordml" xmlns:w15="http://schemas.microsoft.com/office/word/2012/wordml" xmlns:w16cid="http://schemas.microsoft.com/office/word/2016/wordml/cid" xmlns:w16se="http://schemas.microsoft.com/office/word/2015/wordml/symex" xmlns:wpg="http://schemas.microsoft.com/office/word/2010/wordprocessingGroup" xmlns:wpi="http://schemas.microsoft.com/office/word/2010/wordprocessingInk" xmlns:wps="http://schemas.microsoft.com/office/word/2010/wordprocessingShape" xmlns:a14="http://schemas.microsoft.com/office/drawing/2010/main" val="0"/>
                         </a:ext>
                       </a:extLst>
                     </a:blip>
@@ -11275,7 +11275,7 @@
                     </a:ln>
                     <a:extLst>
                       <a:ext uri="{53640926-AAD7-44D8-BBD7-CCE9431645EC}">
-                        <a14:shadowObscured xmlns:a14="http://schemas.microsoft.com/office/drawing/2010/main" xmlns:wps="http://schemas.microsoft.com/office/word/2010/wordprocessingShape" xmlns:wpi="http://schemas.microsoft.com/office/word/2010/wordprocessingInk" xmlns:wpg="http://schemas.microsoft.com/office/word/2010/wordprocessingGroup" xmlns:w16se="http://schemas.microsoft.com/office/word/2015/wordml/symex" xmlns:w16cid="http://schemas.microsoft.com/office/word/2016/wordml/cid" xmlns:w15="http://schemas.microsoft.com/office/word/2012/wordml" xmlns:w14="http://schemas.microsoft.com/office/word/2010/wordml" xmlns:w="http://schemas.openxmlformats.org/wordprocessingml/2006/main" xmlns:w10="urn:schemas-microsoft-com:office:word" xmlns:wp14="http://schemas.microsoft.com/office/word/2010/wordprocessingDrawing" xmlns:v="urn:schemas-microsoft-com:vml" xmlns:o="urn:schemas-microsoft-com:office:office" xmlns:am3d="http://schemas.microsoft.com/office/drawing/2017/model3d" xmlns:aink="http://schemas.microsoft.com/office/drawing/2016/ink" xmlns:mc="http://schemas.openxmlformats.org/markup-compatibility/2006" xmlns:cx8="http://schemas.microsoft.com/office/drawing/2016/5/14/chartex" xmlns:cx7="http://schemas.microsoft.com/office/drawing/2016/5/13/chartex" xmlns:cx6="http://schemas.microsoft.com/office/drawing/2016/5/12/chartex" xmlns:cx5="http://schemas.microsoft.com/office/drawing/2016/5/11/chartex" xmlns:cx4="http://schemas.microsoft.com/office/drawing/2016/5/10/chartex" xmlns:cx3="http://schemas.microsoft.com/office/drawing/2016/5/9/chartex" xmlns:cx2="http://schemas.microsoft.com/office/drawing/2015/10/21/chartex" xmlns:cx1="http://schemas.microsoft.com/office/drawing/2015/9/8/chartex" xmlns:cx="http://schemas.microsoft.com/office/drawing/2014/chartex" xmlns:wpc="http://schemas.microsoft.com/office/word/2010/wordprocessingCanvas" xmlns=""/>
+                        <a14:shadowObscured xmlns="" xmlns:wpc="http://schemas.microsoft.com/office/word/2010/wordprocessingCanvas" xmlns:cx="http://schemas.microsoft.com/office/drawing/2014/chartex" xmlns:cx1="http://schemas.microsoft.com/office/drawing/2015/9/8/chartex" xmlns:cx2="http://schemas.microsoft.com/office/drawing/2015/10/21/chartex" xmlns:cx3="http://schemas.microsoft.com/office/drawing/2016/5/9/chartex" xmlns:cx4="http://schemas.microsoft.com/office/drawing/2016/5/10/chartex" xmlns:cx5="http://schemas.microsoft.com/office/drawing/2016/5/11/chartex" xmlns:cx6="http://schemas.microsoft.com/office/drawing/2016/5/12/chartex" xmlns:cx7="http://schemas.microsoft.com/office/drawing/2016/5/13/chartex" xmlns:cx8="http://schemas.microsoft.com/office/drawing/2016/5/14/chartex" xmlns:mc="http://schemas.openxmlformats.org/markup-compatibility/2006" xmlns:aink="http://schemas.microsoft.com/office/drawing/2016/ink" xmlns:am3d="http://schemas.microsoft.com/office/drawing/2017/model3d" xmlns:o="urn:schemas-microsoft-com:office:office" xmlns:v="urn:schemas-microsoft-com:vml" xmlns:wp14="http://schemas.microsoft.com/office/word/2010/wordprocessingDrawing" xmlns:w10="urn:schemas-microsoft-com:office:word" xmlns:w="http://schemas.openxmlformats.org/wordprocessingml/2006/main" xmlns:w14="http://schemas.microsoft.com/office/word/2010/wordml" xmlns:w15="http://schemas.microsoft.com/office/word/2012/wordml" xmlns:w16cid="http://schemas.microsoft.com/office/word/2016/wordml/cid" xmlns:w16se="http://schemas.microsoft.com/office/word/2015/wordml/symex" xmlns:wpg="http://schemas.microsoft.com/office/word/2010/wordprocessingGroup" xmlns:wpi="http://schemas.microsoft.com/office/word/2010/wordprocessingInk" xmlns:wps="http://schemas.microsoft.com/office/word/2010/wordprocessingShape" xmlns:a14="http://schemas.microsoft.com/office/drawing/2010/main"/>
                       </a:ext>
                     </a:extLst>
                   </pic:spPr>
@@ -11324,7 +11324,7 @@
                     <a:blip r:embed="rId11">
                       <a:extLst>
                         <a:ext uri="{28A0092B-C50C-407E-A947-70E740481C1C}">
-                          <a14:useLocalDpi xmlns:a14="http://schemas.microsoft.com/office/drawing/2010/main" xmlns:wps="http://schemas.microsoft.com/office/word/2010/wordprocessingShape" xmlns:wpi="http://schemas.microsoft.com/office/word/2010/wordprocessingInk" xmlns:wpg="http://schemas.microsoft.com/office/word/2010/wordprocessingGroup" xmlns:w16se="http://schemas.microsoft.com/office/word/2015/wordml/symex" xmlns:w16cid="http://schemas.microsoft.com/office/word/2016/wordml/cid" xmlns:w15="http://schemas.microsoft.com/office/word/2012/wordml" xmlns:w14="http://schemas.microsoft.com/office/word/2010/wordml" xmlns:w="http://schemas.openxmlformats.org/wordprocessingml/2006/main" xmlns:w10="urn:schemas-microsoft-com:office:word" xmlns:wp14="http://schemas.microsoft.com/office/word/2010/wordprocessingDrawing" xmlns:v="urn:schemas-microsoft-com:vml" xmlns:o="urn:schemas-microsoft-com:office:office" xmlns:am3d="http://schemas.microsoft.com/office/drawing/2017/model3d" xmlns:aink="http://schemas.microsoft.com/office/drawing/2016/ink" xmlns:mc="http://schemas.openxmlformats.org/markup-compatibility/2006" xmlns:cx8="http://schemas.microsoft.com/office/drawing/2016/5/14/chartex" xmlns:cx7="http://schemas.microsoft.com/office/drawing/2016/5/13/chartex" xmlns:cx6="http://schemas.microsoft.com/office/drawing/2016/5/12/chartex" xmlns:cx5="http://schemas.microsoft.com/office/drawing/2016/5/11/chartex" xmlns:cx4="http://schemas.microsoft.com/office/drawing/2016/5/10/chartex" xmlns:cx3="http://schemas.microsoft.com/office/drawing/2016/5/9/chartex" xmlns:cx2="http://schemas.microsoft.com/office/drawing/2015/10/21/chartex" xmlns:cx1="http://schemas.microsoft.com/office/drawing/2015/9/8/chartex" xmlns:cx="http://schemas.microsoft.com/office/drawing/2014/chartex" xmlns:wpc="http://schemas.microsoft.com/office/word/2010/wordprocessingCanvas" xmlns="" val="0"/>
+                          <a14:useLocalDpi xmlns="" xmlns:wpc="http://schemas.microsoft.com/office/word/2010/wordprocessingCanvas" xmlns:cx="http://schemas.microsoft.com/office/drawing/2014/chartex" xmlns:cx1="http://schemas.microsoft.com/office/drawing/2015/9/8/chartex" xmlns:cx2="http://schemas.microsoft.com/office/drawing/2015/10/21/chartex" xmlns:cx3="http://schemas.microsoft.com/office/drawing/2016/5/9/chartex" xmlns:cx4="http://schemas.microsoft.com/office/drawing/2016/5/10/chartex" xmlns:cx5="http://schemas.microsoft.com/office/drawing/2016/5/11/chartex" xmlns:cx6="http://schemas.microsoft.com/office/drawing/2016/5/12/chartex" xmlns:cx7="http://schemas.microsoft.com/office/drawing/2016/5/13/chartex" xmlns:cx8="http://schemas.microsoft.com/office/drawing/2016/5/14/chartex" xmlns:mc="http://schemas.openxmlformats.org/markup-compatibility/2006" xmlns:aink="http://schemas.microsoft.com/office/drawing/2016/ink" xmlns:am3d="http://schemas.microsoft.com/office/drawing/2017/model3d" xmlns:o="urn:schemas-microsoft-com:office:office" xmlns:v="urn:schemas-microsoft-com:vml" xmlns:wp14="http://schemas.microsoft.com/office/word/2010/wordprocessingDrawing" xmlns:w10="urn:schemas-microsoft-com:office:word" xmlns:w="http://schemas.openxmlformats.org/wordprocessingml/2006/main" xmlns:w14="http://schemas.microsoft.com/office/word/2010/wordml" xmlns:w15="http://schemas.microsoft.com/office/word/2012/wordml" xmlns:w16cid="http://schemas.microsoft.com/office/word/2016/wordml/cid" xmlns:w16se="http://schemas.microsoft.com/office/word/2015/wordml/symex" xmlns:wpg="http://schemas.microsoft.com/office/word/2010/wordprocessingGroup" xmlns:wpi="http://schemas.microsoft.com/office/word/2010/wordprocessingInk" xmlns:wps="http://schemas.microsoft.com/office/word/2010/wordprocessingShape" xmlns:a14="http://schemas.microsoft.com/office/drawing/2010/main" val="0"/>
                         </a:ext>
                       </a:extLst>
                     </a:blip>
@@ -11344,7 +11344,7 @@
                     </a:ln>
                     <a:extLst>
                       <a:ext uri="{53640926-AAD7-44D8-BBD7-CCE9431645EC}">
-                        <a14:shadowObscured xmlns:a14="http://schemas.microsoft.com/office/drawing/2010/main" xmlns:wps="http://schemas.microsoft.com/office/word/2010/wordprocessingShape" xmlns:wpi="http://schemas.microsoft.com/office/word/2010/wordprocessingInk" xmlns:wpg="http://schemas.microsoft.com/office/word/2010/wordprocessingGroup" xmlns:w16se="http://schemas.microsoft.com/office/word/2015/wordml/symex" xmlns:w16cid="http://schemas.microsoft.com/office/word/2016/wordml/cid" xmlns:w15="http://schemas.microsoft.com/office/word/2012/wordml" xmlns:w14="http://schemas.microsoft.com/office/word/2010/wordml" xmlns:w="http://schemas.openxmlformats.org/wordprocessingml/2006/main" xmlns:w10="urn:schemas-microsoft-com:office:word" xmlns:wp14="http://schemas.microsoft.com/office/word/2010/wordprocessingDrawing" xmlns:v="urn:schemas-microsoft-com:vml" xmlns:o="urn:schemas-microsoft-com:office:office" xmlns:am3d="http://schemas.microsoft.com/office/drawing/2017/model3d" xmlns:aink="http://schemas.microsoft.com/office/drawing/2016/ink" xmlns:mc="http://schemas.openxmlformats.org/markup-compatibility/2006" xmlns:cx8="http://schemas.microsoft.com/office/drawing/2016/5/14/chartex" xmlns:cx7="http://schemas.microsoft.com/office/drawing/2016/5/13/chartex" xmlns:cx6="http://schemas.microsoft.com/office/drawing/2016/5/12/chartex" xmlns:cx5="http://schemas.microsoft.com/office/drawing/2016/5/11/chartex" xmlns:cx4="http://schemas.microsoft.com/office/drawing/2016/5/10/chartex" xmlns:cx3="http://schemas.microsoft.com/office/drawing/2016/5/9/chartex" xmlns:cx2="http://schemas.microsoft.com/office/drawing/2015/10/21/chartex" xmlns:cx1="http://schemas.microsoft.com/office/drawing/2015/9/8/chartex" xmlns:cx="http://schemas.microsoft.com/office/drawing/2014/chartex" xmlns:wpc="http://schemas.microsoft.com/office/word/2010/wordprocessingCanvas" xmlns=""/>
+                        <a14:shadowObscured xmlns="" xmlns:wpc="http://schemas.microsoft.com/office/word/2010/wordprocessingCanvas" xmlns:cx="http://schemas.microsoft.com/office/drawing/2014/chartex" xmlns:cx1="http://schemas.microsoft.com/office/drawing/2015/9/8/chartex" xmlns:cx2="http://schemas.microsoft.com/office/drawing/2015/10/21/chartex" xmlns:cx3="http://schemas.microsoft.com/office/drawing/2016/5/9/chartex" xmlns:cx4="http://schemas.microsoft.com/office/drawing/2016/5/10/chartex" xmlns:cx5="http://schemas.microsoft.com/office/drawing/2016/5/11/chartex" xmlns:cx6="http://schemas.microsoft.com/office/drawing/2016/5/12/chartex" xmlns:cx7="http://schemas.microsoft.com/office/drawing/2016/5/13/chartex" xmlns:cx8="http://schemas.microsoft.com/office/drawing/2016/5/14/chartex" xmlns:mc="http://schemas.openxmlformats.org/markup-compatibility/2006" xmlns:aink="http://schemas.microsoft.com/office/drawing/2016/ink" xmlns:am3d="http://schemas.microsoft.com/office/drawing/2017/model3d" xmlns:o="urn:schemas-microsoft-com:office:office" xmlns:v="urn:schemas-microsoft-com:vml" xmlns:wp14="http://schemas.microsoft.com/office/word/2010/wordprocessingDrawing" xmlns:w10="urn:schemas-microsoft-com:office:word" xmlns:w="http://schemas.openxmlformats.org/wordprocessingml/2006/main" xmlns:w14="http://schemas.microsoft.com/office/word/2010/wordml" xmlns:w15="http://schemas.microsoft.com/office/word/2012/wordml" xmlns:w16cid="http://schemas.microsoft.com/office/word/2016/wordml/cid" xmlns:w16se="http://schemas.microsoft.com/office/word/2015/wordml/symex" xmlns:wpg="http://schemas.microsoft.com/office/word/2010/wordprocessingGroup" xmlns:wpi="http://schemas.microsoft.com/office/word/2010/wordprocessingInk" xmlns:wps="http://schemas.microsoft.com/office/word/2010/wordprocessingShape" xmlns:a14="http://schemas.microsoft.com/office/drawing/2010/main"/>
                       </a:ext>
                     </a:extLst>
                   </pic:spPr>
@@ -11402,7 +11402,7 @@
                     <a:blip r:embed="rId12">
                       <a:extLst>
                         <a:ext uri="{28A0092B-C50C-407E-A947-70E740481C1C}">
-                          <a14:useLocalDpi xmlns:a14="http://schemas.microsoft.com/office/drawing/2010/main" xmlns:wps="http://schemas.microsoft.com/office/word/2010/wordprocessingShape" xmlns:wpi="http://schemas.microsoft.com/office/word/2010/wordprocessingInk" xmlns:wpg="http://schemas.microsoft.com/office/word/2010/wordprocessingGroup" xmlns:w16se="http://schemas.microsoft.com/office/word/2015/wordml/symex" xmlns:w16cid="http://schemas.microsoft.com/office/word/2016/wordml/cid" xmlns:w15="http://schemas.microsoft.com/office/word/2012/wordml" xmlns:w14="http://schemas.microsoft.com/office/word/2010/wordml" xmlns:w="http://schemas.openxmlformats.org/wordprocessingml/2006/main" xmlns:w10="urn:schemas-microsoft-com:office:word" xmlns:wp14="http://schemas.microsoft.com/office/word/2010/wordprocessingDrawing" xmlns:v="urn:schemas-microsoft-com:vml" xmlns:o="urn:schemas-microsoft-com:office:office" xmlns:am3d="http://schemas.microsoft.com/office/drawing/2017/model3d" xmlns:aink="http://schemas.microsoft.com/office/drawing/2016/ink" xmlns:mc="http://schemas.openxmlformats.org/markup-compatibility/2006" xmlns:cx8="http://schemas.microsoft.com/office/drawing/2016/5/14/chartex" xmlns:cx7="http://schemas.microsoft.com/office/drawing/2016/5/13/chartex" xmlns:cx6="http://schemas.microsoft.com/office/drawing/2016/5/12/chartex" xmlns:cx5="http://schemas.microsoft.com/office/drawing/2016/5/11/chartex" xmlns:cx4="http://schemas.microsoft.com/office/drawing/2016/5/10/chartex" xmlns:cx3="http://schemas.microsoft.com/office/drawing/2016/5/9/chartex" xmlns:cx2="http://schemas.microsoft.com/office/drawing/2015/10/21/chartex" xmlns:cx1="http://schemas.microsoft.com/office/drawing/2015/9/8/chartex" xmlns:cx="http://schemas.microsoft.com/office/drawing/2014/chartex" xmlns:wpc="http://schemas.microsoft.com/office/word/2010/wordprocessingCanvas" xmlns="" val="0"/>
+                          <a14:useLocalDpi xmlns="" xmlns:wpc="http://schemas.microsoft.com/office/word/2010/wordprocessingCanvas" xmlns:cx="http://schemas.microsoft.com/office/drawing/2014/chartex" xmlns:cx1="http://schemas.microsoft.com/office/drawing/2015/9/8/chartex" xmlns:cx2="http://schemas.microsoft.com/office/drawing/2015/10/21/chartex" xmlns:cx3="http://schemas.microsoft.com/office/drawing/2016/5/9/chartex" xmlns:cx4="http://schemas.microsoft.com/office/drawing/2016/5/10/chartex" xmlns:cx5="http://schemas.microsoft.com/office/drawing/2016/5/11/chartex" xmlns:cx6="http://schemas.microsoft.com/office/drawing/2016/5/12/chartex" xmlns:cx7="http://schemas.microsoft.com/office/drawing/2016/5/13/chartex" xmlns:cx8="http://schemas.microsoft.com/office/drawing/2016/5/14/chartex" xmlns:mc="http://schemas.openxmlformats.org/markup-compatibility/2006" xmlns:aink="http://schemas.microsoft.com/office/drawing/2016/ink" xmlns:am3d="http://schemas.microsoft.com/office/drawing/2017/model3d" xmlns:o="urn:schemas-microsoft-com:office:office" xmlns:v="urn:schemas-microsoft-com:vml" xmlns:wp14="http://schemas.microsoft.com/office/word/2010/wordprocessingDrawing" xmlns:w10="urn:schemas-microsoft-com:office:word" xmlns:w="http://schemas.openxmlformats.org/wordprocessingml/2006/main" xmlns:w14="http://schemas.microsoft.com/office/word/2010/wordml" xmlns:w15="http://schemas.microsoft.com/office/word/2012/wordml" xmlns:w16cid="http://schemas.microsoft.com/office/word/2016/wordml/cid" xmlns:w16se="http://schemas.microsoft.com/office/word/2015/wordml/symex" xmlns:wpg="http://schemas.microsoft.com/office/word/2010/wordprocessingGroup" xmlns:wpi="http://schemas.microsoft.com/office/word/2010/wordprocessingInk" xmlns:wps="http://schemas.microsoft.com/office/word/2010/wordprocessingShape" xmlns:a14="http://schemas.microsoft.com/office/drawing/2010/main" val="0"/>
                         </a:ext>
                       </a:extLst>
                     </a:blip>
@@ -11464,7 +11464,7 @@
                     <a:blip r:embed="rId13">
                       <a:extLst>
                         <a:ext uri="{28A0092B-C50C-407E-A947-70E740481C1C}">
-                          <a14:useLocalDpi xmlns:a14="http://schemas.microsoft.com/office/drawing/2010/main" xmlns:wps="http://schemas.microsoft.com/office/word/2010/wordprocessingShape" xmlns:wpi="http://schemas.microsoft.com/office/word/2010/wordprocessingInk" xmlns:wpg="http://schemas.microsoft.com/office/word/2010/wordprocessingGroup" xmlns:w16se="http://schemas.microsoft.com/office/word/2015/wordml/symex" xmlns:w16cid="http://schemas.microsoft.com/office/word/2016/wordml/cid" xmlns:w15="http://schemas.microsoft.com/office/word/2012/wordml" xmlns:w14="http://schemas.microsoft.com/office/word/2010/wordml" xmlns:w="http://schemas.openxmlformats.org/wordprocessingml/2006/main" xmlns:w10="urn:schemas-microsoft-com:office:word" xmlns:wp14="http://schemas.microsoft.com/office/word/2010/wordprocessingDrawing" xmlns:v="urn:schemas-microsoft-com:vml" xmlns:o="urn:schemas-microsoft-com:office:office" xmlns:am3d="http://schemas.microsoft.com/office/drawing/2017/model3d" xmlns:aink="http://schemas.microsoft.com/office/drawing/2016/ink" xmlns:mc="http://schemas.openxmlformats.org/markup-compatibility/2006" xmlns:cx8="http://schemas.microsoft.com/office/drawing/2016/5/14/chartex" xmlns:cx7="http://schemas.microsoft.com/office/drawing/2016/5/13/chartex" xmlns:cx6="http://schemas.microsoft.com/office/drawing/2016/5/12/chartex" xmlns:cx5="http://schemas.microsoft.com/office/drawing/2016/5/11/chartex" xmlns:cx4="http://schemas.microsoft.com/office/drawing/2016/5/10/chartex" xmlns:cx3="http://schemas.microsoft.com/office/drawing/2016/5/9/chartex" xmlns:cx2="http://schemas.microsoft.com/office/drawing/2015/10/21/chartex" xmlns:cx1="http://schemas.microsoft.com/office/drawing/2015/9/8/chartex" xmlns:cx="http://schemas.microsoft.com/office/drawing/2014/chartex" xmlns:wpc="http://schemas.microsoft.com/office/word/2010/wordprocessingCanvas" xmlns="" val="0"/>
+                          <a14:useLocalDpi xmlns="" xmlns:wpc="http://schemas.microsoft.com/office/word/2010/wordprocessingCanvas" xmlns:cx="http://schemas.microsoft.com/office/drawing/2014/chartex" xmlns:cx1="http://schemas.microsoft.com/office/drawing/2015/9/8/chartex" xmlns:cx2="http://schemas.microsoft.com/office/drawing/2015/10/21/chartex" xmlns:cx3="http://schemas.microsoft.com/office/drawing/2016/5/9/chartex" xmlns:cx4="http://schemas.microsoft.com/office/drawing/2016/5/10/chartex" xmlns:cx5="http://schemas.microsoft.com/office/drawing/2016/5/11/chartex" xmlns:cx6="http://schemas.microsoft.com/office/drawing/2016/5/12/chartex" xmlns:cx7="http://schemas.microsoft.com/office/drawing/2016/5/13/chartex" xmlns:cx8="http://schemas.microsoft.com/office/drawing/2016/5/14/chartex" xmlns:mc="http://schemas.openxmlformats.org/markup-compatibility/2006" xmlns:aink="http://schemas.microsoft.com/office/drawing/2016/ink" xmlns:am3d="http://schemas.microsoft.com/office/drawing/2017/model3d" xmlns:o="urn:schemas-microsoft-com:office:office" xmlns:v="urn:schemas-microsoft-com:vml" xmlns:wp14="http://schemas.microsoft.com/office/word/2010/wordprocessingDrawing" xmlns:w10="urn:schemas-microsoft-com:office:word" xmlns:w="http://schemas.openxmlformats.org/wordprocessingml/2006/main" xmlns:w14="http://schemas.microsoft.com/office/word/2010/wordml" xmlns:w15="http://schemas.microsoft.com/office/word/2012/wordml" xmlns:w16cid="http://schemas.microsoft.com/office/word/2016/wordml/cid" xmlns:w16se="http://schemas.microsoft.com/office/word/2015/wordml/symex" xmlns:wpg="http://schemas.microsoft.com/office/word/2010/wordprocessingGroup" xmlns:wpi="http://schemas.microsoft.com/office/word/2010/wordprocessingInk" xmlns:wps="http://schemas.microsoft.com/office/word/2010/wordprocessingShape" xmlns:a14="http://schemas.microsoft.com/office/drawing/2010/main" val="0"/>
                         </a:ext>
                       </a:extLst>
                     </a:blip>
@@ -11484,7 +11484,7 @@
                     </a:ln>
                     <a:extLst>
                       <a:ext uri="{53640926-AAD7-44D8-BBD7-CCE9431645EC}">
-                        <a14:shadowObscured xmlns:a14="http://schemas.microsoft.com/office/drawing/2010/main" xmlns:wps="http://schemas.microsoft.com/office/word/2010/wordprocessingShape" xmlns:wpi="http://schemas.microsoft.com/office/word/2010/wordprocessingInk" xmlns:wpg="http://schemas.microsoft.com/office/word/2010/wordprocessingGroup" xmlns:w16se="http://schemas.microsoft.com/office/word/2015/wordml/symex" xmlns:w16cid="http://schemas.microsoft.com/office/word/2016/wordml/cid" xmlns:w15="http://schemas.microsoft.com/office/word/2012/wordml" xmlns:w14="http://schemas.microsoft.com/office/word/2010/wordml" xmlns:w="http://schemas.openxmlformats.org/wordprocessingml/2006/main" xmlns:w10="urn:schemas-microsoft-com:office:word" xmlns:wp14="http://schemas.microsoft.com/office/word/2010/wordprocessingDrawing" xmlns:v="urn:schemas-microsoft-com:vml" xmlns:o="urn:schemas-microsoft-com:office:office" xmlns:am3d="http://schemas.microsoft.com/office/drawing/2017/model3d" xmlns:aink="http://schemas.microsoft.com/office/drawing/2016/ink" xmlns:mc="http://schemas.openxmlformats.org/markup-compatibility/2006" xmlns:cx8="http://schemas.microsoft.com/office/drawing/2016/5/14/chartex" xmlns:cx7="http://schemas.microsoft.com/office/drawing/2016/5/13/chartex" xmlns:cx6="http://schemas.microsoft.com/office/drawing/2016/5/12/chartex" xmlns:cx5="http://schemas.microsoft.com/office/drawing/2016/5/11/chartex" xmlns:cx4="http://schemas.microsoft.com/office/drawing/2016/5/10/chartex" xmlns:cx3="http://schemas.microsoft.com/office/drawing/2016/5/9/chartex" xmlns:cx2="http://schemas.microsoft.com/office/drawing/2015/10/21/chartex" xmlns:cx1="http://schemas.microsoft.com/office/drawing/2015/9/8/chartex" xmlns:cx="http://schemas.microsoft.com/office/drawing/2014/chartex" xmlns:wpc="http://schemas.microsoft.com/office/word/2010/wordprocessingCanvas" xmlns=""/>
+                        <a14:shadowObscured xmlns="" xmlns:wpc="http://schemas.microsoft.com/office/word/2010/wordprocessingCanvas" xmlns:cx="http://schemas.microsoft.com/office/drawing/2014/chartex" xmlns:cx1="http://schemas.microsoft.com/office/drawing/2015/9/8/chartex" xmlns:cx2="http://schemas.microsoft.com/office/drawing/2015/10/21/chartex" xmlns:cx3="http://schemas.microsoft.com/office/drawing/2016/5/9/chartex" xmlns:cx4="http://schemas.microsoft.com/office/drawing/2016/5/10/chartex" xmlns:cx5="http://schemas.microsoft.com/office/drawing/2016/5/11/chartex" xmlns:cx6="http://schemas.microsoft.com/office/drawing/2016/5/12/chartex" xmlns:cx7="http://schemas.microsoft.com/office/drawing/2016/5/13/chartex" xmlns:cx8="http://schemas.microsoft.com/office/drawing/2016/5/14/chartex" xmlns:mc="http://schemas.openxmlformats.org/markup-compatibility/2006" xmlns:aink="http://schemas.microsoft.com/office/drawing/2016/ink" xmlns:am3d="http://schemas.microsoft.com/office/drawing/2017/model3d" xmlns:o="urn:schemas-microsoft-com:office:office" xmlns:v="urn:schemas-microsoft-com:vml" xmlns:wp14="http://schemas.microsoft.com/office/word/2010/wordprocessingDrawing" xmlns:w10="urn:schemas-microsoft-com:office:word" xmlns:w="http://schemas.openxmlformats.org/wordprocessingml/2006/main" xmlns:w14="http://schemas.microsoft.com/office/word/2010/wordml" xmlns:w15="http://schemas.microsoft.com/office/word/2012/wordml" xmlns:w16cid="http://schemas.microsoft.com/office/word/2016/wordml/cid" xmlns:w16se="http://schemas.microsoft.com/office/word/2015/wordml/symex" xmlns:wpg="http://schemas.microsoft.com/office/word/2010/wordprocessingGroup" xmlns:wpi="http://schemas.microsoft.com/office/word/2010/wordprocessingInk" xmlns:wps="http://schemas.microsoft.com/office/word/2010/wordprocessingShape" xmlns:a14="http://schemas.microsoft.com/office/drawing/2010/main"/>
                       </a:ext>
                     </a:extLst>
                   </pic:spPr>
@@ -11533,7 +11533,7 @@
                     <a:blip r:embed="rId14">
                       <a:extLst>
                         <a:ext uri="{28A0092B-C50C-407E-A947-70E740481C1C}">
-                          <a14:useLocalDpi xmlns:a14="http://schemas.microsoft.com/office/drawing/2010/main" xmlns:wps="http://schemas.microsoft.com/office/word/2010/wordprocessingShape" xmlns:wpi="http://schemas.microsoft.com/office/word/2010/wordprocessingInk" xmlns:wpg="http://schemas.microsoft.com/office/word/2010/wordprocessingGroup" xmlns:w16se="http://schemas.microsoft.com/office/word/2015/wordml/symex" xmlns:w16cid="http://schemas.microsoft.com/office/word/2016/wordml/cid" xmlns:w15="http://schemas.microsoft.com/office/word/2012/wordml" xmlns:w14="http://schemas.microsoft.com/office/word/2010/wordml" xmlns:w="http://schemas.openxmlformats.org/wordprocessingml/2006/main" xmlns:w10="urn:schemas-microsoft-com:office:word" xmlns:wp14="http://schemas.microsoft.com/office/word/2010/wordprocessingDrawing" xmlns:v="urn:schemas-microsoft-com:vml" xmlns:o="urn:schemas-microsoft-com:office:office" xmlns:am3d="http://schemas.microsoft.com/office/drawing/2017/model3d" xmlns:aink="http://schemas.microsoft.com/office/drawing/2016/ink" xmlns:mc="http://schemas.openxmlformats.org/markup-compatibility/2006" xmlns:cx8="http://schemas.microsoft.com/office/drawing/2016/5/14/chartex" xmlns:cx7="http://schemas.microsoft.com/office/drawing/2016/5/13/chartex" xmlns:cx6="http://schemas.microsoft.com/office/drawing/2016/5/12/chartex" xmlns:cx5="http://schemas.microsoft.com/office/drawing/2016/5/11/chartex" xmlns:cx4="http://schemas.microsoft.com/office/drawing/2016/5/10/chartex" xmlns:cx3="http://schemas.microsoft.com/office/drawing/2016/5/9/chartex" xmlns:cx2="http://schemas.microsoft.com/office/drawing/2015/10/21/chartex" xmlns:cx1="http://schemas.microsoft.com/office/drawing/2015/9/8/chartex" xmlns:cx="http://schemas.microsoft.com/office/drawing/2014/chartex" xmlns:wpc="http://schemas.microsoft.com/office/word/2010/wordprocessingCanvas" xmlns="" val="0"/>
+                          <a14:useLocalDpi xmlns="" xmlns:wpc="http://schemas.microsoft.com/office/word/2010/wordprocessingCanvas" xmlns:cx="http://schemas.microsoft.com/office/drawing/2014/chartex" xmlns:cx1="http://schemas.microsoft.com/office/drawing/2015/9/8/chartex" xmlns:cx2="http://schemas.microsoft.com/office/drawing/2015/10/21/chartex" xmlns:cx3="http://schemas.microsoft.com/office/drawing/2016/5/9/chartex" xmlns:cx4="http://schemas.microsoft.com/office/drawing/2016/5/10/chartex" xmlns:cx5="http://schemas.microsoft.com/office/drawing/2016/5/11/chartex" xmlns:cx6="http://schemas.microsoft.com/office/drawing/2016/5/12/chartex" xmlns:cx7="http://schemas.microsoft.com/office/drawing/2016/5/13/chartex" xmlns:cx8="http://schemas.microsoft.com/office/drawing/2016/5/14/chartex" xmlns:mc="http://schemas.openxmlformats.org/markup-compatibility/2006" xmlns:aink="http://schemas.microsoft.com/office/drawing/2016/ink" xmlns:am3d="http://schemas.microsoft.com/office/drawing/2017/model3d" xmlns:o="urn:schemas-microsoft-com:office:office" xmlns:v="urn:schemas-microsoft-com:vml" xmlns:wp14="http://schemas.microsoft.com/office/word/2010/wordprocessingDrawing" xmlns:w10="urn:schemas-microsoft-com:office:word" xmlns:w="http://schemas.openxmlformats.org/wordprocessingml/2006/main" xmlns:w14="http://schemas.microsoft.com/office/word/2010/wordml" xmlns:w15="http://schemas.microsoft.com/office/word/2012/wordml" xmlns:w16cid="http://schemas.microsoft.com/office/word/2016/wordml/cid" xmlns:w16se="http://schemas.microsoft.com/office/word/2015/wordml/symex" xmlns:wpg="http://schemas.microsoft.com/office/word/2010/wordprocessingGroup" xmlns:wpi="http://schemas.microsoft.com/office/word/2010/wordprocessingInk" xmlns:wps="http://schemas.microsoft.com/office/word/2010/wordprocessingShape" xmlns:a14="http://schemas.microsoft.com/office/drawing/2010/main" val="0"/>
                         </a:ext>
                       </a:extLst>
                     </a:blip>
@@ -11553,7 +11553,7 @@
                     </a:ln>
                     <a:extLst>
                       <a:ext uri="{53640926-AAD7-44D8-BBD7-CCE9431645EC}">
-                        <a14:shadowObscured xmlns:a14="http://schemas.microsoft.com/office/drawing/2010/main" xmlns:wps="http://schemas.microsoft.com/office/word/2010/wordprocessingShape" xmlns:wpi="http://schemas.microsoft.com/office/word/2010/wordprocessingInk" xmlns:wpg="http://schemas.microsoft.com/office/word/2010/wordprocessingGroup" xmlns:w16se="http://schemas.microsoft.com/office/word/2015/wordml/symex" xmlns:w16cid="http://schemas.microsoft.com/office/word/2016/wordml/cid" xmlns:w15="http://schemas.microsoft.com/office/word/2012/wordml" xmlns:w14="http://schemas.microsoft.com/office/word/2010/wordml" xmlns:w="http://schemas.openxmlformats.org/wordprocessingml/2006/main" xmlns:w10="urn:schemas-microsoft-com:office:word" xmlns:wp14="http://schemas.microsoft.com/office/word/2010/wordprocessingDrawing" xmlns:v="urn:schemas-microsoft-com:vml" xmlns:o="urn:schemas-microsoft-com:office:office" xmlns:am3d="http://schemas.microsoft.com/office/drawing/2017/model3d" xmlns:aink="http://schemas.microsoft.com/office/drawing/2016/ink" xmlns:mc="http://schemas.openxmlformats.org/markup-compatibility/2006" xmlns:cx8="http://schemas.microsoft.com/office/drawing/2016/5/14/chartex" xmlns:cx7="http://schemas.microsoft.com/office/drawing/2016/5/13/chartex" xmlns:cx6="http://schemas.microsoft.com/office/drawing/2016/5/12/chartex" xmlns:cx5="http://schemas.microsoft.com/office/drawing/2016/5/11/chartex" xmlns:cx4="http://schemas.microsoft.com/office/drawing/2016/5/10/chartex" xmlns:cx3="http://schemas.microsoft.com/office/drawing/2016/5/9/chartex" xmlns:cx2="http://schemas.microsoft.com/office/drawing/2015/10/21/chartex" xmlns:cx1="http://schemas.microsoft.com/office/drawing/2015/9/8/chartex" xmlns:cx="http://schemas.microsoft.com/office/drawing/2014/chartex" xmlns:wpc="http://schemas.microsoft.com/office/word/2010/wordprocessingCanvas" xmlns=""/>
+                        <a14:shadowObscured xmlns="" xmlns:wpc="http://schemas.microsoft.com/office/word/2010/wordprocessingCanvas" xmlns:cx="http://schemas.microsoft.com/office/drawing/2014/chartex" xmlns:cx1="http://schemas.microsoft.com/office/drawing/2015/9/8/chartex" xmlns:cx2="http://schemas.microsoft.com/office/drawing/2015/10/21/chartex" xmlns:cx3="http://schemas.microsoft.com/office/drawing/2016/5/9/chartex" xmlns:cx4="http://schemas.microsoft.com/office/drawing/2016/5/10/chartex" xmlns:cx5="http://schemas.microsoft.com/office/drawing/2016/5/11/chartex" xmlns:cx6="http://schemas.microsoft.com/office/drawing/2016/5/12/chartex" xmlns:cx7="http://schemas.microsoft.com/office/drawing/2016/5/13/chartex" xmlns:cx8="http://schemas.microsoft.com/office/drawing/2016/5/14/chartex" xmlns:mc="http://schemas.openxmlformats.org/markup-compatibility/2006" xmlns:aink="http://schemas.microsoft.com/office/drawing/2016/ink" xmlns:am3d="http://schemas.microsoft.com/office/drawing/2017/model3d" xmlns:o="urn:schemas-microsoft-com:office:office" xmlns:v="urn:schemas-microsoft-com:vml" xmlns:wp14="http://schemas.microsoft.com/office/word/2010/wordprocessingDrawing" xmlns:w10="urn:schemas-microsoft-com:office:word" xmlns:w="http://schemas.openxmlformats.org/wordprocessingml/2006/main" xmlns:w14="http://schemas.microsoft.com/office/word/2010/wordml" xmlns:w15="http://schemas.microsoft.com/office/word/2012/wordml" xmlns:w16cid="http://schemas.microsoft.com/office/word/2016/wordml/cid" xmlns:w16se="http://schemas.microsoft.com/office/word/2015/wordml/symex" xmlns:wpg="http://schemas.microsoft.com/office/word/2010/wordprocessingGroup" xmlns:wpi="http://schemas.microsoft.com/office/word/2010/wordprocessingInk" xmlns:wps="http://schemas.microsoft.com/office/word/2010/wordprocessingShape" xmlns:a14="http://schemas.microsoft.com/office/drawing/2010/main"/>
                       </a:ext>
                     </a:extLst>
                   </pic:spPr>
@@ -11636,7 +11636,7 @@
                     <a:blip r:embed="rId15">
                       <a:extLst>
                         <a:ext uri="{28A0092B-C50C-407E-A947-70E740481C1C}">
-                          <a14:useLocalDpi xmlns:a14="http://schemas.microsoft.com/office/drawing/2010/main" xmlns:wps="http://schemas.microsoft.com/office/word/2010/wordprocessingShape" xmlns:wpi="http://schemas.microsoft.com/office/word/2010/wordprocessingInk" xmlns:wpg="http://schemas.microsoft.com/office/word/2010/wordprocessingGroup" xmlns:w16se="http://schemas.microsoft.com/office/word/2015/wordml/symex" xmlns:w16cid="http://schemas.microsoft.com/office/word/2016/wordml/cid" xmlns:w15="http://schemas.microsoft.com/office/word/2012/wordml" xmlns:w14="http://schemas.microsoft.com/office/word/2010/wordml" xmlns:w="http://schemas.openxmlformats.org/wordprocessingml/2006/main" xmlns:w10="urn:schemas-microsoft-com:office:word" xmlns:wp14="http://schemas.microsoft.com/office/word/2010/wordprocessingDrawing" xmlns:v="urn:schemas-microsoft-com:vml" xmlns:o="urn:schemas-microsoft-com:office:office" xmlns:am3d="http://schemas.microsoft.com/office/drawing/2017/model3d" xmlns:aink="http://schemas.microsoft.com/office/drawing/2016/ink" xmlns:mc="http://schemas.openxmlformats.org/markup-compatibility/2006" xmlns:cx8="http://schemas.microsoft.com/office/drawing/2016/5/14/chartex" xmlns:cx7="http://schemas.microsoft.com/office/drawing/2016/5/13/chartex" xmlns:cx6="http://schemas.microsoft.com/office/drawing/2016/5/12/chartex" xmlns:cx5="http://schemas.microsoft.com/office/drawing/2016/5/11/chartex" xmlns:cx4="http://schemas.microsoft.com/office/drawing/2016/5/10/chartex" xmlns:cx3="http://schemas.microsoft.com/office/drawing/2016/5/9/chartex" xmlns:cx2="http://schemas.microsoft.com/office/drawing/2015/10/21/chartex" xmlns:cx1="http://schemas.microsoft.com/office/drawing/2015/9/8/chartex" xmlns:cx="http://schemas.microsoft.com/office/drawing/2014/chartex" xmlns:wpc="http://schemas.microsoft.com/office/word/2010/wordprocessingCanvas" xmlns="" val="0"/>
+                          <a14:useLocalDpi xmlns="" xmlns:wpc="http://schemas.microsoft.com/office/word/2010/wordprocessingCanvas" xmlns:cx="http://schemas.microsoft.com/office/drawing/2014/chartex" xmlns:cx1="http://schemas.microsoft.com/office/drawing/2015/9/8/chartex" xmlns:cx2="http://schemas.microsoft.com/office/drawing/2015/10/21/chartex" xmlns:cx3="http://schemas.microsoft.com/office/drawing/2016/5/9/chartex" xmlns:cx4="http://schemas.microsoft.com/office/drawing/2016/5/10/chartex" xmlns:cx5="http://schemas.microsoft.com/office/drawing/2016/5/11/chartex" xmlns:cx6="http://schemas.microsoft.com/office/drawing/2016/5/12/chartex" xmlns:cx7="http://schemas.microsoft.com/office/drawing/2016/5/13/chartex" xmlns:cx8="http://schemas.microsoft.com/office/drawing/2016/5/14/chartex" xmlns:mc="http://schemas.openxmlformats.org/markup-compatibility/2006" xmlns:aink="http://schemas.microsoft.com/office/drawing/2016/ink" xmlns:am3d="http://schemas.microsoft.com/office/drawing/2017/model3d" xmlns:o="urn:schemas-microsoft-com:office:office" xmlns:v="urn:schemas-microsoft-com:vml" xmlns:wp14="http://schemas.microsoft.com/office/word/2010/wordprocessingDrawing" xmlns:w10="urn:schemas-microsoft-com:office:word" xmlns:w="http://schemas.openxmlformats.org/wordprocessingml/2006/main" xmlns:w14="http://schemas.microsoft.com/office/word/2010/wordml" xmlns:w15="http://schemas.microsoft.com/office/word/2012/wordml" xmlns:w16cid="http://schemas.microsoft.com/office/word/2016/wordml/cid" xmlns:w16se="http://schemas.microsoft.com/office/word/2015/wordml/symex" xmlns:wpg="http://schemas.microsoft.com/office/word/2010/wordprocessingGroup" xmlns:wpi="http://schemas.microsoft.com/office/word/2010/wordprocessingInk" xmlns:wps="http://schemas.microsoft.com/office/word/2010/wordprocessingShape" xmlns:a14="http://schemas.microsoft.com/office/drawing/2010/main" val="0"/>
                         </a:ext>
                       </a:extLst>
                     </a:blip>
@@ -11733,7 +11733,7 @@
                     <a:blip r:embed="rId16">
                       <a:extLst>
                         <a:ext uri="{28A0092B-C50C-407E-A947-70E740481C1C}">
-                          <a14:useLocalDpi xmlns:a14="http://schemas.microsoft.com/office/drawing/2010/main" xmlns:wps="http://schemas.microsoft.com/office/word/2010/wordprocessingShape" xmlns:wpi="http://schemas.microsoft.com/office/word/2010/wordprocessingInk" xmlns:wpg="http://schemas.microsoft.com/office/word/2010/wordprocessingGroup" xmlns:w16se="http://schemas.microsoft.com/office/word/2015/wordml/symex" xmlns:w16cid="http://schemas.microsoft.com/office/word/2016/wordml/cid" xmlns:w15="http://schemas.microsoft.com/office/word/2012/wordml" xmlns:w14="http://schemas.microsoft.com/office/word/2010/wordml" xmlns:w="http://schemas.openxmlformats.org/wordprocessingml/2006/main" xmlns:w10="urn:schemas-microsoft-com:office:word" xmlns:wp14="http://schemas.microsoft.com/office/word/2010/wordprocessingDrawing" xmlns:v="urn:schemas-microsoft-com:vml" xmlns:o="urn:schemas-microsoft-com:office:office" xmlns:am3d="http://schemas.microsoft.com/office/drawing/2017/model3d" xmlns:aink="http://schemas.microsoft.com/office/drawing/2016/ink" xmlns:mc="http://schemas.openxmlformats.org/markup-compatibility/2006" xmlns:cx8="http://schemas.microsoft.com/office/drawing/2016/5/14/chartex" xmlns:cx7="http://schemas.microsoft.com/office/drawing/2016/5/13/chartex" xmlns:cx6="http://schemas.microsoft.com/office/drawing/2016/5/12/chartex" xmlns:cx5="http://schemas.microsoft.com/office/drawing/2016/5/11/chartex" xmlns:cx4="http://schemas.microsoft.com/office/drawing/2016/5/10/chartex" xmlns:cx3="http://schemas.microsoft.com/office/drawing/2016/5/9/chartex" xmlns:cx2="http://schemas.microsoft.com/office/drawing/2015/10/21/chartex" xmlns:cx1="http://schemas.microsoft.com/office/drawing/2015/9/8/chartex" xmlns:cx="http://schemas.microsoft.com/office/drawing/2014/chartex" xmlns:wpc="http://schemas.microsoft.com/office/word/2010/wordprocessingCanvas" xmlns="" val="0"/>
+                          <a14:useLocalDpi xmlns="" xmlns:wpc="http://schemas.microsoft.com/office/word/2010/wordprocessingCanvas" xmlns:cx="http://schemas.microsoft.com/office/drawing/2014/chartex" xmlns:cx1="http://schemas.microsoft.com/office/drawing/2015/9/8/chartex" xmlns:cx2="http://schemas.microsoft.com/office/drawing/2015/10/21/chartex" xmlns:cx3="http://schemas.microsoft.com/office/drawing/2016/5/9/chartex" xmlns:cx4="http://schemas.microsoft.com/office/drawing/2016/5/10/chartex" xmlns:cx5="http://schemas.microsoft.com/office/drawing/2016/5/11/chartex" xmlns:cx6="http://schemas.microsoft.com/office/drawing/2016/5/12/chartex" xmlns:cx7="http://schemas.microsoft.com/office/drawing/2016/5/13/chartex" xmlns:cx8="http://schemas.microsoft.com/office/drawing/2016/5/14/chartex" xmlns:mc="http://schemas.openxmlformats.org/markup-compatibility/2006" xmlns:aink="http://schemas.microsoft.com/office/drawing/2016/ink" xmlns:am3d="http://schemas.microsoft.com/office/drawing/2017/model3d" xmlns:o="urn:schemas-microsoft-com:office:office" xmlns:v="urn:schemas-microsoft-com:vml" xmlns:wp14="http://schemas.microsoft.com/office/word/2010/wordprocessingDrawing" xmlns:w10="urn:schemas-microsoft-com:office:word" xmlns:w="http://schemas.openxmlformats.org/wordprocessingml/2006/main" xmlns:w14="http://schemas.microsoft.com/office/word/2010/wordml" xmlns:w15="http://schemas.microsoft.com/office/word/2012/wordml" xmlns:w16cid="http://schemas.microsoft.com/office/word/2016/wordml/cid" xmlns:w16se="http://schemas.microsoft.com/office/word/2015/wordml/symex" xmlns:wpg="http://schemas.microsoft.com/office/word/2010/wordprocessingGroup" xmlns:wpi="http://schemas.microsoft.com/office/word/2010/wordprocessingInk" xmlns:wps="http://schemas.microsoft.com/office/word/2010/wordprocessingShape" xmlns:a14="http://schemas.microsoft.com/office/drawing/2010/main" val="0"/>
                         </a:ext>
                       </a:extLst>
                     </a:blip>
@@ -11759,7 +11759,7 @@
                     </a:ln>
                     <a:extLst>
                       <a:ext uri="{53640926-AAD7-44D8-BBD7-CCE9431645EC}">
-                        <a14:shadowObscured xmlns:a14="http://schemas.microsoft.com/office/drawing/2010/main" xmlns:wps="http://schemas.microsoft.com/office/word/2010/wordprocessingShape" xmlns:wpi="http://schemas.microsoft.com/office/word/2010/wordprocessingInk" xmlns:wpg="http://schemas.microsoft.com/office/word/2010/wordprocessingGroup" xmlns:w16se="http://schemas.microsoft.com/office/word/2015/wordml/symex" xmlns:w16cid="http://schemas.microsoft.com/office/word/2016/wordml/cid" xmlns:w15="http://schemas.microsoft.com/office/word/2012/wordml" xmlns:w14="http://schemas.microsoft.com/office/word/2010/wordml" xmlns:w="http://schemas.openxmlformats.org/wordprocessingml/2006/main" xmlns:w10="urn:schemas-microsoft-com:office:word" xmlns:wp14="http://schemas.microsoft.com/office/word/2010/wordprocessingDrawing" xmlns:v="urn:schemas-microsoft-com:vml" xmlns:o="urn:schemas-microsoft-com:office:office" xmlns:am3d="http://schemas.microsoft.com/office/drawing/2017/model3d" xmlns:aink="http://schemas.microsoft.com/office/drawing/2016/ink" xmlns:mc="http://schemas.openxmlformats.org/markup-compatibility/2006" xmlns:cx8="http://schemas.microsoft.com/office/drawing/2016/5/14/chartex" xmlns:cx7="http://schemas.microsoft.com/office/drawing/2016/5/13/chartex" xmlns:cx6="http://schemas.microsoft.com/office/drawing/2016/5/12/chartex" xmlns:cx5="http://schemas.microsoft.com/office/drawing/2016/5/11/chartex" xmlns:cx4="http://schemas.microsoft.com/office/drawing/2016/5/10/chartex" xmlns:cx3="http://schemas.microsoft.com/office/drawing/2016/5/9/chartex" xmlns:cx2="http://schemas.microsoft.com/office/drawing/2015/10/21/chartex" xmlns:cx1="http://schemas.microsoft.com/office/drawing/2015/9/8/chartex" xmlns:cx="http://schemas.microsoft.com/office/drawing/2014/chartex" xmlns:wpc="http://schemas.microsoft.com/office/word/2010/wordprocessingCanvas" xmlns=""/>
+                        <a14:shadowObscured xmlns="" xmlns:wpc="http://schemas.microsoft.com/office/word/2010/wordprocessingCanvas" xmlns:cx="http://schemas.microsoft.com/office/drawing/2014/chartex" xmlns:cx1="http://schemas.microsoft.com/office/drawing/2015/9/8/chartex" xmlns:cx2="http://schemas.microsoft.com/office/drawing/2015/10/21/chartex" xmlns:cx3="http://schemas.microsoft.com/office/drawing/2016/5/9/chartex" xmlns:cx4="http://schemas.microsoft.com/office/drawing/2016/5/10/chartex" xmlns:cx5="http://schemas.microsoft.com/office/drawing/2016/5/11/chartex" xmlns:cx6="http://schemas.microsoft.com/office/drawing/2016/5/12/chartex" xmlns:cx7="http://schemas.microsoft.com/office/drawing/2016/5/13/chartex" xmlns:cx8="http://schemas.microsoft.com/office/drawing/2016/5/14/chartex" xmlns:mc="http://schemas.openxmlformats.org/markup-compatibility/2006" xmlns:aink="http://schemas.microsoft.com/office/drawing/2016/ink" xmlns:am3d="http://schemas.microsoft.com/office/drawing/2017/model3d" xmlns:o="urn:schemas-microsoft-com:office:office" xmlns:v="urn:schemas-microsoft-com:vml" xmlns:wp14="http://schemas.microsoft.com/office/word/2010/wordprocessingDrawing" xmlns:w10="urn:schemas-microsoft-com:office:word" xmlns:w="http://schemas.openxmlformats.org/wordprocessingml/2006/main" xmlns:w14="http://schemas.microsoft.com/office/word/2010/wordml" xmlns:w15="http://schemas.microsoft.com/office/word/2012/wordml" xmlns:w16cid="http://schemas.microsoft.com/office/word/2016/wordml/cid" xmlns:w16se="http://schemas.microsoft.com/office/word/2015/wordml/symex" xmlns:wpg="http://schemas.microsoft.com/office/word/2010/wordprocessingGroup" xmlns:wpi="http://schemas.microsoft.com/office/word/2010/wordprocessingInk" xmlns:wps="http://schemas.microsoft.com/office/word/2010/wordprocessingShape" xmlns:a14="http://schemas.microsoft.com/office/drawing/2010/main"/>
                       </a:ext>
                     </a:extLst>
                   </pic:spPr>
@@ -11836,7 +11836,7 @@
                     <a:blip r:embed="rId17" cstate="print">
                       <a:extLst>
                         <a:ext uri="{28A0092B-C50C-407E-A947-70E740481C1C}">
-                          <a14:useLocalDpi xmlns:a14="http://schemas.microsoft.com/office/drawing/2010/main" xmlns:wps="http://schemas.microsoft.com/office/word/2010/wordprocessingShape" xmlns:wpi="http://schemas.microsoft.com/office/word/2010/wordprocessingInk" xmlns:wpg="http://schemas.microsoft.com/office/word/2010/wordprocessingGroup" xmlns:w16se="http://schemas.microsoft.com/office/word/2015/wordml/symex" xmlns:w16cid="http://schemas.microsoft.com/office/word/2016/wordml/cid" xmlns:w15="http://schemas.microsoft.com/office/word/2012/wordml" xmlns:w14="http://schemas.microsoft.com/office/word/2010/wordml" xmlns:w="http://schemas.openxmlformats.org/wordprocessingml/2006/main" xmlns:w10="urn:schemas-microsoft-com:office:word" xmlns:wp14="http://schemas.microsoft.com/office/word/2010/wordprocessingDrawing" xmlns:v="urn:schemas-microsoft-com:vml" xmlns:o="urn:schemas-microsoft-com:office:office" xmlns:am3d="http://schemas.microsoft.com/office/drawing/2017/model3d" xmlns:aink="http://schemas.microsoft.com/office/drawing/2016/ink" xmlns:mc="http://schemas.openxmlformats.org/markup-compatibility/2006" xmlns:cx8="http://schemas.microsoft.com/office/drawing/2016/5/14/chartex" xmlns:cx7="http://schemas.microsoft.com/office/drawing/2016/5/13/chartex" xmlns:cx6="http://schemas.microsoft.com/office/drawing/2016/5/12/chartex" xmlns:cx5="http://schemas.microsoft.com/office/drawing/2016/5/11/chartex" xmlns:cx4="http://schemas.microsoft.com/office/drawing/2016/5/10/chartex" xmlns:cx3="http://schemas.microsoft.com/office/drawing/2016/5/9/chartex" xmlns:cx2="http://schemas.microsoft.com/office/drawing/2015/10/21/chartex" xmlns:cx1="http://schemas.microsoft.com/office/drawing/2015/9/8/chartex" xmlns:cx="http://schemas.microsoft.com/office/drawing/2014/chartex" xmlns:wpc="http://schemas.microsoft.com/office/word/2010/wordprocessingCanvas" xmlns="" val="0"/>
+                          <a14:useLocalDpi xmlns="" xmlns:wpc="http://schemas.microsoft.com/office/word/2010/wordprocessingCanvas" xmlns:cx="http://schemas.microsoft.com/office/drawing/2014/chartex" xmlns:cx1="http://schemas.microsoft.com/office/drawing/2015/9/8/chartex" xmlns:cx2="http://schemas.microsoft.com/office/drawing/2015/10/21/chartex" xmlns:cx3="http://schemas.microsoft.com/office/drawing/2016/5/9/chartex" xmlns:cx4="http://schemas.microsoft.com/office/drawing/2016/5/10/chartex" xmlns:cx5="http://schemas.microsoft.com/office/drawing/2016/5/11/chartex" xmlns:cx6="http://schemas.microsoft.com/office/drawing/2016/5/12/chartex" xmlns:cx7="http://schemas.microsoft.com/office/drawing/2016/5/13/chartex" xmlns:cx8="http://schemas.microsoft.com/office/drawing/2016/5/14/chartex" xmlns:mc="http://schemas.openxmlformats.org/markup-compatibility/2006" xmlns:aink="http://schemas.microsoft.com/office/drawing/2016/ink" xmlns:am3d="http://schemas.microsoft.com/office/drawing/2017/model3d" xmlns:o="urn:schemas-microsoft-com:office:office" xmlns:v="urn:schemas-microsoft-com:vml" xmlns:wp14="http://schemas.microsoft.com/office/word/2010/wordprocessingDrawing" xmlns:w10="urn:schemas-microsoft-com:office:word" xmlns:w="http://schemas.openxmlformats.org/wordprocessingml/2006/main" xmlns:w14="http://schemas.microsoft.com/office/word/2010/wordml" xmlns:w15="http://schemas.microsoft.com/office/word/2012/wordml" xmlns:w16cid="http://schemas.microsoft.com/office/word/2016/wordml/cid" xmlns:w16se="http://schemas.microsoft.com/office/word/2015/wordml/symex" xmlns:wpg="http://schemas.microsoft.com/office/word/2010/wordprocessingGroup" xmlns:wpi="http://schemas.microsoft.com/office/word/2010/wordprocessingInk" xmlns:wps="http://schemas.microsoft.com/office/word/2010/wordprocessingShape" xmlns:a14="http://schemas.microsoft.com/office/drawing/2010/main" val="0"/>
                         </a:ext>
                       </a:extLst>
                     </a:blip>
@@ -11858,7 +11858,7 @@
                     </a:ln>
                     <a:extLst>
                       <a:ext uri="{53640926-AAD7-44D8-BBD7-CCE9431645EC}">
-                        <a14:shadowObscured xmlns:a14="http://schemas.microsoft.com/office/drawing/2010/main" xmlns:wps="http://schemas.microsoft.com/office/word/2010/wordprocessingShape" xmlns:wpi="http://schemas.microsoft.com/office/word/2010/wordprocessingInk" xmlns:wpg="http://schemas.microsoft.com/office/word/2010/wordprocessingGroup" xmlns:w16se="http://schemas.microsoft.com/office/word/2015/wordml/symex" xmlns:w16cid="http://schemas.microsoft.com/office/word/2016/wordml/cid" xmlns:w15="http://schemas.microsoft.com/office/word/2012/wordml" xmlns:w14="http://schemas.microsoft.com/office/word/2010/wordml" xmlns:w="http://schemas.openxmlformats.org/wordprocessingml/2006/main" xmlns:w10="urn:schemas-microsoft-com:office:word" xmlns:wp14="http://schemas.microsoft.com/office/word/2010/wordprocessingDrawing" xmlns:v="urn:schemas-microsoft-com:vml" xmlns:o="urn:schemas-microsoft-com:office:office" xmlns:am3d="http://schemas.microsoft.com/office/drawing/2017/model3d" xmlns:aink="http://schemas.microsoft.com/office/drawing/2016/ink" xmlns:mc="http://schemas.openxmlformats.org/markup-compatibility/2006" xmlns:cx8="http://schemas.microsoft.com/office/drawing/2016/5/14/chartex" xmlns:cx7="http://schemas.microsoft.com/office/drawing/2016/5/13/chartex" xmlns:cx6="http://schemas.microsoft.com/office/drawing/2016/5/12/chartex" xmlns:cx5="http://schemas.microsoft.com/office/drawing/2016/5/11/chartex" xmlns:cx4="http://schemas.microsoft.com/office/drawing/2016/5/10/chartex" xmlns:cx3="http://schemas.microsoft.com/office/drawing/2016/5/9/chartex" xmlns:cx2="http://schemas.microsoft.com/office/drawing/2015/10/21/chartex" xmlns:cx1="http://schemas.microsoft.com/office/drawing/2015/9/8/chartex" xmlns:cx="http://schemas.microsoft.com/office/drawing/2014/chartex" xmlns:wpc="http://schemas.microsoft.com/office/word/2010/wordprocessingCanvas" xmlns=""/>
+                        <a14:shadowObscured xmlns="" xmlns:wpc="http://schemas.microsoft.com/office/word/2010/wordprocessingCanvas" xmlns:cx="http://schemas.microsoft.com/office/drawing/2014/chartex" xmlns:cx1="http://schemas.microsoft.com/office/drawing/2015/9/8/chartex" xmlns:cx2="http://schemas.microsoft.com/office/drawing/2015/10/21/chartex" xmlns:cx3="http://schemas.microsoft.com/office/drawing/2016/5/9/chartex" xmlns:cx4="http://schemas.microsoft.com/office/drawing/2016/5/10/chartex" xmlns:cx5="http://schemas.microsoft.com/office/drawing/2016/5/11/chartex" xmlns:cx6="http://schemas.microsoft.com/office/drawing/2016/5/12/chartex" xmlns:cx7="http://schemas.microsoft.com/office/drawing/2016/5/13/chartex" xmlns:cx8="http://schemas.microsoft.com/office/drawing/2016/5/14/chartex" xmlns:mc="http://schemas.openxmlformats.org/markup-compatibility/2006" xmlns:aink="http://schemas.microsoft.com/office/drawing/2016/ink" xmlns:am3d="http://schemas.microsoft.com/office/drawing/2017/model3d" xmlns:o="urn:schemas-microsoft-com:office:office" xmlns:v="urn:schemas-microsoft-com:vml" xmlns:wp14="http://schemas.microsoft.com/office/word/2010/wordprocessingDrawing" xmlns:w10="urn:schemas-microsoft-com:office:word" xmlns:w="http://schemas.openxmlformats.org/wordprocessingml/2006/main" xmlns:w14="http://schemas.microsoft.com/office/word/2010/wordml" xmlns:w15="http://schemas.microsoft.com/office/word/2012/wordml" xmlns:w16cid="http://schemas.microsoft.com/office/word/2016/wordml/cid" xmlns:w16se="http://schemas.microsoft.com/office/word/2015/wordml/symex" xmlns:wpg="http://schemas.microsoft.com/office/word/2010/wordprocessingGroup" xmlns:wpi="http://schemas.microsoft.com/office/word/2010/wordprocessingInk" xmlns:wps="http://schemas.microsoft.com/office/word/2010/wordprocessingShape" xmlns:a14="http://schemas.microsoft.com/office/drawing/2010/main"/>
                       </a:ext>
                     </a:extLst>
                   </pic:spPr>
@@ -11984,7 +11984,7 @@
                     <a:blip r:embed="rId18" cstate="print">
                       <a:extLst>
                         <a:ext uri="{28A0092B-C50C-407E-A947-70E740481C1C}">
-                          <a14:useLocalDpi xmlns:a14="http://schemas.microsoft.com/office/drawing/2010/main" xmlns:wps="http://schemas.microsoft.com/office/word/2010/wordprocessingShape" xmlns:wpi="http://schemas.microsoft.com/office/word/2010/wordprocessingInk" xmlns:wpg="http://schemas.microsoft.com/office/word/2010/wordprocessingGroup" xmlns:w16se="http://schemas.microsoft.com/office/word/2015/wordml/symex" xmlns:w16cid="http://schemas.microsoft.com/office/word/2016/wordml/cid" xmlns:w15="http://schemas.microsoft.com/office/word/2012/wordml" xmlns:w14="http://schemas.microsoft.com/office/word/2010/wordml" xmlns:w="http://schemas.openxmlformats.org/wordprocessingml/2006/main" xmlns:w10="urn:schemas-microsoft-com:office:word" xmlns:wp14="http://schemas.microsoft.com/office/word/2010/wordprocessingDrawing" xmlns:v="urn:schemas-microsoft-com:vml" xmlns:o="urn:schemas-microsoft-com:office:office" xmlns:am3d="http://schemas.microsoft.com/office/drawing/2017/model3d" xmlns:aink="http://schemas.microsoft.com/office/drawing/2016/ink" xmlns:mc="http://schemas.openxmlformats.org/markup-compatibility/2006" xmlns:cx8="http://schemas.microsoft.com/office/drawing/2016/5/14/chartex" xmlns:cx7="http://schemas.microsoft.com/office/drawing/2016/5/13/chartex" xmlns:cx6="http://schemas.microsoft.com/office/drawing/2016/5/12/chartex" xmlns:cx5="http://schemas.microsoft.com/office/drawing/2016/5/11/chartex" xmlns:cx4="http://schemas.microsoft.com/office/drawing/2016/5/10/chartex" xmlns:cx3="http://schemas.microsoft.com/office/drawing/2016/5/9/chartex" xmlns:cx2="http://schemas.microsoft.com/office/drawing/2015/10/21/chartex" xmlns:cx1="http://schemas.microsoft.com/office/drawing/2015/9/8/chartex" xmlns:cx="http://schemas.microsoft.com/office/drawing/2014/chartex" xmlns:wpc="http://schemas.microsoft.com/office/word/2010/wordprocessingCanvas" xmlns="" val="0"/>
+                          <a14:useLocalDpi xmlns="" xmlns:wpc="http://schemas.microsoft.com/office/word/2010/wordprocessingCanvas" xmlns:cx="http://schemas.microsoft.com/office/drawing/2014/chartex" xmlns:cx1="http://schemas.microsoft.com/office/drawing/2015/9/8/chartex" xmlns:cx2="http://schemas.microsoft.com/office/drawing/2015/10/21/chartex" xmlns:cx3="http://schemas.microsoft.com/office/drawing/2016/5/9/chartex" xmlns:cx4="http://schemas.microsoft.com/office/drawing/2016/5/10/chartex" xmlns:cx5="http://schemas.microsoft.com/office/drawing/2016/5/11/chartex" xmlns:cx6="http://schemas.microsoft.com/office/drawing/2016/5/12/chartex" xmlns:cx7="http://schemas.microsoft.com/office/drawing/2016/5/13/chartex" xmlns:cx8="http://schemas.microsoft.com/office/drawing/2016/5/14/chartex" xmlns:mc="http://schemas.openxmlformats.org/markup-compatibility/2006" xmlns:aink="http://schemas.microsoft.com/office/drawing/2016/ink" xmlns:am3d="http://schemas.microsoft.com/office/drawing/2017/model3d" xmlns:o="urn:schemas-microsoft-com:office:office" xmlns:v="urn:schemas-microsoft-com:vml" xmlns:wp14="http://schemas.microsoft.com/office/word/2010/wordprocessingDrawing" xmlns:w10="urn:schemas-microsoft-com:office:word" xmlns:w="http://schemas.openxmlformats.org/wordprocessingml/2006/main" xmlns:w14="http://schemas.microsoft.com/office/word/2010/wordml" xmlns:w15="http://schemas.microsoft.com/office/word/2012/wordml" xmlns:w16cid="http://schemas.microsoft.com/office/word/2016/wordml/cid" xmlns:w16se="http://schemas.microsoft.com/office/word/2015/wordml/symex" xmlns:wpg="http://schemas.microsoft.com/office/word/2010/wordprocessingGroup" xmlns:wpi="http://schemas.microsoft.com/office/word/2010/wordprocessingInk" xmlns:wps="http://schemas.microsoft.com/office/word/2010/wordprocessingShape" xmlns:a14="http://schemas.microsoft.com/office/drawing/2010/main" val="0"/>
                         </a:ext>
                       </a:extLst>
                     </a:blip>
@@ -12006,7 +12006,7 @@
                     </a:ln>
                     <a:extLst>
                       <a:ext uri="{53640926-AAD7-44D8-BBD7-CCE9431645EC}">
-                        <a14:shadowObscured xmlns:a14="http://schemas.microsoft.com/office/drawing/2010/main" xmlns:wps="http://schemas.microsoft.com/office/word/2010/wordprocessingShape" xmlns:wpi="http://schemas.microsoft.com/office/word/2010/wordprocessingInk" xmlns:wpg="http://schemas.microsoft.com/office/word/2010/wordprocessingGroup" xmlns:w16se="http://schemas.microsoft.com/office/word/2015/wordml/symex" xmlns:w16cid="http://schemas.microsoft.com/office/word/2016/wordml/cid" xmlns:w15="http://schemas.microsoft.com/office/word/2012/wordml" xmlns:w14="http://schemas.microsoft.com/office/word/2010/wordml" xmlns:w="http://schemas.openxmlformats.org/wordprocessingml/2006/main" xmlns:w10="urn:schemas-microsoft-com:office:word" xmlns:wp14="http://schemas.microsoft.com/office/word/2010/wordprocessingDrawing" xmlns:v="urn:schemas-microsoft-com:vml" xmlns:o="urn:schemas-microsoft-com:office:office" xmlns:am3d="http://schemas.microsoft.com/office/drawing/2017/model3d" xmlns:aink="http://schemas.microsoft.com/office/drawing/2016/ink" xmlns:mc="http://schemas.openxmlformats.org/markup-compatibility/2006" xmlns:cx8="http://schemas.microsoft.com/office/drawing/2016/5/14/chartex" xmlns:cx7="http://schemas.microsoft.com/office/drawing/2016/5/13/chartex" xmlns:cx6="http://schemas.microsoft.com/office/drawing/2016/5/12/chartex" xmlns:cx5="http://schemas.microsoft.com/office/drawing/2016/5/11/chartex" xmlns:cx4="http://schemas.microsoft.com/office/drawing/2016/5/10/chartex" xmlns:cx3="http://schemas.microsoft.com/office/drawing/2016/5/9/chartex" xmlns:cx2="http://schemas.microsoft.com/office/drawing/2015/10/21/chartex" xmlns:cx1="http://schemas.microsoft.com/office/drawing/2015/9/8/chartex" xmlns:cx="http://schemas.microsoft.com/office/drawing/2014/chartex" xmlns:wpc="http://schemas.microsoft.com/office/word/2010/wordprocessingCanvas" xmlns=""/>
+                        <a14:shadowObscured xmlns="" xmlns:wpc="http://schemas.microsoft.com/office/word/2010/wordprocessingCanvas" xmlns:cx="http://schemas.microsoft.com/office/drawing/2014/chartex" xmlns:cx1="http://schemas.microsoft.com/office/drawing/2015/9/8/chartex" xmlns:cx2="http://schemas.microsoft.com/office/drawing/2015/10/21/chartex" xmlns:cx3="http://schemas.microsoft.com/office/drawing/2016/5/9/chartex" xmlns:cx4="http://schemas.microsoft.com/office/drawing/2016/5/10/chartex" xmlns:cx5="http://schemas.microsoft.com/office/drawing/2016/5/11/chartex" xmlns:cx6="http://schemas.microsoft.com/office/drawing/2016/5/12/chartex" xmlns:cx7="http://schemas.microsoft.com/office/drawing/2016/5/13/chartex" xmlns:cx8="http://schemas.microsoft.com/office/drawing/2016/5/14/chartex" xmlns:mc="http://schemas.openxmlformats.org/markup-compatibility/2006" xmlns:aink="http://schemas.microsoft.com/office/drawing/2016/ink" xmlns:am3d="http://schemas.microsoft.com/office/drawing/2017/model3d" xmlns:o="urn:schemas-microsoft-com:office:office" xmlns:v="urn:schemas-microsoft-com:vml" xmlns:wp14="http://schemas.microsoft.com/office/word/2010/wordprocessingDrawing" xmlns:w10="urn:schemas-microsoft-com:office:word" xmlns:w="http://schemas.openxmlformats.org/wordprocessingml/2006/main" xmlns:w14="http://schemas.microsoft.com/office/word/2010/wordml" xmlns:w15="http://schemas.microsoft.com/office/word/2012/wordml" xmlns:w16cid="http://schemas.microsoft.com/office/word/2016/wordml/cid" xmlns:w16se="http://schemas.microsoft.com/office/word/2015/wordml/symex" xmlns:wpg="http://schemas.microsoft.com/office/word/2010/wordprocessingGroup" xmlns:wpi="http://schemas.microsoft.com/office/word/2010/wordprocessingInk" xmlns:wps="http://schemas.microsoft.com/office/word/2010/wordprocessingShape" xmlns:a14="http://schemas.microsoft.com/office/drawing/2010/main"/>
                       </a:ext>
                     </a:extLst>
                   </pic:spPr>
@@ -12058,7 +12058,7 @@
                     <a:blip r:embed="rId19" cstate="print">
                       <a:extLst>
                         <a:ext uri="{28A0092B-C50C-407E-A947-70E740481C1C}">
-                          <a14:useLocalDpi xmlns:a14="http://schemas.microsoft.com/office/drawing/2010/main" xmlns:wps="http://schemas.microsoft.com/office/word/2010/wordprocessingShape" xmlns:wpi="http://schemas.microsoft.com/office/word/2010/wordprocessingInk" xmlns:wpg="http://schemas.microsoft.com/office/word/2010/wordprocessingGroup" xmlns:w16se="http://schemas.microsoft.com/office/word/2015/wordml/symex" xmlns:w16cid="http://schemas.microsoft.com/office/word/2016/wordml/cid" xmlns:w15="http://schemas.microsoft.com/office/word/2012/wordml" xmlns:w14="http://schemas.microsoft.com/office/word/2010/wordml" xmlns:w="http://schemas.openxmlformats.org/wordprocessingml/2006/main" xmlns:w10="urn:schemas-microsoft-com:office:word" xmlns:wp14="http://schemas.microsoft.com/office/word/2010/wordprocessingDrawing" xmlns:v="urn:schemas-microsoft-com:vml" xmlns:o="urn:schemas-microsoft-com:office:office" xmlns:am3d="http://schemas.microsoft.com/office/drawing/2017/model3d" xmlns:aink="http://schemas.microsoft.com/office/drawing/2016/ink" xmlns:mc="http://schemas.openxmlformats.org/markup-compatibility/2006" xmlns:cx8="http://schemas.microsoft.com/office/drawing/2016/5/14/chartex" xmlns:cx7="http://schemas.microsoft.com/office/drawing/2016/5/13/chartex" xmlns:cx6="http://schemas.microsoft.com/office/drawing/2016/5/12/chartex" xmlns:cx5="http://schemas.microsoft.com/office/drawing/2016/5/11/chartex" xmlns:cx4="http://schemas.microsoft.com/office/drawing/2016/5/10/chartex" xmlns:cx3="http://schemas.microsoft.com/office/drawing/2016/5/9/chartex" xmlns:cx2="http://schemas.microsoft.com/office/drawing/2015/10/21/chartex" xmlns:cx1="http://schemas.microsoft.com/office/drawing/2015/9/8/chartex" xmlns:cx="http://schemas.microsoft.com/office/drawing/2014/chartex" xmlns:wpc="http://schemas.microsoft.com/office/word/2010/wordprocessingCanvas" xmlns="" val="0"/>
+                          <a14:useLocalDpi xmlns="" xmlns:wpc="http://schemas.microsoft.com/office/word/2010/wordprocessingCanvas" xmlns:cx="http://schemas.microsoft.com/office/drawing/2014/chartex" xmlns:cx1="http://schemas.microsoft.com/office/drawing/2015/9/8/chartex" xmlns:cx2="http://schemas.microsoft.com/office/drawing/2015/10/21/chartex" xmlns:cx3="http://schemas.microsoft.com/office/drawing/2016/5/9/chartex" xmlns:cx4="http://schemas.microsoft.com/office/drawing/2016/5/10/chartex" xmlns:cx5="http://schemas.microsoft.com/office/drawing/2016/5/11/chartex" xmlns:cx6="http://schemas.microsoft.com/office/drawing/2016/5/12/chartex" xmlns:cx7="http://schemas.microsoft.com/office/drawing/2016/5/13/chartex" xmlns:cx8="http://schemas.microsoft.com/office/drawing/2016/5/14/chartex" xmlns:mc="http://schemas.openxmlformats.org/markup-compatibility/2006" xmlns:aink="http://schemas.microsoft.com/office/drawing/2016/ink" xmlns:am3d="http://schemas.microsoft.com/office/drawing/2017/model3d" xmlns:o="urn:schemas-microsoft-com:office:office" xmlns:v="urn:schemas-microsoft-com:vml" xmlns:wp14="http://schemas.microsoft.com/office/word/2010/wordprocessingDrawing" xmlns:w10="urn:schemas-microsoft-com:office:word" xmlns:w="http://schemas.openxmlformats.org/wordprocessingml/2006/main" xmlns:w14="http://schemas.microsoft.com/office/word/2010/wordml" xmlns:w15="http://schemas.microsoft.com/office/word/2012/wordml" xmlns:w16cid="http://schemas.microsoft.com/office/word/2016/wordml/cid" xmlns:w16se="http://schemas.microsoft.com/office/word/2015/wordml/symex" xmlns:wpg="http://schemas.microsoft.com/office/word/2010/wordprocessingGroup" xmlns:wpi="http://schemas.microsoft.com/office/word/2010/wordprocessingInk" xmlns:wps="http://schemas.microsoft.com/office/word/2010/wordprocessingShape" xmlns:a14="http://schemas.microsoft.com/office/drawing/2010/main" val="0"/>
                         </a:ext>
                       </a:extLst>
                     </a:blip>
@@ -12181,7 +12181,7 @@
                     <a:blip r:embed="rId20" cstate="print">
                       <a:extLst>
                         <a:ext uri="{28A0092B-C50C-407E-A947-70E740481C1C}">
-                          <a14:useLocalDpi xmlns:a14="http://schemas.microsoft.com/office/drawing/2010/main" xmlns:wps="http://schemas.microsoft.com/office/word/2010/wordprocessingShape" xmlns:wpi="http://schemas.microsoft.com/office/word/2010/wordprocessingInk" xmlns:wpg="http://schemas.microsoft.com/office/word/2010/wordprocessingGroup" xmlns:w16se="http://schemas.microsoft.com/office/word/2015/wordml/symex" xmlns:w16cid="http://schemas.microsoft.com/office/word/2016/wordml/cid" xmlns:w15="http://schemas.microsoft.com/office/word/2012/wordml" xmlns:w14="http://schemas.microsoft.com/office/word/2010/wordml" xmlns:w="http://schemas.openxmlformats.org/wordprocessingml/2006/main" xmlns:w10="urn:schemas-microsoft-com:office:word" xmlns:wp14="http://schemas.microsoft.com/office/word/2010/wordprocessingDrawing" xmlns:v="urn:schemas-microsoft-com:vml" xmlns:o="urn:schemas-microsoft-com:office:office" xmlns:am3d="http://schemas.microsoft.com/office/drawing/2017/model3d" xmlns:aink="http://schemas.microsoft.com/office/drawing/2016/ink" xmlns:mc="http://schemas.openxmlformats.org/markup-compatibility/2006" xmlns:cx8="http://schemas.microsoft.com/office/drawing/2016/5/14/chartex" xmlns:cx7="http://schemas.microsoft.com/office/drawing/2016/5/13/chartex" xmlns:cx6="http://schemas.microsoft.com/office/drawing/2016/5/12/chartex" xmlns:cx5="http://schemas.microsoft.com/office/drawing/2016/5/11/chartex" xmlns:cx4="http://schemas.microsoft.com/office/drawing/2016/5/10/chartex" xmlns:cx3="http://schemas.microsoft.com/office/drawing/2016/5/9/chartex" xmlns:cx2="http://schemas.microsoft.com/office/drawing/2015/10/21/chartex" xmlns:cx1="http://schemas.microsoft.com/office/drawing/2015/9/8/chartex" xmlns:cx="http://schemas.microsoft.com/office/drawing/2014/chartex" xmlns:wpc="http://schemas.microsoft.com/office/word/2010/wordprocessingCanvas" xmlns="" val="0"/>
+                          <a14:useLocalDpi xmlns="" xmlns:wpc="http://schemas.microsoft.com/office/word/2010/wordprocessingCanvas" xmlns:cx="http://schemas.microsoft.com/office/drawing/2014/chartex" xmlns:cx1="http://schemas.microsoft.com/office/drawing/2015/9/8/chartex" xmlns:cx2="http://schemas.microsoft.com/office/drawing/2015/10/21/chartex" xmlns:cx3="http://schemas.microsoft.com/office/drawing/2016/5/9/chartex" xmlns:cx4="http://schemas.microsoft.com/office/drawing/2016/5/10/chartex" xmlns:cx5="http://schemas.microsoft.com/office/drawing/2016/5/11/chartex" xmlns:cx6="http://schemas.microsoft.com/office/drawing/2016/5/12/chartex" xmlns:cx7="http://schemas.microsoft.com/office/drawing/2016/5/13/chartex" xmlns:cx8="http://schemas.microsoft.com/office/drawing/2016/5/14/chartex" xmlns:mc="http://schemas.openxmlformats.org/markup-compatibility/2006" xmlns:aink="http://schemas.microsoft.com/office/drawing/2016/ink" xmlns:am3d="http://schemas.microsoft.com/office/drawing/2017/model3d" xmlns:o="urn:schemas-microsoft-com:office:office" xmlns:v="urn:schemas-microsoft-com:vml" xmlns:wp14="http://schemas.microsoft.com/office/word/2010/wordprocessingDrawing" xmlns:w10="urn:schemas-microsoft-com:office:word" xmlns:w="http://schemas.openxmlformats.org/wordprocessingml/2006/main" xmlns:w14="http://schemas.microsoft.com/office/word/2010/wordml" xmlns:w15="http://schemas.microsoft.com/office/word/2012/wordml" xmlns:w16cid="http://schemas.microsoft.com/office/word/2016/wordml/cid" xmlns:w16se="http://schemas.microsoft.com/office/word/2015/wordml/symex" xmlns:wpg="http://schemas.microsoft.com/office/word/2010/wordprocessingGroup" xmlns:wpi="http://schemas.microsoft.com/office/word/2010/wordprocessingInk" xmlns:wps="http://schemas.microsoft.com/office/word/2010/wordprocessingShape" xmlns:a14="http://schemas.microsoft.com/office/drawing/2010/main" val="0"/>
                         </a:ext>
                       </a:extLst>
                     </a:blip>
@@ -12462,7 +12462,7 @@
                     </a:ln>
                     <a:extLst>
                       <a:ext uri="{53640926-AAD7-44D8-BBD7-CCE9431645EC}">
-                        <a14:shadowObscured xmlns:a14="http://schemas.microsoft.com/office/drawing/2010/main" xmlns:wps="http://schemas.microsoft.com/office/word/2010/wordprocessingShape" xmlns:wpi="http://schemas.microsoft.com/office/word/2010/wordprocessingInk" xmlns:wpg="http://schemas.microsoft.com/office/word/2010/wordprocessingGroup" xmlns:w16se="http://schemas.microsoft.com/office/word/2015/wordml/symex" xmlns:w16cid="http://schemas.microsoft.com/office/word/2016/wordml/cid" xmlns:w15="http://schemas.microsoft.com/office/word/2012/wordml" xmlns:w14="http://schemas.microsoft.com/office/word/2010/wordml" xmlns:w="http://schemas.openxmlformats.org/wordprocessingml/2006/main" xmlns:w10="urn:schemas-microsoft-com:office:word" xmlns:wp14="http://schemas.microsoft.com/office/word/2010/wordprocessingDrawing" xmlns:v="urn:schemas-microsoft-com:vml" xmlns:o="urn:schemas-microsoft-com:office:office" xmlns:am3d="http://schemas.microsoft.com/office/drawing/2017/model3d" xmlns:aink="http://schemas.microsoft.com/office/drawing/2016/ink" xmlns:mc="http://schemas.openxmlformats.org/markup-compatibility/2006" xmlns:cx8="http://schemas.microsoft.com/office/drawing/2016/5/14/chartex" xmlns:cx7="http://schemas.microsoft.com/office/drawing/2016/5/13/chartex" xmlns:cx6="http://schemas.microsoft.com/office/drawing/2016/5/12/chartex" xmlns:cx5="http://schemas.microsoft.com/office/drawing/2016/5/11/chartex" xmlns:cx4="http://schemas.microsoft.com/office/drawing/2016/5/10/chartex" xmlns:cx3="http://schemas.microsoft.com/office/drawing/2016/5/9/chartex" xmlns:cx2="http://schemas.microsoft.com/office/drawing/2015/10/21/chartex" xmlns:cx1="http://schemas.microsoft.com/office/drawing/2015/9/8/chartex" xmlns:cx="http://schemas.microsoft.com/office/drawing/2014/chartex" xmlns:wpc="http://schemas.microsoft.com/office/word/2010/wordprocessingCanvas" xmlns=""/>
+                        <a14:shadowObscured xmlns="" xmlns:wpc="http://schemas.microsoft.com/office/word/2010/wordprocessingCanvas" xmlns:cx="http://schemas.microsoft.com/office/drawing/2014/chartex" xmlns:cx1="http://schemas.microsoft.com/office/drawing/2015/9/8/chartex" xmlns:cx2="http://schemas.microsoft.com/office/drawing/2015/10/21/chartex" xmlns:cx3="http://schemas.microsoft.com/office/drawing/2016/5/9/chartex" xmlns:cx4="http://schemas.microsoft.com/office/drawing/2016/5/10/chartex" xmlns:cx5="http://schemas.microsoft.com/office/drawing/2016/5/11/chartex" xmlns:cx6="http://schemas.microsoft.com/office/drawing/2016/5/12/chartex" xmlns:cx7="http://schemas.microsoft.com/office/drawing/2016/5/13/chartex" xmlns:cx8="http://schemas.microsoft.com/office/drawing/2016/5/14/chartex" xmlns:mc="http://schemas.openxmlformats.org/markup-compatibility/2006" xmlns:aink="http://schemas.microsoft.com/office/drawing/2016/ink" xmlns:am3d="http://schemas.microsoft.com/office/drawing/2017/model3d" xmlns:o="urn:schemas-microsoft-com:office:office" xmlns:v="urn:schemas-microsoft-com:vml" xmlns:wp14="http://schemas.microsoft.com/office/word/2010/wordprocessingDrawing" xmlns:w10="urn:schemas-microsoft-com:office:word" xmlns:w="http://schemas.openxmlformats.org/wordprocessingml/2006/main" xmlns:w14="http://schemas.microsoft.com/office/word/2010/wordml" xmlns:w15="http://schemas.microsoft.com/office/word/2012/wordml" xmlns:w16cid="http://schemas.microsoft.com/office/word/2016/wordml/cid" xmlns:w16se="http://schemas.microsoft.com/office/word/2015/wordml/symex" xmlns:wpg="http://schemas.microsoft.com/office/word/2010/wordprocessingGroup" xmlns:wpi="http://schemas.microsoft.com/office/word/2010/wordprocessingInk" xmlns:wps="http://schemas.microsoft.com/office/word/2010/wordprocessingShape" xmlns:a14="http://schemas.microsoft.com/office/drawing/2010/main"/>
                       </a:ext>
                     </a:extLst>
                   </pic:spPr>
@@ -12520,7 +12520,7 @@
                     </a:ln>
                     <a:extLst>
                       <a:ext uri="{53640926-AAD7-44D8-BBD7-CCE9431645EC}">
-                        <a14:shadowObscured xmlns:a14="http://schemas.microsoft.com/office/drawing/2010/main" xmlns:wps="http://schemas.microsoft.com/office/word/2010/wordprocessingShape" xmlns:wpi="http://schemas.microsoft.com/office/word/2010/wordprocessingInk" xmlns:wpg="http://schemas.microsoft.com/office/word/2010/wordprocessingGroup" xmlns:w16se="http://schemas.microsoft.com/office/word/2015/wordml/symex" xmlns:w16cid="http://schemas.microsoft.com/office/word/2016/wordml/cid" xmlns:w15="http://schemas.microsoft.com/office/word/2012/wordml" xmlns:w14="http://schemas.microsoft.com/office/word/2010/wordml" xmlns:w="http://schemas.openxmlformats.org/wordprocessingml/2006/main" xmlns:w10="urn:schemas-microsoft-com:office:word" xmlns:wp14="http://schemas.microsoft.com/office/word/2010/wordprocessingDrawing" xmlns:v="urn:schemas-microsoft-com:vml" xmlns:o="urn:schemas-microsoft-com:office:office" xmlns:am3d="http://schemas.microsoft.com/office/drawing/2017/model3d" xmlns:aink="http://schemas.microsoft.com/office/drawing/2016/ink" xmlns:mc="http://schemas.openxmlformats.org/markup-compatibility/2006" xmlns:cx8="http://schemas.microsoft.com/office/drawing/2016/5/14/chartex" xmlns:cx7="http://schemas.microsoft.com/office/drawing/2016/5/13/chartex" xmlns:cx6="http://schemas.microsoft.com/office/drawing/2016/5/12/chartex" xmlns:cx5="http://schemas.microsoft.com/office/drawing/2016/5/11/chartex" xmlns:cx4="http://schemas.microsoft.com/office/drawing/2016/5/10/chartex" xmlns:cx3="http://schemas.microsoft.com/office/drawing/2016/5/9/chartex" xmlns:cx2="http://schemas.microsoft.com/office/drawing/2015/10/21/chartex" xmlns:cx1="http://schemas.microsoft.com/office/drawing/2015/9/8/chartex" xmlns:cx="http://schemas.microsoft.com/office/drawing/2014/chartex" xmlns:wpc="http://schemas.microsoft.com/office/word/2010/wordprocessingCanvas" xmlns=""/>
+                        <a14:shadowObscured xmlns="" xmlns:wpc="http://schemas.microsoft.com/office/word/2010/wordprocessingCanvas" xmlns:cx="http://schemas.microsoft.com/office/drawing/2014/chartex" xmlns:cx1="http://schemas.microsoft.com/office/drawing/2015/9/8/chartex" xmlns:cx2="http://schemas.microsoft.com/office/drawing/2015/10/21/chartex" xmlns:cx3="http://schemas.microsoft.com/office/drawing/2016/5/9/chartex" xmlns:cx4="http://schemas.microsoft.com/office/drawing/2016/5/10/chartex" xmlns:cx5="http://schemas.microsoft.com/office/drawing/2016/5/11/chartex" xmlns:cx6="http://schemas.microsoft.com/office/drawing/2016/5/12/chartex" xmlns:cx7="http://schemas.microsoft.com/office/drawing/2016/5/13/chartex" xmlns:cx8="http://schemas.microsoft.com/office/drawing/2016/5/14/chartex" xmlns:mc="http://schemas.openxmlformats.org/markup-compatibility/2006" xmlns:aink="http://schemas.microsoft.com/office/drawing/2016/ink" xmlns:am3d="http://schemas.microsoft.com/office/drawing/2017/model3d" xmlns:o="urn:schemas-microsoft-com:office:office" xmlns:v="urn:schemas-microsoft-com:vml" xmlns:wp14="http://schemas.microsoft.com/office/word/2010/wordprocessingDrawing" xmlns:w10="urn:schemas-microsoft-com:office:word" xmlns:w="http://schemas.openxmlformats.org/wordprocessingml/2006/main" xmlns:w14="http://schemas.microsoft.com/office/word/2010/wordml" xmlns:w15="http://schemas.microsoft.com/office/word/2012/wordml" xmlns:w16cid="http://schemas.microsoft.com/office/word/2016/wordml/cid" xmlns:w16se="http://schemas.microsoft.com/office/word/2015/wordml/symex" xmlns:wpg="http://schemas.microsoft.com/office/word/2010/wordprocessingGroup" xmlns:wpi="http://schemas.microsoft.com/office/word/2010/wordprocessingInk" xmlns:wps="http://schemas.microsoft.com/office/word/2010/wordprocessingShape" xmlns:a14="http://schemas.microsoft.com/office/drawing/2010/main"/>
                       </a:ext>
                     </a:extLst>
                   </pic:spPr>
@@ -12647,7 +12647,7 @@
                     <a:blip r:embed="rId25" cstate="print">
                       <a:extLst>
                         <a:ext uri="{28A0092B-C50C-407E-A947-70E740481C1C}">
-                          <a14:useLocalDpi xmlns:a14="http://schemas.microsoft.com/office/drawing/2010/main" xmlns:wps="http://schemas.microsoft.com/office/word/2010/wordprocessingShape" xmlns:wpi="http://schemas.microsoft.com/office/word/2010/wordprocessingInk" xmlns:wpg="http://schemas.microsoft.com/office/word/2010/wordprocessingGroup" xmlns:w16se="http://schemas.microsoft.com/office/word/2015/wordml/symex" xmlns:w16cid="http://schemas.microsoft.com/office/word/2016/wordml/cid" xmlns:w15="http://schemas.microsoft.com/office/word/2012/wordml" xmlns:w14="http://schemas.microsoft.com/office/word/2010/wordml" xmlns:w="http://schemas.openxmlformats.org/wordprocessingml/2006/main" xmlns:w10="urn:schemas-microsoft-com:office:word" xmlns:wp14="http://schemas.microsoft.com/office/word/2010/wordprocessingDrawing" xmlns:v="urn:schemas-microsoft-com:vml" xmlns:o="urn:schemas-microsoft-com:office:office" xmlns:am3d="http://schemas.microsoft.com/office/drawing/2017/model3d" xmlns:aink="http://schemas.microsoft.com/office/drawing/2016/ink" xmlns:mc="http://schemas.openxmlformats.org/markup-compatibility/2006" xmlns:cx8="http://schemas.microsoft.com/office/drawing/2016/5/14/chartex" xmlns:cx7="http://schemas.microsoft.com/office/drawing/2016/5/13/chartex" xmlns:cx6="http://schemas.microsoft.com/office/drawing/2016/5/12/chartex" xmlns:cx5="http://schemas.microsoft.com/office/drawing/2016/5/11/chartex" xmlns:cx4="http://schemas.microsoft.com/office/drawing/2016/5/10/chartex" xmlns:cx3="http://schemas.microsoft.com/office/drawing/2016/5/9/chartex" xmlns:cx2="http://schemas.microsoft.com/office/drawing/2015/10/21/chartex" xmlns:cx1="http://schemas.microsoft.com/office/drawing/2015/9/8/chartex" xmlns:cx="http://schemas.microsoft.com/office/drawing/2014/chartex" xmlns:wpc="http://schemas.microsoft.com/office/word/2010/wordprocessingCanvas" xmlns="" val="0"/>
+                          <a14:useLocalDpi xmlns="" xmlns:wpc="http://schemas.microsoft.com/office/word/2010/wordprocessingCanvas" xmlns:cx="http://schemas.microsoft.com/office/drawing/2014/chartex" xmlns:cx1="http://schemas.microsoft.com/office/drawing/2015/9/8/chartex" xmlns:cx2="http://schemas.microsoft.com/office/drawing/2015/10/21/chartex" xmlns:cx3="http://schemas.microsoft.com/office/drawing/2016/5/9/chartex" xmlns:cx4="http://schemas.microsoft.com/office/drawing/2016/5/10/chartex" xmlns:cx5="http://schemas.microsoft.com/office/drawing/2016/5/11/chartex" xmlns:cx6="http://schemas.microsoft.com/office/drawing/2016/5/12/chartex" xmlns:cx7="http://schemas.microsoft.com/office/drawing/2016/5/13/chartex" xmlns:cx8="http://schemas.microsoft.com/office/drawing/2016/5/14/chartex" xmlns:mc="http://schemas.openxmlformats.org/markup-compatibility/2006" xmlns:aink="http://schemas.microsoft.com/office/drawing/2016/ink" xmlns:am3d="http://schemas.microsoft.com/office/drawing/2017/model3d" xmlns:o="urn:schemas-microsoft-com:office:office" xmlns:v="urn:schemas-microsoft-com:vml" xmlns:wp14="http://schemas.microsoft.com/office/word/2010/wordprocessingDrawing" xmlns:w10="urn:schemas-microsoft-com:office:word" xmlns:w="http://schemas.openxmlformats.org/wordprocessingml/2006/main" xmlns:w14="http://schemas.microsoft.com/office/word/2010/wordml" xmlns:w15="http://schemas.microsoft.com/office/word/2012/wordml" xmlns:w16cid="http://schemas.microsoft.com/office/word/2016/wordml/cid" xmlns:w16se="http://schemas.microsoft.com/office/word/2015/wordml/symex" xmlns:wpg="http://schemas.microsoft.com/office/word/2010/wordprocessingGroup" xmlns:wpi="http://schemas.microsoft.com/office/word/2010/wordprocessingInk" xmlns:wps="http://schemas.microsoft.com/office/word/2010/wordprocessingShape" xmlns:a14="http://schemas.microsoft.com/office/drawing/2010/main" val="0"/>
                         </a:ext>
                       </a:extLst>
                     </a:blip>
@@ -12741,7 +12741,7 @@
                     <a:blip r:embed="rId26" cstate="print">
                       <a:extLst>
                         <a:ext uri="{28A0092B-C50C-407E-A947-70E740481C1C}">
-                          <a14:useLocalDpi xmlns:a14="http://schemas.microsoft.com/office/drawing/2010/main" xmlns:wps="http://schemas.microsoft.com/office/word/2010/wordprocessingShape" xmlns:wpi="http://schemas.microsoft.com/office/word/2010/wordprocessingInk" xmlns:wpg="http://schemas.microsoft.com/office/word/2010/wordprocessingGroup" xmlns:w16se="http://schemas.microsoft.com/office/word/2015/wordml/symex" xmlns:w16cid="http://schemas.microsoft.com/office/word/2016/wordml/cid" xmlns:w15="http://schemas.microsoft.com/office/word/2012/wordml" xmlns:w14="http://schemas.microsoft.com/office/word/2010/wordml" xmlns:w="http://schemas.openxmlformats.org/wordprocessingml/2006/main" xmlns:w10="urn:schemas-microsoft-com:office:word" xmlns:wp14="http://schemas.microsoft.com/office/word/2010/wordprocessingDrawing" xmlns:v="urn:schemas-microsoft-com:vml" xmlns:o="urn:schemas-microsoft-com:office:office" xmlns:am3d="http://schemas.microsoft.com/office/drawing/2017/model3d" xmlns:aink="http://schemas.microsoft.com/office/drawing/2016/ink" xmlns:mc="http://schemas.openxmlformats.org/markup-compatibility/2006" xmlns:cx8="http://schemas.microsoft.com/office/drawing/2016/5/14/chartex" xmlns:cx7="http://schemas.microsoft.com/office/drawing/2016/5/13/chartex" xmlns:cx6="http://schemas.microsoft.com/office/drawing/2016/5/12/chartex" xmlns:cx5="http://schemas.microsoft.com/office/drawing/2016/5/11/chartex" xmlns:cx4="http://schemas.microsoft.com/office/drawing/2016/5/10/chartex" xmlns:cx3="http://schemas.microsoft.com/office/drawing/2016/5/9/chartex" xmlns:cx2="http://schemas.microsoft.com/office/drawing/2015/10/21/chartex" xmlns:cx1="http://schemas.microsoft.com/office/drawing/2015/9/8/chartex" xmlns:cx="http://schemas.microsoft.com/office/drawing/2014/chartex" xmlns:wpc="http://schemas.microsoft.com/office/word/2010/wordprocessingCanvas" xmlns="" val="0"/>
+                          <a14:useLocalDpi xmlns="" xmlns:wpc="http://schemas.microsoft.com/office/word/2010/wordprocessingCanvas" xmlns:cx="http://schemas.microsoft.com/office/drawing/2014/chartex" xmlns:cx1="http://schemas.microsoft.com/office/drawing/2015/9/8/chartex" xmlns:cx2="http://schemas.microsoft.com/office/drawing/2015/10/21/chartex" xmlns:cx3="http://schemas.microsoft.com/office/drawing/2016/5/9/chartex" xmlns:cx4="http://schemas.microsoft.com/office/drawing/2016/5/10/chartex" xmlns:cx5="http://schemas.microsoft.com/office/drawing/2016/5/11/chartex" xmlns:cx6="http://schemas.microsoft.com/office/drawing/2016/5/12/chartex" xmlns:cx7="http://schemas.microsoft.com/office/drawing/2016/5/13/chartex" xmlns:cx8="http://schemas.microsoft.com/office/drawing/2016/5/14/chartex" xmlns:mc="http://schemas.openxmlformats.org/markup-compatibility/2006" xmlns:aink="http://schemas.microsoft.com/office/drawing/2016/ink" xmlns:am3d="http://schemas.microsoft.com/office/drawing/2017/model3d" xmlns:o="urn:schemas-microsoft-com:office:office" xmlns:v="urn:schemas-microsoft-com:vml" xmlns:wp14="http://schemas.microsoft.com/office/word/2010/wordprocessingDrawing" xmlns:w10="urn:schemas-microsoft-com:office:word" xmlns:w="http://schemas.openxmlformats.org/wordprocessingml/2006/main" xmlns:w14="http://schemas.microsoft.com/office/word/2010/wordml" xmlns:w15="http://schemas.microsoft.com/office/word/2012/wordml" xmlns:w16cid="http://schemas.microsoft.com/office/word/2016/wordml/cid" xmlns:w16se="http://schemas.microsoft.com/office/word/2015/wordml/symex" xmlns:wpg="http://schemas.microsoft.com/office/word/2010/wordprocessingGroup" xmlns:wpi="http://schemas.microsoft.com/office/word/2010/wordprocessingInk" xmlns:wps="http://schemas.microsoft.com/office/word/2010/wordprocessingShape" xmlns:a14="http://schemas.microsoft.com/office/drawing/2010/main" val="0"/>
                         </a:ext>
                       </a:extLst>
                     </a:blip>
@@ -12763,7 +12763,7 @@
                     </a:ln>
                     <a:extLst>
                       <a:ext uri="{53640926-AAD7-44D8-BBD7-CCE9431645EC}">
-                        <a14:shadowObscured xmlns:a14="http://schemas.microsoft.com/office/drawing/2010/main" xmlns:wps="http://schemas.microsoft.com/office/word/2010/wordprocessingShape" xmlns:wpi="http://schemas.microsoft.com/office/word/2010/wordprocessingInk" xmlns:wpg="http://schemas.microsoft.com/office/word/2010/wordprocessingGroup" xmlns:w16se="http://schemas.microsoft.com/office/word/2015/wordml/symex" xmlns:w16cid="http://schemas.microsoft.com/office/word/2016/wordml/cid" xmlns:w15="http://schemas.microsoft.com/office/word/2012/wordml" xmlns:w14="http://schemas.microsoft.com/office/word/2010/wordml" xmlns:w="http://schemas.openxmlformats.org/wordprocessingml/2006/main" xmlns:w10="urn:schemas-microsoft-com:office:word" xmlns:wp14="http://schemas.microsoft.com/office/word/2010/wordprocessingDrawing" xmlns:v="urn:schemas-microsoft-com:vml" xmlns:o="urn:schemas-microsoft-com:office:office" xmlns:am3d="http://schemas.microsoft.com/office/drawing/2017/model3d" xmlns:aink="http://schemas.microsoft.com/office/drawing/2016/ink" xmlns:mc="http://schemas.openxmlformats.org/markup-compatibility/2006" xmlns:cx8="http://schemas.microsoft.com/office/drawing/2016/5/14/chartex" xmlns:cx7="http://schemas.microsoft.com/office/drawing/2016/5/13/chartex" xmlns:cx6="http://schemas.microsoft.com/office/drawing/2016/5/12/chartex" xmlns:cx5="http://schemas.microsoft.com/office/drawing/2016/5/11/chartex" xmlns:cx4="http://schemas.microsoft.com/office/drawing/2016/5/10/chartex" xmlns:cx3="http://schemas.microsoft.com/office/drawing/2016/5/9/chartex" xmlns:cx2="http://schemas.microsoft.com/office/drawing/2015/10/21/chartex" xmlns:cx1="http://schemas.microsoft.com/office/drawing/2015/9/8/chartex" xmlns:cx="http://schemas.microsoft.com/office/drawing/2014/chartex" xmlns:wpc="http://schemas.microsoft.com/office/word/2010/wordprocessingCanvas" xmlns=""/>
+                        <a14:shadowObscured xmlns="" xmlns:wpc="http://schemas.microsoft.com/office/word/2010/wordprocessingCanvas" xmlns:cx="http://schemas.microsoft.com/office/drawing/2014/chartex" xmlns:cx1="http://schemas.microsoft.com/office/drawing/2015/9/8/chartex" xmlns:cx2="http://schemas.microsoft.com/office/drawing/2015/10/21/chartex" xmlns:cx3="http://schemas.microsoft.com/office/drawing/2016/5/9/chartex" xmlns:cx4="http://schemas.microsoft.com/office/drawing/2016/5/10/chartex" xmlns:cx5="http://schemas.microsoft.com/office/drawing/2016/5/11/chartex" xmlns:cx6="http://schemas.microsoft.com/office/drawing/2016/5/12/chartex" xmlns:cx7="http://schemas.microsoft.com/office/drawing/2016/5/13/chartex" xmlns:cx8="http://schemas.microsoft.com/office/drawing/2016/5/14/chartex" xmlns:mc="http://schemas.openxmlformats.org/markup-compatibility/2006" xmlns:aink="http://schemas.microsoft.com/office/drawing/2016/ink" xmlns:am3d="http://schemas.microsoft.com/office/drawing/2017/model3d" xmlns:o="urn:schemas-microsoft-com:office:office" xmlns:v="urn:schemas-microsoft-com:vml" xmlns:wp14="http://schemas.microsoft.com/office/word/2010/wordprocessingDrawing" xmlns:w10="urn:schemas-microsoft-com:office:word" xmlns:w="http://schemas.openxmlformats.org/wordprocessingml/2006/main" xmlns:w14="http://schemas.microsoft.com/office/word/2010/wordml" xmlns:w15="http://schemas.microsoft.com/office/word/2012/wordml" xmlns:w16cid="http://schemas.microsoft.com/office/word/2016/wordml/cid" xmlns:w16se="http://schemas.microsoft.com/office/word/2015/wordml/symex" xmlns:wpg="http://schemas.microsoft.com/office/word/2010/wordprocessingGroup" xmlns:wpi="http://schemas.microsoft.com/office/word/2010/wordprocessingInk" xmlns:wps="http://schemas.microsoft.com/office/word/2010/wordprocessingShape" xmlns:a14="http://schemas.microsoft.com/office/drawing/2010/main"/>
                       </a:ext>
                     </a:extLst>
                   </pic:spPr>
@@ -13310,18 +13310,18 @@
               <w:ind w:left="0"/>
               <w:cnfStyle w:val="000000100000"/>
               <w:rPr>
-                <w:color w:val="FF0000"/>
-              </w:rPr>
-            </w:pPr>
-            <w:r>
-              <w:rPr>
-                <w:color w:val="FF0000"/>
+                <w:color w:val="000000" w:themeColor="text1"/>
+              </w:rPr>
+            </w:pPr>
+            <w:r>
+              <w:rPr>
+                <w:color w:val="000000" w:themeColor="text1"/>
               </w:rPr>
               <w:t>0,</w:t>
             </w:r>
             <w:r>
               <w:rPr>
-                <w:color w:val="FF0000"/>
+                <w:color w:val="000000" w:themeColor="text1"/>
               </w:rPr>
               <w:t>5650</w:t>
             </w:r>
@@ -13355,18 +13355,18 @@
               <w:ind w:left="0"/>
               <w:cnfStyle w:val="000000100000"/>
               <w:rPr>
-                <w:color w:val="FF0000"/>
-              </w:rPr>
-            </w:pPr>
-            <w:r>
-              <w:rPr>
-                <w:color w:val="FF0000"/>
+                <w:color w:val="000000" w:themeColor="text1"/>
+              </w:rPr>
+            </w:pPr>
+            <w:r>
+              <w:rPr>
+                <w:color w:val="000000" w:themeColor="text1"/>
               </w:rPr>
               <w:t>0,</w:t>
             </w:r>
             <w:r>
               <w:rPr>
-                <w:color w:val="FF0000"/>
+                <w:color w:val="000000" w:themeColor="text1"/>
               </w:rPr>
               <w:t>5771</w:t>
             </w:r>
@@ -13412,12 +13412,12 @@
               <w:ind w:left="0"/>
               <w:cnfStyle w:val="000000000000"/>
               <w:rPr>
-                <w:color w:val="000000" w:themeColor="text1"/>
-              </w:rPr>
-            </w:pPr>
-            <w:r>
-              <w:rPr>
-                <w:color w:val="000000" w:themeColor="text1"/>
+                <w:color w:val="FF0000"/>
+              </w:rPr>
+            </w:pPr>
+            <w:r>
+              <w:rPr>
+                <w:color w:val="FF0000"/>
               </w:rPr>
               <w:t>0,5222</w:t>
             </w:r>
@@ -13451,12 +13451,12 @@
               <w:ind w:left="0"/>
               <w:cnfStyle w:val="000000000000"/>
               <w:rPr>
-                <w:color w:val="000000" w:themeColor="text1"/>
-              </w:rPr>
-            </w:pPr>
-            <w:r>
-              <w:rPr>
-                <w:color w:val="000000" w:themeColor="text1"/>
+                <w:color w:val="FF0000"/>
+              </w:rPr>
+            </w:pPr>
+            <w:r>
+              <w:rPr>
+                <w:color w:val="FF0000"/>
               </w:rPr>
               <w:t>0,5261</w:t>
             </w:r>
@@ -13859,18 +13859,18 @@
               <w:ind w:left="0"/>
               <w:cnfStyle w:val="000000100000"/>
               <w:rPr>
-                <w:color w:val="FF0000"/>
-              </w:rPr>
-            </w:pPr>
-            <w:r>
-              <w:rPr>
-                <w:color w:val="FF0000"/>
+                <w:color w:val="000000" w:themeColor="text1"/>
+              </w:rPr>
+            </w:pPr>
+            <w:r>
+              <w:rPr>
+                <w:color w:val="000000" w:themeColor="text1"/>
               </w:rPr>
               <w:t>0,</w:t>
             </w:r>
             <w:r>
               <w:rPr>
-                <w:color w:val="FF0000"/>
+                <w:color w:val="000000" w:themeColor="text1"/>
               </w:rPr>
               <w:t>8571</w:t>
             </w:r>
@@ -13964,12 +13964,12 @@
               <w:ind w:left="0"/>
               <w:cnfStyle w:val="000000000000"/>
               <w:rPr>
-                <w:color w:val="000000" w:themeColor="text1"/>
-              </w:rPr>
-            </w:pPr>
-            <w:r>
-              <w:rPr>
-                <w:color w:val="000000" w:themeColor="text1"/>
+                <w:color w:val="FF0000"/>
+              </w:rPr>
+            </w:pPr>
+            <w:r>
+              <w:rPr>
+                <w:color w:val="FF0000"/>
               </w:rPr>
               <w:t>0,7432</w:t>
             </w:r>
@@ -14426,18 +14426,18 @@
               <w:ind w:left="0"/>
               <w:cnfStyle w:val="000000100000"/>
               <w:rPr>
-                <w:color w:val="860000"/>
-              </w:rPr>
-            </w:pPr>
-            <w:r>
-              <w:rPr>
-                <w:color w:val="860000"/>
+                <w:color w:val="FF0000"/>
+              </w:rPr>
+            </w:pPr>
+            <w:r>
+              <w:rPr>
+                <w:color w:val="FF0000"/>
               </w:rPr>
               <w:t>0,</w:t>
             </w:r>
             <w:r>
               <w:rPr>
-                <w:color w:val="860000"/>
+                <w:color w:val="FF0000"/>
               </w:rPr>
               <w:t>5395</w:t>
             </w:r>
@@ -14537,12 +14537,12 @@
               <w:ind w:left="0"/>
               <w:cnfStyle w:val="000000000000"/>
               <w:rPr>
-                <w:color w:val="FF0000"/>
-              </w:rPr>
-            </w:pPr>
-            <w:r>
-              <w:rPr>
-                <w:color w:val="FF0000"/>
+                <w:color w:val="C00000"/>
+              </w:rPr>
+            </w:pPr>
+            <w:r>
+              <w:rPr>
+                <w:color w:val="C00000"/>
               </w:rPr>
               <w:t>0,5281</w:t>
             </w:r>
@@ -14980,10 +14980,13 @@
               <w:pStyle w:val="ListParagraph"/>
               <w:ind w:left="0"/>
               <w:cnfStyle w:val="000000100000"/>
-            </w:pPr>
-            <w:r>
-              <w:rPr>
-                <w:color w:val="70AD47" w:themeColor="accent6"/>
+              <w:rPr>
+                <w:color w:val="FF0000"/>
+              </w:rPr>
+            </w:pPr>
+            <w:r>
+              <w:rPr>
+                <w:color w:val="FF0000"/>
               </w:rPr>
               <w:t>0.1579</w:t>
             </w:r>
@@ -15076,10 +15079,13 @@
               <w:pStyle w:val="ListParagraph"/>
               <w:ind w:left="0"/>
               <w:cnfStyle w:val="000000000000"/>
-            </w:pPr>
-            <w:r>
-              <w:rPr>
-                <w:color w:val="FF0000"/>
+              <w:rPr>
+                <w:color w:val="000000" w:themeColor="text1"/>
+              </w:rPr>
+            </w:pPr>
+            <w:r>
+              <w:rPr>
+                <w:color w:val="000000" w:themeColor="text1"/>
               </w:rPr>
               <w:t>0,5401</w:t>
             </w:r>
@@ -17284,6 +17290,33 @@
               <w:ind w:left="0"/>
               <w:cnfStyle w:val="000000100000"/>
               <w:rPr>
+                <w:color w:val="000000" w:themeColor="text1"/>
+              </w:rPr>
+            </w:pPr>
+            <w:r>
+              <w:rPr>
+                <w:color w:val="000000" w:themeColor="text1"/>
+              </w:rPr>
+              <w:t>0,</w:t>
+            </w:r>
+            <w:r>
+              <w:rPr>
+                <w:color w:val="000000" w:themeColor="text1"/>
+              </w:rPr>
+              <w:t>6188</w:t>
+            </w:r>
+          </w:p>
+        </w:tc>
+        <w:tc>
+          <w:tcPr>
+            <w:tcW w:w="1728" w:type="dxa"/>
+          </w:tcPr>
+          <w:p>
+            <w:pPr>
+              <w:pStyle w:val="ListParagraph"/>
+              <w:ind w:left="0"/>
+              <w:cnfStyle w:val="000000100000"/>
+              <w:rPr>
                 <w:color w:val="FF0000"/>
               </w:rPr>
             </w:pPr>
@@ -17291,49 +17324,40 @@
               <w:rPr>
                 <w:color w:val="FF0000"/>
               </w:rPr>
-              <w:t>0,5238</w:t>
-            </w:r>
-          </w:p>
-        </w:tc>
-        <w:tc>
-          <w:tcPr>
-            <w:tcW w:w="1728" w:type="dxa"/>
-          </w:tcPr>
-          <w:p>
-            <w:pPr>
-              <w:pStyle w:val="ListParagraph"/>
-              <w:ind w:left="0"/>
-              <w:cnfStyle w:val="000000100000"/>
+              <w:t>0,3</w:t>
+            </w:r>
+            <w:r>
               <w:rPr>
                 <w:color w:val="FF0000"/>
               </w:rPr>
-            </w:pPr>
-            <w:r>
+              <w:t>327</w:t>
+            </w:r>
+          </w:p>
+        </w:tc>
+        <w:tc>
+          <w:tcPr>
+            <w:tcW w:w="1680" w:type="dxa"/>
+          </w:tcPr>
+          <w:p>
+            <w:pPr>
+              <w:pStyle w:val="ListParagraph"/>
+              <w:ind w:left="0"/>
+              <w:cnfStyle w:val="000000100000"/>
               <w:rPr>
                 <w:color w:val="FF0000"/>
               </w:rPr>
-              <w:t>0,3257</w:t>
-            </w:r>
-          </w:p>
-        </w:tc>
-        <w:tc>
-          <w:tcPr>
-            <w:tcW w:w="1680" w:type="dxa"/>
-          </w:tcPr>
-          <w:p>
-            <w:pPr>
-              <w:pStyle w:val="ListParagraph"/>
-              <w:ind w:left="0"/>
-              <w:cnfStyle w:val="000000100000"/>
+            </w:pPr>
+            <w:r>
               <w:rPr>
                 <w:color w:val="FF0000"/>
               </w:rPr>
-            </w:pPr>
+              <w:t>0,</w:t>
+            </w:r>
             <w:r>
               <w:rPr>
                 <w:color w:val="FF0000"/>
               </w:rPr>
-              <w:t>0,2132</w:t>
+              <w:t>3201</w:t>
             </w:r>
           </w:p>
         </w:tc>
@@ -17400,8 +17424,14 @@
               <w:pStyle w:val="ListParagraph"/>
               <w:ind w:left="0"/>
               <w:cnfStyle w:val="000000000000"/>
-            </w:pPr>
-            <w:r>
+              <w:rPr>
+                <w:color w:val="FF0000"/>
+              </w:rPr>
+            </w:pPr>
+            <w:r>
+              <w:rPr>
+                <w:color w:val="FF0000"/>
+              </w:rPr>
               <w:t>0,5382</w:t>
             </w:r>
           </w:p>
@@ -17969,16 +17999,19 @@
               <w:pStyle w:val="ListParagraph"/>
               <w:ind w:left="0"/>
               <w:cnfStyle w:val="000000100000"/>
-            </w:pPr>
-            <w:r>
-              <w:rPr>
-                <w:color w:val="FF0000"/>
+              <w:rPr>
+                <w:color w:val="000000" w:themeColor="text1"/>
+              </w:rPr>
+            </w:pPr>
+            <w:r>
+              <w:rPr>
+                <w:color w:val="000000" w:themeColor="text1"/>
               </w:rPr>
               <w:t>0,</w:t>
             </w:r>
             <w:r>
               <w:rPr>
-                <w:color w:val="FF0000"/>
+                <w:color w:val="000000" w:themeColor="text1"/>
               </w:rPr>
               <w:t>8887</w:t>
             </w:r>
@@ -18011,16 +18044,19 @@
               <w:pStyle w:val="ListParagraph"/>
               <w:ind w:left="0"/>
               <w:cnfStyle w:val="000000100000"/>
-            </w:pPr>
-            <w:r>
-              <w:rPr>
-                <w:color w:val="FF0000"/>
+              <w:rPr>
+                <w:color w:val="000000" w:themeColor="text1"/>
+              </w:rPr>
+            </w:pPr>
+            <w:r>
+              <w:rPr>
+                <w:color w:val="000000" w:themeColor="text1"/>
               </w:rPr>
               <w:t>0,</w:t>
             </w:r>
             <w:r>
               <w:rPr>
-                <w:color w:val="FF0000"/>
+                <w:color w:val="000000" w:themeColor="text1"/>
               </w:rPr>
               <w:t>7309</w:t>
             </w:r>
@@ -18065,8 +18101,14 @@
               <w:pStyle w:val="ListParagraph"/>
               <w:ind w:left="0"/>
               <w:cnfStyle w:val="000000000000"/>
-            </w:pPr>
-            <w:r>
+              <w:rPr>
+                <w:color w:val="FF0000"/>
+              </w:rPr>
+            </w:pPr>
+            <w:r>
+              <w:rPr>
+                <w:color w:val="FF0000"/>
+              </w:rPr>
               <w:t>0,6213</w:t>
             </w:r>
           </w:p>
@@ -18098,8 +18140,14 @@
               <w:pStyle w:val="ListParagraph"/>
               <w:ind w:left="0"/>
               <w:cnfStyle w:val="000000000000"/>
-            </w:pPr>
-            <w:r>
+              <w:rPr>
+                <w:color w:val="FF0000"/>
+              </w:rPr>
+            </w:pPr>
+            <w:r>
+              <w:rPr>
+                <w:color w:val="FF0000"/>
+              </w:rPr>
               <w:t>0,5935</w:t>
             </w:r>
           </w:p>
@@ -19064,13 +19112,13 @@
             </w:pPr>
             <w:r>
               <w:rPr>
-                <w:color w:val="860000"/>
+                <w:color w:val="FF0000"/>
               </w:rPr>
               <w:t>0,</w:t>
             </w:r>
             <w:r>
               <w:rPr>
-                <w:color w:val="860000"/>
+                <w:color w:val="FF0000"/>
               </w:rPr>
               <w:t>4343</w:t>
             </w:r>
@@ -19100,16 +19148,19 @@
               <w:pStyle w:val="ListParagraph"/>
               <w:ind w:left="0"/>
               <w:cnfStyle w:val="000000100000"/>
-            </w:pPr>
-            <w:r>
-              <w:rPr>
-                <w:color w:val="FF0000"/>
+              <w:rPr>
+                <w:color w:val="000000" w:themeColor="text1"/>
+              </w:rPr>
+            </w:pPr>
+            <w:r>
+              <w:rPr>
+                <w:color w:val="000000" w:themeColor="text1"/>
               </w:rPr>
               <w:t>0,</w:t>
             </w:r>
             <w:r>
               <w:rPr>
-                <w:color w:val="FF0000"/>
+                <w:color w:val="000000" w:themeColor="text1"/>
               </w:rPr>
               <w:t>5000</w:t>
             </w:r>
@@ -19154,47 +19205,56 @@
               <w:pStyle w:val="ListParagraph"/>
               <w:ind w:left="0"/>
               <w:cnfStyle w:val="000000000000"/>
-            </w:pPr>
-            <w:r>
+              <w:rPr>
+                <w:color w:val="C00000"/>
+              </w:rPr>
+            </w:pPr>
+            <w:r>
+              <w:rPr>
+                <w:color w:val="C00000"/>
+              </w:rPr>
+              <w:t>0,3117</w:t>
+            </w:r>
+          </w:p>
+        </w:tc>
+        <w:tc>
+          <w:tcPr>
+            <w:tcW w:w="2340" w:type="dxa"/>
+          </w:tcPr>
+          <w:p>
+            <w:pPr>
+              <w:pStyle w:val="ListParagraph"/>
+              <w:ind w:left="0"/>
+              <w:cnfStyle w:val="000000000000"/>
               <w:rPr>
                 <w:color w:val="FF0000"/>
               </w:rPr>
-              <w:t>0,3117</w:t>
-            </w:r>
-          </w:p>
-        </w:tc>
-        <w:tc>
-          <w:tcPr>
-            <w:tcW w:w="2340" w:type="dxa"/>
-          </w:tcPr>
-          <w:p>
-            <w:pPr>
-              <w:pStyle w:val="ListParagraph"/>
-              <w:ind w:left="0"/>
-              <w:cnfStyle w:val="000000000000"/>
+            </w:pPr>
+            <w:r>
               <w:rPr>
                 <w:color w:val="FF0000"/>
               </w:rPr>
-            </w:pPr>
-            <w:r>
+              <w:t>0,4644</w:t>
+            </w:r>
+          </w:p>
+        </w:tc>
+        <w:tc>
+          <w:tcPr>
+            <w:tcW w:w="1890" w:type="dxa"/>
+          </w:tcPr>
+          <w:p>
+            <w:pPr>
+              <w:pStyle w:val="ListParagraph"/>
+              <w:ind w:left="0"/>
+              <w:cnfStyle w:val="000000000000"/>
               <w:rPr>
                 <w:color w:val="FF0000"/>
               </w:rPr>
-              <w:t>0,4644</w:t>
-            </w:r>
-          </w:p>
-        </w:tc>
-        <w:tc>
-          <w:tcPr>
-            <w:tcW w:w="1890" w:type="dxa"/>
-          </w:tcPr>
-          <w:p>
-            <w:pPr>
-              <w:pStyle w:val="ListParagraph"/>
-              <w:ind w:left="0"/>
-              <w:cnfStyle w:val="000000000000"/>
-            </w:pPr>
-            <w:r>
+            </w:pPr>
+            <w:r>
+              <w:rPr>
+                <w:color w:val="FF0000"/>
+              </w:rPr>
               <w:t>0,3730</w:t>
             </w:r>
           </w:p>
@@ -20252,12 +20312,21 @@
               <w:pStyle w:val="ListParagraph"/>
               <w:ind w:left="0"/>
               <w:cnfStyle w:val="000000100000"/>
-            </w:pPr>
-            <w:r>
-              <w:rPr>
-                <w:color w:val="FF0000"/>
-              </w:rPr>
-              <w:t>0,43005</w:t>
+              <w:rPr>
+                <w:color w:val="000000" w:themeColor="text1"/>
+              </w:rPr>
+            </w:pPr>
+            <w:r>
+              <w:rPr>
+                <w:color w:val="000000" w:themeColor="text1"/>
+              </w:rPr>
+              <w:t>0,</w:t>
+            </w:r>
+            <w:r>
+              <w:rPr>
+                <w:color w:val="000000" w:themeColor="text1"/>
+              </w:rPr>
+              <w:t>7138</w:t>
             </w:r>
           </w:p>
         </w:tc>
@@ -20272,7 +20341,10 @@
               <w:cnfStyle w:val="000000100000"/>
             </w:pPr>
             <w:r>
-              <w:t>0,5512</w:t>
+              <w:t>0,5</w:t>
+            </w:r>
+            <w:r>
+              <w:t>617</w:t>
             </w:r>
           </w:p>
         </w:tc>
@@ -20287,7 +20359,10 @@
               <w:cnfStyle w:val="000000100000"/>
             </w:pPr>
             <w:r>
-              <w:t>0,3814</w:t>
+              <w:t>0,</w:t>
+            </w:r>
+            <w:r>
+              <w:t>5702</w:t>
             </w:r>
           </w:p>
         </w:tc>
@@ -20302,7 +20377,10 @@
               <w:cnfStyle w:val="000000100000"/>
             </w:pPr>
             <w:r>
-              <w:t>0,9329</w:t>
+              <w:t>0,9</w:t>
+            </w:r>
+            <w:r>
+              <w:t>238</w:t>
             </w:r>
           </w:p>
         </w:tc>
@@ -20332,8 +20410,14 @@
               <w:pStyle w:val="ListParagraph"/>
               <w:ind w:left="0"/>
               <w:cnfStyle w:val="000000000000"/>
-            </w:pPr>
-            <w:r>
+              <w:rPr>
+                <w:color w:val="FF0000"/>
+              </w:rPr>
+            </w:pPr>
+            <w:r>
+              <w:rPr>
+                <w:color w:val="FF0000"/>
+              </w:rPr>
               <w:t>0,6205</w:t>
             </w:r>
           </w:p>
@@ -24241,7 +24325,7 @@
   <a:extraClrSchemeLst/>
   <a:extLst>
     <a:ext uri="{05A4C25C-085E-4340-85A3-A5531E510DB2}">
-      <thm15:themeFamily xmlns:thm15="http://schemas.microsoft.com/office/thememl/2012/main" xmlns="" name="Office Theme" id="{62F939B6-93AF-4DB8-9C6B-D6C7DFDC589F}" vid="{4A3C46E8-61CC-4603-A589-7422A47A8E4A}"/>
+      <thm15:themeFamily xmlns="" xmlns:thm15="http://schemas.microsoft.com/office/thememl/2012/main" name="Office Theme" id="{62F939B6-93AF-4DB8-9C6B-D6C7DFDC589F}" vid="{4A3C46E8-61CC-4603-A589-7422A47A8E4A}"/>
     </a:ext>
   </a:extLst>
 </a:theme>

</xml_diff>

<commit_message>
Fix mistake with pictures on documentation
</commit_message>
<xml_diff>
--- a/Dokumentacija.docx
+++ b/Dokumentacija.docx
@@ -435,13 +435,8 @@
       <w:r>
         <w:t xml:space="preserve"> </w:t>
       </w:r>
-      <w:proofErr w:type="gramStart"/>
-      <w:r>
-        <w:t>Za</w:t>
-      </w:r>
-      <w:proofErr w:type="gramEnd"/>
-      <w:r>
-        <w:t xml:space="preserve"> </w:t>
+      <w:r>
+        <w:t xml:space="preserve">Za </w:t>
       </w:r>
       <w:proofErr w:type="spellStart"/>
       <w:r>
@@ -2485,21 +2480,12 @@
     <w:p>
       <w:pPr>
         <w:jc w:val="both"/>
-        <w:rPr>
-          <w:lang w:val="de-DE"/>
-        </w:rPr>
       </w:pPr>
       <w:r>
-        <w:rPr>
-          <w:lang w:val="de-DE"/>
-        </w:rPr>
         <w:t>5. Nin (</w:t>
       </w:r>
       <w:proofErr w:type="gramStart"/>
       <w:r>
-        <w:rPr>
-          <w:lang w:val="de-DE"/>
-        </w:rPr>
         <w:t>https://www.nin.rs )</w:t>
       </w:r>
       <w:proofErr w:type="gramEnd"/>
@@ -2507,56 +2493,32 @@
     <w:p>
       <w:pPr>
         <w:jc w:val="both"/>
-        <w:rPr>
-          <w:lang w:val="de-DE"/>
-        </w:rPr>
       </w:pPr>
       <w:r>
-        <w:rPr>
-          <w:lang w:val="de-DE"/>
-        </w:rPr>
         <w:t xml:space="preserve">6. </w:t>
       </w:r>
       <w:proofErr w:type="spellStart"/>
       <w:r>
-        <w:rPr>
-          <w:lang w:val="de-DE"/>
-        </w:rPr>
         <w:t>Sportal</w:t>
       </w:r>
       <w:proofErr w:type="spellEnd"/>
       <w:r>
-        <w:rPr>
-          <w:lang w:val="de-DE"/>
-        </w:rPr>
         <w:t xml:space="preserve"> u </w:t>
       </w:r>
       <w:proofErr w:type="spellStart"/>
       <w:r>
-        <w:rPr>
-          <w:lang w:val="de-DE"/>
-        </w:rPr>
         <w:t>okviru</w:t>
       </w:r>
       <w:proofErr w:type="spellEnd"/>
       <w:r>
-        <w:rPr>
-          <w:lang w:val="de-DE"/>
-        </w:rPr>
-        <w:t xml:space="preserve"> </w:t>
-      </w:r>
-      <w:proofErr w:type="spellStart"/>
-      <w:r>
-        <w:rPr>
-          <w:lang w:val="de-DE"/>
-        </w:rPr>
+        <w:t xml:space="preserve"> </w:t>
+      </w:r>
+      <w:proofErr w:type="spellStart"/>
+      <w:r>
         <w:t>Blic</w:t>
       </w:r>
       <w:proofErr w:type="spellEnd"/>
       <w:r>
-        <w:rPr>
-          <w:lang w:val="de-DE"/>
-        </w:rPr>
         <w:t>-a (https://sportal.blic.rs)</w:t>
       </w:r>
     </w:p>
@@ -6805,6 +6767,9 @@
       <w:pPr>
         <w:ind w:firstLine="360"/>
         <w:jc w:val="both"/>
+        <w:rPr>
+          <w:lang w:val="de-DE"/>
+        </w:rPr>
       </w:pPr>
       <w:r>
         <w:rPr>
@@ -7676,146 +7641,268 @@
       </w:r>
       <w:proofErr w:type="spellStart"/>
       <w:r>
+        <w:rPr>
+          <w:lang w:val="de-DE"/>
+        </w:rPr>
         <w:t>Ipak</w:t>
       </w:r>
       <w:proofErr w:type="spellEnd"/>
       <w:r>
+        <w:rPr>
+          <w:lang w:val="de-DE"/>
+        </w:rPr>
         <w:t xml:space="preserve">, </w:t>
       </w:r>
       <w:proofErr w:type="spellStart"/>
       <w:r>
+        <w:rPr>
+          <w:lang w:val="de-DE"/>
+        </w:rPr>
         <w:t>priroda</w:t>
       </w:r>
       <w:proofErr w:type="spellEnd"/>
       <w:r>
-        <w:t xml:space="preserve"> </w:t>
-      </w:r>
-      <w:proofErr w:type="spellStart"/>
-      <w:r>
+        <w:rPr>
+          <w:lang w:val="de-DE"/>
+        </w:rPr>
+        <w:t xml:space="preserve"> </w:t>
+      </w:r>
+      <w:proofErr w:type="spellStart"/>
+      <w:r>
+        <w:rPr>
+          <w:lang w:val="de-DE"/>
+        </w:rPr>
         <w:t>takvih</w:t>
       </w:r>
       <w:proofErr w:type="spellEnd"/>
       <w:r>
-        <w:t xml:space="preserve"> </w:t>
-      </w:r>
-      <w:proofErr w:type="spellStart"/>
-      <w:r>
+        <w:rPr>
+          <w:lang w:val="de-DE"/>
+        </w:rPr>
+        <w:t xml:space="preserve"> </w:t>
+      </w:r>
+      <w:proofErr w:type="spellStart"/>
+      <w:r>
+        <w:rPr>
+          <w:lang w:val="de-DE"/>
+        </w:rPr>
         <w:t>tekstova</w:t>
       </w:r>
       <w:proofErr w:type="spellEnd"/>
       <w:r>
-        <w:t xml:space="preserve"> </w:t>
-      </w:r>
-      <w:proofErr w:type="spellStart"/>
-      <w:r>
+        <w:rPr>
+          <w:lang w:val="de-DE"/>
+        </w:rPr>
+        <w:t xml:space="preserve"> </w:t>
+      </w:r>
+      <w:proofErr w:type="spellStart"/>
+      <w:r>
+        <w:rPr>
+          <w:lang w:val="de-DE"/>
+        </w:rPr>
         <w:t>podrazumeva</w:t>
       </w:r>
       <w:proofErr w:type="spellEnd"/>
       <w:r>
-        <w:t xml:space="preserve"> </w:t>
-      </w:r>
-      <w:proofErr w:type="spellStart"/>
-      <w:r>
+        <w:rPr>
+          <w:lang w:val="de-DE"/>
+        </w:rPr>
+        <w:t xml:space="preserve"> </w:t>
+      </w:r>
+      <w:proofErr w:type="spellStart"/>
+      <w:r>
+        <w:rPr>
+          <w:lang w:val="de-DE"/>
+        </w:rPr>
         <w:t>ograničeno</w:t>
       </w:r>
       <w:proofErr w:type="spellEnd"/>
       <w:r>
-        <w:t xml:space="preserve"> </w:t>
-      </w:r>
-      <w:proofErr w:type="spellStart"/>
-      <w:r>
+        <w:rPr>
+          <w:lang w:val="de-DE"/>
+        </w:rPr>
+        <w:t xml:space="preserve"> </w:t>
+      </w:r>
+      <w:proofErr w:type="spellStart"/>
+      <w:r>
+        <w:rPr>
+          <w:lang w:val="de-DE"/>
+        </w:rPr>
         <w:t>navođenje</w:t>
       </w:r>
       <w:proofErr w:type="spellEnd"/>
       <w:r>
-        <w:t xml:space="preserve"> </w:t>
-      </w:r>
-      <w:proofErr w:type="spellStart"/>
-      <w:r>
+        <w:rPr>
+          <w:lang w:val="de-DE"/>
+        </w:rPr>
+        <w:t xml:space="preserve"> </w:t>
+      </w:r>
+      <w:proofErr w:type="spellStart"/>
+      <w:r>
+        <w:rPr>
+          <w:lang w:val="de-DE"/>
+        </w:rPr>
         <w:t>konkretnih</w:t>
       </w:r>
       <w:proofErr w:type="spellEnd"/>
       <w:r>
-        <w:t xml:space="preserve"> </w:t>
-      </w:r>
-      <w:proofErr w:type="spellStart"/>
-      <w:r>
+        <w:rPr>
+          <w:lang w:val="de-DE"/>
+        </w:rPr>
+        <w:t xml:space="preserve"> </w:t>
+      </w:r>
+      <w:proofErr w:type="spellStart"/>
+      <w:r>
+        <w:rPr>
+          <w:lang w:val="de-DE"/>
+        </w:rPr>
         <w:t>imena</w:t>
       </w:r>
       <w:proofErr w:type="spellEnd"/>
       <w:r>
+        <w:rPr>
+          <w:lang w:val="de-DE"/>
+        </w:rPr>
         <w:t xml:space="preserve"> — </w:t>
       </w:r>
       <w:proofErr w:type="spellStart"/>
       <w:r>
+        <w:rPr>
+          <w:lang w:val="de-DE"/>
+        </w:rPr>
         <w:t>fokus</w:t>
       </w:r>
       <w:proofErr w:type="spellEnd"/>
       <w:r>
+        <w:rPr>
+          <w:lang w:val="de-DE"/>
+        </w:rPr>
         <w:t xml:space="preserve"> je </w:t>
       </w:r>
       <w:proofErr w:type="spellStart"/>
       <w:r>
+        <w:rPr>
+          <w:lang w:val="de-DE"/>
+        </w:rPr>
         <w:t>uglavnom</w:t>
       </w:r>
       <w:proofErr w:type="spellEnd"/>
       <w:r>
+        <w:rPr>
+          <w:lang w:val="de-DE"/>
+        </w:rPr>
         <w:t xml:space="preserve"> na </w:t>
       </w:r>
       <w:proofErr w:type="spellStart"/>
       <w:r>
+        <w:rPr>
+          <w:lang w:val="de-DE"/>
+        </w:rPr>
         <w:t>sadržaju</w:t>
       </w:r>
       <w:proofErr w:type="spellEnd"/>
       <w:r>
-        <w:t xml:space="preserve"> </w:t>
-      </w:r>
-      <w:proofErr w:type="spellStart"/>
-      <w:r>
+        <w:rPr>
+          <w:lang w:val="de-DE"/>
+        </w:rPr>
+        <w:t xml:space="preserve"> </w:t>
+      </w:r>
+      <w:proofErr w:type="spellStart"/>
+      <w:r>
+        <w:rPr>
+          <w:lang w:val="de-DE"/>
+        </w:rPr>
         <w:t>događaja</w:t>
       </w:r>
       <w:proofErr w:type="spellEnd"/>
       <w:r>
+        <w:rPr>
+          <w:lang w:val="de-DE"/>
+        </w:rPr>
         <w:t xml:space="preserve"> i </w:t>
       </w:r>
       <w:proofErr w:type="spellStart"/>
       <w:r>
+        <w:rPr>
+          <w:lang w:val="de-DE"/>
+        </w:rPr>
         <w:t>samoj</w:t>
       </w:r>
       <w:proofErr w:type="spellEnd"/>
       <w:r>
-        <w:t xml:space="preserve"> </w:t>
-      </w:r>
-      <w:proofErr w:type="spellStart"/>
-      <w:r>
+        <w:rPr>
+          <w:lang w:val="de-DE"/>
+        </w:rPr>
+        <w:t xml:space="preserve"> </w:t>
+      </w:r>
+      <w:proofErr w:type="spellStart"/>
+      <w:r>
+        <w:rPr>
+          <w:lang w:val="de-DE"/>
+        </w:rPr>
         <w:t>radnji</w:t>
       </w:r>
       <w:proofErr w:type="spellEnd"/>
       <w:r>
-        <w:t xml:space="preserve">, a ne na </w:t>
-      </w:r>
-      <w:proofErr w:type="spellStart"/>
-      <w:r>
+        <w:rPr>
+          <w:lang w:val="de-DE"/>
+        </w:rPr>
+        <w:t xml:space="preserve">, a </w:t>
+      </w:r>
+      <w:proofErr w:type="spellStart"/>
+      <w:r>
+        <w:rPr>
+          <w:lang w:val="de-DE"/>
+        </w:rPr>
+        <w:t>ne</w:t>
+      </w:r>
+      <w:proofErr w:type="spellEnd"/>
+      <w:r>
+        <w:rPr>
+          <w:lang w:val="de-DE"/>
+        </w:rPr>
+        <w:t xml:space="preserve"> na </w:t>
+      </w:r>
+      <w:proofErr w:type="spellStart"/>
+      <w:r>
+        <w:rPr>
+          <w:lang w:val="de-DE"/>
+        </w:rPr>
         <w:t>učesnicima</w:t>
       </w:r>
       <w:proofErr w:type="spellEnd"/>
       <w:r>
-        <w:t xml:space="preserve"> </w:t>
-      </w:r>
-      <w:proofErr w:type="spellStart"/>
-      <w:r>
+        <w:rPr>
+          <w:lang w:val="de-DE"/>
+        </w:rPr>
+        <w:t xml:space="preserve"> </w:t>
+      </w:r>
+      <w:proofErr w:type="spellStart"/>
+      <w:r>
+        <w:rPr>
+          <w:lang w:val="de-DE"/>
+        </w:rPr>
         <w:t>ili</w:t>
       </w:r>
       <w:proofErr w:type="spellEnd"/>
       <w:r>
-        <w:t xml:space="preserve"> </w:t>
-      </w:r>
-      <w:proofErr w:type="spellStart"/>
-      <w:r>
+        <w:rPr>
+          <w:lang w:val="de-DE"/>
+        </w:rPr>
+        <w:t xml:space="preserve"> </w:t>
+      </w:r>
+      <w:proofErr w:type="spellStart"/>
+      <w:r>
+        <w:rPr>
+          <w:lang w:val="de-DE"/>
+        </w:rPr>
         <w:t>organizatorima</w:t>
       </w:r>
       <w:proofErr w:type="spellEnd"/>
       <w:r>
+        <w:rPr>
+          <w:lang w:val="de-DE"/>
+        </w:rPr>
         <w:t>.</w:t>
       </w:r>
     </w:p>
@@ -10648,15 +10735,7 @@
       </w:r>
       <w:proofErr w:type="spellEnd"/>
       <w:r>
-        <w:t xml:space="preserve"> </w:t>
-      </w:r>
-      <w:proofErr w:type="spellStart"/>
-      <w:r>
-        <w:t>domen</w:t>
-      </w:r>
-      <w:proofErr w:type="spellEnd"/>
-      <w:r>
-        <w:t xml:space="preserve"> </w:t>
+        <w:t xml:space="preserve"> domen </w:t>
       </w:r>
       <w:proofErr w:type="spellStart"/>
       <w:r>
@@ -27943,13 +28022,87 @@
     <w:p>
       <w:pPr>
         <w:ind w:firstLine="720"/>
+        <w:rPr>
+          <w:lang w:val="de-DE"/>
+        </w:rPr>
       </w:pPr>
       <w:r>
         <w:rPr>
           <w:noProof/>
         </w:rPr>
         <w:drawing>
-          <wp:anchor distT="0" distB="0" distL="114300" distR="114300" simplePos="0" relativeHeight="251672576" behindDoc="1" locked="0" layoutInCell="1" allowOverlap="1" wp14:anchorId="51000930" wp14:editId="00073992">
+          <wp:anchor distT="0" distB="0" distL="114300" distR="114300" simplePos="0" relativeHeight="251669504" behindDoc="1" locked="0" layoutInCell="1" allowOverlap="1" wp14:anchorId="54E1BC0C" wp14:editId="5F8CA49D">
+            <wp:simplePos x="0" y="0"/>
+            <wp:positionH relativeFrom="margin">
+              <wp:posOffset>-179022</wp:posOffset>
+            </wp:positionH>
+            <wp:positionV relativeFrom="paragraph">
+              <wp:posOffset>707545</wp:posOffset>
+            </wp:positionV>
+            <wp:extent cx="3134995" cy="2639695"/>
+            <wp:effectExtent l="19050" t="19050" r="27305" b="27305"/>
+            <wp:wrapTight wrapText="bothSides">
+              <wp:wrapPolygon edited="0">
+                <wp:start x="-131" y="-156"/>
+                <wp:lineTo x="-131" y="21668"/>
+                <wp:lineTo x="21657" y="21668"/>
+                <wp:lineTo x="21657" y="-156"/>
+                <wp:lineTo x="-131" y="-156"/>
+              </wp:wrapPolygon>
+            </wp:wrapTight>
+            <wp:docPr id="12" name="Picture 12"/>
+            <wp:cNvGraphicFramePr>
+              <a:graphicFrameLocks xmlns:a="http://schemas.openxmlformats.org/drawingml/2006/main" noChangeAspect="1"/>
+            </wp:cNvGraphicFramePr>
+            <a:graphic xmlns:a="http://schemas.openxmlformats.org/drawingml/2006/main">
+              <a:graphicData uri="http://schemas.openxmlformats.org/drawingml/2006/picture">
+                <pic:pic xmlns:pic="http://schemas.openxmlformats.org/drawingml/2006/picture">
+                  <pic:nvPicPr>
+                    <pic:cNvPr id="1" name=""/>
+                    <pic:cNvPicPr/>
+                  </pic:nvPicPr>
+                  <pic:blipFill rotWithShape="1">
+                    <a:blip r:embed="rId17" cstate="print">
+                      <a:extLst>
+                        <a:ext uri="{28A0092B-C50C-407E-A947-70E740481C1C}">
+                          <a14:useLocalDpi xmlns:a14="http://schemas.microsoft.com/office/drawing/2010/main" val="0"/>
+                        </a:ext>
+                      </a:extLst>
+                    </a:blip>
+                    <a:srcRect l="4338" t="7830" r="8079" b="7475"/>
+                    <a:stretch/>
+                  </pic:blipFill>
+                  <pic:spPr bwMode="auto">
+                    <a:xfrm>
+                      <a:off x="0" y="0"/>
+                      <a:ext cx="3134995" cy="2639695"/>
+                    </a:xfrm>
+                    <a:prstGeom prst="rect">
+                      <a:avLst/>
+                    </a:prstGeom>
+                    <a:ln>
+                      <a:solidFill>
+                        <a:schemeClr val="accent1"/>
+                      </a:solidFill>
+                    </a:ln>
+                    <a:extLst>
+                      <a:ext uri="{53640926-AAD7-44D8-BBD7-CCE9431645EC}">
+                        <a14:shadowObscured xmlns:a14="http://schemas.microsoft.com/office/drawing/2010/main"/>
+                      </a:ext>
+                    </a:extLst>
+                  </pic:spPr>
+                </pic:pic>
+              </a:graphicData>
+            </a:graphic>
+          </wp:anchor>
+        </w:drawing>
+      </w:r>
+      <w:r>
+        <w:rPr>
+          <w:noProof/>
+        </w:rPr>
+        <w:drawing>
+          <wp:anchor distT="0" distB="0" distL="114300" distR="114300" simplePos="0" relativeHeight="251672576" behindDoc="1" locked="0" layoutInCell="1" allowOverlap="1" wp14:anchorId="51000930" wp14:editId="42153609">
             <wp:simplePos x="0" y="0"/>
             <wp:positionH relativeFrom="margin">
               <wp:posOffset>3307715</wp:posOffset>
@@ -27980,7 +28133,7 @@
                     <pic:cNvPicPr/>
                   </pic:nvPicPr>
                   <pic:blipFill rotWithShape="1">
-                    <a:blip r:embed="rId17" cstate="print">
+                    <a:blip r:embed="rId18" cstate="print">
                       <a:extLst>
                         <a:ext uri="{28A0092B-C50C-407E-A947-70E740481C1C}">
                           <a14:useLocalDpi xmlns:a14="http://schemas.microsoft.com/office/drawing/2010/main" val="0"/>
@@ -28210,152 +28363,204 @@
         <w:t xml:space="preserve">. </w:t>
       </w:r>
       <w:r>
+        <w:rPr>
+          <w:lang w:val="de-DE"/>
+        </w:rPr>
         <w:t xml:space="preserve">Python </w:t>
       </w:r>
       <w:proofErr w:type="spellStart"/>
       <w:r>
+        <w:rPr>
+          <w:lang w:val="de-DE"/>
+        </w:rPr>
         <w:t>skripta</w:t>
       </w:r>
       <w:proofErr w:type="spellEnd"/>
       <w:r>
-        <w:t xml:space="preserve"> </w:t>
-      </w:r>
-      <w:proofErr w:type="spellStart"/>
-      <w:r>
+        <w:rPr>
+          <w:lang w:val="de-DE"/>
+        </w:rPr>
+        <w:t xml:space="preserve"> </w:t>
+      </w:r>
+      <w:proofErr w:type="spellStart"/>
+      <w:r>
+        <w:rPr>
+          <w:lang w:val="de-DE"/>
+        </w:rPr>
         <w:t>iskoritena</w:t>
       </w:r>
       <w:proofErr w:type="spellEnd"/>
       <w:r>
-        <w:t xml:space="preserve"> za to je bertic.py. </w:t>
-      </w:r>
-      <w:proofErr w:type="spellStart"/>
-      <w:r>
+        <w:rPr>
+          <w:lang w:val="de-DE"/>
+        </w:rPr>
+        <w:t xml:space="preserve"> </w:t>
+      </w:r>
+      <w:proofErr w:type="spellStart"/>
+      <w:r>
+        <w:rPr>
+          <w:lang w:val="de-DE"/>
+        </w:rPr>
+        <w:t>za</w:t>
+      </w:r>
+      <w:proofErr w:type="spellEnd"/>
+      <w:r>
+        <w:rPr>
+          <w:lang w:val="de-DE"/>
+        </w:rPr>
+        <w:t xml:space="preserve"> </w:t>
+      </w:r>
+      <w:proofErr w:type="spellStart"/>
+      <w:r>
+        <w:rPr>
+          <w:lang w:val="de-DE"/>
+        </w:rPr>
+        <w:t>to</w:t>
+      </w:r>
+      <w:proofErr w:type="spellEnd"/>
+      <w:r>
+        <w:rPr>
+          <w:lang w:val="de-DE"/>
+        </w:rPr>
+        <w:t xml:space="preserve"> je bertic.py. </w:t>
+      </w:r>
+      <w:proofErr w:type="spellStart"/>
+      <w:r>
+        <w:rPr>
+          <w:lang w:val="de-DE"/>
+        </w:rPr>
         <w:t>Izveštaj</w:t>
       </w:r>
       <w:proofErr w:type="spellEnd"/>
       <w:r>
-        <w:t xml:space="preserve"> za model koj</w:t>
-      </w:r>
-      <w:r>
+        <w:rPr>
+          <w:lang w:val="de-DE"/>
+        </w:rPr>
+        <w:t xml:space="preserve"> </w:t>
+      </w:r>
+      <w:proofErr w:type="spellStart"/>
+      <w:r>
+        <w:rPr>
+          <w:lang w:val="de-DE"/>
+        </w:rPr>
+        <w:t>za</w:t>
+      </w:r>
+      <w:proofErr w:type="spellEnd"/>
+      <w:r>
+        <w:rPr>
+          <w:lang w:val="de-DE"/>
+        </w:rPr>
+        <w:t xml:space="preserve"> </w:t>
+      </w:r>
+      <w:proofErr w:type="spellStart"/>
+      <w:r>
+        <w:rPr>
+          <w:lang w:val="de-DE"/>
+        </w:rPr>
+        <w:t>model</w:t>
+      </w:r>
+      <w:proofErr w:type="spellEnd"/>
+      <w:r>
+        <w:rPr>
+          <w:lang w:val="de-DE"/>
+        </w:rPr>
+        <w:t xml:space="preserve"> </w:t>
+      </w:r>
+      <w:proofErr w:type="spellStart"/>
+      <w:r>
+        <w:rPr>
+          <w:lang w:val="de-DE"/>
+        </w:rPr>
+        <w:t>koj</w:t>
+      </w:r>
+      <w:r>
+        <w:rPr>
+          <w:lang w:val="de-DE"/>
+        </w:rPr>
         <w:t>i</w:t>
       </w:r>
-      <w:r>
-        <w:t xml:space="preserve"> </w:t>
-      </w:r>
-      <w:proofErr w:type="spellStart"/>
-      <w:r>
+      <w:proofErr w:type="spellEnd"/>
+      <w:r>
+        <w:rPr>
+          <w:lang w:val="de-DE"/>
+        </w:rPr>
+        <w:t xml:space="preserve"> </w:t>
+      </w:r>
+      <w:proofErr w:type="spellStart"/>
+      <w:r>
+        <w:rPr>
+          <w:lang w:val="de-DE"/>
+        </w:rPr>
         <w:t>razmatra</w:t>
       </w:r>
       <w:proofErr w:type="spellEnd"/>
       <w:r>
-        <w:t xml:space="preserve"> </w:t>
-      </w:r>
-      <w:proofErr w:type="spellStart"/>
-      <w:r>
+        <w:rPr>
+          <w:lang w:val="de-DE"/>
+        </w:rPr>
+        <w:t xml:space="preserve"> </w:t>
+      </w:r>
+      <w:proofErr w:type="spellStart"/>
+      <w:r>
+        <w:rPr>
+          <w:lang w:val="de-DE"/>
+        </w:rPr>
         <w:t>prefikse</w:t>
       </w:r>
       <w:proofErr w:type="spellEnd"/>
       <w:r>
-        <w:t xml:space="preserve"> je classification_report.txt a be</w:t>
-      </w:r>
-      <w:r>
+        <w:rPr>
+          <w:lang w:val="de-DE"/>
+        </w:rPr>
+        <w:t xml:space="preserve"> je classification_report.txt a </w:t>
+      </w:r>
+      <w:proofErr w:type="spellStart"/>
+      <w:r>
+        <w:rPr>
+          <w:lang w:val="de-DE"/>
+        </w:rPr>
+        <w:t>be</w:t>
+      </w:r>
+      <w:r>
+        <w:rPr>
+          <w:lang w:val="de-DE"/>
+        </w:rPr>
         <w:t>z</w:t>
       </w:r>
-      <w:r>
-        <w:t xml:space="preserve"> </w:t>
-      </w:r>
-      <w:proofErr w:type="spellStart"/>
-      <w:r>
+      <w:proofErr w:type="spellEnd"/>
+      <w:r>
+        <w:rPr>
+          <w:lang w:val="de-DE"/>
+        </w:rPr>
+        <w:t xml:space="preserve"> </w:t>
+      </w:r>
+      <w:proofErr w:type="spellStart"/>
+      <w:r>
+        <w:rPr>
+          <w:lang w:val="de-DE"/>
+        </w:rPr>
         <w:t>prefiksa</w:t>
       </w:r>
       <w:proofErr w:type="spellEnd"/>
       <w:r>
+        <w:rPr>
+          <w:lang w:val="de-DE"/>
+        </w:rPr>
         <w:t xml:space="preserve"> classification_report_no_prefix.txt</w:t>
       </w:r>
       <w:r>
+        <w:rPr>
+          <w:lang w:val="de-DE"/>
+        </w:rPr>
         <w:t>.</w:t>
       </w:r>
     </w:p>
     <w:p>
       <w:pPr>
         <w:pStyle w:val="Heading3"/>
-        <w:rPr>
-          <w:noProof/>
-        </w:rPr>
       </w:pPr>
       <w:r>
-        <w:rPr>
-          <w:noProof/>
-        </w:rPr>
         <w:lastRenderedPageBreak/>
-        <w:drawing>
-          <wp:anchor distT="0" distB="0" distL="114300" distR="114300" simplePos="0" relativeHeight="251669504" behindDoc="1" locked="0" layoutInCell="1" allowOverlap="1" wp14:anchorId="54E1BC0C" wp14:editId="647BE4D9">
-            <wp:simplePos x="0" y="0"/>
-            <wp:positionH relativeFrom="margin">
-              <wp:align>left</wp:align>
-            </wp:positionH>
-            <wp:positionV relativeFrom="paragraph">
-              <wp:posOffset>26090</wp:posOffset>
-            </wp:positionV>
-            <wp:extent cx="3134995" cy="2639695"/>
-            <wp:effectExtent l="19050" t="19050" r="27305" b="27305"/>
-            <wp:wrapTight wrapText="bothSides">
-              <wp:wrapPolygon edited="0">
-                <wp:start x="-131" y="-156"/>
-                <wp:lineTo x="-131" y="21668"/>
-                <wp:lineTo x="21657" y="21668"/>
-                <wp:lineTo x="21657" y="-156"/>
-                <wp:lineTo x="-131" y="-156"/>
-              </wp:wrapPolygon>
-            </wp:wrapTight>
-            <wp:docPr id="12" name="Picture 12"/>
-            <wp:cNvGraphicFramePr>
-              <a:graphicFrameLocks xmlns:a="http://schemas.openxmlformats.org/drawingml/2006/main" noChangeAspect="1"/>
-            </wp:cNvGraphicFramePr>
-            <a:graphic xmlns:a="http://schemas.openxmlformats.org/drawingml/2006/main">
-              <a:graphicData uri="http://schemas.openxmlformats.org/drawingml/2006/picture">
-                <pic:pic xmlns:pic="http://schemas.openxmlformats.org/drawingml/2006/picture">
-                  <pic:nvPicPr>
-                    <pic:cNvPr id="1" name=""/>
-                    <pic:cNvPicPr/>
-                  </pic:nvPicPr>
-                  <pic:blipFill rotWithShape="1">
-                    <a:blip r:embed="rId18" cstate="print">
-                      <a:extLst>
-                        <a:ext uri="{28A0092B-C50C-407E-A947-70E740481C1C}">
-                          <a14:useLocalDpi xmlns:a14="http://schemas.microsoft.com/office/drawing/2010/main" val="0"/>
-                        </a:ext>
-                      </a:extLst>
-                    </a:blip>
-                    <a:srcRect l="4338" t="7830" r="8079" b="7475"/>
-                    <a:stretch/>
-                  </pic:blipFill>
-                  <pic:spPr bwMode="auto">
-                    <a:xfrm>
-                      <a:off x="0" y="0"/>
-                      <a:ext cx="3134995" cy="2639695"/>
-                    </a:xfrm>
-                    <a:prstGeom prst="rect">
-                      <a:avLst/>
-                    </a:prstGeom>
-                    <a:ln>
-                      <a:solidFill>
-                        <a:schemeClr val="accent1"/>
-                      </a:solidFill>
-                    </a:ln>
-                    <a:extLst>
-                      <a:ext uri="{53640926-AAD7-44D8-BBD7-CCE9431645EC}">
-                        <a14:shadowObscured xmlns:a14="http://schemas.microsoft.com/office/drawing/2010/main"/>
-                      </a:ext>
-                    </a:extLst>
-                  </pic:spPr>
-                </pic:pic>
-              </a:graphicData>
-            </a:graphic>
-          </wp:anchor>
-        </w:drawing>
-      </w:r>
-      <w:r>
         <w:t xml:space="preserve">CLASSLA – </w:t>
       </w:r>
       <w:proofErr w:type="spellStart"/>
@@ -28379,6 +28584,11 @@
         <w:t>jezik</w:t>
       </w:r>
       <w:proofErr w:type="spellEnd"/>
+    </w:p>
+    <w:p>
+      <w:pPr>
+        <w:ind w:firstLine="720"/>
+      </w:pPr>
     </w:p>
     <w:p>
       <w:pPr>

</xml_diff>